<commit_message>
cehj-23/02/15-Agregar datos al docuemento de CASO_DE_USO.docx
</commit_message>
<xml_diff>
--- a/ afgmx/AFGMX/PROCESO_DESARROLLO/F2_REQUISITOS/CASO_DE_USO.docx
+++ b/ afgmx/AFGMX/PROCESO_DESARROLLO/F2_REQUISITOS/CASO_DE_USO.docx
@@ -11,96 +11,38 @@
           <w:lang w:val="es-ES"/>
         </w:rPr>
       </w:pPr>
-      <w:proofErr w:type="spellStart"/>
-      <w:r>
-        <w:rPr>
-          <w:rFonts w:cs="Arial"/>
-          <w:lang w:val="es-ES"/>
-        </w:rPr>
-        <w:t>AgroFi</w:t>
-      </w:r>
-      <w:r>
-        <w:rPr>
-          <w:rFonts w:cs="Arial"/>
-          <w:lang w:val="es-ES"/>
-        </w:rPr>
-        <w:t>nderGround</w:t>
-      </w:r>
-      <w:proofErr w:type="spellEnd"/>
-    </w:p>
-    <w:p>
-      <w:pPr>
-        <w:pStyle w:val="Ttulo"/>
-        <w:jc w:val="right"/>
-        <w:rPr>
-          <w:rFonts w:cs="Arial"/>
-          <w:lang w:val="es-ES"/>
-        </w:rPr>
-      </w:pPr>
-      <w:r>
-        <w:rPr>
-          <w:rFonts w:cs="Arial"/>
-          <w:lang w:val="es-ES"/>
-        </w:rPr>
-        <w:t>Especificación de Caso de Uso:</w:t>
-      </w:r>
-    </w:p>
-    <w:p>
-      <w:pPr>
-        <w:jc w:val="right"/>
-        <w:rPr>
-          <w:rFonts w:ascii="Arial" w:hAnsi="Arial" w:cs="Arial"/>
-          <w:lang w:val="es-ES"/>
-        </w:rPr>
-      </w:pPr>
-    </w:p>
-    <w:p>
-      <w:pPr>
-        <w:jc w:val="right"/>
-        <w:rPr>
-          <w:rFonts w:ascii="Arial" w:hAnsi="Arial" w:cs="Arial"/>
-          <w:lang w:val="es-ES"/>
-        </w:rPr>
-      </w:pPr>
-    </w:p>
-    <w:p>
-      <w:pPr>
-        <w:pStyle w:val="Ttulo"/>
-        <w:jc w:val="right"/>
-        <w:rPr>
-          <w:rFonts w:cs="Arial"/>
-          <w:sz w:val="28"/>
-          <w:lang w:val="es-ES"/>
-        </w:rPr>
-      </w:pPr>
       <w:r>
         <w:rPr>
           <w:noProof/>
           <w:lang w:val="es-MX" w:eastAsia="es-MX"/>
         </w:rPr>
         <w:drawing>
-          <wp:anchor distT="0" distB="0" distL="114300" distR="114300" simplePos="0" relativeHeight="251659264" behindDoc="1" locked="0" layoutInCell="1" allowOverlap="1" wp14:anchorId="0039D6DE" wp14:editId="45F4AC29">
+          <wp:anchor distT="0" distB="0" distL="114300" distR="114300" simplePos="0" relativeHeight="251663360" behindDoc="1" locked="0" layoutInCell="1" allowOverlap="1" wp14:anchorId="632EE61C" wp14:editId="193EB9C8">
             <wp:simplePos x="0" y="0"/>
             <wp:positionH relativeFrom="column">
-              <wp:posOffset>2829560</wp:posOffset>
+              <wp:posOffset>-1016000</wp:posOffset>
             </wp:positionH>
             <wp:positionV relativeFrom="paragraph">
-              <wp:posOffset>47625</wp:posOffset>
+              <wp:posOffset>-921385</wp:posOffset>
             </wp:positionV>
-            <wp:extent cx="1546860" cy="1415415"/>
+            <wp:extent cx="7682230" cy="10728325"/>
             <wp:effectExtent l="0" t="0" r="0" b="0"/>
             <wp:wrapNone/>
-            <wp:docPr id="1" name="Imagen 1" descr="LOGO3"/>
-            <wp:cNvGraphicFramePr/>
+            <wp:docPr id="24" name="Imagen 4" descr="portada"/>
+            <wp:cNvGraphicFramePr>
+              <a:graphicFrameLocks xmlns:a="http://schemas.openxmlformats.org/drawingml/2006/main" noChangeAspect="1"/>
+            </wp:cNvGraphicFramePr>
             <a:graphic xmlns:a="http://schemas.openxmlformats.org/drawingml/2006/main">
               <a:graphicData uri="http://schemas.openxmlformats.org/drawingml/2006/picture">
                 <pic:pic xmlns:pic="http://schemas.openxmlformats.org/drawingml/2006/picture">
                   <pic:nvPicPr>
-                    <pic:cNvPr id="1" name="Imagen 1" descr="LOGO3"/>
-                    <pic:cNvPicPr/>
+                    <pic:cNvPr id="0" name="Picture 4" descr="portada"/>
+                    <pic:cNvPicPr>
+                      <a:picLocks noChangeAspect="1" noChangeArrowheads="1"/>
+                    </pic:cNvPicPr>
                   </pic:nvPicPr>
                   <pic:blipFill>
-                    <a:blip r:embed="rId9" cstate="print">
+                    <a:blip r:embed="rId9">
                       <a:extLst>
                         <a:ext uri="{28A0092B-C50C-407E-A947-70E740481C1C}">
                           <a14:useLocalDpi xmlns:a14="http://schemas.microsoft.com/office/drawing/2010/main" val="0"/>
@@ -115,7 +57,7 @@
                   <pic:spPr bwMode="auto">
                     <a:xfrm>
                       <a:off x="0" y="0"/>
-                      <a:ext cx="1546860" cy="1415415"/>
+                      <a:ext cx="7682230" cy="10728325"/>
                     </a:xfrm>
                     <a:prstGeom prst="rect">
                       <a:avLst/>
@@ -137,14 +79,17 @@
           </wp:anchor>
         </w:drawing>
       </w:r>
-      <w:r>
+    </w:p>
+    <w:p>
+      <w:pPr>
+        <w:pStyle w:val="Ttulo"/>
+        <w:jc w:val="right"/>
         <w:rPr>
           <w:rFonts w:cs="Arial"/>
           <w:sz w:val="28"/>
           <w:lang w:val="es-ES"/>
         </w:rPr>
-        <w:t>Versión 1.0</w:t>
-      </w:r>
+      </w:pPr>
     </w:p>
     <w:p>
       <w:pPr>
@@ -174,13 +119,736 @@
     </w:p>
     <w:p>
       <w:pPr>
-        <w:pStyle w:val="Textoindependiente2"/>
-        <w:ind w:left="720"/>
-        <w:rPr>
-          <w:rFonts w:ascii="Arial" w:hAnsi="Arial" w:cs="Arial"/>
+        <w:pStyle w:val="Ttulo"/>
+        <w:rPr>
+          <w:rFonts w:asciiTheme="majorHAnsi" w:hAnsiTheme="majorHAnsi" w:cstheme="majorHAnsi"/>
+        </w:rPr>
+      </w:pPr>
+      <w:r>
+        <w:rPr>
+          <w:rFonts w:asciiTheme="majorHAnsi" w:hAnsiTheme="majorHAnsi" w:cstheme="majorHAnsi"/>
+        </w:rPr>
+        <w:t xml:space="preserve"> </w:t>
+      </w:r>
+    </w:p>
+    <w:p>
+      <w:pPr>
+        <w:pStyle w:val="Ttulo"/>
+        <w:rPr>
+          <w:rFonts w:asciiTheme="majorHAnsi" w:hAnsiTheme="majorHAnsi" w:cstheme="majorHAnsi"/>
+        </w:rPr>
+      </w:pPr>
+    </w:p>
+    <w:p>
+      <w:pPr>
+        <w:pStyle w:val="Ttulo"/>
+        <w:rPr>
+          <w:rFonts w:asciiTheme="majorHAnsi" w:hAnsiTheme="majorHAnsi" w:cstheme="majorHAnsi"/>
+        </w:rPr>
+      </w:pPr>
+    </w:p>
+    <w:p>
+      <w:pPr>
+        <w:pStyle w:val="Ttulo"/>
+        <w:rPr>
+          <w:rFonts w:asciiTheme="majorHAnsi" w:hAnsiTheme="majorHAnsi" w:cstheme="majorHAnsi"/>
+        </w:rPr>
+      </w:pPr>
+    </w:p>
+    <w:p>
+      <w:pPr>
+        <w:rPr>
+          <w:rFonts w:asciiTheme="majorHAnsi" w:hAnsiTheme="majorHAnsi" w:cstheme="majorHAnsi"/>
+        </w:rPr>
+      </w:pPr>
+    </w:p>
+    <w:p>
+      <w:pPr>
+        <w:rPr>
+          <w:rFonts w:asciiTheme="majorHAnsi" w:hAnsiTheme="majorHAnsi" w:cstheme="majorHAnsi"/>
+        </w:rPr>
+      </w:pPr>
+    </w:p>
+    <w:p>
+      <w:pPr>
+        <w:pStyle w:val="Ttulo"/>
+        <w:rPr>
+          <w:rFonts w:asciiTheme="majorHAnsi" w:hAnsiTheme="majorHAnsi" w:cstheme="majorHAnsi"/>
+        </w:rPr>
+      </w:pPr>
+    </w:p>
+    <w:p>
+      <w:pPr>
+        <w:pStyle w:val="InfoBlue"/>
+        <w:rPr>
+          <w:rFonts w:asciiTheme="majorHAnsi" w:hAnsiTheme="majorHAnsi" w:cstheme="majorHAnsi"/>
+          <w:lang w:val="en-US"/>
+        </w:rPr>
+      </w:pPr>
+    </w:p>
+    <w:p>
+      <w:pPr>
+        <w:rPr>
+          <w:rFonts w:asciiTheme="majorHAnsi" w:hAnsiTheme="majorHAnsi" w:cstheme="majorHAnsi"/>
+        </w:rPr>
+      </w:pPr>
+    </w:p>
+    <w:p>
+      <w:pPr>
+        <w:pStyle w:val="Textoindependiente"/>
+        <w:rPr>
+          <w:rFonts w:asciiTheme="majorHAnsi" w:hAnsiTheme="majorHAnsi" w:cstheme="majorHAnsi"/>
+        </w:rPr>
+      </w:pPr>
+    </w:p>
+    <w:p>
+      <w:pPr>
+        <w:pStyle w:val="Textoindependiente"/>
+        <w:rPr>
+          <w:rFonts w:asciiTheme="majorHAnsi" w:hAnsiTheme="majorHAnsi" w:cstheme="majorHAnsi"/>
+        </w:rPr>
+      </w:pPr>
+    </w:p>
+    <w:p>
+      <w:pPr>
+        <w:rPr>
+          <w:rFonts w:asciiTheme="majorHAnsi" w:hAnsiTheme="majorHAnsi" w:cstheme="majorHAnsi"/>
+        </w:rPr>
+      </w:pPr>
+      <w:r>
+        <w:rPr>
+          <w:rFonts w:asciiTheme="majorHAnsi" w:hAnsiTheme="majorHAnsi" w:cstheme="majorHAnsi"/>
+          <w:noProof/>
+          <w:lang w:val="es-MX" w:eastAsia="es-MX"/>
+        </w:rPr>
+        <mc:AlternateContent>
+          <mc:Choice Requires="wps">
+            <w:drawing>
+              <wp:anchor distT="0" distB="0" distL="114300" distR="114300" simplePos="0" relativeHeight="251660288" behindDoc="1" locked="0" layoutInCell="1" allowOverlap="1" wp14:anchorId="6F293FC9" wp14:editId="1C80E65A">
+                <wp:simplePos x="0" y="0"/>
+                <wp:positionH relativeFrom="column">
+                  <wp:posOffset>-916305</wp:posOffset>
+                </wp:positionH>
+                <wp:positionV relativeFrom="paragraph">
+                  <wp:posOffset>293370</wp:posOffset>
+                </wp:positionV>
+                <wp:extent cx="7581900" cy="2019300"/>
+                <wp:effectExtent l="0" t="0" r="0" b="0"/>
+                <wp:wrapNone/>
+                <wp:docPr id="27" name="Rectangle 27"/>
+                <wp:cNvGraphicFramePr/>
+                <a:graphic xmlns:a="http://schemas.openxmlformats.org/drawingml/2006/main">
+                  <a:graphicData uri="http://schemas.microsoft.com/office/word/2010/wordprocessingShape">
+                    <wps:wsp>
+                      <wps:cNvSpPr/>
+                      <wps:spPr>
+                        <a:xfrm>
+                          <a:off x="0" y="0"/>
+                          <a:ext cx="7581900" cy="2019300"/>
+                        </a:xfrm>
+                        <a:prstGeom prst="rect">
+                          <a:avLst/>
+                        </a:prstGeom>
+                        <a:solidFill>
+                          <a:srgbClr val="267E5A"/>
+                        </a:solidFill>
+                        <a:ln>
+                          <a:noFill/>
+                        </a:ln>
+                      </wps:spPr>
+                      <wps:style>
+                        <a:lnRef idx="2">
+                          <a:schemeClr val="accent1">
+                            <a:shade val="50000"/>
+                          </a:schemeClr>
+                        </a:lnRef>
+                        <a:fillRef idx="1">
+                          <a:schemeClr val="accent1"/>
+                        </a:fillRef>
+                        <a:effectRef idx="0">
+                          <a:schemeClr val="accent1"/>
+                        </a:effectRef>
+                        <a:fontRef idx="minor">
+                          <a:schemeClr val="lt1"/>
+                        </a:fontRef>
+                      </wps:style>
+                      <wps:bodyPr rot="0" spcFirstLastPara="0" vertOverflow="overflow" horzOverflow="overflow" vert="horz" wrap="square" lIns="91440" tIns="45720" rIns="91440" bIns="45720" numCol="1" spcCol="0" rtlCol="0" fromWordArt="0" anchor="ctr" anchorCtr="0" forceAA="0" compatLnSpc="1">
+                        <a:prstTxWarp prst="textNoShape">
+                          <a:avLst/>
+                        </a:prstTxWarp>
+                        <a:noAutofit/>
+                      </wps:bodyPr>
+                    </wps:wsp>
+                  </a:graphicData>
+                </a:graphic>
+                <wp14:sizeRelH relativeFrom="margin">
+                  <wp14:pctWidth>0</wp14:pctWidth>
+                </wp14:sizeRelH>
+                <wp14:sizeRelV relativeFrom="margin">
+                  <wp14:pctHeight>0</wp14:pctHeight>
+                </wp14:sizeRelV>
+              </wp:anchor>
+            </w:drawing>
+          </mc:Choice>
+          <mc:Fallback>
+            <w:pict>
+              <v:rect id="Rectangle 27" o:spid="_x0000_s1026" style="position:absolute;margin-left:-72.15pt;margin-top:23.1pt;width:597pt;height:159pt;z-index:-251656192;visibility:visible;mso-wrap-style:square;mso-width-percent:0;mso-height-percent:0;mso-wrap-distance-left:9pt;mso-wrap-distance-top:0;mso-wrap-distance-right:9pt;mso-wrap-distance-bottom:0;mso-position-horizontal:absolute;mso-position-horizontal-relative:text;mso-position-vertical:absolute;mso-position-vertical-relative:text;mso-width-percent:0;mso-height-percent:0;mso-width-relative:margin;mso-height-relative:margin;v-text-anchor:middle" o:gfxdata="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" fillcolor="#267e5a" stroked="f" strokeweight="1pt"/>
+            </w:pict>
+          </mc:Fallback>
+        </mc:AlternateContent>
+      </w:r>
+    </w:p>
+    <w:p>
+      <w:pPr>
+        <w:pStyle w:val="Ttulo"/>
+        <w:rPr>
+          <w:rFonts w:asciiTheme="majorHAnsi" w:hAnsiTheme="majorHAnsi" w:cstheme="majorHAnsi"/>
+        </w:rPr>
+      </w:pPr>
+      <w:r>
+        <w:rPr>
+          <w:rFonts w:asciiTheme="majorHAnsi" w:hAnsiTheme="majorHAnsi" w:cstheme="majorHAnsi"/>
+          <w:noProof/>
+          <w:lang w:val="es-MX" w:eastAsia="es-MX"/>
+        </w:rPr>
+        <mc:AlternateContent>
+          <mc:Choice Requires="wps">
+            <w:drawing>
+              <wp:anchor distT="0" distB="0" distL="114300" distR="114300" simplePos="0" relativeHeight="251659264" behindDoc="0" locked="0" layoutInCell="1" allowOverlap="1" wp14:anchorId="1811C691" wp14:editId="7CFB612B">
+                <wp:simplePos x="0" y="0"/>
+                <wp:positionH relativeFrom="column">
+                  <wp:posOffset>3433445</wp:posOffset>
+                </wp:positionH>
+                <wp:positionV relativeFrom="paragraph">
+                  <wp:posOffset>305435</wp:posOffset>
+                </wp:positionV>
+                <wp:extent cx="3000375" cy="1804670"/>
+                <wp:effectExtent l="0" t="0" r="0" b="5080"/>
+                <wp:wrapNone/>
+                <wp:docPr id="29" name="Text Box 29"/>
+                <wp:cNvGraphicFramePr/>
+                <a:graphic xmlns:a="http://schemas.openxmlformats.org/drawingml/2006/main">
+                  <a:graphicData uri="http://schemas.microsoft.com/office/word/2010/wordprocessingShape">
+                    <wps:wsp>
+                      <wps:cNvSpPr txBox="1"/>
+                      <wps:spPr>
+                        <a:xfrm>
+                          <a:off x="0" y="0"/>
+                          <a:ext cx="3000375" cy="1805050"/>
+                        </a:xfrm>
+                        <a:prstGeom prst="rect">
+                          <a:avLst/>
+                        </a:prstGeom>
+                        <a:noFill/>
+                        <a:ln w="6350">
+                          <a:noFill/>
+                        </a:ln>
+                        <a:effectLst/>
+                      </wps:spPr>
+                      <wps:style>
+                        <a:lnRef idx="0">
+                          <a:schemeClr val="accent1"/>
+                        </a:lnRef>
+                        <a:fillRef idx="0">
+                          <a:schemeClr val="accent1"/>
+                        </a:fillRef>
+                        <a:effectRef idx="0">
+                          <a:schemeClr val="accent1"/>
+                        </a:effectRef>
+                        <a:fontRef idx="minor">
+                          <a:schemeClr val="dk1"/>
+                        </a:fontRef>
+                      </wps:style>
+                      <wps:txbx>
+                        <w:txbxContent>
+                          <w:p>
+                            <w:pPr>
+                              <w:jc w:val="right"/>
+                              <w:rPr>
+                                <w:color w:val="FFFFFF" w:themeColor="background1"/>
+                                <w:sz w:val="96"/>
+                              </w:rPr>
+                            </w:pPr>
+                          </w:p>
+                        </w:txbxContent>
+                      </wps:txbx>
+                      <wps:bodyPr rot="0" spcFirstLastPara="0" vertOverflow="overflow" horzOverflow="overflow" vert="horz" wrap="none" lIns="91440" tIns="45720" rIns="91440" bIns="45720" numCol="1" spcCol="0" rtlCol="0" fromWordArt="0" anchor="t" anchorCtr="0" forceAA="0" compatLnSpc="1">
+                        <a:prstTxWarp prst="textNoShape">
+                          <a:avLst/>
+                        </a:prstTxWarp>
+                        <a:spAutoFit/>
+                      </wps:bodyPr>
+                    </wps:wsp>
+                  </a:graphicData>
+                </a:graphic>
+                <wp14:sizeRelH relativeFrom="margin">
+                  <wp14:pctWidth>0</wp14:pctWidth>
+                </wp14:sizeRelH>
+                <wp14:sizeRelV relativeFrom="margin">
+                  <wp14:pctHeight>0</wp14:pctHeight>
+                </wp14:sizeRelV>
+              </wp:anchor>
+            </w:drawing>
+          </mc:Choice>
+          <mc:Fallback>
+            <w:pict>
+              <v:shapetype id="_x0000_t202" coordsize="21600,21600" o:spt="202" path="m,l,21600r21600,l21600,xe">
+                <v:stroke joinstyle="miter"/>
+                <v:path gradientshapeok="t" o:connecttype="rect"/>
+              </v:shapetype>
+              <v:shape id="Text Box 29" o:spid="_x0000_s1026" type="#_x0000_t202" style="position:absolute;left:0;text-align:left;margin-left:270.35pt;margin-top:24.05pt;width:236.25pt;height:142.1pt;z-index:251659264;visibility:visible;mso-wrap-style:none;mso-width-percent:0;mso-height-percent:0;mso-wrap-distance-left:9pt;mso-wrap-distance-top:0;mso-wrap-distance-right:9pt;mso-wrap-distance-bottom:0;mso-position-horizontal:absolute;mso-position-horizontal-relative:text;mso-position-vertical:absolute;mso-position-vertical-relative:text;mso-width-percent:0;mso-height-percent:0;mso-width-relative:margin;mso-height-relative:margin;v-text-anchor:top" o:gfxdata="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" filled="f" stroked="f" strokeweight=".5pt">
+                <v:textbox style="mso-fit-shape-to-text:t">
+                  <w:txbxContent>
+                    <w:p>
+                      <w:pPr>
+                        <w:jc w:val="right"/>
+                        <w:rPr>
+                          <w:color w:val="FFFFFF" w:themeColor="background1"/>
+                          <w:sz w:val="96"/>
+                        </w:rPr>
+                      </w:pPr>
+                    </w:p>
+                  </w:txbxContent>
+                </v:textbox>
+              </v:shape>
+            </w:pict>
+          </mc:Fallback>
+        </mc:AlternateContent>
+      </w:r>
+    </w:p>
+    <w:p>
+      <w:pPr>
+        <w:pStyle w:val="Ttulo"/>
+        <w:rPr>
+          <w:rFonts w:asciiTheme="majorHAnsi" w:hAnsiTheme="majorHAnsi" w:cstheme="majorHAnsi"/>
+        </w:rPr>
+      </w:pPr>
+      <w:r>
+        <w:rPr>
+          <w:noProof/>
+          <w:lang w:val="es-MX" w:eastAsia="es-MX"/>
+        </w:rPr>
+        <w:drawing>
+          <wp:anchor distT="0" distB="0" distL="114300" distR="114300" simplePos="0" relativeHeight="251664384" behindDoc="1" locked="0" layoutInCell="1" allowOverlap="1" wp14:anchorId="52CBAD2D" wp14:editId="6ABF693E">
+            <wp:simplePos x="0" y="0"/>
+            <wp:positionH relativeFrom="column">
+              <wp:posOffset>5332095</wp:posOffset>
+            </wp:positionH>
+            <wp:positionV relativeFrom="paragraph">
+              <wp:posOffset>108585</wp:posOffset>
+            </wp:positionV>
+            <wp:extent cx="1232535" cy="1224280"/>
+            <wp:effectExtent l="0" t="0" r="0" b="0"/>
+            <wp:wrapThrough wrapText="bothSides">
+              <wp:wrapPolygon edited="0">
+                <wp:start x="9682" y="1008"/>
+                <wp:lineTo x="2003" y="7058"/>
+                <wp:lineTo x="4340" y="12436"/>
+                <wp:lineTo x="7679" y="17813"/>
+                <wp:lineTo x="9014" y="21174"/>
+                <wp:lineTo x="10349" y="21174"/>
+                <wp:lineTo x="12019" y="17813"/>
+                <wp:lineTo x="15691" y="13444"/>
+                <wp:lineTo x="16025" y="12436"/>
+                <wp:lineTo x="18362" y="7730"/>
+                <wp:lineTo x="18696" y="4705"/>
+                <wp:lineTo x="16359" y="2353"/>
+                <wp:lineTo x="12686" y="1008"/>
+                <wp:lineTo x="9682" y="1008"/>
+              </wp:wrapPolygon>
+            </wp:wrapThrough>
+            <wp:docPr id="22" name="Imagen 5" descr="C:\Users\Leonardo\AppData\Local\Microsoft\Windows\INetCache\Content.Word\LOGO3_3.png"/>
+            <wp:cNvGraphicFramePr>
+              <a:graphicFrameLocks xmlns:a="http://schemas.openxmlformats.org/drawingml/2006/main" noChangeAspect="1"/>
+            </wp:cNvGraphicFramePr>
+            <a:graphic xmlns:a="http://schemas.openxmlformats.org/drawingml/2006/main">
+              <a:graphicData uri="http://schemas.openxmlformats.org/drawingml/2006/picture">
+                <pic:pic xmlns:pic="http://schemas.openxmlformats.org/drawingml/2006/picture">
+                  <pic:nvPicPr>
+                    <pic:cNvPr id="0" name="Picture 5" descr="C:\Users\Leonardo\AppData\Local\Microsoft\Windows\INetCache\Content.Word\LOGO3_3.png"/>
+                    <pic:cNvPicPr>
+                      <a:picLocks noChangeAspect="1" noChangeArrowheads="1"/>
+                    </pic:cNvPicPr>
+                  </pic:nvPicPr>
+                  <pic:blipFill>
+                    <a:blip r:embed="rId10" cstate="print">
+                      <a:extLst>
+                        <a:ext uri="{28A0092B-C50C-407E-A947-70E740481C1C}">
+                          <a14:useLocalDpi xmlns:a14="http://schemas.microsoft.com/office/drawing/2010/main" val="0"/>
+                        </a:ext>
+                      </a:extLst>
+                    </a:blip>
+                    <a:srcRect/>
+                    <a:stretch>
+                      <a:fillRect/>
+                    </a:stretch>
+                  </pic:blipFill>
+                  <pic:spPr bwMode="auto">
+                    <a:xfrm>
+                      <a:off x="0" y="0"/>
+                      <a:ext cx="1232535" cy="1224280"/>
+                    </a:xfrm>
+                    <a:prstGeom prst="rect">
+                      <a:avLst/>
+                    </a:prstGeom>
+                    <a:noFill/>
+                    <a:ln>
+                      <a:noFill/>
+                    </a:ln>
+                  </pic:spPr>
+                </pic:pic>
+              </a:graphicData>
+            </a:graphic>
+            <wp14:sizeRelH relativeFrom="page">
+              <wp14:pctWidth>0</wp14:pctWidth>
+            </wp14:sizeRelH>
+            <wp14:sizeRelV relativeFrom="page">
+              <wp14:pctHeight>0</wp14:pctHeight>
+            </wp14:sizeRelV>
+          </wp:anchor>
+        </w:drawing>
+      </w:r>
+    </w:p>
+    <w:p>
+      <w:pPr>
+        <w:pStyle w:val="Ttulo"/>
+        <w:jc w:val="left"/>
+        <w:rPr>
+          <w:rFonts w:ascii="Open Sans" w:hAnsi="Open Sans" w:cs="Open Sans"/>
+          <w:color w:val="0F3324"/>
+          <w:lang w:val="es-MX"/>
+        </w:rPr>
+      </w:pPr>
+      <w:r>
+        <w:rPr>
+          <w:rFonts w:ascii="Open Sans" w:hAnsi="Open Sans" w:cs="Open Sans"/>
+          <w:noProof/>
+          <w:color w:val="0F3324"/>
+          <w:lang w:val="es-MX" w:eastAsia="es-MX"/>
+        </w:rPr>
+        <mc:AlternateContent>
+          <mc:Choice Requires="wps">
+            <w:drawing>
+              <wp:anchor distT="0" distB="0" distL="114300" distR="114300" simplePos="0" relativeHeight="251661312" behindDoc="0" locked="0" layoutInCell="1" allowOverlap="1" wp14:anchorId="4C355DD1" wp14:editId="365D0327">
+                <wp:simplePos x="0" y="0"/>
+                <wp:positionH relativeFrom="column">
+                  <wp:posOffset>-851535</wp:posOffset>
+                </wp:positionH>
+                <wp:positionV relativeFrom="paragraph">
+                  <wp:posOffset>1098550</wp:posOffset>
+                </wp:positionV>
+                <wp:extent cx="354330" cy="3590290"/>
+                <wp:effectExtent l="0" t="0" r="0" b="0"/>
+                <wp:wrapNone/>
+                <wp:docPr id="946" name="Text Box 946"/>
+                <wp:cNvGraphicFramePr/>
+                <a:graphic xmlns:a="http://schemas.openxmlformats.org/drawingml/2006/main">
+                  <a:graphicData uri="http://schemas.microsoft.com/office/word/2010/wordprocessingShape">
+                    <wps:wsp>
+                      <wps:cNvSpPr txBox="1"/>
+                      <wps:spPr>
+                        <a:xfrm>
+                          <a:off x="0" y="0"/>
+                          <a:ext cx="354330" cy="3590290"/>
+                        </a:xfrm>
+                        <a:prstGeom prst="rect">
+                          <a:avLst/>
+                        </a:prstGeom>
+                        <a:noFill/>
+                        <a:ln w="6350">
+                          <a:noFill/>
+                        </a:ln>
+                        <a:effectLst/>
+                      </wps:spPr>
+                      <wps:style>
+                        <a:lnRef idx="0">
+                          <a:schemeClr val="accent1"/>
+                        </a:lnRef>
+                        <a:fillRef idx="0">
+                          <a:schemeClr val="accent1"/>
+                        </a:fillRef>
+                        <a:effectRef idx="0">
+                          <a:schemeClr val="accent1"/>
+                        </a:effectRef>
+                        <a:fontRef idx="minor">
+                          <a:schemeClr val="dk1"/>
+                        </a:fontRef>
+                      </wps:style>
+                      <wps:txbx>
+                        <w:txbxContent>
+                          <w:p>
+                            <w:pPr>
+                              <w:jc w:val="both"/>
+                              <w:rPr>
+                                <w:rFonts w:ascii="Open Sans Light" w:hAnsi="Open Sans Light" w:cs="Open Sans Light"/>
+                                <w:b/>
+                                <w:i/>
+                                <w:sz w:val="22"/>
+                                <w:lang w:val="es-AR"/>
+                              </w:rPr>
+                            </w:pPr>
+                            <w:r>
+                              <w:rPr>
+                                <w:rFonts w:ascii="Open Sans Light" w:hAnsi="Open Sans Light" w:cs="Open Sans Light"/>
+                                <w:b/>
+                                <w:i/>
+                                <w:sz w:val="22"/>
+                                <w:lang w:val="es-AR"/>
+                              </w:rPr>
+                              <w:t>Ingeniería en Tecnologías de la información</w:t>
+                            </w:r>
+                          </w:p>
+                        </w:txbxContent>
+                      </wps:txbx>
+                      <wps:bodyPr rot="0" spcFirstLastPara="0" vertOverflow="overflow" horzOverflow="overflow" vert="vert270" wrap="square" lIns="91440" tIns="45720" rIns="91440" bIns="45720" numCol="1" spcCol="0" rtlCol="0" fromWordArt="0" anchor="t" anchorCtr="0" forceAA="0" compatLnSpc="1">
+                        <a:prstTxWarp prst="textNoShape">
+                          <a:avLst/>
+                        </a:prstTxWarp>
+                        <a:noAutofit/>
+                      </wps:bodyPr>
+                    </wps:wsp>
+                  </a:graphicData>
+                </a:graphic>
+                <wp14:sizeRelH relativeFrom="margin">
+                  <wp14:pctWidth>0</wp14:pctWidth>
+                </wp14:sizeRelH>
+                <wp14:sizeRelV relativeFrom="margin">
+                  <wp14:pctHeight>0</wp14:pctHeight>
+                </wp14:sizeRelV>
+              </wp:anchor>
+            </w:drawing>
+          </mc:Choice>
+          <mc:Fallback>
+            <w:pict>
+              <v:shape id="Text Box 946" o:spid="_x0000_s1027" type="#_x0000_t202" style="position:absolute;margin-left:-67.05pt;margin-top:86.5pt;width:27.9pt;height:282.7pt;z-index:251661312;visibility:visible;mso-wrap-style:square;mso-width-percent:0;mso-height-percent:0;mso-wrap-distance-left:9pt;mso-wrap-distance-top:0;mso-wrap-distance-right:9pt;mso-wrap-distance-bottom:0;mso-position-horizontal:absolute;mso-position-horizontal-relative:text;mso-position-vertical:absolute;mso-position-vertical-relative:text;mso-width-percent:0;mso-height-percent:0;mso-width-relative:margin;mso-height-relative:margin;v-text-anchor:top" o:gfxdata="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" filled="f" stroked="f" strokeweight=".5pt">
+                <v:textbox style="layout-flow:vertical;mso-layout-flow-alt:bottom-to-top">
+                  <w:txbxContent>
+                    <w:p>
+                      <w:pPr>
+                        <w:jc w:val="both"/>
+                        <w:rPr>
+                          <w:rFonts w:ascii="Open Sans Light" w:hAnsi="Open Sans Light" w:cs="Open Sans Light"/>
+                          <w:b/>
+                          <w:i/>
+                          <w:sz w:val="22"/>
+                          <w:lang w:val="es-AR"/>
+                        </w:rPr>
+                      </w:pPr>
+                      <w:r>
+                        <w:rPr>
+                          <w:rFonts w:ascii="Open Sans Light" w:hAnsi="Open Sans Light" w:cs="Open Sans Light"/>
+                          <w:b/>
+                          <w:i/>
+                          <w:sz w:val="22"/>
+                          <w:lang w:val="es-AR"/>
+                        </w:rPr>
+                        <w:t>Ingeniería en Tecnologías de la información</w:t>
+                      </w:r>
+                    </w:p>
+                  </w:txbxContent>
+                </v:textbox>
+              </v:shape>
+            </w:pict>
+          </mc:Fallback>
+        </mc:AlternateContent>
+      </w:r>
+      <w:sdt>
+        <w:sdtPr>
+          <w:rPr>
+            <w:rFonts w:ascii="Open Sans" w:hAnsi="Open Sans" w:cs="Open Sans"/>
+            <w:bCs/>
+            <w:color w:val="0F3324"/>
+            <w:sz w:val="96"/>
+            <w:szCs w:val="36"/>
+            <w:lang w:eastAsia="es-ES"/>
+          </w:rPr>
+          <w:alias w:val="Title"/>
+          <w:tag w:val=""/>
+          <w:id w:val="-1137264631"/>
+          <w:placeholder>
+            <w:docPart w:val="DE355907E1E74ACFA1A5119B33E13171"/>
+          </w:placeholder>
+          <w:dataBinding w:prefixMappings="xmlns:ns0='http://purl.org/dc/elements/1.1/' xmlns:ns1='http://schemas.openxmlformats.org/package/2006/metadata/core-properties' " w:xpath="/ns1:coreProperties[1]/ns0:title[1]" w:storeItemID="{6C3C8BC8-F283-45AE-878A-BAB7291924A1}"/>
+          <w:text/>
+        </w:sdtPr>
+        <w:sdtContent>
+          <w:r>
+            <w:rPr>
+              <w:rFonts w:ascii="Open Sans" w:hAnsi="Open Sans" w:cs="Open Sans"/>
+              <w:bCs/>
+              <w:color w:val="0F3324"/>
+              <w:sz w:val="96"/>
+              <w:szCs w:val="36"/>
+              <w:lang w:eastAsia="es-ES"/>
+            </w:rPr>
+            <w:t>AgroFinderGround</w:t>
+          </w:r>
+        </w:sdtContent>
+      </w:sdt>
+    </w:p>
+    <w:p>
+      <w:pPr>
+        <w:rPr>
+          <w:rFonts w:asciiTheme="majorHAnsi" w:hAnsiTheme="majorHAnsi" w:cstheme="majorHAnsi"/>
+          <w:sz w:val="24"/>
+          <w:lang w:val="es-MX"/>
+        </w:rPr>
+      </w:pPr>
+      <w:r>
+        <w:rPr>
+          <w:rFonts w:asciiTheme="majorHAnsi" w:hAnsiTheme="majorHAnsi" w:cstheme="majorHAnsi"/>
+          <w:noProof/>
+          <w:lang w:val="es-MX" w:eastAsia="es-MX"/>
+        </w:rPr>
+        <mc:AlternateContent>
+          <mc:Choice Requires="wps">
+            <w:drawing>
+              <wp:anchor distT="0" distB="0" distL="114300" distR="114300" simplePos="0" relativeHeight="251662336" behindDoc="0" locked="0" layoutInCell="1" allowOverlap="1" wp14:anchorId="6B3EA52D" wp14:editId="5D53A13D">
+                <wp:simplePos x="0" y="0"/>
+                <wp:positionH relativeFrom="column">
+                  <wp:posOffset>1905</wp:posOffset>
+                </wp:positionH>
+                <wp:positionV relativeFrom="paragraph">
+                  <wp:posOffset>18415</wp:posOffset>
+                </wp:positionV>
+                <wp:extent cx="3181350" cy="0"/>
+                <wp:effectExtent l="0" t="0" r="19050" b="19050"/>
+                <wp:wrapNone/>
+                <wp:docPr id="28" name="Straight Connector 28"/>
+                <wp:cNvGraphicFramePr/>
+                <a:graphic xmlns:a="http://schemas.openxmlformats.org/drawingml/2006/main">
+                  <a:graphicData uri="http://schemas.microsoft.com/office/word/2010/wordprocessingShape">
+                    <wps:wsp>
+                      <wps:cNvCnPr/>
+                      <wps:spPr>
+                        <a:xfrm>
+                          <a:off x="0" y="0"/>
+                          <a:ext cx="3181350" cy="0"/>
+                        </a:xfrm>
+                        <a:prstGeom prst="line">
+                          <a:avLst/>
+                        </a:prstGeom>
+                        <a:ln w="12700">
+                          <a:solidFill>
+                            <a:schemeClr val="bg1"/>
+                          </a:solidFill>
+                        </a:ln>
+                      </wps:spPr>
+                      <wps:style>
+                        <a:lnRef idx="1">
+                          <a:schemeClr val="accent1"/>
+                        </a:lnRef>
+                        <a:fillRef idx="0">
+                          <a:schemeClr val="accent1"/>
+                        </a:fillRef>
+                        <a:effectRef idx="0">
+                          <a:schemeClr val="accent1"/>
+                        </a:effectRef>
+                        <a:fontRef idx="minor">
+                          <a:schemeClr val="tx1"/>
+                        </a:fontRef>
+                      </wps:style>
+                      <wps:bodyPr/>
+                    </wps:wsp>
+                  </a:graphicData>
+                </a:graphic>
+                <wp14:sizeRelH relativeFrom="margin">
+                  <wp14:pctWidth>0</wp14:pctWidth>
+                </wp14:sizeRelH>
+                <wp14:sizeRelV relativeFrom="margin">
+                  <wp14:pctHeight>0</wp14:pctHeight>
+                </wp14:sizeRelV>
+              </wp:anchor>
+            </w:drawing>
+          </mc:Choice>
+          <mc:Fallback>
+            <w:pict>
+              <v:line id="Straight Connector 28" o:spid="_x0000_s1026" style="position:absolute;z-index:251662336;visibility:visible;mso-wrap-style:square;mso-width-percent:0;mso-height-percent:0;mso-wrap-distance-left:9pt;mso-wrap-distance-top:0;mso-wrap-distance-right:9pt;mso-wrap-distance-bottom:0;mso-position-horizontal:absolute;mso-position-horizontal-relative:text;mso-position-vertical:absolute;mso-position-vertical-relative:text;mso-width-percent:0;mso-height-percent:0;mso-width-relative:margin;mso-height-relative:margin" from=".15pt,1.45pt" to="250.65pt,1.45pt" o:gfxdata="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" strokecolor="white [3212]" strokeweight="1pt">
+                <v:stroke joinstyle="miter"/>
+              </v:line>
+            </w:pict>
+          </mc:Fallback>
+        </mc:AlternateContent>
+      </w:r>
+    </w:p>
+    <w:sdt>
+      <w:sdtPr>
+        <w:rPr>
+          <w:rFonts w:ascii="Open Sans Light" w:hAnsi="Open Sans Light" w:cs="Open Sans Light"/>
+          <w:b/>
+          <w:i/>
+          <w:snapToGrid w:val="0"/>
+          <w:sz w:val="28"/>
+          <w:lang w:val="es-MX" w:eastAsia="es-ES"/>
+        </w:rPr>
+        <w:alias w:val="Subject"/>
+        <w:tag w:val=""/>
+        <w:id w:val="182630356"/>
+        <w:placeholder>
+          <w:docPart w:val="3453E325D4FC483B97B9C4F2D3DE7F5B"/>
+        </w:placeholder>
+        <w:dataBinding w:prefixMappings="xmlns:ns0='http://purl.org/dc/elements/1.1/' xmlns:ns1='http://schemas.openxmlformats.org/package/2006/metadata/core-properties' " w:xpath="/ns1:coreProperties[1]/ns0:subject[1]" w:storeItemID="{6C3C8BC8-F283-45AE-878A-BAB7291924A1}"/>
+        <w:text/>
+      </w:sdtPr>
+      <w:sdtContent>
+        <w:p>
+          <w:pPr>
+            <w:rPr>
+              <w:rFonts w:ascii="Open Sans Light" w:hAnsi="Open Sans Light" w:cs="Open Sans Light"/>
+              <w:b/>
+              <w:i/>
+              <w:sz w:val="28"/>
+              <w:lang w:val="es-MX"/>
+            </w:rPr>
+            <w:sectPr>
+              <w:headerReference w:type="default" r:id="rId11"/>
+              <w:footerReference w:type="default" r:id="rId12"/>
+              <w:endnotePr>
+                <w:numFmt w:val="decimal"/>
+              </w:endnotePr>
+              <w:pgSz w:w="11907" w:h="16839" w:code="9"/>
+              <w:pgMar w:top="1417" w:right="1440" w:bottom="1417" w:left="1440" w:header="720" w:footer="720" w:gutter="0"/>
+              <w:cols w:space="720"/>
+              <w:vAlign w:val="center"/>
+              <w:docGrid w:linePitch="272"/>
+            </w:sectPr>
+          </w:pPr>
+          <w:r>
+            <w:rPr>
+              <w:rFonts w:ascii="Open Sans Light" w:hAnsi="Open Sans Light" w:cs="Open Sans Light"/>
+              <w:b/>
+              <w:i/>
+              <w:snapToGrid w:val="0"/>
+              <w:sz w:val="28"/>
+              <w:lang w:val="es-MX" w:eastAsia="es-ES"/>
+            </w:rPr>
+            <w:t>Sistema de Consulta de Suelos de Cultivo.</w:t>
+          </w:r>
+        </w:p>
+      </w:sdtContent>
+    </w:sdt>
+    <w:p>
+      <w:pPr>
+        <w:tabs>
+          <w:tab w:val="left" w:pos="8221"/>
+        </w:tabs>
+        <w:rPr>
+          <w:rFonts w:asciiTheme="majorHAnsi" w:hAnsiTheme="majorHAnsi" w:cstheme="majorHAnsi"/>
+          <w:lang w:val="es-MX"/>
+        </w:rPr>
+      </w:pPr>
+    </w:p>
+    <w:p>
+      <w:pPr>
+        <w:pStyle w:val="Ttulo"/>
+        <w:jc w:val="right"/>
+        <w:rPr>
+          <w:rFonts w:cs="Arial"/>
+          <w:sz w:val="40"/>
           <w:lang w:val="es-ES"/>
         </w:rPr>
         <w:sectPr>
+          <w:headerReference w:type="default" r:id="rId13"/>
           <w:endnotePr>
             <w:numFmt w:val="decimal"/>
           </w:endnotePr>
@@ -190,7 +858,17 @@
           <w:vAlign w:val="center"/>
         </w:sectPr>
       </w:pPr>
-    </w:p>
+      <w:bookmarkStart w:id="0" w:name="_GoBack"/>
+      <w:r>
+        <w:rPr>
+          <w:rFonts w:cs="Arial"/>
+          <w:sz w:val="40"/>
+          <w:lang w:val="es-ES"/>
+        </w:rPr>
+        <w:t>Especificación de Caso de Uso:</w:t>
+      </w:r>
+    </w:p>
+    <w:bookmarkEnd w:id="0"/>
     <w:p>
       <w:pPr>
         <w:pStyle w:val="Ttulo"/>
@@ -428,29 +1106,20 @@
                 <w:lang w:val="es-ES"/>
               </w:rPr>
             </w:pPr>
-            <w:proofErr w:type="spellStart"/>
             <w:r>
               <w:rPr>
                 <w:rFonts w:ascii="Arial" w:hAnsi="Arial" w:cs="Arial"/>
                 <w:lang w:val="es-ES"/>
               </w:rPr>
-              <w:t>Carlo</w:t>
+              <w:t>Carlos</w:t>
             </w:r>
             <w:r>
               <w:rPr>
                 <w:rFonts w:ascii="Arial" w:hAnsi="Arial" w:cs="Arial"/>
                 <w:lang w:val="es-ES"/>
               </w:rPr>
-              <w:t>s</w:t>
+              <w:t xml:space="preserve"> Enrique</w:t>
             </w:r>
-            <w:r>
-              <w:rPr>
-                <w:rFonts w:ascii="Arial" w:hAnsi="Arial" w:cs="Arial"/>
-                <w:lang w:val="es-ES"/>
-              </w:rPr>
-              <w:t>Enrique</w:t>
-            </w:r>
-            <w:proofErr w:type="spellEnd"/>
             <w:r>
               <w:rPr>
                 <w:rFonts w:ascii="Arial" w:hAnsi="Arial" w:cs="Arial"/>
@@ -545,14 +1214,7 @@
                 <w:rFonts w:ascii="Arial" w:hAnsi="Arial" w:cs="Arial"/>
                 <w:lang w:val="es-ES"/>
               </w:rPr>
-              <w:t>Carlo</w:t>
-            </w:r>
-            <w:r>
-              <w:rPr>
-                <w:rFonts w:ascii="Arial" w:hAnsi="Arial" w:cs="Arial"/>
-                <w:lang w:val="es-ES"/>
-              </w:rPr>
-              <w:t xml:space="preserve">s </w:t>
+              <w:t xml:space="preserve">Carlos </w:t>
             </w:r>
             <w:r>
               <w:rPr>
@@ -703,8 +1365,6 @@
           <w:lang w:val="es-ES"/>
         </w:rPr>
       </w:pPr>
-      <w:bookmarkStart w:id="0" w:name="_GoBack"/>
-      <w:bookmarkEnd w:id="0"/>
       <w:r>
         <w:rPr>
           <w:rFonts w:cs="Arial"/>
@@ -7547,7 +8207,6 @@
         </w:rPr>
         <w:t xml:space="preserve">ESPECIFICAION DE CASO DE </w:t>
       </w:r>
-      <w:proofErr w:type="gramStart"/>
       <w:r>
         <w:rPr>
           <w:rFonts w:cs="Arial"/>
@@ -7555,9 +8214,8 @@
           <w:szCs w:val="28"/>
           <w:lang w:val="es-MX"/>
         </w:rPr>
-        <w:t>USO :</w:t>
-      </w:r>
-      <w:proofErr w:type="gramEnd"/>
+        <w:t>USO:</w:t>
+      </w:r>
       <w:r>
         <w:rPr>
           <w:rFonts w:cs="Arial"/>
@@ -7643,16 +8301,14 @@
         </w:rPr>
         <w:t xml:space="preserve">El sistema </w:t>
       </w:r>
-      <w:proofErr w:type="gramStart"/>
-      <w:r>
-        <w:rPr>
-          <w:rFonts w:ascii="Arial" w:hAnsi="Arial" w:cs="Arial"/>
-          <w:sz w:val="22"/>
-          <w:lang w:val="es-MX"/>
-        </w:rPr>
-        <w:t>valida</w:t>
-      </w:r>
-      <w:proofErr w:type="gramEnd"/>
+      <w:r>
+        <w:rPr>
+          <w:rFonts w:ascii="Arial" w:hAnsi="Arial" w:cs="Arial"/>
+          <w:sz w:val="22"/>
+          <w:lang w:val="es-MX"/>
+        </w:rPr>
+        <w:t>valido</w:t>
+      </w:r>
       <w:r>
         <w:rPr>
           <w:rFonts w:ascii="Arial" w:hAnsi="Arial" w:cs="Arial"/>
@@ -7800,47 +8456,7 @@
           <w:szCs w:val="22"/>
           <w:lang w:val="es-MX"/>
         </w:rPr>
-        <w:t xml:space="preserve">El sistema </w:t>
-      </w:r>
-      <w:proofErr w:type="gramStart"/>
-      <w:r>
-        <w:rPr>
-          <w:rFonts w:ascii="Arial" w:hAnsi="Arial" w:cs="Arial"/>
-          <w:sz w:val="22"/>
-          <w:szCs w:val="22"/>
-          <w:lang w:val="es-MX"/>
-        </w:rPr>
-        <w:t>válida</w:t>
-      </w:r>
-      <w:proofErr w:type="gramEnd"/>
-      <w:r>
-        <w:rPr>
-          <w:rFonts w:ascii="Arial" w:hAnsi="Arial" w:cs="Arial"/>
-          <w:sz w:val="22"/>
-          <w:szCs w:val="22"/>
-          <w:lang w:val="es-MX"/>
-        </w:rPr>
-        <w:t xml:space="preserve"> de </w:t>
-      </w:r>
-      <w:proofErr w:type="spellStart"/>
-      <w:r>
-        <w:rPr>
-          <w:rFonts w:ascii="Arial" w:hAnsi="Arial" w:cs="Arial"/>
-          <w:sz w:val="22"/>
-          <w:szCs w:val="22"/>
-          <w:lang w:val="es-MX"/>
-        </w:rPr>
-        <w:t>que</w:t>
-      </w:r>
-      <w:proofErr w:type="spellEnd"/>
-      <w:r>
-        <w:rPr>
-          <w:rFonts w:ascii="Arial" w:hAnsi="Arial" w:cs="Arial"/>
-          <w:sz w:val="22"/>
-          <w:szCs w:val="22"/>
-          <w:lang w:val="es-MX"/>
-        </w:rPr>
-        <w:t xml:space="preserve"> tipo de usuario es.</w:t>
+        <w:t>El sistema válida de que tipo de usuario es.</w:t>
       </w:r>
     </w:p>
     <w:p>
@@ -8112,16 +8728,14 @@
         <w:tab/>
         <w:t xml:space="preserve">El sistema muestra los tipos de suelos que se encuentran en la zona  de </w:t>
       </w:r>
-      <w:proofErr w:type="spellStart"/>
-      <w:r>
-        <w:rPr>
-          <w:rFonts w:ascii="Arial" w:hAnsi="Arial" w:cs="Arial"/>
-          <w:sz w:val="22"/>
-          <w:lang w:val="es-ES"/>
-        </w:rPr>
-        <w:t>cuitlahuac</w:t>
-      </w:r>
-      <w:proofErr w:type="spellEnd"/>
+      <w:r>
+        <w:rPr>
+          <w:rFonts w:ascii="Arial" w:hAnsi="Arial" w:cs="Arial"/>
+          <w:sz w:val="22"/>
+          <w:lang w:val="es-ES"/>
+        </w:rPr>
+        <w:t>Cuitláhuac</w:t>
+      </w:r>
     </w:p>
     <w:p>
       <w:pPr>
@@ -8684,18 +9298,32 @@
           <w:sz w:val="22"/>
           <w:lang w:val="es-ES"/>
         </w:rPr>
-        <w:t xml:space="preserve">El sistema recibe la petición por parte del usuario y devuelve una </w:t>
-      </w:r>
-      <w:proofErr w:type="spellStart"/>
-      <w:r>
-        <w:rPr>
-          <w:rFonts w:ascii="Arial" w:hAnsi="Arial" w:cs="Arial"/>
-          <w:sz w:val="22"/>
-          <w:lang w:val="es-ES"/>
-        </w:rPr>
-        <w:t>grafico</w:t>
-      </w:r>
-      <w:proofErr w:type="spellEnd"/>
+        <w:t xml:space="preserve">El sistema recibe la petición por parte del usuario y devuelve </w:t>
+      </w:r>
+      <w:r>
+        <w:rPr>
+          <w:rFonts w:ascii="Arial" w:hAnsi="Arial" w:cs="Arial"/>
+          <w:sz w:val="22"/>
+          <w:lang w:val="es-ES"/>
+        </w:rPr>
+        <w:t>un</w:t>
+      </w:r>
+      <w:r>
+        <w:rPr>
+          <w:rFonts w:ascii="Arial" w:hAnsi="Arial" w:cs="Arial"/>
+          <w:sz w:val="22"/>
+          <w:lang w:val="es-ES"/>
+        </w:rPr>
+        <w:t xml:space="preserve"> </w:t>
+      </w:r>
+      <w:r>
+        <w:rPr>
+          <w:rFonts w:ascii="Arial" w:hAnsi="Arial" w:cs="Arial"/>
+          <w:sz w:val="22"/>
+          <w:lang w:val="es-ES"/>
+        </w:rPr>
+        <w:t>gráfico</w:t>
+      </w:r>
       <w:r>
         <w:rPr>
           <w:rFonts w:ascii="Arial" w:hAnsi="Arial" w:cs="Arial"/>
@@ -8779,15 +9407,13 @@
         </w:rPr>
         <w:t xml:space="preserve">1.-Si el sistema no tiene conexión a internet no se mostrar ningún dato en la aplicación ya que  se requiere </w:t>
       </w:r>
-      <w:proofErr w:type="spellStart"/>
       <w:r>
         <w:rPr>
           <w:rFonts w:ascii="Arial" w:hAnsi="Arial"/>
           <w:sz w:val="22"/>
         </w:rPr>
-        <w:t>conexion</w:t>
-      </w:r>
-      <w:proofErr w:type="spellEnd"/>
+        <w:t>conexión</w:t>
+      </w:r>
     </w:p>
     <w:p>
       <w:pPr>
@@ -8990,7 +9616,6 @@
         </w:rPr>
         <w:t xml:space="preserve">El sistema muestra mediante una </w:t>
       </w:r>
-      <w:proofErr w:type="spellStart"/>
       <w:r>
         <w:rPr>
           <w:rFonts w:ascii="Arial" w:hAnsi="Arial" w:cs="Arial"/>
@@ -8999,9 +9624,8 @@
           <w:sz w:val="22"/>
           <w:lang w:val="es-MX"/>
         </w:rPr>
-        <w:t>grafica</w:t>
-      </w:r>
-      <w:proofErr w:type="spellEnd"/>
+        <w:t>gráfica</w:t>
+      </w:r>
       <w:r>
         <w:rPr>
           <w:rFonts w:ascii="Arial" w:hAnsi="Arial" w:cs="Arial"/>
@@ -9208,15 +9832,13 @@
         </w:rPr>
         <w:t xml:space="preserve">1.-Si el sistema no tiene conexión a internet no se mostrar ningún dato en la aplicación ya que  se requiere </w:t>
       </w:r>
-      <w:proofErr w:type="spellStart"/>
       <w:r>
         <w:rPr>
           <w:rFonts w:ascii="Arial" w:hAnsi="Arial"/>
           <w:sz w:val="22"/>
         </w:rPr>
-        <w:t>conexion</w:t>
-      </w:r>
-      <w:proofErr w:type="spellEnd"/>
+        <w:t>conexión</w:t>
+      </w:r>
     </w:p>
     <w:p>
       <w:pPr>
@@ -9437,7 +10059,6 @@
         </w:rPr>
         <w:t xml:space="preserve"> El sistema muestra un </w:t>
       </w:r>
-      <w:proofErr w:type="spellStart"/>
       <w:r>
         <w:rPr>
           <w:rFonts w:ascii="Arial" w:hAnsi="Arial" w:cs="Arial"/>
@@ -9447,9 +10068,8 @@
           <w:szCs w:val="22"/>
           <w:lang w:val="es-MX"/>
         </w:rPr>
-        <w:t>grafico</w:t>
-      </w:r>
-      <w:proofErr w:type="spellEnd"/>
+        <w:t>gráfico</w:t>
+      </w:r>
       <w:r>
         <w:rPr>
           <w:rFonts w:ascii="Arial" w:hAnsi="Arial" w:cs="Arial"/>
@@ -9626,19 +10246,35 @@
           <w:szCs w:val="22"/>
           <w:lang w:val="es-ES"/>
         </w:rPr>
-        <w:t xml:space="preserve">El sistema recibe la petición por parte del usuario y devuelve una </w:t>
-      </w:r>
-      <w:proofErr w:type="spellStart"/>
-      <w:r>
-        <w:rPr>
-          <w:rFonts w:ascii="Arial" w:hAnsi="Arial" w:cs="Arial"/>
-          <w:sz w:val="22"/>
-          <w:szCs w:val="22"/>
-          <w:lang w:val="es-ES"/>
-        </w:rPr>
-        <w:t>grafico</w:t>
-      </w:r>
-      <w:proofErr w:type="spellEnd"/>
+        <w:t xml:space="preserve">El sistema recibe la petición por parte del usuario y devuelve </w:t>
+      </w:r>
+      <w:r>
+        <w:rPr>
+          <w:rFonts w:ascii="Arial" w:hAnsi="Arial" w:cs="Arial"/>
+          <w:sz w:val="22"/>
+          <w:szCs w:val="22"/>
+          <w:lang w:val="es-ES"/>
+        </w:rPr>
+        <w:t>un</w:t>
+      </w:r>
+      <w:r>
+        <w:rPr>
+          <w:rFonts w:ascii="Arial" w:hAnsi="Arial" w:cs="Arial"/>
+          <w:sz w:val="22"/>
+          <w:szCs w:val="22"/>
+          <w:lang w:val="es-ES"/>
+        </w:rPr>
+        <w:t xml:space="preserve"> </w:t>
+      </w:r>
+      <w:r>
+        <w:rPr>
+          <w:rFonts w:ascii="Arial" w:hAnsi="Arial" w:cs="Arial"/>
+          <w:sz w:val="22"/>
+          <w:szCs w:val="22"/>
+          <w:lang w:val="es-ES"/>
+        </w:rPr>
+        <w:t>gráfico</w:t>
+      </w:r>
       <w:r>
         <w:rPr>
           <w:rFonts w:ascii="Arial" w:hAnsi="Arial" w:cs="Arial"/>
@@ -10016,7 +10652,6 @@
           <w:rFonts w:cs="Arial"/>
           <w:lang w:val="es-ES"/>
         </w:rPr>
-        <w:lastRenderedPageBreak/>
         <w:t>Flujo de Eventos</w:t>
       </w:r>
       <w:bookmarkEnd w:id="80"/>
@@ -10202,15 +10837,13 @@
         </w:rPr>
         <w:t xml:space="preserve">1.-Si el sistema no tiene conexión a internet no se mostrar ningún dato en la aplicación ya que  se requiere </w:t>
       </w:r>
-      <w:proofErr w:type="spellStart"/>
       <w:r>
         <w:rPr>
           <w:rFonts w:ascii="Arial" w:hAnsi="Arial"/>
           <w:sz w:val="22"/>
         </w:rPr>
-        <w:t>conexion</w:t>
-      </w:r>
-      <w:proofErr w:type="spellEnd"/>
+        <w:t>conexión</w:t>
+      </w:r>
     </w:p>
     <w:p>
       <w:pPr>
@@ -10342,8 +10975,8 @@
       </w:pPr>
     </w:p>
     <w:sectPr>
-      <w:headerReference w:type="default" r:id="rId10"/>
-      <w:footerReference w:type="default" r:id="rId11"/>
+      <w:headerReference w:type="default" r:id="rId14"/>
+      <w:footerReference w:type="default" r:id="rId15"/>
       <w:endnotePr>
         <w:numFmt w:val="decimal"/>
       </w:endnotePr>
@@ -10386,6 +11019,317 @@
     <w:pPr>
       <w:pStyle w:val="Piedepgina"/>
     </w:pPr>
+    <w:r>
+      <w:rPr>
+        <w:noProof/>
+        <w:lang w:val="es-MX" w:eastAsia="es-MX"/>
+      </w:rPr>
+      <mc:AlternateContent>
+        <mc:Choice Requires="wps">
+          <w:drawing>
+            <wp:anchor distT="0" distB="0" distL="114300" distR="114300" simplePos="0" relativeHeight="251673600" behindDoc="0" locked="0" layoutInCell="1" allowOverlap="1" wp14:anchorId="08F89E7B" wp14:editId="44E47B46">
+              <wp:simplePos x="0" y="0"/>
+              <wp:positionH relativeFrom="column">
+                <wp:posOffset>4025900</wp:posOffset>
+              </wp:positionH>
+              <wp:positionV relativeFrom="paragraph">
+                <wp:posOffset>-21590</wp:posOffset>
+              </wp:positionV>
+              <wp:extent cx="2152650" cy="495300"/>
+              <wp:effectExtent l="0" t="0" r="0" b="0"/>
+              <wp:wrapNone/>
+              <wp:docPr id="30" name="Text Box 30"/>
+              <wp:cNvGraphicFramePr/>
+              <a:graphic xmlns:a="http://schemas.openxmlformats.org/drawingml/2006/main">
+                <a:graphicData uri="http://schemas.microsoft.com/office/word/2010/wordprocessingShape">
+                  <wps:wsp>
+                    <wps:cNvSpPr txBox="1"/>
+                    <wps:spPr>
+                      <a:xfrm>
+                        <a:off x="0" y="0"/>
+                        <a:ext cx="2152650" cy="495300"/>
+                      </a:xfrm>
+                      <a:prstGeom prst="rect">
+                        <a:avLst/>
+                      </a:prstGeom>
+                      <a:noFill/>
+                      <a:ln w="6350">
+                        <a:noFill/>
+                      </a:ln>
+                      <a:effectLst/>
+                    </wps:spPr>
+                    <wps:style>
+                      <a:lnRef idx="0">
+                        <a:schemeClr val="accent1"/>
+                      </a:lnRef>
+                      <a:fillRef idx="0">
+                        <a:schemeClr val="accent1"/>
+                      </a:fillRef>
+                      <a:effectRef idx="0">
+                        <a:schemeClr val="accent1"/>
+                      </a:effectRef>
+                      <a:fontRef idx="minor">
+                        <a:schemeClr val="dk1"/>
+                      </a:fontRef>
+                    </wps:style>
+                    <wps:txbx>
+                      <w:txbxContent>
+                        <w:p>
+                          <w:pPr>
+                            <w:jc w:val="center"/>
+                            <w:rPr>
+                              <w:i/>
+                            </w:rPr>
+                          </w:pPr>
+                        </w:p>
+                      </w:txbxContent>
+                    </wps:txbx>
+                    <wps:bodyPr rot="0" spcFirstLastPara="0" vertOverflow="overflow" horzOverflow="overflow" vert="horz" wrap="square" lIns="91440" tIns="45720" rIns="91440" bIns="45720" numCol="1" spcCol="0" rtlCol="0" fromWordArt="0" anchor="t" anchorCtr="0" forceAA="0" compatLnSpc="1">
+                      <a:prstTxWarp prst="textNoShape">
+                        <a:avLst/>
+                      </a:prstTxWarp>
+                      <a:noAutofit/>
+                    </wps:bodyPr>
+                  </wps:wsp>
+                </a:graphicData>
+              </a:graphic>
+              <wp14:sizeRelH relativeFrom="margin">
+                <wp14:pctWidth>0</wp14:pctWidth>
+              </wp14:sizeRelH>
+              <wp14:sizeRelV relativeFrom="margin">
+                <wp14:pctHeight>0</wp14:pctHeight>
+              </wp14:sizeRelV>
+            </wp:anchor>
+          </w:drawing>
+        </mc:Choice>
+        <mc:Fallback>
+          <w:pict>
+            <v:shapetype id="_x0000_t202" coordsize="21600,21600" o:spt="202" path="m,l,21600r21600,l21600,xe">
+              <v:stroke joinstyle="miter"/>
+              <v:path gradientshapeok="t" o:connecttype="rect"/>
+            </v:shapetype>
+            <v:shape id="Text Box 30" o:spid="_x0000_s1029" type="#_x0000_t202" style="position:absolute;margin-left:317pt;margin-top:-1.7pt;width:169.5pt;height:39pt;z-index:251673600;visibility:visible;mso-wrap-style:square;mso-width-percent:0;mso-height-percent:0;mso-wrap-distance-left:9pt;mso-wrap-distance-top:0;mso-wrap-distance-right:9pt;mso-wrap-distance-bottom:0;mso-position-horizontal:absolute;mso-position-horizontal-relative:text;mso-position-vertical:absolute;mso-position-vertical-relative:text;mso-width-percent:0;mso-height-percent:0;mso-width-relative:margin;mso-height-relative:margin;v-text-anchor:top" o:gfxdata="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" filled="f" stroked="f" strokeweight=".5pt">
+              <v:textbox>
+                <w:txbxContent>
+                  <w:p>
+                    <w:pPr>
+                      <w:jc w:val="center"/>
+                      <w:rPr>
+                        <w:i/>
+                      </w:rPr>
+                    </w:pPr>
+                  </w:p>
+                </w:txbxContent>
+              </v:textbox>
+            </v:shape>
+          </w:pict>
+        </mc:Fallback>
+      </mc:AlternateContent>
+    </w:r>
+    <w:r>
+      <w:rPr>
+        <w:rFonts w:ascii="Frutiger 65 Bold" w:hAnsi="Frutiger 65 Bold"/>
+        <w:noProof/>
+        <w:lang w:val="es-MX" w:eastAsia="es-MX"/>
+      </w:rPr>
+      <mc:AlternateContent>
+        <mc:Choice Requires="wps">
+          <w:drawing>
+            <wp:anchor distT="0" distB="0" distL="114300" distR="114300" simplePos="0" relativeHeight="251672576" behindDoc="0" locked="0" layoutInCell="1" allowOverlap="1" wp14:anchorId="0C59F4D0" wp14:editId="721194DE">
+              <wp:simplePos x="0" y="0"/>
+              <wp:positionH relativeFrom="column">
+                <wp:posOffset>6138867</wp:posOffset>
+              </wp:positionH>
+              <wp:positionV relativeFrom="paragraph">
+                <wp:posOffset>-19685</wp:posOffset>
+              </wp:positionV>
+              <wp:extent cx="424815" cy="300355"/>
+              <wp:effectExtent l="0" t="0" r="0" b="4445"/>
+              <wp:wrapNone/>
+              <wp:docPr id="945" name="Text Box 945"/>
+              <wp:cNvGraphicFramePr/>
+              <a:graphic xmlns:a="http://schemas.openxmlformats.org/drawingml/2006/main">
+                <a:graphicData uri="http://schemas.microsoft.com/office/word/2010/wordprocessingShape">
+                  <wps:wsp>
+                    <wps:cNvSpPr txBox="1"/>
+                    <wps:spPr>
+                      <a:xfrm>
+                        <a:off x="0" y="0"/>
+                        <a:ext cx="424815" cy="300355"/>
+                      </a:xfrm>
+                      <a:prstGeom prst="rect">
+                        <a:avLst/>
+                      </a:prstGeom>
+                      <a:noFill/>
+                      <a:ln w="6350">
+                        <a:noFill/>
+                      </a:ln>
+                      <a:effectLst/>
+                    </wps:spPr>
+                    <wps:style>
+                      <a:lnRef idx="0">
+                        <a:schemeClr val="accent1"/>
+                      </a:lnRef>
+                      <a:fillRef idx="0">
+                        <a:schemeClr val="accent1"/>
+                      </a:fillRef>
+                      <a:effectRef idx="0">
+                        <a:schemeClr val="accent1"/>
+                      </a:effectRef>
+                      <a:fontRef idx="minor">
+                        <a:schemeClr val="dk1"/>
+                      </a:fontRef>
+                    </wps:style>
+                    <wps:txbx>
+                      <w:txbxContent>
+                        <w:p>
+                          <w:pPr>
+                            <w:ind w:right="-62"/>
+                            <w:jc w:val="right"/>
+                            <w:rPr>
+                              <w:i/>
+                              <w:color w:val="FFFFFF" w:themeColor="background1"/>
+                              <w:sz w:val="22"/>
+                            </w:rPr>
+                          </w:pPr>
+                          <w:r>
+                            <w:rPr>
+                              <w:i/>
+                              <w:color w:val="FFFFFF" w:themeColor="background1"/>
+                              <w:sz w:val="22"/>
+                            </w:rPr>
+                            <w:fldChar w:fldCharType="begin"/>
+                          </w:r>
+                          <w:r>
+                            <w:rPr>
+                              <w:i/>
+                              <w:color w:val="FFFFFF" w:themeColor="background1"/>
+                              <w:sz w:val="22"/>
+                            </w:rPr>
+                            <w:instrText xml:space="preserve"> PAGE   \* MERGEFORMAT </w:instrText>
+                          </w:r>
+                          <w:r>
+                            <w:rPr>
+                              <w:i/>
+                              <w:color w:val="FFFFFF" w:themeColor="background1"/>
+                              <w:sz w:val="22"/>
+                            </w:rPr>
+                            <w:fldChar w:fldCharType="separate"/>
+                          </w:r>
+                          <w:r>
+                            <w:rPr>
+                              <w:i/>
+                              <w:noProof/>
+                              <w:color w:val="FFFFFF" w:themeColor="background1"/>
+                              <w:sz w:val="22"/>
+                            </w:rPr>
+                            <w:t>2</w:t>
+                          </w:r>
+                          <w:r>
+                            <w:rPr>
+                              <w:i/>
+                              <w:noProof/>
+                              <w:color w:val="FFFFFF" w:themeColor="background1"/>
+                              <w:sz w:val="22"/>
+                            </w:rPr>
+                            <w:fldChar w:fldCharType="end"/>
+                          </w:r>
+                        </w:p>
+                      </w:txbxContent>
+                    </wps:txbx>
+                    <wps:bodyPr rot="0" spcFirstLastPara="0" vertOverflow="overflow" horzOverflow="overflow" vert="horz" wrap="square" lIns="91440" tIns="45720" rIns="91440" bIns="45720" numCol="1" spcCol="0" rtlCol="0" fromWordArt="0" anchor="t" anchorCtr="0" forceAA="0" compatLnSpc="1">
+                      <a:prstTxWarp prst="textNoShape">
+                        <a:avLst/>
+                      </a:prstTxWarp>
+                      <a:noAutofit/>
+                    </wps:bodyPr>
+                  </wps:wsp>
+                </a:graphicData>
+              </a:graphic>
+              <wp14:sizeRelH relativeFrom="margin">
+                <wp14:pctWidth>0</wp14:pctWidth>
+              </wp14:sizeRelH>
+              <wp14:sizeRelV relativeFrom="margin">
+                <wp14:pctHeight>0</wp14:pctHeight>
+              </wp14:sizeRelV>
+            </wp:anchor>
+          </w:drawing>
+        </mc:Choice>
+        <mc:Fallback>
+          <w:pict>
+            <v:shape id="Text Box 945" o:spid="_x0000_s1030" type="#_x0000_t202" style="position:absolute;margin-left:483.4pt;margin-top:-1.55pt;width:33.45pt;height:23.65pt;z-index:251672576;visibility:visible;mso-wrap-style:square;mso-width-percent:0;mso-height-percent:0;mso-wrap-distance-left:9pt;mso-wrap-distance-top:0;mso-wrap-distance-right:9pt;mso-wrap-distance-bottom:0;mso-position-horizontal:absolute;mso-position-horizontal-relative:text;mso-position-vertical:absolute;mso-position-vertical-relative:text;mso-width-percent:0;mso-height-percent:0;mso-width-relative:margin;mso-height-relative:margin;v-text-anchor:top" o:gfxdata="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" filled="f" stroked="f" strokeweight=".5pt">
+              <v:textbox>
+                <w:txbxContent>
+                  <w:p>
+                    <w:pPr>
+                      <w:ind w:right="-62"/>
+                      <w:jc w:val="right"/>
+                      <w:rPr>
+                        <w:i/>
+                        <w:color w:val="FFFFFF" w:themeColor="background1"/>
+                        <w:sz w:val="22"/>
+                      </w:rPr>
+                    </w:pPr>
+                    <w:r>
+                      <w:rPr>
+                        <w:i/>
+                        <w:color w:val="FFFFFF" w:themeColor="background1"/>
+                        <w:sz w:val="22"/>
+                      </w:rPr>
+                      <w:fldChar w:fldCharType="begin"/>
+                    </w:r>
+                    <w:r>
+                      <w:rPr>
+                        <w:i/>
+                        <w:color w:val="FFFFFF" w:themeColor="background1"/>
+                        <w:sz w:val="22"/>
+                      </w:rPr>
+                      <w:instrText xml:space="preserve"> PAGE   \* MERGEFORMAT </w:instrText>
+                    </w:r>
+                    <w:r>
+                      <w:rPr>
+                        <w:i/>
+                        <w:color w:val="FFFFFF" w:themeColor="background1"/>
+                        <w:sz w:val="22"/>
+                      </w:rPr>
+                      <w:fldChar w:fldCharType="separate"/>
+                    </w:r>
+                    <w:r>
+                      <w:rPr>
+                        <w:i/>
+                        <w:noProof/>
+                        <w:color w:val="FFFFFF" w:themeColor="background1"/>
+                        <w:sz w:val="22"/>
+                      </w:rPr>
+                      <w:t>2</w:t>
+                    </w:r>
+                    <w:r>
+                      <w:rPr>
+                        <w:i/>
+                        <w:noProof/>
+                        <w:color w:val="FFFFFF" w:themeColor="background1"/>
+                        <w:sz w:val="22"/>
+                      </w:rPr>
+                      <w:fldChar w:fldCharType="end"/>
+                    </w:r>
+                  </w:p>
+                </w:txbxContent>
+              </v:textbox>
+            </v:shape>
+          </w:pict>
+        </mc:Fallback>
+      </mc:AlternateContent>
+    </w:r>
+  </w:p>
+</w:ftr>
+</file>
+
+<file path=word/footer2.xml><?xml version="1.0" encoding="utf-8"?>
+<w:ftr xmlns:wpc="http://schemas.microsoft.com/office/word/2010/wordprocessingCanvas" xmlns:mc="http://schemas.openxmlformats.org/markup-compatibility/2006" xmlns:o="urn:schemas-microsoft-com:office:office" xmlns:r="http://schemas.openxmlformats.org/officeDocument/2006/relationships" xmlns:m="http://schemas.openxmlformats.org/officeDocument/2006/math" xmlns:v="urn:schemas-microsoft-com:vml" xmlns:wp14="http://schemas.microsoft.com/office/word/2010/wordprocessingDrawing" xmlns:wp="http://schemas.openxmlformats.org/drawingml/2006/wordprocessingDrawing" xmlns:w10="urn:schemas-microsoft-com:office:word" xmlns:w="http://schemas.openxmlformats.org/wordprocessingml/2006/main" xmlns:w14="http://schemas.microsoft.com/office/word/2010/wordml" xmlns:wpg="http://schemas.microsoft.com/office/word/2010/wordprocessingGroup" xmlns:wpi="http://schemas.microsoft.com/office/word/2010/wordprocessingInk" xmlns:wne="http://schemas.microsoft.com/office/word/2006/wordml" xmlns:wps="http://schemas.microsoft.com/office/word/2010/wordprocessingShape" mc:Ignorable="w14 wp14">
+  <w:p>
+    <w:pPr>
+      <w:pStyle w:val="Piedepgina"/>
+    </w:pPr>
   </w:p>
 </w:ftr>
 </file>
@@ -10417,108 +11361,504 @@
 
 <file path=word/header1.xml><?xml version="1.0" encoding="utf-8"?>
 <w:hdr xmlns:wpc="http://schemas.microsoft.com/office/word/2010/wordprocessingCanvas" xmlns:mc="http://schemas.openxmlformats.org/markup-compatibility/2006" xmlns:o="urn:schemas-microsoft-com:office:office" xmlns:r="http://schemas.openxmlformats.org/officeDocument/2006/relationships" xmlns:m="http://schemas.openxmlformats.org/officeDocument/2006/math" xmlns:v="urn:schemas-microsoft-com:vml" xmlns:wp14="http://schemas.microsoft.com/office/word/2010/wordprocessingDrawing" xmlns:wp="http://schemas.openxmlformats.org/drawingml/2006/wordprocessingDrawing" xmlns:w10="urn:schemas-microsoft-com:office:word" xmlns:w="http://schemas.openxmlformats.org/wordprocessingml/2006/main" xmlns:w14="http://schemas.microsoft.com/office/word/2010/wordml" xmlns:wpg="http://schemas.microsoft.com/office/word/2010/wordprocessingGroup" xmlns:wpi="http://schemas.microsoft.com/office/word/2010/wordprocessingInk" xmlns:wne="http://schemas.microsoft.com/office/word/2006/wordml" xmlns:wps="http://schemas.microsoft.com/office/word/2010/wordprocessingShape" mc:Ignorable="w14 wp14">
-  <w:tbl>
-    <w:tblPr>
-      <w:tblW w:w="0" w:type="auto"/>
-      <w:tblBorders>
-        <w:top w:val="single" w:sz="6" w:space="0" w:color="auto"/>
-        <w:left w:val="single" w:sz="6" w:space="0" w:color="auto"/>
-        <w:bottom w:val="single" w:sz="6" w:space="0" w:color="auto"/>
-        <w:right w:val="single" w:sz="6" w:space="0" w:color="auto"/>
-        <w:insideH w:val="single" w:sz="6" w:space="0" w:color="auto"/>
-        <w:insideV w:val="single" w:sz="6" w:space="0" w:color="auto"/>
-      </w:tblBorders>
-      <w:tblLayout w:type="fixed"/>
-      <w:tblLook w:val="0000" w:firstRow="0" w:lastRow="0" w:firstColumn="0" w:lastColumn="0" w:noHBand="0" w:noVBand="0"/>
-    </w:tblPr>
-    <w:tblGrid>
-      <w:gridCol w:w="6379"/>
-      <w:gridCol w:w="3179"/>
-    </w:tblGrid>
-    <w:tr>
-      <w:tc>
-        <w:tcPr>
-          <w:tcW w:w="6379" w:type="dxa"/>
-        </w:tcPr>
-        <w:p>
-          <w:pPr>
-            <w:rPr>
-              <w:lang w:val="es-ES"/>
-            </w:rPr>
-          </w:pPr>
-          <w:proofErr w:type="spellStart"/>
-          <w:r>
-            <w:rPr>
-              <w:lang w:val="es-ES"/>
-            </w:rPr>
-            <w:t>AgroFinderGround</w:t>
-          </w:r>
-          <w:proofErr w:type="spellEnd"/>
-        </w:p>
-      </w:tc>
-      <w:tc>
-        <w:tcPr>
-          <w:tcW w:w="3179" w:type="dxa"/>
-        </w:tcPr>
-        <w:p>
-          <w:pPr>
-            <w:tabs>
-              <w:tab w:val="left" w:pos="1135"/>
-            </w:tabs>
-            <w:spacing w:before="40"/>
-            <w:ind w:right="68"/>
-            <w:rPr>
-              <w:lang w:val="es-ES"/>
-            </w:rPr>
-          </w:pPr>
-          <w:r>
-            <w:rPr>
-              <w:lang w:val="es-ES"/>
-            </w:rPr>
-            <w:t xml:space="preserve">  Versión:           1.0</w:t>
-          </w:r>
-        </w:p>
-      </w:tc>
-    </w:tr>
-    <w:tr>
-      <w:tc>
-        <w:tcPr>
-          <w:tcW w:w="6379" w:type="dxa"/>
-        </w:tcPr>
-        <w:p>
-          <w:pPr>
-            <w:rPr>
-              <w:lang w:val="es-ES"/>
-            </w:rPr>
-          </w:pPr>
-          <w:r>
-            <w:rPr>
-              <w:lang w:val="es-ES"/>
-            </w:rPr>
-            <w:t xml:space="preserve">Especificación de Caso de Uso: </w:t>
-          </w:r>
-        </w:p>
-      </w:tc>
-      <w:tc>
-        <w:tcPr>
-          <w:tcW w:w="3179" w:type="dxa"/>
-        </w:tcPr>
-        <w:p>
-          <w:pPr>
-            <w:rPr>
-              <w:lang w:val="es-ES"/>
-            </w:rPr>
-          </w:pPr>
-          <w:r>
-            <w:rPr>
-              <w:lang w:val="es-ES"/>
-            </w:rPr>
-            <w:t xml:space="preserve">  Fecha:              30/01/15</w:t>
-          </w:r>
-        </w:p>
-      </w:tc>
-    </w:tr>
-  </w:tbl>
+  <w:p>
+    <w:pPr>
+      <w:pStyle w:val="Encabezado"/>
+    </w:pPr>
+    <w:r>
+      <w:drawing>
+        <wp:anchor distT="0" distB="0" distL="114300" distR="114300" simplePos="0" relativeHeight="251677696" behindDoc="1" locked="0" layoutInCell="1" allowOverlap="1" wp14:anchorId="4440D77C" wp14:editId="06978BD6">
+          <wp:simplePos x="0" y="0"/>
+          <wp:positionH relativeFrom="column">
+            <wp:posOffset>-496933</wp:posOffset>
+          </wp:positionH>
+          <wp:positionV relativeFrom="paragraph">
+            <wp:posOffset>-469900</wp:posOffset>
+          </wp:positionV>
+          <wp:extent cx="2853690" cy="815340"/>
+          <wp:effectExtent l="0" t="0" r="0" b="3810"/>
+          <wp:wrapNone/>
+          <wp:docPr id="17" name="0 Imagen"/>
+          <wp:cNvGraphicFramePr>
+            <a:graphicFrameLocks xmlns:a="http://schemas.openxmlformats.org/drawingml/2006/main" noChangeAspect="1"/>
+          </wp:cNvGraphicFramePr>
+          <a:graphic xmlns:a="http://schemas.openxmlformats.org/drawingml/2006/main">
+            <a:graphicData uri="http://schemas.openxmlformats.org/drawingml/2006/picture">
+              <pic:pic xmlns:pic="http://schemas.openxmlformats.org/drawingml/2006/picture">
+                <pic:nvPicPr>
+                  <pic:cNvPr id="0" name="caratula 2.png"/>
+                  <pic:cNvPicPr/>
+                </pic:nvPicPr>
+                <pic:blipFill rotWithShape="1">
+                  <a:blip r:embed="rId1">
+                    <a:clrChange>
+                      <a:clrFrom>
+                        <a:srgbClr val="FFFFFF"/>
+                      </a:clrFrom>
+                      <a:clrTo>
+                        <a:srgbClr val="FFFFFF">
+                          <a:alpha val="0"/>
+                        </a:srgbClr>
+                      </a:clrTo>
+                    </a:clrChange>
+                    <a:extLst>
+                      <a:ext uri="{28A0092B-C50C-407E-A947-70E740481C1C}">
+                        <a14:useLocalDpi xmlns:a14="http://schemas.microsoft.com/office/drawing/2010/main" val="0"/>
+                      </a:ext>
+                    </a:extLst>
+                  </a:blip>
+                  <a:srcRect l="-283" t="80997"/>
+                  <a:stretch/>
+                </pic:blipFill>
+                <pic:spPr bwMode="auto">
+                  <a:xfrm flipH="1" flipV="1">
+                    <a:off x="0" y="0"/>
+                    <a:ext cx="2853690" cy="815340"/>
+                  </a:xfrm>
+                  <a:prstGeom prst="rect">
+                    <a:avLst/>
+                  </a:prstGeom>
+                  <a:ln>
+                    <a:noFill/>
+                  </a:ln>
+                  <a:extLst>
+                    <a:ext uri="{53640926-AAD7-44D8-BBD7-CCE9431645EC}">
+                      <a14:shadowObscured xmlns:a14="http://schemas.microsoft.com/office/drawing/2010/main"/>
+                    </a:ext>
+                  </a:extLst>
+                </pic:spPr>
+              </pic:pic>
+            </a:graphicData>
+          </a:graphic>
+          <wp14:sizeRelH relativeFrom="page">
+            <wp14:pctWidth>0</wp14:pctWidth>
+          </wp14:sizeRelH>
+          <wp14:sizeRelV relativeFrom="page">
+            <wp14:pctHeight>0</wp14:pctHeight>
+          </wp14:sizeRelV>
+        </wp:anchor>
+      </w:drawing>
+    </w:r>
+    <w:r>
+      <w:rPr>
+        <w:noProof/>
+        <w:lang w:val="es-MX" w:eastAsia="es-MX"/>
+      </w:rPr>
+      <mc:AlternateContent>
+        <mc:Choice Requires="wps">
+          <w:drawing>
+            <wp:anchor distT="0" distB="0" distL="114300" distR="114300" simplePos="0" relativeHeight="251671552" behindDoc="0" locked="0" layoutInCell="1" allowOverlap="1" wp14:anchorId="4C2189AF" wp14:editId="3DABD0FF">
+              <wp:simplePos x="0" y="0"/>
+              <wp:positionH relativeFrom="column">
+                <wp:posOffset>3194462</wp:posOffset>
+              </wp:positionH>
+              <wp:positionV relativeFrom="paragraph">
+                <wp:posOffset>-184068</wp:posOffset>
+              </wp:positionV>
+              <wp:extent cx="617517" cy="391795"/>
+              <wp:effectExtent l="0" t="0" r="0" b="0"/>
+              <wp:wrapNone/>
+              <wp:docPr id="15" name="Text Box 947"/>
+              <wp:cNvGraphicFramePr/>
+              <a:graphic xmlns:a="http://schemas.openxmlformats.org/drawingml/2006/main">
+                <a:graphicData uri="http://schemas.microsoft.com/office/word/2010/wordprocessingShape">
+                  <wps:wsp>
+                    <wps:cNvSpPr txBox="1"/>
+                    <wps:spPr>
+                      <a:xfrm>
+                        <a:off x="0" y="0"/>
+                        <a:ext cx="617517" cy="391795"/>
+                      </a:xfrm>
+                      <a:prstGeom prst="rect">
+                        <a:avLst/>
+                      </a:prstGeom>
+                      <a:noFill/>
+                      <a:ln w="6350">
+                        <a:noFill/>
+                      </a:ln>
+                      <a:effectLst/>
+                    </wps:spPr>
+                    <wps:style>
+                      <a:lnRef idx="0">
+                        <a:schemeClr val="accent1"/>
+                      </a:lnRef>
+                      <a:fillRef idx="0">
+                        <a:schemeClr val="accent1"/>
+                      </a:fillRef>
+                      <a:effectRef idx="0">
+                        <a:schemeClr val="accent1"/>
+                      </a:effectRef>
+                      <a:fontRef idx="minor">
+                        <a:schemeClr val="dk1"/>
+                      </a:fontRef>
+                    </wps:style>
+                    <wps:txbx>
+                      <w:txbxContent>
+                        <w:p>
+                          <w:pPr>
+                            <w:jc w:val="center"/>
+                            <w:rPr>
+                              <w:b/>
+                              <w:color w:val="595959" w:themeColor="text1" w:themeTint="A6"/>
+                              <w:sz w:val="24"/>
+                              <w:lang w:val="es-AR"/>
+                            </w:rPr>
+                          </w:pPr>
+                          <w:r>
+                            <w:rPr>
+                              <w:b/>
+                              <w:color w:val="595959" w:themeColor="text1" w:themeTint="A6"/>
+                              <w:sz w:val="24"/>
+                              <w:lang w:val="es-AR"/>
+                            </w:rPr>
+                            <w:t>2015</w:t>
+                          </w:r>
+                        </w:p>
+                      </w:txbxContent>
+                    </wps:txbx>
+                    <wps:bodyPr rot="0" spcFirstLastPara="0" vertOverflow="overflow" horzOverflow="overflow" vert="horz" wrap="square" lIns="91440" tIns="45720" rIns="91440" bIns="45720" numCol="1" spcCol="0" rtlCol="0" fromWordArt="0" anchor="t" anchorCtr="0" forceAA="0" compatLnSpc="1">
+                      <a:prstTxWarp prst="textNoShape">
+                        <a:avLst/>
+                      </a:prstTxWarp>
+                      <a:noAutofit/>
+                    </wps:bodyPr>
+                  </wps:wsp>
+                </a:graphicData>
+              </a:graphic>
+              <wp14:sizeRelH relativeFrom="margin">
+                <wp14:pctWidth>0</wp14:pctWidth>
+              </wp14:sizeRelH>
+            </wp:anchor>
+          </w:drawing>
+        </mc:Choice>
+        <mc:Fallback>
+          <w:pict>
+            <v:shapetype id="_x0000_t202" coordsize="21600,21600" o:spt="202" path="m,l,21600r21600,l21600,xe">
+              <v:stroke joinstyle="miter"/>
+              <v:path gradientshapeok="t" o:connecttype="rect"/>
+            </v:shapetype>
+            <v:shape id="Text Box 947" o:spid="_x0000_s1028" type="#_x0000_t202" style="position:absolute;margin-left:251.55pt;margin-top:-14.5pt;width:48.6pt;height:30.85pt;z-index:251671552;visibility:visible;mso-wrap-style:square;mso-width-percent:0;mso-wrap-distance-left:9pt;mso-wrap-distance-top:0;mso-wrap-distance-right:9pt;mso-wrap-distance-bottom:0;mso-position-horizontal:absolute;mso-position-horizontal-relative:text;mso-position-vertical:absolute;mso-position-vertical-relative:text;mso-width-percent:0;mso-width-relative:margin;v-text-anchor:top" o:gfxdata="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" filled="f" stroked="f" strokeweight=".5pt">
+              <v:textbox>
+                <w:txbxContent>
+                  <w:p>
+                    <w:pPr>
+                      <w:jc w:val="center"/>
+                      <w:rPr>
+                        <w:b/>
+                        <w:color w:val="595959" w:themeColor="text1" w:themeTint="A6"/>
+                        <w:sz w:val="24"/>
+                        <w:lang w:val="es-AR"/>
+                      </w:rPr>
+                    </w:pPr>
+                    <w:r>
+                      <w:rPr>
+                        <w:b/>
+                        <w:color w:val="595959" w:themeColor="text1" w:themeTint="A6"/>
+                        <w:sz w:val="24"/>
+                        <w:lang w:val="es-AR"/>
+                      </w:rPr>
+                      <w:t>2015</w:t>
+                    </w:r>
+                  </w:p>
+                </w:txbxContent>
+              </v:textbox>
+            </v:shape>
+          </w:pict>
+        </mc:Fallback>
+      </mc:AlternateContent>
+    </w:r>
+  </w:p>
+</w:hdr>
+</file>
+
+<file path=word/header2.xml><?xml version="1.0" encoding="utf-8"?>
+<w:hdr xmlns:wpc="http://schemas.microsoft.com/office/word/2010/wordprocessingCanvas" xmlns:mc="http://schemas.openxmlformats.org/markup-compatibility/2006" xmlns:o="urn:schemas-microsoft-com:office:office" xmlns:r="http://schemas.openxmlformats.org/officeDocument/2006/relationships" xmlns:m="http://schemas.openxmlformats.org/officeDocument/2006/math" xmlns:v="urn:schemas-microsoft-com:vml" xmlns:wp14="http://schemas.microsoft.com/office/word/2010/wordprocessingDrawing" xmlns:wp="http://schemas.openxmlformats.org/drawingml/2006/wordprocessingDrawing" xmlns:w10="urn:schemas-microsoft-com:office:word" xmlns:w="http://schemas.openxmlformats.org/wordprocessingml/2006/main" xmlns:w14="http://schemas.microsoft.com/office/word/2010/wordml" xmlns:wpg="http://schemas.microsoft.com/office/word/2010/wordprocessingGroup" xmlns:wpi="http://schemas.microsoft.com/office/word/2010/wordprocessingInk" xmlns:wne="http://schemas.microsoft.com/office/word/2006/wordml" xmlns:wps="http://schemas.microsoft.com/office/word/2010/wordprocessingShape" mc:Ignorable="w14 wp14">
+  <w:p>
+    <w:pPr>
+      <w:pStyle w:val="Encabezado"/>
+    </w:pPr>
+    <w:r>
+      <w:rPr>
+        <w:noProof/>
+        <w:lang w:val="es-MX" w:eastAsia="es-MX"/>
+      </w:rPr>
+      <w:drawing>
+        <wp:anchor distT="0" distB="0" distL="114300" distR="114300" simplePos="0" relativeHeight="251675648" behindDoc="1" locked="0" layoutInCell="1" allowOverlap="1" wp14:anchorId="7BB1D58E" wp14:editId="705AAA0F">
+          <wp:simplePos x="0" y="0"/>
+          <wp:positionH relativeFrom="column">
+            <wp:posOffset>-483577</wp:posOffset>
+          </wp:positionH>
+          <wp:positionV relativeFrom="paragraph">
+            <wp:posOffset>-448408</wp:posOffset>
+          </wp:positionV>
+          <wp:extent cx="2541905" cy="799465"/>
+          <wp:effectExtent l="0" t="0" r="0" b="635"/>
+          <wp:wrapNone/>
+          <wp:docPr id="16" name="0 Imagen"/>
+          <wp:cNvGraphicFramePr>
+            <a:graphicFrameLocks xmlns:a="http://schemas.openxmlformats.org/drawingml/2006/main" noChangeAspect="1"/>
+          </wp:cNvGraphicFramePr>
+          <a:graphic xmlns:a="http://schemas.openxmlformats.org/drawingml/2006/main">
+            <a:graphicData uri="http://schemas.openxmlformats.org/drawingml/2006/picture">
+              <pic:pic xmlns:pic="http://schemas.openxmlformats.org/drawingml/2006/picture">
+                <pic:nvPicPr>
+                  <pic:cNvPr id="0" name="caratula 2.png"/>
+                  <pic:cNvPicPr/>
+                </pic:nvPicPr>
+                <pic:blipFill rotWithShape="1">
+                  <a:blip r:embed="rId1">
+                    <a:clrChange>
+                      <a:clrFrom>
+                        <a:srgbClr val="FFFFFF"/>
+                      </a:clrFrom>
+                      <a:clrTo>
+                        <a:srgbClr val="FFFFFF">
+                          <a:alpha val="0"/>
+                        </a:srgbClr>
+                      </a:clrTo>
+                    </a:clrChange>
+                    <a:extLst>
+                      <a:ext uri="{28A0092B-C50C-407E-A947-70E740481C1C}">
+                        <a14:useLocalDpi xmlns:a14="http://schemas.microsoft.com/office/drawing/2010/main" val="0"/>
+                      </a:ext>
+                    </a:extLst>
+                  </a:blip>
+                  <a:srcRect l="4441" t="4369" r="-4723" b="74703"/>
+                  <a:stretch/>
+                </pic:blipFill>
+                <pic:spPr bwMode="auto">
+                  <a:xfrm>
+                    <a:off x="0" y="0"/>
+                    <a:ext cx="2541905" cy="799465"/>
+                  </a:xfrm>
+                  <a:prstGeom prst="rect">
+                    <a:avLst/>
+                  </a:prstGeom>
+                  <a:ln>
+                    <a:noFill/>
+                  </a:ln>
+                  <a:extLst>
+                    <a:ext uri="{53640926-AAD7-44D8-BBD7-CCE9431645EC}">
+                      <a14:shadowObscured xmlns:a14="http://schemas.microsoft.com/office/drawing/2010/main"/>
+                    </a:ext>
+                  </a:extLst>
+                </pic:spPr>
+              </pic:pic>
+            </a:graphicData>
+          </a:graphic>
+          <wp14:sizeRelH relativeFrom="page">
+            <wp14:pctWidth>0</wp14:pctWidth>
+          </wp14:sizeRelH>
+          <wp14:sizeRelV relativeFrom="page">
+            <wp14:pctHeight>0</wp14:pctHeight>
+          </wp14:sizeRelV>
+        </wp:anchor>
+      </w:drawing>
+    </w:r>
+    <w:r>
+      <w:drawing>
+        <wp:anchor distT="0" distB="0" distL="114300" distR="114300" simplePos="0" relativeHeight="251665408" behindDoc="1" locked="0" layoutInCell="1" allowOverlap="1" wp14:anchorId="613AFCDB" wp14:editId="2F033DB1">
+          <wp:simplePos x="0" y="0"/>
+          <wp:positionH relativeFrom="column">
+            <wp:posOffset>-916940</wp:posOffset>
+          </wp:positionH>
+          <wp:positionV relativeFrom="paragraph">
+            <wp:posOffset>-448310</wp:posOffset>
+          </wp:positionV>
+          <wp:extent cx="2853690" cy="815340"/>
+          <wp:effectExtent l="0" t="0" r="0" b="3810"/>
+          <wp:wrapNone/>
+          <wp:docPr id="11" name="0 Imagen"/>
+          <wp:cNvGraphicFramePr>
+            <a:graphicFrameLocks xmlns:a="http://schemas.openxmlformats.org/drawingml/2006/main" noChangeAspect="1"/>
+          </wp:cNvGraphicFramePr>
+          <a:graphic xmlns:a="http://schemas.openxmlformats.org/drawingml/2006/main">
+            <a:graphicData uri="http://schemas.openxmlformats.org/drawingml/2006/picture">
+              <pic:pic xmlns:pic="http://schemas.openxmlformats.org/drawingml/2006/picture">
+                <pic:nvPicPr>
+                  <pic:cNvPr id="0" name="caratula 2.png"/>
+                  <pic:cNvPicPr/>
+                </pic:nvPicPr>
+                <pic:blipFill rotWithShape="1">
+                  <a:blip r:embed="rId1">
+                    <a:clrChange>
+                      <a:clrFrom>
+                        <a:srgbClr val="FFFFFF"/>
+                      </a:clrFrom>
+                      <a:clrTo>
+                        <a:srgbClr val="FFFFFF">
+                          <a:alpha val="0"/>
+                        </a:srgbClr>
+                      </a:clrTo>
+                    </a:clrChange>
+                    <a:extLst>
+                      <a:ext uri="{28A0092B-C50C-407E-A947-70E740481C1C}">
+                        <a14:useLocalDpi xmlns:a14="http://schemas.microsoft.com/office/drawing/2010/main" val="0"/>
+                      </a:ext>
+                    </a:extLst>
+                  </a:blip>
+                  <a:srcRect l="-283" t="80997"/>
+                  <a:stretch/>
+                </pic:blipFill>
+                <pic:spPr bwMode="auto">
+                  <a:xfrm flipH="1" flipV="1">
+                    <a:off x="0" y="0"/>
+                    <a:ext cx="2853690" cy="815340"/>
+                  </a:xfrm>
+                  <a:prstGeom prst="rect">
+                    <a:avLst/>
+                  </a:prstGeom>
+                  <a:ln>
+                    <a:noFill/>
+                  </a:ln>
+                  <a:extLst>
+                    <a:ext uri="{53640926-AAD7-44D8-BBD7-CCE9431645EC}">
+                      <a14:shadowObscured xmlns:a14="http://schemas.microsoft.com/office/drawing/2010/main"/>
+                    </a:ext>
+                  </a:extLst>
+                </pic:spPr>
+              </pic:pic>
+            </a:graphicData>
+          </a:graphic>
+          <wp14:sizeRelH relativeFrom="page">
+            <wp14:pctWidth>0</wp14:pctWidth>
+          </wp14:sizeRelH>
+          <wp14:sizeRelV relativeFrom="page">
+            <wp14:pctHeight>0</wp14:pctHeight>
+          </wp14:sizeRelV>
+        </wp:anchor>
+      </w:drawing>
+    </w:r>
+    <w:r>
+      <mc:AlternateContent>
+        <mc:Choice Requires="wps">
+          <w:drawing>
+            <wp:anchor distT="0" distB="0" distL="114300" distR="114300" simplePos="0" relativeHeight="251666432" behindDoc="0" locked="0" layoutInCell="1" allowOverlap="1" wp14:anchorId="2A628ADD" wp14:editId="217618C7">
+              <wp:simplePos x="0" y="0"/>
+              <wp:positionH relativeFrom="column">
+                <wp:posOffset>3241040</wp:posOffset>
+              </wp:positionH>
+              <wp:positionV relativeFrom="paragraph">
+                <wp:posOffset>-175797</wp:posOffset>
+              </wp:positionV>
+              <wp:extent cx="617220" cy="391795"/>
+              <wp:effectExtent l="0" t="0" r="0" b="0"/>
+              <wp:wrapNone/>
+              <wp:docPr id="4" name="Text Box 947"/>
+              <wp:cNvGraphicFramePr/>
+              <a:graphic xmlns:a="http://schemas.openxmlformats.org/drawingml/2006/main">
+                <a:graphicData uri="http://schemas.microsoft.com/office/word/2010/wordprocessingShape">
+                  <wps:wsp>
+                    <wps:cNvSpPr txBox="1"/>
+                    <wps:spPr>
+                      <a:xfrm>
+                        <a:off x="0" y="0"/>
+                        <a:ext cx="617220" cy="391795"/>
+                      </a:xfrm>
+                      <a:prstGeom prst="rect">
+                        <a:avLst/>
+                      </a:prstGeom>
+                      <a:noFill/>
+                      <a:ln w="6350">
+                        <a:noFill/>
+                      </a:ln>
+                      <a:effectLst/>
+                    </wps:spPr>
+                    <wps:style>
+                      <a:lnRef idx="0">
+                        <a:schemeClr val="accent1"/>
+                      </a:lnRef>
+                      <a:fillRef idx="0">
+                        <a:schemeClr val="accent1"/>
+                      </a:fillRef>
+                      <a:effectRef idx="0">
+                        <a:schemeClr val="accent1"/>
+                      </a:effectRef>
+                      <a:fontRef idx="minor">
+                        <a:schemeClr val="dk1"/>
+                      </a:fontRef>
+                    </wps:style>
+                    <wps:txbx>
+                      <w:txbxContent>
+                        <w:p>
+                          <w:pPr>
+                            <w:jc w:val="center"/>
+                            <w:rPr>
+                              <w:b/>
+                              <w:color w:val="595959" w:themeColor="text1" w:themeTint="A6"/>
+                              <w:sz w:val="24"/>
+                              <w:lang w:val="es-AR"/>
+                            </w:rPr>
+                          </w:pPr>
+                          <w:r>
+                            <w:rPr>
+                              <w:b/>
+                              <w:color w:val="595959" w:themeColor="text1" w:themeTint="A6"/>
+                              <w:sz w:val="24"/>
+                              <w:lang w:val="es-AR"/>
+                            </w:rPr>
+                            <w:t>2015</w:t>
+                          </w:r>
+                        </w:p>
+                      </w:txbxContent>
+                    </wps:txbx>
+                    <wps:bodyPr rot="0" spcFirstLastPara="0" vertOverflow="overflow" horzOverflow="overflow" vert="horz" wrap="square" lIns="91440" tIns="45720" rIns="91440" bIns="45720" numCol="1" spcCol="0" rtlCol="0" fromWordArt="0" anchor="t" anchorCtr="0" forceAA="0" compatLnSpc="1">
+                      <a:prstTxWarp prst="textNoShape">
+                        <a:avLst/>
+                      </a:prstTxWarp>
+                      <a:noAutofit/>
+                    </wps:bodyPr>
+                  </wps:wsp>
+                </a:graphicData>
+              </a:graphic>
+              <wp14:sizeRelH relativeFrom="margin">
+                <wp14:pctWidth>0</wp14:pctWidth>
+              </wp14:sizeRelH>
+            </wp:anchor>
+          </w:drawing>
+        </mc:Choice>
+        <mc:Fallback>
+          <w:pict>
+            <v:shapetype id="_x0000_t202" coordsize="21600,21600" o:spt="202" path="m,l,21600r21600,l21600,xe">
+              <v:stroke joinstyle="miter"/>
+              <v:path gradientshapeok="t" o:connecttype="rect"/>
+            </v:shapetype>
+            <v:shape id="_x0000_s1031" type="#_x0000_t202" style="position:absolute;margin-left:255.2pt;margin-top:-13.85pt;width:48.6pt;height:30.85pt;z-index:251666432;visibility:visible;mso-wrap-style:square;mso-width-percent:0;mso-wrap-distance-left:9pt;mso-wrap-distance-top:0;mso-wrap-distance-right:9pt;mso-wrap-distance-bottom:0;mso-position-horizontal:absolute;mso-position-horizontal-relative:text;mso-position-vertical:absolute;mso-position-vertical-relative:text;mso-width-percent:0;mso-width-relative:margin;v-text-anchor:top" o:gfxdata="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" filled="f" stroked="f" strokeweight=".5pt">
+              <v:textbox>
+                <w:txbxContent>
+                  <w:p>
+                    <w:pPr>
+                      <w:jc w:val="center"/>
+                      <w:rPr>
+                        <w:b/>
+                        <w:color w:val="595959" w:themeColor="text1" w:themeTint="A6"/>
+                        <w:sz w:val="24"/>
+                        <w:lang w:val="es-AR"/>
+                      </w:rPr>
+                    </w:pPr>
+                    <w:r>
+                      <w:rPr>
+                        <w:b/>
+                        <w:color w:val="595959" w:themeColor="text1" w:themeTint="A6"/>
+                        <w:sz w:val="24"/>
+                        <w:lang w:val="es-AR"/>
+                      </w:rPr>
+                      <w:t>2015</w:t>
+                    </w:r>
+                  </w:p>
+                </w:txbxContent>
+              </v:textbox>
+            </v:shape>
+          </w:pict>
+        </mc:Fallback>
+      </mc:AlternateContent>
+    </w:r>
+  </w:p>
+</w:hdr>
+</file>
+
+<file path=word/header3.xml><?xml version="1.0" encoding="utf-8"?>
+<w:hdr xmlns:wpc="http://schemas.microsoft.com/office/word/2010/wordprocessingCanvas" xmlns:mc="http://schemas.openxmlformats.org/markup-compatibility/2006" xmlns:o="urn:schemas-microsoft-com:office:office" xmlns:r="http://schemas.openxmlformats.org/officeDocument/2006/relationships" xmlns:m="http://schemas.openxmlformats.org/officeDocument/2006/math" xmlns:v="urn:schemas-microsoft-com:vml" xmlns:wp14="http://schemas.microsoft.com/office/word/2010/wordprocessingDrawing" xmlns:wp="http://schemas.openxmlformats.org/drawingml/2006/wordprocessingDrawing" xmlns:w10="urn:schemas-microsoft-com:office:word" xmlns:w="http://schemas.openxmlformats.org/wordprocessingml/2006/main" xmlns:w14="http://schemas.microsoft.com/office/word/2010/wordml" xmlns:wpg="http://schemas.microsoft.com/office/word/2010/wordprocessingGroup" xmlns:wpi="http://schemas.microsoft.com/office/word/2010/wordprocessingInk" xmlns:wne="http://schemas.microsoft.com/office/word/2006/wordml" xmlns:wps="http://schemas.microsoft.com/office/word/2010/wordprocessingShape" mc:Ignorable="w14 wp14">
   <w:p>
     <w:pPr>
       <w:pStyle w:val="Encabezado"/>
@@ -10526,6 +11866,288 @@
         <w:lang w:val="es-ES"/>
       </w:rPr>
     </w:pPr>
+    <w:r>
+      <w:rPr>
+        <w:noProof/>
+        <w:lang w:val="es-MX" w:eastAsia="es-MX"/>
+      </w:rPr>
+      <w:drawing>
+        <wp:anchor distT="0" distB="0" distL="114300" distR="114300" simplePos="0" relativeHeight="251668480" behindDoc="1" locked="0" layoutInCell="1" allowOverlap="1" wp14:anchorId="148B3E61" wp14:editId="3CE4CEDA">
+          <wp:simplePos x="0" y="0"/>
+          <wp:positionH relativeFrom="column">
+            <wp:posOffset>-498231</wp:posOffset>
+          </wp:positionH>
+          <wp:positionV relativeFrom="paragraph">
+            <wp:posOffset>-523240</wp:posOffset>
+          </wp:positionV>
+          <wp:extent cx="2541905" cy="799465"/>
+          <wp:effectExtent l="0" t="0" r="0" b="635"/>
+          <wp:wrapNone/>
+          <wp:docPr id="20" name="0 Imagen"/>
+          <wp:cNvGraphicFramePr>
+            <a:graphicFrameLocks xmlns:a="http://schemas.openxmlformats.org/drawingml/2006/main" noChangeAspect="1"/>
+          </wp:cNvGraphicFramePr>
+          <a:graphic xmlns:a="http://schemas.openxmlformats.org/drawingml/2006/main">
+            <a:graphicData uri="http://schemas.openxmlformats.org/drawingml/2006/picture">
+              <pic:pic xmlns:pic="http://schemas.openxmlformats.org/drawingml/2006/picture">
+                <pic:nvPicPr>
+                  <pic:cNvPr id="0" name="caratula 2.png"/>
+                  <pic:cNvPicPr/>
+                </pic:nvPicPr>
+                <pic:blipFill rotWithShape="1">
+                  <a:blip r:embed="rId1">
+                    <a:clrChange>
+                      <a:clrFrom>
+                        <a:srgbClr val="FFFFFF"/>
+                      </a:clrFrom>
+                      <a:clrTo>
+                        <a:srgbClr val="FFFFFF">
+                          <a:alpha val="0"/>
+                        </a:srgbClr>
+                      </a:clrTo>
+                    </a:clrChange>
+                    <a:extLst>
+                      <a:ext uri="{28A0092B-C50C-407E-A947-70E740481C1C}">
+                        <a14:useLocalDpi xmlns:a14="http://schemas.microsoft.com/office/drawing/2010/main" val="0"/>
+                      </a:ext>
+                    </a:extLst>
+                  </a:blip>
+                  <a:srcRect l="4441" t="4369" r="-4723" b="74703"/>
+                  <a:stretch/>
+                </pic:blipFill>
+                <pic:spPr bwMode="auto">
+                  <a:xfrm>
+                    <a:off x="0" y="0"/>
+                    <a:ext cx="2541905" cy="799465"/>
+                  </a:xfrm>
+                  <a:prstGeom prst="rect">
+                    <a:avLst/>
+                  </a:prstGeom>
+                  <a:ln>
+                    <a:noFill/>
+                  </a:ln>
+                  <a:extLst>
+                    <a:ext uri="{53640926-AAD7-44D8-BBD7-CCE9431645EC}">
+                      <a14:shadowObscured xmlns:a14="http://schemas.microsoft.com/office/drawing/2010/main"/>
+                    </a:ext>
+                  </a:extLst>
+                </pic:spPr>
+              </pic:pic>
+            </a:graphicData>
+          </a:graphic>
+          <wp14:sizeRelH relativeFrom="page">
+            <wp14:pctWidth>0</wp14:pctWidth>
+          </wp14:sizeRelH>
+          <wp14:sizeRelV relativeFrom="page">
+            <wp14:pctHeight>0</wp14:pctHeight>
+          </wp14:sizeRelV>
+        </wp:anchor>
+      </w:drawing>
+    </w:r>
+    <w:r>
+      <w:rPr>
+        <w:lang w:val="es-ES"/>
+      </w:rPr>
+      <w:drawing>
+        <wp:anchor distT="0" distB="0" distL="114300" distR="114300" simplePos="0" relativeHeight="251659264" behindDoc="1" locked="0" layoutInCell="1" allowOverlap="1" wp14:anchorId="2FE7045E" wp14:editId="4C9F5E25">
+          <wp:simplePos x="0" y="0"/>
+          <wp:positionH relativeFrom="column">
+            <wp:posOffset>-914058</wp:posOffset>
+          </wp:positionH>
+          <wp:positionV relativeFrom="paragraph">
+            <wp:posOffset>-456872</wp:posOffset>
+          </wp:positionV>
+          <wp:extent cx="2853690" cy="815340"/>
+          <wp:effectExtent l="0" t="0" r="0" b="3810"/>
+          <wp:wrapNone/>
+          <wp:docPr id="21" name="0 Imagen"/>
+          <wp:cNvGraphicFramePr>
+            <a:graphicFrameLocks xmlns:a="http://schemas.openxmlformats.org/drawingml/2006/main" noChangeAspect="1"/>
+          </wp:cNvGraphicFramePr>
+          <a:graphic xmlns:a="http://schemas.openxmlformats.org/drawingml/2006/main">
+            <a:graphicData uri="http://schemas.openxmlformats.org/drawingml/2006/picture">
+              <pic:pic xmlns:pic="http://schemas.openxmlformats.org/drawingml/2006/picture">
+                <pic:nvPicPr>
+                  <pic:cNvPr id="0" name="caratula 2.png"/>
+                  <pic:cNvPicPr/>
+                </pic:nvPicPr>
+                <pic:blipFill rotWithShape="1">
+                  <a:blip r:embed="rId1">
+                    <a:clrChange>
+                      <a:clrFrom>
+                        <a:srgbClr val="FFFFFF"/>
+                      </a:clrFrom>
+                      <a:clrTo>
+                        <a:srgbClr val="FFFFFF">
+                          <a:alpha val="0"/>
+                        </a:srgbClr>
+                      </a:clrTo>
+                    </a:clrChange>
+                    <a:extLst>
+                      <a:ext uri="{28A0092B-C50C-407E-A947-70E740481C1C}">
+                        <a14:useLocalDpi xmlns:a14="http://schemas.microsoft.com/office/drawing/2010/main" val="0"/>
+                      </a:ext>
+                    </a:extLst>
+                  </a:blip>
+                  <a:srcRect l="-283" t="80997"/>
+                  <a:stretch/>
+                </pic:blipFill>
+                <pic:spPr bwMode="auto">
+                  <a:xfrm flipH="1" flipV="1">
+                    <a:off x="0" y="0"/>
+                    <a:ext cx="2853690" cy="815340"/>
+                  </a:xfrm>
+                  <a:prstGeom prst="rect">
+                    <a:avLst/>
+                  </a:prstGeom>
+                  <a:ln>
+                    <a:noFill/>
+                  </a:ln>
+                  <a:extLst>
+                    <a:ext uri="{53640926-AAD7-44D8-BBD7-CCE9431645EC}">
+                      <a14:shadowObscured xmlns:a14="http://schemas.microsoft.com/office/drawing/2010/main"/>
+                    </a:ext>
+                  </a:extLst>
+                </pic:spPr>
+              </pic:pic>
+            </a:graphicData>
+          </a:graphic>
+          <wp14:sizeRelH relativeFrom="page">
+            <wp14:pctWidth>0</wp14:pctWidth>
+          </wp14:sizeRelH>
+          <wp14:sizeRelV relativeFrom="page">
+            <wp14:pctHeight>0</wp14:pctHeight>
+          </wp14:sizeRelV>
+        </wp:anchor>
+      </w:drawing>
+    </w:r>
+    <w:r>
+      <w:rPr>
+        <w:lang w:val="es-ES"/>
+      </w:rPr>
+      <mc:AlternateContent>
+        <mc:Choice Requires="wps">
+          <w:drawing>
+            <wp:anchor distT="0" distB="0" distL="114300" distR="114300" simplePos="0" relativeHeight="251660288" behindDoc="0" locked="0" layoutInCell="1" allowOverlap="1" wp14:anchorId="18EB7CAC" wp14:editId="1D1A940D">
+              <wp:simplePos x="0" y="0"/>
+              <wp:positionH relativeFrom="column">
+                <wp:posOffset>3332480</wp:posOffset>
+              </wp:positionH>
+              <wp:positionV relativeFrom="paragraph">
+                <wp:posOffset>-31115</wp:posOffset>
+              </wp:positionV>
+              <wp:extent cx="617517" cy="391795"/>
+              <wp:effectExtent l="0" t="0" r="0" b="0"/>
+              <wp:wrapNone/>
+              <wp:docPr id="947" name="Text Box 947"/>
+              <wp:cNvGraphicFramePr/>
+              <a:graphic xmlns:a="http://schemas.openxmlformats.org/drawingml/2006/main">
+                <a:graphicData uri="http://schemas.microsoft.com/office/word/2010/wordprocessingShape">
+                  <wps:wsp>
+                    <wps:cNvSpPr txBox="1"/>
+                    <wps:spPr>
+                      <a:xfrm>
+                        <a:off x="0" y="0"/>
+                        <a:ext cx="617517" cy="391795"/>
+                      </a:xfrm>
+                      <a:prstGeom prst="rect">
+                        <a:avLst/>
+                      </a:prstGeom>
+                      <a:noFill/>
+                      <a:ln w="6350">
+                        <a:noFill/>
+                      </a:ln>
+                      <a:effectLst/>
+                    </wps:spPr>
+                    <wps:style>
+                      <a:lnRef idx="0">
+                        <a:schemeClr val="accent1"/>
+                      </a:lnRef>
+                      <a:fillRef idx="0">
+                        <a:schemeClr val="accent1"/>
+                      </a:fillRef>
+                      <a:effectRef idx="0">
+                        <a:schemeClr val="accent1"/>
+                      </a:effectRef>
+                      <a:fontRef idx="minor">
+                        <a:schemeClr val="dk1"/>
+                      </a:fontRef>
+                    </wps:style>
+                    <wps:txbx>
+                      <w:txbxContent>
+                        <w:p>
+                          <w:pPr>
+                            <w:jc w:val="center"/>
+                            <w:rPr>
+                              <w:b/>
+                              <w:color w:val="595959" w:themeColor="text1" w:themeTint="A6"/>
+                              <w:sz w:val="24"/>
+                              <w:lang w:val="es-AR"/>
+                            </w:rPr>
+                          </w:pPr>
+                          <w:r>
+                            <w:rPr>
+                              <w:b/>
+                              <w:color w:val="595959" w:themeColor="text1" w:themeTint="A6"/>
+                              <w:sz w:val="24"/>
+                              <w:lang w:val="es-AR"/>
+                            </w:rPr>
+                            <w:t>2015</w:t>
+                          </w:r>
+                        </w:p>
+                      </w:txbxContent>
+                    </wps:txbx>
+                    <wps:bodyPr rot="0" spcFirstLastPara="0" vertOverflow="overflow" horzOverflow="overflow" vert="horz" wrap="square" lIns="91440" tIns="45720" rIns="91440" bIns="45720" numCol="1" spcCol="0" rtlCol="0" fromWordArt="0" anchor="t" anchorCtr="0" forceAA="0" compatLnSpc="1">
+                      <a:prstTxWarp prst="textNoShape">
+                        <a:avLst/>
+                      </a:prstTxWarp>
+                      <a:noAutofit/>
+                    </wps:bodyPr>
+                  </wps:wsp>
+                </a:graphicData>
+              </a:graphic>
+              <wp14:sizeRelH relativeFrom="margin">
+                <wp14:pctWidth>0</wp14:pctWidth>
+              </wp14:sizeRelH>
+            </wp:anchor>
+          </w:drawing>
+        </mc:Choice>
+        <mc:Fallback>
+          <w:pict>
+            <v:shapetype id="_x0000_t202" coordsize="21600,21600" o:spt="202" path="m,l,21600r21600,l21600,xe">
+              <v:stroke joinstyle="miter"/>
+              <v:path gradientshapeok="t" o:connecttype="rect"/>
+            </v:shapetype>
+            <v:shape id="_x0000_s1032" type="#_x0000_t202" style="position:absolute;margin-left:262.4pt;margin-top:-2.45pt;width:48.6pt;height:30.85pt;z-index:251660288;visibility:visible;mso-wrap-style:square;mso-width-percent:0;mso-wrap-distance-left:9pt;mso-wrap-distance-top:0;mso-wrap-distance-right:9pt;mso-wrap-distance-bottom:0;mso-position-horizontal:absolute;mso-position-horizontal-relative:text;mso-position-vertical:absolute;mso-position-vertical-relative:text;mso-width-percent:0;mso-width-relative:margin;v-text-anchor:top" o:gfxdata="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" filled="f" stroked="f" strokeweight=".5pt">
+              <v:textbox>
+                <w:txbxContent>
+                  <w:p>
+                    <w:pPr>
+                      <w:jc w:val="center"/>
+                      <w:rPr>
+                        <w:b/>
+                        <w:color w:val="595959" w:themeColor="text1" w:themeTint="A6"/>
+                        <w:sz w:val="24"/>
+                        <w:lang w:val="es-AR"/>
+                      </w:rPr>
+                    </w:pPr>
+                    <w:r>
+                      <w:rPr>
+                        <w:b/>
+                        <w:color w:val="595959" w:themeColor="text1" w:themeTint="A6"/>
+                        <w:sz w:val="24"/>
+                        <w:lang w:val="es-AR"/>
+                      </w:rPr>
+                      <w:t>2015</w:t>
+                    </w:r>
+                  </w:p>
+                </w:txbxContent>
+              </v:textbox>
+            </v:shape>
+          </w:pict>
+        </mc:Fallback>
+      </mc:AlternateContent>
+    </w:r>
   </w:p>
 </w:hdr>
 </file>
@@ -12211,7 +13833,6 @@
     <w:lsdException w:name="toc 7" w:uiPriority="39"/>
     <w:lsdException w:name="toc 8" w:uiPriority="39"/>
     <w:lsdException w:name="toc 9" w:uiPriority="39"/>
-    <w:lsdException w:name="header" w:uiPriority="0"/>
     <w:lsdException w:name="footer" w:uiPriority="0"/>
     <w:lsdException w:name="caption" w:uiPriority="35" w:qFormat="1"/>
     <w:lsdException w:name="page number" w:uiPriority="0"/>
@@ -12735,7 +14356,7 @@
     <w:name w:val="header"/>
     <w:basedOn w:val="Normal"/>
     <w:link w:val="EncabezadoCar"/>
-    <w:semiHidden/>
+    <w:uiPriority w:val="99"/>
     <w:rsid w:val="006A16CA"/>
     <w:pPr>
       <w:tabs>
@@ -12748,7 +14369,7 @@
     <w:name w:val="Encabezado Car"/>
     <w:basedOn w:val="Fuentedeprrafopredeter"/>
     <w:link w:val="Encabezado"/>
-    <w:semiHidden/>
+    <w:uiPriority w:val="99"/>
     <w:rsid w:val="006A16CA"/>
     <w:rPr>
       <w:rFonts w:ascii="Times New Roman" w:eastAsia="Times New Roman" w:hAnsi="Times New Roman" w:cs="Times New Roman"/>
@@ -12761,7 +14382,6 @@
     <w:name w:val="footer"/>
     <w:basedOn w:val="Normal"/>
     <w:link w:val="PiedepginaCar"/>
-    <w:semiHidden/>
     <w:rsid w:val="006A16CA"/>
     <w:pPr>
       <w:tabs>
@@ -13041,6 +14661,16 @@
       </w:tcPr>
     </w:tblStylePr>
   </w:style>
+  <w:style w:type="character" w:styleId="Textodelmarcadordeposicin">
+    <w:name w:val="Placeholder Text"/>
+    <w:basedOn w:val="Fuentedeprrafopredeter"/>
+    <w:uiPriority w:val="99"/>
+    <w:semiHidden/>
+    <w:rsid w:val="0089608E"/>
+    <w:rPr>
+      <w:color w:val="808080"/>
+    </w:rPr>
+  </w:style>
 </w:styles>
 </file>
 
@@ -13081,7 +14711,6 @@
     <w:lsdException w:name="toc 7" w:uiPriority="39"/>
     <w:lsdException w:name="toc 8" w:uiPriority="39"/>
     <w:lsdException w:name="toc 9" w:uiPriority="39"/>
-    <w:lsdException w:name="header" w:uiPriority="0"/>
     <w:lsdException w:name="footer" w:uiPriority="0"/>
     <w:lsdException w:name="caption" w:uiPriority="35" w:qFormat="1"/>
     <w:lsdException w:name="page number" w:uiPriority="0"/>
@@ -13605,7 +15234,7 @@
     <w:name w:val="header"/>
     <w:basedOn w:val="Normal"/>
     <w:link w:val="EncabezadoCar"/>
-    <w:semiHidden/>
+    <w:uiPriority w:val="99"/>
     <w:rsid w:val="006A16CA"/>
     <w:pPr>
       <w:tabs>
@@ -13618,7 +15247,7 @@
     <w:name w:val="Encabezado Car"/>
     <w:basedOn w:val="Fuentedeprrafopredeter"/>
     <w:link w:val="Encabezado"/>
-    <w:semiHidden/>
+    <w:uiPriority w:val="99"/>
     <w:rsid w:val="006A16CA"/>
     <w:rPr>
       <w:rFonts w:ascii="Times New Roman" w:eastAsia="Times New Roman" w:hAnsi="Times New Roman" w:cs="Times New Roman"/>
@@ -13631,7 +15260,6 @@
     <w:name w:val="footer"/>
     <w:basedOn w:val="Normal"/>
     <w:link w:val="PiedepginaCar"/>
-    <w:semiHidden/>
     <w:rsid w:val="006A16CA"/>
     <w:pPr>
       <w:tabs>
@@ -13911,7 +15539,651 @@
       </w:tcPr>
     </w:tblStylePr>
   </w:style>
+  <w:style w:type="character" w:styleId="Textodelmarcadordeposicin">
+    <w:name w:val="Placeholder Text"/>
+    <w:basedOn w:val="Fuentedeprrafopredeter"/>
+    <w:uiPriority w:val="99"/>
+    <w:semiHidden/>
+    <w:rsid w:val="0089608E"/>
+    <w:rPr>
+      <w:color w:val="808080"/>
+    </w:rPr>
+  </w:style>
 </w:styles>
+</file>
+
+<file path=word/glossary/document.xml><?xml version="1.0" encoding="utf-8"?>
+<w:glossaryDocument xmlns:wpc="http://schemas.microsoft.com/office/word/2010/wordprocessingCanvas" xmlns:mc="http://schemas.openxmlformats.org/markup-compatibility/2006" xmlns:o="urn:schemas-microsoft-com:office:office" xmlns:r="http://schemas.openxmlformats.org/officeDocument/2006/relationships" xmlns:m="http://schemas.openxmlformats.org/officeDocument/2006/math" xmlns:v="urn:schemas-microsoft-com:vml" xmlns:wp14="http://schemas.microsoft.com/office/word/2010/wordprocessingDrawing" xmlns:wp="http://schemas.openxmlformats.org/drawingml/2006/wordprocessingDrawing" xmlns:w10="urn:schemas-microsoft-com:office:word" xmlns:w="http://schemas.openxmlformats.org/wordprocessingml/2006/main" xmlns:w14="http://schemas.microsoft.com/office/word/2010/wordml" xmlns:wpg="http://schemas.microsoft.com/office/word/2010/wordprocessingGroup" xmlns:wpi="http://schemas.microsoft.com/office/word/2010/wordprocessingInk" xmlns:wne="http://schemas.microsoft.com/office/word/2006/wordml" xmlns:wps="http://schemas.microsoft.com/office/word/2010/wordprocessingShape" mc:Ignorable="w14 wp14">
+  <w:docParts>
+    <w:docPart>
+      <w:docPartPr>
+        <w:name w:val="DE355907E1E74ACFA1A5119B33E13171"/>
+        <w:category>
+          <w:name w:val="General"/>
+          <w:gallery w:val="placeholder"/>
+        </w:category>
+        <w:types>
+          <w:type w:val="bbPlcHdr"/>
+        </w:types>
+        <w:behaviors>
+          <w:behavior w:val="content"/>
+        </w:behaviors>
+        <w:guid w:val="{69AA74BD-2A67-4F2F-905F-E5DB97D36BEC}"/>
+      </w:docPartPr>
+      <w:docPartBody>
+        <w:p>
+          <w:pPr>
+            <w:pStyle w:val="DE355907E1E74ACFA1A5119B33E13171"/>
+          </w:pPr>
+          <w:r>
+            <w:rPr>
+              <w:rStyle w:val="Textodelmarcadordeposicin"/>
+            </w:rPr>
+            <w:t>[Title]</w:t>
+          </w:r>
+        </w:p>
+      </w:docPartBody>
+    </w:docPart>
+    <w:docPart>
+      <w:docPartPr>
+        <w:name w:val="3453E325D4FC483B97B9C4F2D3DE7F5B"/>
+        <w:category>
+          <w:name w:val="General"/>
+          <w:gallery w:val="placeholder"/>
+        </w:category>
+        <w:types>
+          <w:type w:val="bbPlcHdr"/>
+        </w:types>
+        <w:behaviors>
+          <w:behavior w:val="content"/>
+        </w:behaviors>
+        <w:guid w:val="{D8BFEE5F-97F5-4982-A489-E64CCEFF8284}"/>
+      </w:docPartPr>
+      <w:docPartBody>
+        <w:p>
+          <w:pPr>
+            <w:pStyle w:val="3453E325D4FC483B97B9C4F2D3DE7F5B"/>
+          </w:pPr>
+          <w:r>
+            <w:rPr>
+              <w:rStyle w:val="Textodelmarcadordeposicin"/>
+            </w:rPr>
+            <w:t>[Subject]</w:t>
+          </w:r>
+        </w:p>
+      </w:docPartBody>
+    </w:docPart>
+  </w:docParts>
+</w:glossaryDocument>
+</file>
+
+<file path=word/glossary/fontTable.xml><?xml version="1.0" encoding="utf-8"?>
+<w:fonts xmlns:mc="http://schemas.openxmlformats.org/markup-compatibility/2006" xmlns:r="http://schemas.openxmlformats.org/officeDocument/2006/relationships" xmlns:w="http://schemas.openxmlformats.org/wordprocessingml/2006/main" xmlns:w14="http://schemas.microsoft.com/office/word/2010/wordml" mc:Ignorable="w14">
+  <w:font w:name="Times New Roman">
+    <w:panose1 w:val="02020603050405020304"/>
+    <w:charset w:val="00"/>
+    <w:family w:val="roman"/>
+    <w:pitch w:val="variable"/>
+    <w:sig w:usb0="E0002AFF" w:usb1="C0007841" w:usb2="00000009" w:usb3="00000000" w:csb0="000001FF" w:csb1="00000000"/>
+  </w:font>
+  <w:font w:name="Calibri">
+    <w:panose1 w:val="020F0502020204030204"/>
+    <w:charset w:val="00"/>
+    <w:family w:val="swiss"/>
+    <w:pitch w:val="variable"/>
+    <w:sig w:usb0="E00002FF" w:usb1="4000ACFF" w:usb2="00000001" w:usb3="00000000" w:csb0="0000019F" w:csb1="00000000"/>
+  </w:font>
+  <w:font w:name="Arial">
+    <w:panose1 w:val="020B0604020202020204"/>
+    <w:charset w:val="00"/>
+    <w:family w:val="swiss"/>
+    <w:pitch w:val="variable"/>
+    <w:sig w:usb0="E0002AFF" w:usb1="C0007843" w:usb2="00000009" w:usb3="00000000" w:csb0="000001FF" w:csb1="00000000"/>
+  </w:font>
+  <w:font w:name="Tahoma">
+    <w:panose1 w:val="020B0604030504040204"/>
+    <w:charset w:val="00"/>
+    <w:family w:val="swiss"/>
+    <w:pitch w:val="variable"/>
+    <w:sig w:usb0="E1002EFF" w:usb1="C000605B" w:usb2="00000029" w:usb3="00000000" w:csb0="000101FF" w:csb1="00000000"/>
+  </w:font>
+  <w:font w:name="Calibri Light">
+    <w:panose1 w:val="020F0302020204030204"/>
+    <w:charset w:val="00"/>
+    <w:family w:val="swiss"/>
+    <w:pitch w:val="variable"/>
+    <w:sig w:usb0="A00002EF" w:usb1="4000207B" w:usb2="00000000" w:usb3="00000000" w:csb0="0000019F" w:csb1="00000000"/>
+  </w:font>
+  <w:font w:name="Open Sans">
+    <w:altName w:val="LuzSans-Book"/>
+    <w:charset w:val="00"/>
+    <w:family w:val="swiss"/>
+    <w:pitch w:val="variable"/>
+    <w:sig w:usb0="00000001" w:usb1="4000205B" w:usb2="00000028" w:usb3="00000000" w:csb0="0000019F" w:csb1="00000000"/>
+  </w:font>
+  <w:font w:name="Open Sans Light">
+    <w:altName w:val="Segoe UI Semilight"/>
+    <w:charset w:val="00"/>
+    <w:family w:val="swiss"/>
+    <w:pitch w:val="variable"/>
+    <w:sig w:usb0="00000001" w:usb1="4000205B" w:usb2="00000028" w:usb3="00000000" w:csb0="0000019F" w:csb1="00000000"/>
+  </w:font>
+  <w:font w:name="Frutiger 65 Bold">
+    <w:altName w:val="Segoe UI Semibold"/>
+    <w:charset w:val="00"/>
+    <w:family w:val="swiss"/>
+    <w:pitch w:val="variable"/>
+    <w:sig w:usb0="00000003" w:usb1="00000000" w:usb2="00000000" w:usb3="00000000" w:csb0="00000001" w:csb1="00000000"/>
+  </w:font>
+  <w:font w:name="Cambria">
+    <w:panose1 w:val="02040503050406030204"/>
+    <w:charset w:val="00"/>
+    <w:family w:val="roman"/>
+    <w:pitch w:val="variable"/>
+    <w:sig w:usb0="E00002FF" w:usb1="400004FF" w:usb2="00000000" w:usb3="00000000" w:csb0="0000019F" w:csb1="00000000"/>
+  </w:font>
+</w:fonts>
+</file>
+
+<file path=word/glossary/settings.xml><?xml version="1.0" encoding="utf-8"?>
+<w:settings xmlns:mc="http://schemas.openxmlformats.org/markup-compatibility/2006" xmlns:o="urn:schemas-microsoft-com:office:office" xmlns:r="http://schemas.openxmlformats.org/officeDocument/2006/relationships" xmlns:m="http://schemas.openxmlformats.org/officeDocument/2006/math" xmlns:v="urn:schemas-microsoft-com:vml" xmlns:w10="urn:schemas-microsoft-com:office:word" xmlns:w="http://schemas.openxmlformats.org/wordprocessingml/2006/main" xmlns:w14="http://schemas.microsoft.com/office/word/2010/wordml" xmlns:sl="http://schemas.openxmlformats.org/schemaLibrary/2006/main" mc:Ignorable="w14">
+  <w:view w:val="normal"/>
+  <w:defaultTabStop w:val="708"/>
+  <w:hyphenationZone w:val="425"/>
+  <w:characterSpacingControl w:val="doNotCompress"/>
+  <w:compat>
+    <w:useFELayout/>
+    <w:compatSetting w:name="compatibilityMode" w:uri="http://schemas.microsoft.com/office/word" w:val="14"/>
+    <w:compatSetting w:name="overrideTableStyleFontSizeAndJustification" w:uri="http://schemas.microsoft.com/office/word" w:val="1"/>
+    <w:compatSetting w:name="enableOpenTypeFeatures" w:uri="http://schemas.microsoft.com/office/word" w:val="1"/>
+    <w:compatSetting w:name="doNotFlipMirrorIndents" w:uri="http://schemas.microsoft.com/office/word" w:val="1"/>
+  </w:compat>
+  <w:rsids>
+    <w:rsidRoot w:val="009F2DFE"/>
+    <w:rsid w:val="009F2DFE"/>
+    <w:rsid w:val="00ED0DEB"/>
+  </w:rsids>
+  <m:mathPr>
+    <m:mathFont m:val="Cambria Math"/>
+    <m:brkBin m:val="before"/>
+    <m:brkBinSub m:val="--"/>
+    <m:smallFrac m:val="0"/>
+    <m:dispDef/>
+    <m:lMargin m:val="0"/>
+    <m:rMargin m:val="0"/>
+    <m:defJc m:val="centerGroup"/>
+    <m:wrapIndent m:val="1440"/>
+    <m:intLim m:val="subSup"/>
+    <m:naryLim m:val="undOvr"/>
+  </m:mathPr>
+  <w:themeFontLang w:val="es-MX"/>
+  <w:clrSchemeMapping w:bg1="light1" w:t1="dark1" w:bg2="light2" w:t2="dark2" w:accent1="accent1" w:accent2="accent2" w:accent3="accent3" w:accent4="accent4" w:accent5="accent5" w:accent6="accent6" w:hyperlink="hyperlink" w:followedHyperlink="followedHyperlink"/>
+  <w:decimalSymbol w:val="."/>
+  <w:listSeparator w:val=","/>
+</w:settings>
+</file>
+
+<file path=word/glossary/styles.xml><?xml version="1.0" encoding="utf-8"?>
+<w:styles xmlns:mc="http://schemas.openxmlformats.org/markup-compatibility/2006" xmlns:r="http://schemas.openxmlformats.org/officeDocument/2006/relationships" xmlns:w="http://schemas.openxmlformats.org/wordprocessingml/2006/main" xmlns:w14="http://schemas.microsoft.com/office/word/2010/wordml" mc:Ignorable="w14">
+  <w:docDefaults>
+    <w:rPrDefault>
+      <w:rPr>
+        <w:rFonts w:asciiTheme="minorHAnsi" w:eastAsiaTheme="minorEastAsia" w:hAnsiTheme="minorHAnsi" w:cstheme="minorBidi"/>
+        <w:sz w:val="22"/>
+        <w:szCs w:val="22"/>
+        <w:lang w:val="es-MX" w:eastAsia="es-MX" w:bidi="ar-SA"/>
+      </w:rPr>
+    </w:rPrDefault>
+    <w:pPrDefault>
+      <w:pPr>
+        <w:spacing w:after="200" w:line="276" w:lineRule="auto"/>
+      </w:pPr>
+    </w:pPrDefault>
+  </w:docDefaults>
+  <w:latentStyles w:defLockedState="0" w:defUIPriority="99" w:defSemiHidden="1" w:defUnhideWhenUsed="1" w:defQFormat="0" w:count="267">
+    <w:lsdException w:name="Normal" w:semiHidden="0" w:uiPriority="0" w:unhideWhenUsed="0" w:qFormat="1"/>
+    <w:lsdException w:name="heading 1" w:semiHidden="0" w:uiPriority="9" w:unhideWhenUsed="0" w:qFormat="1"/>
+    <w:lsdException w:name="heading 2" w:uiPriority="9" w:qFormat="1"/>
+    <w:lsdException w:name="heading 3" w:uiPriority="9" w:qFormat="1"/>
+    <w:lsdException w:name="heading 4" w:uiPriority="9" w:qFormat="1"/>
+    <w:lsdException w:name="heading 5" w:uiPriority="9" w:qFormat="1"/>
+    <w:lsdException w:name="heading 6" w:uiPriority="9" w:qFormat="1"/>
+    <w:lsdException w:name="heading 7" w:uiPriority="9" w:qFormat="1"/>
+    <w:lsdException w:name="heading 8" w:uiPriority="9" w:qFormat="1"/>
+    <w:lsdException w:name="heading 9" w:uiPriority="9" w:qFormat="1"/>
+    <w:lsdException w:name="toc 1" w:uiPriority="39"/>
+    <w:lsdException w:name="toc 2" w:uiPriority="39"/>
+    <w:lsdException w:name="toc 3" w:uiPriority="39"/>
+    <w:lsdException w:name="toc 4" w:uiPriority="39"/>
+    <w:lsdException w:name="toc 5" w:uiPriority="39"/>
+    <w:lsdException w:name="toc 6" w:uiPriority="39"/>
+    <w:lsdException w:name="toc 7" w:uiPriority="39"/>
+    <w:lsdException w:name="toc 8" w:uiPriority="39"/>
+    <w:lsdException w:name="toc 9" w:uiPriority="39"/>
+    <w:lsdException w:name="caption" w:uiPriority="35" w:qFormat="1"/>
+    <w:lsdException w:name="Title" w:semiHidden="0" w:uiPriority="10" w:unhideWhenUsed="0" w:qFormat="1"/>
+    <w:lsdException w:name="Default Paragraph Font" w:uiPriority="1"/>
+    <w:lsdException w:name="Subtitle" w:semiHidden="0" w:uiPriority="11" w:unhideWhenUsed="0" w:qFormat="1"/>
+    <w:lsdException w:name="Strong" w:semiHidden="0" w:uiPriority="22" w:unhideWhenUsed="0" w:qFormat="1"/>
+    <w:lsdException w:name="Emphasis" w:semiHidden="0" w:uiPriority="20" w:unhideWhenUsed="0" w:qFormat="1"/>
+    <w:lsdException w:name="Table Grid" w:semiHidden="0" w:uiPriority="59" w:unhideWhenUsed="0"/>
+    <w:lsdException w:name="Placeholder Text" w:unhideWhenUsed="0"/>
+    <w:lsdException w:name="No Spacing" w:semiHidden="0" w:uiPriority="1" w:unhideWhenUsed="0" w:qFormat="1"/>
+    <w:lsdException w:name="Light Shading" w:semiHidden="0" w:uiPriority="60" w:unhideWhenUsed="0"/>
+    <w:lsdException w:name="Light List" w:semiHidden="0" w:uiPriority="61" w:unhideWhenUsed="0"/>
+    <w:lsdException w:name="Light Grid" w:semiHidden="0" w:uiPriority="62" w:unhideWhenUsed="0"/>
+    <w:lsdException w:name="Medium Shading 1" w:semiHidden="0" w:uiPriority="63" w:unhideWhenUsed="0"/>
+    <w:lsdException w:name="Medium Shading 2" w:semiHidden="0" w:uiPriority="64" w:unhideWhenUsed="0"/>
+    <w:lsdException w:name="Medium List 1" w:semiHidden="0" w:uiPriority="65" w:unhideWhenUsed="0"/>
+    <w:lsdException w:name="Medium List 2" w:semiHidden="0" w:uiPriority="66" w:unhideWhenUsed="0"/>
+    <w:lsdException w:name="Medium Grid 1" w:semiHidden="0" w:uiPriority="67" w:unhideWhenUsed="0"/>
+    <w:lsdException w:name="Medium Grid 2" w:semiHidden="0" w:uiPriority="68" w:unhideWhenUsed="0"/>
+    <w:lsdException w:name="Medium Grid 3" w:semiHidden="0" w:uiPriority="69" w:unhideWhenUsed="0"/>
+    <w:lsdException w:name="Dark List" w:semiHidden="0" w:uiPriority="70" w:unhideWhenUsed="0"/>
+    <w:lsdException w:name="Colorful Shading" w:semiHidden="0" w:uiPriority="71" w:unhideWhenUsed="0"/>
+    <w:lsdException w:name="Colorful List" w:semiHidden="0" w:uiPriority="72" w:unhideWhenUsed="0"/>
+    <w:lsdException w:name="Colorful Grid" w:semiHidden="0" w:uiPriority="73" w:unhideWhenUsed="0"/>
+    <w:lsdException w:name="Light Shading Accent 1" w:semiHidden="0" w:uiPriority="60" w:unhideWhenUsed="0"/>
+    <w:lsdException w:name="Light List Accent 1" w:semiHidden="0" w:uiPriority="61" w:unhideWhenUsed="0"/>
+    <w:lsdException w:name="Light Grid Accent 1" w:semiHidden="0" w:uiPriority="62" w:unhideWhenUsed="0"/>
+    <w:lsdException w:name="Medium Shading 1 Accent 1" w:semiHidden="0" w:uiPriority="63" w:unhideWhenUsed="0"/>
+    <w:lsdException w:name="Medium Shading 2 Accent 1" w:semiHidden="0" w:uiPriority="64" w:unhideWhenUsed="0"/>
+    <w:lsdException w:name="Medium List 1 Accent 1" w:semiHidden="0" w:uiPriority="65" w:unhideWhenUsed="0"/>
+    <w:lsdException w:name="Revision" w:unhideWhenUsed="0"/>
+    <w:lsdException w:name="List Paragraph" w:semiHidden="0" w:uiPriority="34" w:unhideWhenUsed="0" w:qFormat="1"/>
+    <w:lsdException w:name="Quote" w:semiHidden="0" w:uiPriority="29" w:unhideWhenUsed="0" w:qFormat="1"/>
+    <w:lsdException w:name="Intense Quote" w:semiHidden="0" w:uiPriority="30" w:unhideWhenUsed="0" w:qFormat="1"/>
+    <w:lsdException w:name="Medium List 2 Accent 1" w:semiHidden="0" w:uiPriority="66" w:unhideWhenUsed="0"/>
+    <w:lsdException w:name="Medium Grid 1 Accent 1" w:semiHidden="0" w:uiPriority="67" w:unhideWhenUsed="0"/>
+    <w:lsdException w:name="Medium Grid 2 Accent 1" w:semiHidden="0" w:uiPriority="68" w:unhideWhenUsed="0"/>
+    <w:lsdException w:name="Medium Grid 3 Accent 1" w:semiHidden="0" w:uiPriority="69" w:unhideWhenUsed="0"/>
+    <w:lsdException w:name="Dark List Accent 1" w:semiHidden="0" w:uiPriority="70" w:unhideWhenUsed="0"/>
+    <w:lsdException w:name="Colorful Shading Accent 1" w:semiHidden="0" w:uiPriority="71" w:unhideWhenUsed="0"/>
+    <w:lsdException w:name="Colorful List Accent 1" w:semiHidden="0" w:uiPriority="72" w:unhideWhenUsed="0"/>
+    <w:lsdException w:name="Colorful Grid Accent 1" w:semiHidden="0" w:uiPriority="73" w:unhideWhenUsed="0"/>
+    <w:lsdException w:name="Light Shading Accent 2" w:semiHidden="0" w:uiPriority="60" w:unhideWhenUsed="0"/>
+    <w:lsdException w:name="Light List Accent 2" w:semiHidden="0" w:uiPriority="61" w:unhideWhenUsed="0"/>
+    <w:lsdException w:name="Light Grid Accent 2" w:semiHidden="0" w:uiPriority="62" w:unhideWhenUsed="0"/>
+    <w:lsdException w:name="Medium Shading 1 Accent 2" w:semiHidden="0" w:uiPriority="63" w:unhideWhenUsed="0"/>
+    <w:lsdException w:name="Medium Shading 2 Accent 2" w:semiHidden="0" w:uiPriority="64" w:unhideWhenUsed="0"/>
+    <w:lsdException w:name="Medium List 1 Accent 2" w:semiHidden="0" w:uiPriority="65" w:unhideWhenUsed="0"/>
+    <w:lsdException w:name="Medium List 2 Accent 2" w:semiHidden="0" w:uiPriority="66" w:unhideWhenUsed="0"/>
+    <w:lsdException w:name="Medium Grid 1 Accent 2" w:semiHidden="0" w:uiPriority="67" w:unhideWhenUsed="0"/>
+    <w:lsdException w:name="Medium Grid 2 Accent 2" w:semiHidden="0" w:uiPriority="68" w:unhideWhenUsed="0"/>
+    <w:lsdException w:name="Medium Grid 3 Accent 2" w:semiHidden="0" w:uiPriority="69" w:unhideWhenUsed="0"/>
+    <w:lsdException w:name="Dark List Accent 2" w:semiHidden="0" w:uiPriority="70" w:unhideWhenUsed="0"/>
+    <w:lsdException w:name="Colorful Shading Accent 2" w:semiHidden="0" w:uiPriority="71" w:unhideWhenUsed="0"/>
+    <w:lsdException w:name="Colorful List Accent 2" w:semiHidden="0" w:uiPriority="72" w:unhideWhenUsed="0"/>
+    <w:lsdException w:name="Colorful Grid Accent 2" w:semiHidden="0" w:uiPriority="73" w:unhideWhenUsed="0"/>
+    <w:lsdException w:name="Light Shading Accent 3" w:semiHidden="0" w:uiPriority="60" w:unhideWhenUsed="0"/>
+    <w:lsdException w:name="Light List Accent 3" w:semiHidden="0" w:uiPriority="61" w:unhideWhenUsed="0"/>
+    <w:lsdException w:name="Light Grid Accent 3" w:semiHidden="0" w:uiPriority="62" w:unhideWhenUsed="0"/>
+    <w:lsdException w:name="Medium Shading 1 Accent 3" w:semiHidden="0" w:uiPriority="63" w:unhideWhenUsed="0"/>
+    <w:lsdException w:name="Medium Shading 2 Accent 3" w:semiHidden="0" w:uiPriority="64" w:unhideWhenUsed="0"/>
+    <w:lsdException w:name="Medium List 1 Accent 3" w:semiHidden="0" w:uiPriority="65" w:unhideWhenUsed="0"/>
+    <w:lsdException w:name="Medium List 2 Accent 3" w:semiHidden="0" w:uiPriority="66" w:unhideWhenUsed="0"/>
+    <w:lsdException w:name="Medium Grid 1 Accent 3" w:semiHidden="0" w:uiPriority="67" w:unhideWhenUsed="0"/>
+    <w:lsdException w:name="Medium Grid 2 Accent 3" w:semiHidden="0" w:uiPriority="68" w:unhideWhenUsed="0"/>
+    <w:lsdException w:name="Medium Grid 3 Accent 3" w:semiHidden="0" w:uiPriority="69" w:unhideWhenUsed="0"/>
+    <w:lsdException w:name="Dark List Accent 3" w:semiHidden="0" w:uiPriority="70" w:unhideWhenUsed="0"/>
+    <w:lsdException w:name="Colorful Shading Accent 3" w:semiHidden="0" w:uiPriority="71" w:unhideWhenUsed="0"/>
+    <w:lsdException w:name="Colorful List Accent 3" w:semiHidden="0" w:uiPriority="72" w:unhideWhenUsed="0"/>
+    <w:lsdException w:name="Colorful Grid Accent 3" w:semiHidden="0" w:uiPriority="73" w:unhideWhenUsed="0"/>
+    <w:lsdException w:name="Light Shading Accent 4" w:semiHidden="0" w:uiPriority="60" w:unhideWhenUsed="0"/>
+    <w:lsdException w:name="Light List Accent 4" w:semiHidden="0" w:uiPriority="61" w:unhideWhenUsed="0"/>
+    <w:lsdException w:name="Light Grid Accent 4" w:semiHidden="0" w:uiPriority="62" w:unhideWhenUsed="0"/>
+    <w:lsdException w:name="Medium Shading 1 Accent 4" w:semiHidden="0" w:uiPriority="63" w:unhideWhenUsed="0"/>
+    <w:lsdException w:name="Medium Shading 2 Accent 4" w:semiHidden="0" w:uiPriority="64" w:unhideWhenUsed="0"/>
+    <w:lsdException w:name="Medium List 1 Accent 4" w:semiHidden="0" w:uiPriority="65" w:unhideWhenUsed="0"/>
+    <w:lsdException w:name="Medium List 2 Accent 4" w:semiHidden="0" w:uiPriority="66" w:unhideWhenUsed="0"/>
+    <w:lsdException w:name="Medium Grid 1 Accent 4" w:semiHidden="0" w:uiPriority="67" w:unhideWhenUsed="0"/>
+    <w:lsdException w:name="Medium Grid 2 Accent 4" w:semiHidden="0" w:uiPriority="68" w:unhideWhenUsed="0"/>
+    <w:lsdException w:name="Medium Grid 3 Accent 4" w:semiHidden="0" w:uiPriority="69" w:unhideWhenUsed="0"/>
+    <w:lsdException w:name="Dark List Accent 4" w:semiHidden="0" w:uiPriority="70" w:unhideWhenUsed="0"/>
+    <w:lsdException w:name="Colorful Shading Accent 4" w:semiHidden="0" w:uiPriority="71" w:unhideWhenUsed="0"/>
+    <w:lsdException w:name="Colorful List Accent 4" w:semiHidden="0" w:uiPriority="72" w:unhideWhenUsed="0"/>
+    <w:lsdException w:name="Colorful Grid Accent 4" w:semiHidden="0" w:uiPriority="73" w:unhideWhenUsed="0"/>
+    <w:lsdException w:name="Light Shading Accent 5" w:semiHidden="0" w:uiPriority="60" w:unhideWhenUsed="0"/>
+    <w:lsdException w:name="Light List Accent 5" w:semiHidden="0" w:uiPriority="61" w:unhideWhenUsed="0"/>
+    <w:lsdException w:name="Light Grid Accent 5" w:semiHidden="0" w:uiPriority="62" w:unhideWhenUsed="0"/>
+    <w:lsdException w:name="Medium Shading 1 Accent 5" w:semiHidden="0" w:uiPriority="63" w:unhideWhenUsed="0"/>
+    <w:lsdException w:name="Medium Shading 2 Accent 5" w:semiHidden="0" w:uiPriority="64" w:unhideWhenUsed="0"/>
+    <w:lsdException w:name="Medium List 1 Accent 5" w:semiHidden="0" w:uiPriority="65" w:unhideWhenUsed="0"/>
+    <w:lsdException w:name="Medium List 2 Accent 5" w:semiHidden="0" w:uiPriority="66" w:unhideWhenUsed="0"/>
+    <w:lsdException w:name="Medium Grid 1 Accent 5" w:semiHidden="0" w:uiPriority="67" w:unhideWhenUsed="0"/>
+    <w:lsdException w:name="Medium Grid 2 Accent 5" w:semiHidden="0" w:uiPriority="68" w:unhideWhenUsed="0"/>
+    <w:lsdException w:name="Medium Grid 3 Accent 5" w:semiHidden="0" w:uiPriority="69" w:unhideWhenUsed="0"/>
+    <w:lsdException w:name="Dark List Accent 5" w:semiHidden="0" w:uiPriority="70" w:unhideWhenUsed="0"/>
+    <w:lsdException w:name="Colorful Shading Accent 5" w:semiHidden="0" w:uiPriority="71" w:unhideWhenUsed="0"/>
+    <w:lsdException w:name="Colorful List Accent 5" w:semiHidden="0" w:uiPriority="72" w:unhideWhenUsed="0"/>
+    <w:lsdException w:name="Colorful Grid Accent 5" w:semiHidden="0" w:uiPriority="73" w:unhideWhenUsed="0"/>
+    <w:lsdException w:name="Light Shading Accent 6" w:semiHidden="0" w:uiPriority="60" w:unhideWhenUsed="0"/>
+    <w:lsdException w:name="Light List Accent 6" w:semiHidden="0" w:uiPriority="61" w:unhideWhenUsed="0"/>
+    <w:lsdException w:name="Light Grid Accent 6" w:semiHidden="0" w:uiPriority="62" w:unhideWhenUsed="0"/>
+    <w:lsdException w:name="Medium Shading 1 Accent 6" w:semiHidden="0" w:uiPriority="63" w:unhideWhenUsed="0"/>
+    <w:lsdException w:name="Medium Shading 2 Accent 6" w:semiHidden="0" w:uiPriority="64" w:unhideWhenUsed="0"/>
+    <w:lsdException w:name="Medium List 1 Accent 6" w:semiHidden="0" w:uiPriority="65" w:unhideWhenUsed="0"/>
+    <w:lsdException w:name="Medium List 2 Accent 6" w:semiHidden="0" w:uiPriority="66" w:unhideWhenUsed="0"/>
+    <w:lsdException w:name="Medium Grid 1 Accent 6" w:semiHidden="0" w:uiPriority="67" w:unhideWhenUsed="0"/>
+    <w:lsdException w:name="Medium Grid 2 Accent 6" w:semiHidden="0" w:uiPriority="68" w:unhideWhenUsed="0"/>
+    <w:lsdException w:name="Medium Grid 3 Accent 6" w:semiHidden="0" w:uiPriority="69" w:unhideWhenUsed="0"/>
+    <w:lsdException w:name="Dark List Accent 6" w:semiHidden="0" w:uiPriority="70" w:unhideWhenUsed="0"/>
+    <w:lsdException w:name="Colorful Shading Accent 6" w:semiHidden="0" w:uiPriority="71" w:unhideWhenUsed="0"/>
+    <w:lsdException w:name="Colorful List Accent 6" w:semiHidden="0" w:uiPriority="72" w:unhideWhenUsed="0"/>
+    <w:lsdException w:name="Colorful Grid Accent 6" w:semiHidden="0" w:uiPriority="73" w:unhideWhenUsed="0"/>
+    <w:lsdException w:name="Subtle Emphasis" w:semiHidden="0" w:uiPriority="19" w:unhideWhenUsed="0" w:qFormat="1"/>
+    <w:lsdException w:name="Intense Emphasis" w:semiHidden="0" w:uiPriority="21" w:unhideWhenUsed="0" w:qFormat="1"/>
+    <w:lsdException w:name="Subtle Reference" w:semiHidden="0" w:uiPriority="31" w:unhideWhenUsed="0" w:qFormat="1"/>
+    <w:lsdException w:name="Intense Reference" w:semiHidden="0" w:uiPriority="32" w:unhideWhenUsed="0" w:qFormat="1"/>
+    <w:lsdException w:name="Book Title" w:semiHidden="0" w:uiPriority="33" w:unhideWhenUsed="0" w:qFormat="1"/>
+    <w:lsdException w:name="Bibliography" w:uiPriority="37"/>
+    <w:lsdException w:name="TOC Heading" w:uiPriority="39" w:qFormat="1"/>
+  </w:latentStyles>
+  <w:style w:type="paragraph" w:default="1" w:styleId="Normal">
+    <w:name w:val="Normal"/>
+    <w:qFormat/>
+  </w:style>
+  <w:style w:type="character" w:default="1" w:styleId="Fuentedeprrafopredeter">
+    <w:name w:val="Default Paragraph Font"/>
+    <w:uiPriority w:val="1"/>
+    <w:semiHidden/>
+    <w:unhideWhenUsed/>
+  </w:style>
+  <w:style w:type="table" w:default="1" w:styleId="Tablanormal">
+    <w:name w:val="Normal Table"/>
+    <w:uiPriority w:val="99"/>
+    <w:semiHidden/>
+    <w:unhideWhenUsed/>
+    <w:tblPr>
+      <w:tblInd w:w="0" w:type="dxa"/>
+      <w:tblCellMar>
+        <w:top w:w="0" w:type="dxa"/>
+        <w:left w:w="108" w:type="dxa"/>
+        <w:bottom w:w="0" w:type="dxa"/>
+        <w:right w:w="108" w:type="dxa"/>
+      </w:tblCellMar>
+    </w:tblPr>
+  </w:style>
+  <w:style w:type="numbering" w:default="1" w:styleId="Sinlista">
+    <w:name w:val="No List"/>
+    <w:uiPriority w:val="99"/>
+    <w:semiHidden/>
+    <w:unhideWhenUsed/>
+  </w:style>
+  <w:style w:type="character" w:styleId="Textodelmarcadordeposicin">
+    <w:name w:val="Placeholder Text"/>
+    <w:basedOn w:val="Fuentedeprrafopredeter"/>
+    <w:uiPriority w:val="99"/>
+    <w:semiHidden/>
+    <w:rsid w:val="009F2DFE"/>
+    <w:rPr>
+      <w:color w:val="808080"/>
+    </w:rPr>
+  </w:style>
+  <w:style w:type="paragraph" w:customStyle="1" w:styleId="040ABF73884E43D3B289D8BAB660D7B9">
+    <w:name w:val="040ABF73884E43D3B289D8BAB660D7B9"/>
+    <w:rsid w:val="009F2DFE"/>
+  </w:style>
+  <w:style w:type="paragraph" w:customStyle="1" w:styleId="08F3AE95D5E94EC58E0B76E15C8A3BE1">
+    <w:name w:val="08F3AE95D5E94EC58E0B76E15C8A3BE1"/>
+    <w:rsid w:val="009F2DFE"/>
+  </w:style>
+  <w:style w:type="paragraph" w:customStyle="1" w:styleId="AD444BFA41CD461A974C3BD1116637EA">
+    <w:name w:val="AD444BFA41CD461A974C3BD1116637EA"/>
+    <w:rsid w:val="009F2DFE"/>
+  </w:style>
+  <w:style w:type="paragraph" w:customStyle="1" w:styleId="2AE1D06508444FC79255E79FD60CD363">
+    <w:name w:val="2AE1D06508444FC79255E79FD60CD363"/>
+    <w:rsid w:val="009F2DFE"/>
+  </w:style>
+  <w:style w:type="paragraph" w:customStyle="1" w:styleId="1FC9A58061A742DEBC0F85CC4A4C08F3">
+    <w:name w:val="1FC9A58061A742DEBC0F85CC4A4C08F3"/>
+    <w:rsid w:val="009F2DFE"/>
+  </w:style>
+  <w:style w:type="paragraph" w:customStyle="1" w:styleId="DE355907E1E74ACFA1A5119B33E13171">
+    <w:name w:val="DE355907E1E74ACFA1A5119B33E13171"/>
+    <w:rsid w:val="009F2DFE"/>
+  </w:style>
+  <w:style w:type="paragraph" w:customStyle="1" w:styleId="3453E325D4FC483B97B9C4F2D3DE7F5B">
+    <w:name w:val="3453E325D4FC483B97B9C4F2D3DE7F5B"/>
+    <w:rsid w:val="009F2DFE"/>
+  </w:style>
+</w:styles>
+</file>
+
+<file path=word/glossary/stylesWithEffects.xml><?xml version="1.0" encoding="utf-8"?>
+<w:styles xmlns:wpc="http://schemas.microsoft.com/office/word/2010/wordprocessingCanvas" xmlns:mc="http://schemas.openxmlformats.org/markup-compatibility/2006" xmlns:o="urn:schemas-microsoft-com:office:office" xmlns:r="http://schemas.openxmlformats.org/officeDocument/2006/relationships" xmlns:m="http://schemas.openxmlformats.org/officeDocument/2006/math" xmlns:v="urn:schemas-microsoft-com:vml" xmlns:wp14="http://schemas.microsoft.com/office/word/2010/wordprocessingDrawing" xmlns:wp="http://schemas.openxmlformats.org/drawingml/2006/wordprocessingDrawing" xmlns:w10="urn:schemas-microsoft-com:office:word" xmlns:w="http://schemas.openxmlformats.org/wordprocessingml/2006/main" xmlns:w14="http://schemas.microsoft.com/office/word/2010/wordml" xmlns:wpg="http://schemas.microsoft.com/office/word/2010/wordprocessingGroup" xmlns:wpi="http://schemas.microsoft.com/office/word/2010/wordprocessingInk" xmlns:wne="http://schemas.microsoft.com/office/word/2006/wordml" xmlns:wps="http://schemas.microsoft.com/office/word/2010/wordprocessingShape" mc:Ignorable="w14 wp14">
+  <w:docDefaults>
+    <w:rPrDefault>
+      <w:rPr>
+        <w:rFonts w:asciiTheme="minorHAnsi" w:eastAsiaTheme="minorEastAsia" w:hAnsiTheme="minorHAnsi" w:cstheme="minorBidi"/>
+        <w:sz w:val="22"/>
+        <w:szCs w:val="22"/>
+        <w:lang w:val="es-MX" w:eastAsia="es-MX" w:bidi="ar-SA"/>
+      </w:rPr>
+    </w:rPrDefault>
+    <w:pPrDefault>
+      <w:pPr>
+        <w:spacing w:after="200" w:line="276" w:lineRule="auto"/>
+      </w:pPr>
+    </w:pPrDefault>
+  </w:docDefaults>
+  <w:latentStyles w:defLockedState="0" w:defUIPriority="99" w:defSemiHidden="1" w:defUnhideWhenUsed="1" w:defQFormat="0" w:count="267">
+    <w:lsdException w:name="Normal" w:semiHidden="0" w:uiPriority="0" w:unhideWhenUsed="0" w:qFormat="1"/>
+    <w:lsdException w:name="heading 1" w:semiHidden="0" w:uiPriority="9" w:unhideWhenUsed="0" w:qFormat="1"/>
+    <w:lsdException w:name="heading 2" w:uiPriority="9" w:qFormat="1"/>
+    <w:lsdException w:name="heading 3" w:uiPriority="9" w:qFormat="1"/>
+    <w:lsdException w:name="heading 4" w:uiPriority="9" w:qFormat="1"/>
+    <w:lsdException w:name="heading 5" w:uiPriority="9" w:qFormat="1"/>
+    <w:lsdException w:name="heading 6" w:uiPriority="9" w:qFormat="1"/>
+    <w:lsdException w:name="heading 7" w:uiPriority="9" w:qFormat="1"/>
+    <w:lsdException w:name="heading 8" w:uiPriority="9" w:qFormat="1"/>
+    <w:lsdException w:name="heading 9" w:uiPriority="9" w:qFormat="1"/>
+    <w:lsdException w:name="toc 1" w:uiPriority="39"/>
+    <w:lsdException w:name="toc 2" w:uiPriority="39"/>
+    <w:lsdException w:name="toc 3" w:uiPriority="39"/>
+    <w:lsdException w:name="toc 4" w:uiPriority="39"/>
+    <w:lsdException w:name="toc 5" w:uiPriority="39"/>
+    <w:lsdException w:name="toc 6" w:uiPriority="39"/>
+    <w:lsdException w:name="toc 7" w:uiPriority="39"/>
+    <w:lsdException w:name="toc 8" w:uiPriority="39"/>
+    <w:lsdException w:name="toc 9" w:uiPriority="39"/>
+    <w:lsdException w:name="caption" w:uiPriority="35" w:qFormat="1"/>
+    <w:lsdException w:name="Title" w:semiHidden="0" w:uiPriority="10" w:unhideWhenUsed="0" w:qFormat="1"/>
+    <w:lsdException w:name="Default Paragraph Font" w:uiPriority="1"/>
+    <w:lsdException w:name="Subtitle" w:semiHidden="0" w:uiPriority="11" w:unhideWhenUsed="0" w:qFormat="1"/>
+    <w:lsdException w:name="Strong" w:semiHidden="0" w:uiPriority="22" w:unhideWhenUsed="0" w:qFormat="1"/>
+    <w:lsdException w:name="Emphasis" w:semiHidden="0" w:uiPriority="20" w:unhideWhenUsed="0" w:qFormat="1"/>
+    <w:lsdException w:name="Table Grid" w:semiHidden="0" w:uiPriority="59" w:unhideWhenUsed="0"/>
+    <w:lsdException w:name="Placeholder Text" w:unhideWhenUsed="0"/>
+    <w:lsdException w:name="No Spacing" w:semiHidden="0" w:uiPriority="1" w:unhideWhenUsed="0" w:qFormat="1"/>
+    <w:lsdException w:name="Light Shading" w:semiHidden="0" w:uiPriority="60" w:unhideWhenUsed="0"/>
+    <w:lsdException w:name="Light List" w:semiHidden="0" w:uiPriority="61" w:unhideWhenUsed="0"/>
+    <w:lsdException w:name="Light Grid" w:semiHidden="0" w:uiPriority="62" w:unhideWhenUsed="0"/>
+    <w:lsdException w:name="Medium Shading 1" w:semiHidden="0" w:uiPriority="63" w:unhideWhenUsed="0"/>
+    <w:lsdException w:name="Medium Shading 2" w:semiHidden="0" w:uiPriority="64" w:unhideWhenUsed="0"/>
+    <w:lsdException w:name="Medium List 1" w:semiHidden="0" w:uiPriority="65" w:unhideWhenUsed="0"/>
+    <w:lsdException w:name="Medium List 2" w:semiHidden="0" w:uiPriority="66" w:unhideWhenUsed="0"/>
+    <w:lsdException w:name="Medium Grid 1" w:semiHidden="0" w:uiPriority="67" w:unhideWhenUsed="0"/>
+    <w:lsdException w:name="Medium Grid 2" w:semiHidden="0" w:uiPriority="68" w:unhideWhenUsed="0"/>
+    <w:lsdException w:name="Medium Grid 3" w:semiHidden="0" w:uiPriority="69" w:unhideWhenUsed="0"/>
+    <w:lsdException w:name="Dark List" w:semiHidden="0" w:uiPriority="70" w:unhideWhenUsed="0"/>
+    <w:lsdException w:name="Colorful Shading" w:semiHidden="0" w:uiPriority="71" w:unhideWhenUsed="0"/>
+    <w:lsdException w:name="Colorful List" w:semiHidden="0" w:uiPriority="72" w:unhideWhenUsed="0"/>
+    <w:lsdException w:name="Colorful Grid" w:semiHidden="0" w:uiPriority="73" w:unhideWhenUsed="0"/>
+    <w:lsdException w:name="Light Shading Accent 1" w:semiHidden="0" w:uiPriority="60" w:unhideWhenUsed="0"/>
+    <w:lsdException w:name="Light List Accent 1" w:semiHidden="0" w:uiPriority="61" w:unhideWhenUsed="0"/>
+    <w:lsdException w:name="Light Grid Accent 1" w:semiHidden="0" w:uiPriority="62" w:unhideWhenUsed="0"/>
+    <w:lsdException w:name="Medium Shading 1 Accent 1" w:semiHidden="0" w:uiPriority="63" w:unhideWhenUsed="0"/>
+    <w:lsdException w:name="Medium Shading 2 Accent 1" w:semiHidden="0" w:uiPriority="64" w:unhideWhenUsed="0"/>
+    <w:lsdException w:name="Medium List 1 Accent 1" w:semiHidden="0" w:uiPriority="65" w:unhideWhenUsed="0"/>
+    <w:lsdException w:name="Revision" w:unhideWhenUsed="0"/>
+    <w:lsdException w:name="List Paragraph" w:semiHidden="0" w:uiPriority="34" w:unhideWhenUsed="0" w:qFormat="1"/>
+    <w:lsdException w:name="Quote" w:semiHidden="0" w:uiPriority="29" w:unhideWhenUsed="0" w:qFormat="1"/>
+    <w:lsdException w:name="Intense Quote" w:semiHidden="0" w:uiPriority="30" w:unhideWhenUsed="0" w:qFormat="1"/>
+    <w:lsdException w:name="Medium List 2 Accent 1" w:semiHidden="0" w:uiPriority="66" w:unhideWhenUsed="0"/>
+    <w:lsdException w:name="Medium Grid 1 Accent 1" w:semiHidden="0" w:uiPriority="67" w:unhideWhenUsed="0"/>
+    <w:lsdException w:name="Medium Grid 2 Accent 1" w:semiHidden="0" w:uiPriority="68" w:unhideWhenUsed="0"/>
+    <w:lsdException w:name="Medium Grid 3 Accent 1" w:semiHidden="0" w:uiPriority="69" w:unhideWhenUsed="0"/>
+    <w:lsdException w:name="Dark List Accent 1" w:semiHidden="0" w:uiPriority="70" w:unhideWhenUsed="0"/>
+    <w:lsdException w:name="Colorful Shading Accent 1" w:semiHidden="0" w:uiPriority="71" w:unhideWhenUsed="0"/>
+    <w:lsdException w:name="Colorful List Accent 1" w:semiHidden="0" w:uiPriority="72" w:unhideWhenUsed="0"/>
+    <w:lsdException w:name="Colorful Grid Accent 1" w:semiHidden="0" w:uiPriority="73" w:unhideWhenUsed="0"/>
+    <w:lsdException w:name="Light Shading Accent 2" w:semiHidden="0" w:uiPriority="60" w:unhideWhenUsed="0"/>
+    <w:lsdException w:name="Light List Accent 2" w:semiHidden="0" w:uiPriority="61" w:unhideWhenUsed="0"/>
+    <w:lsdException w:name="Light Grid Accent 2" w:semiHidden="0" w:uiPriority="62" w:unhideWhenUsed="0"/>
+    <w:lsdException w:name="Medium Shading 1 Accent 2" w:semiHidden="0" w:uiPriority="63" w:unhideWhenUsed="0"/>
+    <w:lsdException w:name="Medium Shading 2 Accent 2" w:semiHidden="0" w:uiPriority="64" w:unhideWhenUsed="0"/>
+    <w:lsdException w:name="Medium List 1 Accent 2" w:semiHidden="0" w:uiPriority="65" w:unhideWhenUsed="0"/>
+    <w:lsdException w:name="Medium List 2 Accent 2" w:semiHidden="0" w:uiPriority="66" w:unhideWhenUsed="0"/>
+    <w:lsdException w:name="Medium Grid 1 Accent 2" w:semiHidden="0" w:uiPriority="67" w:unhideWhenUsed="0"/>
+    <w:lsdException w:name="Medium Grid 2 Accent 2" w:semiHidden="0" w:uiPriority="68" w:unhideWhenUsed="0"/>
+    <w:lsdException w:name="Medium Grid 3 Accent 2" w:semiHidden="0" w:uiPriority="69" w:unhideWhenUsed="0"/>
+    <w:lsdException w:name="Dark List Accent 2" w:semiHidden="0" w:uiPriority="70" w:unhideWhenUsed="0"/>
+    <w:lsdException w:name="Colorful Shading Accent 2" w:semiHidden="0" w:uiPriority="71" w:unhideWhenUsed="0"/>
+    <w:lsdException w:name="Colorful List Accent 2" w:semiHidden="0" w:uiPriority="72" w:unhideWhenUsed="0"/>
+    <w:lsdException w:name="Colorful Grid Accent 2" w:semiHidden="0" w:uiPriority="73" w:unhideWhenUsed="0"/>
+    <w:lsdException w:name="Light Shading Accent 3" w:semiHidden="0" w:uiPriority="60" w:unhideWhenUsed="0"/>
+    <w:lsdException w:name="Light List Accent 3" w:semiHidden="0" w:uiPriority="61" w:unhideWhenUsed="0"/>
+    <w:lsdException w:name="Light Grid Accent 3" w:semiHidden="0" w:uiPriority="62" w:unhideWhenUsed="0"/>
+    <w:lsdException w:name="Medium Shading 1 Accent 3" w:semiHidden="0" w:uiPriority="63" w:unhideWhenUsed="0"/>
+    <w:lsdException w:name="Medium Shading 2 Accent 3" w:semiHidden="0" w:uiPriority="64" w:unhideWhenUsed="0"/>
+    <w:lsdException w:name="Medium List 1 Accent 3" w:semiHidden="0" w:uiPriority="65" w:unhideWhenUsed="0"/>
+    <w:lsdException w:name="Medium List 2 Accent 3" w:semiHidden="0" w:uiPriority="66" w:unhideWhenUsed="0"/>
+    <w:lsdException w:name="Medium Grid 1 Accent 3" w:semiHidden="0" w:uiPriority="67" w:unhideWhenUsed="0"/>
+    <w:lsdException w:name="Medium Grid 2 Accent 3" w:semiHidden="0" w:uiPriority="68" w:unhideWhenUsed="0"/>
+    <w:lsdException w:name="Medium Grid 3 Accent 3" w:semiHidden="0" w:uiPriority="69" w:unhideWhenUsed="0"/>
+    <w:lsdException w:name="Dark List Accent 3" w:semiHidden="0" w:uiPriority="70" w:unhideWhenUsed="0"/>
+    <w:lsdException w:name="Colorful Shading Accent 3" w:semiHidden="0" w:uiPriority="71" w:unhideWhenUsed="0"/>
+    <w:lsdException w:name="Colorful List Accent 3" w:semiHidden="0" w:uiPriority="72" w:unhideWhenUsed="0"/>
+    <w:lsdException w:name="Colorful Grid Accent 3" w:semiHidden="0" w:uiPriority="73" w:unhideWhenUsed="0"/>
+    <w:lsdException w:name="Light Shading Accent 4" w:semiHidden="0" w:uiPriority="60" w:unhideWhenUsed="0"/>
+    <w:lsdException w:name="Light List Accent 4" w:semiHidden="0" w:uiPriority="61" w:unhideWhenUsed="0"/>
+    <w:lsdException w:name="Light Grid Accent 4" w:semiHidden="0" w:uiPriority="62" w:unhideWhenUsed="0"/>
+    <w:lsdException w:name="Medium Shading 1 Accent 4" w:semiHidden="0" w:uiPriority="63" w:unhideWhenUsed="0"/>
+    <w:lsdException w:name="Medium Shading 2 Accent 4" w:semiHidden="0" w:uiPriority="64" w:unhideWhenUsed="0"/>
+    <w:lsdException w:name="Medium List 1 Accent 4" w:semiHidden="0" w:uiPriority="65" w:unhideWhenUsed="0"/>
+    <w:lsdException w:name="Medium List 2 Accent 4" w:semiHidden="0" w:uiPriority="66" w:unhideWhenUsed="0"/>
+    <w:lsdException w:name="Medium Grid 1 Accent 4" w:semiHidden="0" w:uiPriority="67" w:unhideWhenUsed="0"/>
+    <w:lsdException w:name="Medium Grid 2 Accent 4" w:semiHidden="0" w:uiPriority="68" w:unhideWhenUsed="0"/>
+    <w:lsdException w:name="Medium Grid 3 Accent 4" w:semiHidden="0" w:uiPriority="69" w:unhideWhenUsed="0"/>
+    <w:lsdException w:name="Dark List Accent 4" w:semiHidden="0" w:uiPriority="70" w:unhideWhenUsed="0"/>
+    <w:lsdException w:name="Colorful Shading Accent 4" w:semiHidden="0" w:uiPriority="71" w:unhideWhenUsed="0"/>
+    <w:lsdException w:name="Colorful List Accent 4" w:semiHidden="0" w:uiPriority="72" w:unhideWhenUsed="0"/>
+    <w:lsdException w:name="Colorful Grid Accent 4" w:semiHidden="0" w:uiPriority="73" w:unhideWhenUsed="0"/>
+    <w:lsdException w:name="Light Shading Accent 5" w:semiHidden="0" w:uiPriority="60" w:unhideWhenUsed="0"/>
+    <w:lsdException w:name="Light List Accent 5" w:semiHidden="0" w:uiPriority="61" w:unhideWhenUsed="0"/>
+    <w:lsdException w:name="Light Grid Accent 5" w:semiHidden="0" w:uiPriority="62" w:unhideWhenUsed="0"/>
+    <w:lsdException w:name="Medium Shading 1 Accent 5" w:semiHidden="0" w:uiPriority="63" w:unhideWhenUsed="0"/>
+    <w:lsdException w:name="Medium Shading 2 Accent 5" w:semiHidden="0" w:uiPriority="64" w:unhideWhenUsed="0"/>
+    <w:lsdException w:name="Medium List 1 Accent 5" w:semiHidden="0" w:uiPriority="65" w:unhideWhenUsed="0"/>
+    <w:lsdException w:name="Medium List 2 Accent 5" w:semiHidden="0" w:uiPriority="66" w:unhideWhenUsed="0"/>
+    <w:lsdException w:name="Medium Grid 1 Accent 5" w:semiHidden="0" w:uiPriority="67" w:unhideWhenUsed="0"/>
+    <w:lsdException w:name="Medium Grid 2 Accent 5" w:semiHidden="0" w:uiPriority="68" w:unhideWhenUsed="0"/>
+    <w:lsdException w:name="Medium Grid 3 Accent 5" w:semiHidden="0" w:uiPriority="69" w:unhideWhenUsed="0"/>
+    <w:lsdException w:name="Dark List Accent 5" w:semiHidden="0" w:uiPriority="70" w:unhideWhenUsed="0"/>
+    <w:lsdException w:name="Colorful Shading Accent 5" w:semiHidden="0" w:uiPriority="71" w:unhideWhenUsed="0"/>
+    <w:lsdException w:name="Colorful List Accent 5" w:semiHidden="0" w:uiPriority="72" w:unhideWhenUsed="0"/>
+    <w:lsdException w:name="Colorful Grid Accent 5" w:semiHidden="0" w:uiPriority="73" w:unhideWhenUsed="0"/>
+    <w:lsdException w:name="Light Shading Accent 6" w:semiHidden="0" w:uiPriority="60" w:unhideWhenUsed="0"/>
+    <w:lsdException w:name="Light List Accent 6" w:semiHidden="0" w:uiPriority="61" w:unhideWhenUsed="0"/>
+    <w:lsdException w:name="Light Grid Accent 6" w:semiHidden="0" w:uiPriority="62" w:unhideWhenUsed="0"/>
+    <w:lsdException w:name="Medium Shading 1 Accent 6" w:semiHidden="0" w:uiPriority="63" w:unhideWhenUsed="0"/>
+    <w:lsdException w:name="Medium Shading 2 Accent 6" w:semiHidden="0" w:uiPriority="64" w:unhideWhenUsed="0"/>
+    <w:lsdException w:name="Medium List 1 Accent 6" w:semiHidden="0" w:uiPriority="65" w:unhideWhenUsed="0"/>
+    <w:lsdException w:name="Medium List 2 Accent 6" w:semiHidden="0" w:uiPriority="66" w:unhideWhenUsed="0"/>
+    <w:lsdException w:name="Medium Grid 1 Accent 6" w:semiHidden="0" w:uiPriority="67" w:unhideWhenUsed="0"/>
+    <w:lsdException w:name="Medium Grid 2 Accent 6" w:semiHidden="0" w:uiPriority="68" w:unhideWhenUsed="0"/>
+    <w:lsdException w:name="Medium Grid 3 Accent 6" w:semiHidden="0" w:uiPriority="69" w:unhideWhenUsed="0"/>
+    <w:lsdException w:name="Dark List Accent 6" w:semiHidden="0" w:uiPriority="70" w:unhideWhenUsed="0"/>
+    <w:lsdException w:name="Colorful Shading Accent 6" w:semiHidden="0" w:uiPriority="71" w:unhideWhenUsed="0"/>
+    <w:lsdException w:name="Colorful List Accent 6" w:semiHidden="0" w:uiPriority="72" w:unhideWhenUsed="0"/>
+    <w:lsdException w:name="Colorful Grid Accent 6" w:semiHidden="0" w:uiPriority="73" w:unhideWhenUsed="0"/>
+    <w:lsdException w:name="Subtle Emphasis" w:semiHidden="0" w:uiPriority="19" w:unhideWhenUsed="0" w:qFormat="1"/>
+    <w:lsdException w:name="Intense Emphasis" w:semiHidden="0" w:uiPriority="21" w:unhideWhenUsed="0" w:qFormat="1"/>
+    <w:lsdException w:name="Subtle Reference" w:semiHidden="0" w:uiPriority="31" w:unhideWhenUsed="0" w:qFormat="1"/>
+    <w:lsdException w:name="Intense Reference" w:semiHidden="0" w:uiPriority="32" w:unhideWhenUsed="0" w:qFormat="1"/>
+    <w:lsdException w:name="Book Title" w:semiHidden="0" w:uiPriority="33" w:unhideWhenUsed="0" w:qFormat="1"/>
+    <w:lsdException w:name="Bibliography" w:uiPriority="37"/>
+    <w:lsdException w:name="TOC Heading" w:uiPriority="39" w:qFormat="1"/>
+  </w:latentStyles>
+  <w:style w:type="paragraph" w:default="1" w:styleId="Normal">
+    <w:name w:val="Normal"/>
+    <w:qFormat/>
+  </w:style>
+  <w:style w:type="character" w:default="1" w:styleId="Fuentedeprrafopredeter">
+    <w:name w:val="Default Paragraph Font"/>
+    <w:uiPriority w:val="1"/>
+    <w:semiHidden/>
+    <w:unhideWhenUsed/>
+  </w:style>
+  <w:style w:type="table" w:default="1" w:styleId="Tablanormal">
+    <w:name w:val="Normal Table"/>
+    <w:uiPriority w:val="99"/>
+    <w:semiHidden/>
+    <w:unhideWhenUsed/>
+    <w:tblPr>
+      <w:tblInd w:w="0" w:type="dxa"/>
+      <w:tblCellMar>
+        <w:top w:w="0" w:type="dxa"/>
+        <w:left w:w="108" w:type="dxa"/>
+        <w:bottom w:w="0" w:type="dxa"/>
+        <w:right w:w="108" w:type="dxa"/>
+      </w:tblCellMar>
+    </w:tblPr>
+  </w:style>
+  <w:style w:type="numbering" w:default="1" w:styleId="Sinlista">
+    <w:name w:val="No List"/>
+    <w:uiPriority w:val="99"/>
+    <w:semiHidden/>
+    <w:unhideWhenUsed/>
+  </w:style>
+  <w:style w:type="character" w:styleId="Textodelmarcadordeposicin">
+    <w:name w:val="Placeholder Text"/>
+    <w:basedOn w:val="Fuentedeprrafopredeter"/>
+    <w:uiPriority w:val="99"/>
+    <w:semiHidden/>
+    <w:rsid w:val="009F2DFE"/>
+    <w:rPr>
+      <w:color w:val="808080"/>
+    </w:rPr>
+  </w:style>
+  <w:style w:type="paragraph" w:customStyle="1" w:styleId="040ABF73884E43D3B289D8BAB660D7B9">
+    <w:name w:val="040ABF73884E43D3B289D8BAB660D7B9"/>
+    <w:rsid w:val="009F2DFE"/>
+  </w:style>
+  <w:style w:type="paragraph" w:customStyle="1" w:styleId="08F3AE95D5E94EC58E0B76E15C8A3BE1">
+    <w:name w:val="08F3AE95D5E94EC58E0B76E15C8A3BE1"/>
+    <w:rsid w:val="009F2DFE"/>
+  </w:style>
+  <w:style w:type="paragraph" w:customStyle="1" w:styleId="AD444BFA41CD461A974C3BD1116637EA">
+    <w:name w:val="AD444BFA41CD461A974C3BD1116637EA"/>
+    <w:rsid w:val="009F2DFE"/>
+  </w:style>
+  <w:style w:type="paragraph" w:customStyle="1" w:styleId="2AE1D06508444FC79255E79FD60CD363">
+    <w:name w:val="2AE1D06508444FC79255E79FD60CD363"/>
+    <w:rsid w:val="009F2DFE"/>
+  </w:style>
+  <w:style w:type="paragraph" w:customStyle="1" w:styleId="1FC9A58061A742DEBC0F85CC4A4C08F3">
+    <w:name w:val="1FC9A58061A742DEBC0F85CC4A4C08F3"/>
+    <w:rsid w:val="009F2DFE"/>
+  </w:style>
+  <w:style w:type="paragraph" w:customStyle="1" w:styleId="DE355907E1E74ACFA1A5119B33E13171">
+    <w:name w:val="DE355907E1E74ACFA1A5119B33E13171"/>
+    <w:rsid w:val="009F2DFE"/>
+  </w:style>
+  <w:style w:type="paragraph" w:customStyle="1" w:styleId="3453E325D4FC483B97B9C4F2D3DE7F5B">
+    <w:name w:val="3453E325D4FC483B97B9C4F2D3DE7F5B"/>
+    <w:rsid w:val="009F2DFE"/>
+  </w:style>
+</w:styles>
+</file>
+
+<file path=word/glossary/webSettings.xml><?xml version="1.0" encoding="utf-8"?>
+<w:webSettings xmlns:mc="http://schemas.openxmlformats.org/markup-compatibility/2006" xmlns:r="http://schemas.openxmlformats.org/officeDocument/2006/relationships" xmlns:w="http://schemas.openxmlformats.org/wordprocessingml/2006/main" xmlns:w14="http://schemas.microsoft.com/office/word/2010/wordml" mc:Ignorable="w14">
+  <w:optimizeForBrowser/>
+  <w:allowPNG/>
+</w:webSettings>
 </file>
 
 <file path=word/theme/theme1.xml><?xml version="1.0" encoding="utf-8"?>
@@ -14169,7 +16441,7 @@
   <a:extraClrSchemeLst/>
   <a:extLst>
     <a:ext uri="{05A4C25C-085E-4340-85A3-A5531E510DB2}">
-      <thm15:themeFamily xmlns="" xmlns:thm15="http://schemas.microsoft.com/office/thememl/2012/main" name="Office Theme" id="{62F939B6-93AF-4DB8-9C6B-D6C7DFDC589F}" vid="{4A3C46E8-61CC-4603-A589-7422A47A8E4A}"/>
+      <thm15:themeFamily xmlns:thm15="http://schemas.microsoft.com/office/thememl/2012/main" xmlns="" name="Office Theme" id="{62F939B6-93AF-4DB8-9C6B-D6C7DFDC589F}" vid="{4A3C46E8-61CC-4603-A589-7422A47A8E4A}"/>
     </a:ext>
   </a:extLst>
 </a:theme>
@@ -14180,7 +16452,7 @@
 </file>
 
 <file path=customXml/itemProps1.xml><?xml version="1.0" encoding="utf-8"?>
-<ds:datastoreItem xmlns:ds="http://schemas.openxmlformats.org/officeDocument/2006/customXml" ds:itemID="{6352A956-5B48-49AB-B25A-5094B3580698}">
+<ds:datastoreItem xmlns:ds="http://schemas.openxmlformats.org/officeDocument/2006/customXml" ds:itemID="{FBEF75DE-6E72-4D91-950E-DB0A9EFE4FCF}">
   <ds:schemaRefs>
     <ds:schemaRef ds:uri="http://schemas.openxmlformats.org/officeDocument/2006/bibliography"/>
   </ds:schemaRefs>

</xml_diff>

<commit_message>
cehj-23/02/15-se realizaron modificaciónes alos documentos: CASO_DE_USO.docx,PL_GESTION_DE_REQUISITOS.docx y ESPECIFICACION_DE_REQUISITOS.docx
</commit_message>
<xml_diff>
--- a/ afgmx/AFGMX/PROCESO_DESARROLLO/F2_REQUISITOS/CASO_DE_USO.docx
+++ b/ afgmx/AFGMX/PROCESO_DESARROLLO/F2_REQUISITOS/CASO_DE_USO.docx
@@ -122,11 +122,13 @@
         <w:pStyle w:val="Ttulo"/>
         <w:rPr>
           <w:rFonts w:asciiTheme="majorHAnsi" w:hAnsiTheme="majorHAnsi" w:cstheme="majorHAnsi"/>
+          <w:lang w:val="es-MX"/>
         </w:rPr>
       </w:pPr>
       <w:r>
         <w:rPr>
           <w:rFonts w:asciiTheme="majorHAnsi" w:hAnsiTheme="majorHAnsi" w:cstheme="majorHAnsi"/>
+          <w:lang w:val="es-MX"/>
         </w:rPr>
         <w:t xml:space="preserve"> </w:t>
       </w:r>
@@ -136,6 +138,7 @@
         <w:pStyle w:val="Ttulo"/>
         <w:rPr>
           <w:rFonts w:asciiTheme="majorHAnsi" w:hAnsiTheme="majorHAnsi" w:cstheme="majorHAnsi"/>
+          <w:lang w:val="es-MX"/>
         </w:rPr>
       </w:pPr>
     </w:p>
@@ -144,6 +147,7 @@
         <w:pStyle w:val="Ttulo"/>
         <w:rPr>
           <w:rFonts w:asciiTheme="majorHAnsi" w:hAnsiTheme="majorHAnsi" w:cstheme="majorHAnsi"/>
+          <w:lang w:val="es-MX"/>
         </w:rPr>
       </w:pPr>
     </w:p>
@@ -152,6 +156,7 @@
         <w:pStyle w:val="Ttulo"/>
         <w:rPr>
           <w:rFonts w:asciiTheme="majorHAnsi" w:hAnsiTheme="majorHAnsi" w:cstheme="majorHAnsi"/>
+          <w:lang w:val="es-MX"/>
         </w:rPr>
       </w:pPr>
     </w:p>
@@ -159,6 +164,7 @@
       <w:pPr>
         <w:rPr>
           <w:rFonts w:asciiTheme="majorHAnsi" w:hAnsiTheme="majorHAnsi" w:cstheme="majorHAnsi"/>
+          <w:lang w:val="es-MX"/>
         </w:rPr>
       </w:pPr>
     </w:p>
@@ -166,6 +172,7 @@
       <w:pPr>
         <w:rPr>
           <w:rFonts w:asciiTheme="majorHAnsi" w:hAnsiTheme="majorHAnsi" w:cstheme="majorHAnsi"/>
+          <w:lang w:val="es-MX"/>
         </w:rPr>
       </w:pPr>
     </w:p>
@@ -174,6 +181,7 @@
         <w:pStyle w:val="Ttulo"/>
         <w:rPr>
           <w:rFonts w:asciiTheme="majorHAnsi" w:hAnsiTheme="majorHAnsi" w:cstheme="majorHAnsi"/>
+          <w:lang w:val="es-MX"/>
         </w:rPr>
       </w:pPr>
     </w:p>
@@ -182,7 +190,7 @@
         <w:pStyle w:val="InfoBlue"/>
         <w:rPr>
           <w:rFonts w:asciiTheme="majorHAnsi" w:hAnsiTheme="majorHAnsi" w:cstheme="majorHAnsi"/>
-          <w:lang w:val="en-US"/>
+          <w:lang w:val="es-MX"/>
         </w:rPr>
       </w:pPr>
     </w:p>
@@ -190,6 +198,7 @@
       <w:pPr>
         <w:rPr>
           <w:rFonts w:asciiTheme="majorHAnsi" w:hAnsiTheme="majorHAnsi" w:cstheme="majorHAnsi"/>
+          <w:lang w:val="es-MX"/>
         </w:rPr>
       </w:pPr>
     </w:p>
@@ -198,6 +207,7 @@
         <w:pStyle w:val="Textoindependiente"/>
         <w:rPr>
           <w:rFonts w:asciiTheme="majorHAnsi" w:hAnsiTheme="majorHAnsi" w:cstheme="majorHAnsi"/>
+          <w:lang w:val="es-MX"/>
         </w:rPr>
       </w:pPr>
     </w:p>
@@ -206,6 +216,7 @@
         <w:pStyle w:val="Textoindependiente"/>
         <w:rPr>
           <w:rFonts w:asciiTheme="majorHAnsi" w:hAnsiTheme="majorHAnsi" w:cstheme="majorHAnsi"/>
+          <w:lang w:val="es-MX"/>
         </w:rPr>
       </w:pPr>
     </w:p>
@@ -213,6 +224,7 @@
       <w:pPr>
         <w:rPr>
           <w:rFonts w:asciiTheme="majorHAnsi" w:hAnsiTheme="majorHAnsi" w:cstheme="majorHAnsi"/>
+          <w:lang w:val="es-MX"/>
         </w:rPr>
       </w:pPr>
       <w:r>
@@ -303,6 +315,7 @@
         <w:pStyle w:val="Ttulo"/>
         <w:rPr>
           <w:rFonts w:asciiTheme="majorHAnsi" w:hAnsiTheme="majorHAnsi" w:cstheme="majorHAnsi"/>
+          <w:lang w:val="es-MX"/>
         </w:rPr>
       </w:pPr>
       <w:r>
@@ -421,6 +434,7 @@
         <w:pStyle w:val="Ttulo"/>
         <w:rPr>
           <w:rFonts w:asciiTheme="majorHAnsi" w:hAnsiTheme="majorHAnsi" w:cstheme="majorHAnsi"/>
+          <w:lang w:val="es-MX"/>
         </w:rPr>
       </w:pPr>
       <w:r>
@@ -660,7 +674,7 @@
             <w:color w:val="0F3324"/>
             <w:sz w:val="96"/>
             <w:szCs w:val="36"/>
-            <w:lang w:eastAsia="es-ES"/>
+            <w:lang w:val="es-MX" w:eastAsia="es-ES"/>
           </w:rPr>
           <w:alias w:val="Title"/>
           <w:tag w:val=""/>
@@ -679,7 +693,7 @@
               <w:color w:val="0F3324"/>
               <w:sz w:val="96"/>
               <w:szCs w:val="36"/>
-              <w:lang w:eastAsia="es-ES"/>
+              <w:lang w:val="es-MX" w:eastAsia="es-ES"/>
             </w:rPr>
             <w:t>AgroFinderGround</w:t>
           </w:r>
@@ -858,7 +872,6 @@
           <w:vAlign w:val="center"/>
         </w:sectPr>
       </w:pPr>
-      <w:bookmarkStart w:id="0" w:name="_GoBack"/>
       <w:r>
         <w:rPr>
           <w:rFonts w:cs="Arial"/>
@@ -868,7 +881,6 @@
         <w:t>Especificación de Caso de Uso:</w:t>
       </w:r>
     </w:p>
-    <w:bookmarkEnd w:id="0"/>
     <w:p>
       <w:pPr>
         <w:pStyle w:val="Ttulo"/>
@@ -1242,6 +1254,13 @@
                 <w:lang w:val="es-ES"/>
               </w:rPr>
             </w:pPr>
+            <w:r>
+              <w:rPr>
+                <w:rFonts w:ascii="Arial" w:hAnsi="Arial" w:cs="Arial"/>
+                <w:lang w:val="es-ES"/>
+              </w:rPr>
+              <w:t>23/02/2015</w:t>
+            </w:r>
           </w:p>
         </w:tc>
         <w:tc>
@@ -1256,6 +1275,13 @@
                 <w:lang w:val="es-ES"/>
               </w:rPr>
             </w:pPr>
+            <w:r>
+              <w:rPr>
+                <w:rFonts w:ascii="Arial" w:hAnsi="Arial" w:cs="Arial"/>
+                <w:lang w:val="es-ES"/>
+              </w:rPr>
+              <w:t>2.0</w:t>
+            </w:r>
           </w:p>
         </w:tc>
         <w:tc>
@@ -1270,6 +1296,27 @@
                 <w:lang w:val="es-ES"/>
               </w:rPr>
             </w:pPr>
+            <w:r>
+              <w:rPr>
+                <w:rFonts w:ascii="Arial" w:hAnsi="Arial" w:cs="Arial"/>
+                <w:lang w:val="es-ES"/>
+              </w:rPr>
+              <w:t>Desarrollo</w:t>
+            </w:r>
+            <w:r>
+              <w:rPr>
+                <w:rFonts w:ascii="Arial" w:hAnsi="Arial" w:cs="Arial"/>
+                <w:lang w:val="es-ES"/>
+              </w:rPr>
+              <w:t xml:space="preserve"> y modificación</w:t>
+            </w:r>
+            <w:r>
+              <w:rPr>
+                <w:rFonts w:ascii="Arial" w:hAnsi="Arial" w:cs="Arial"/>
+                <w:lang w:val="es-ES"/>
+              </w:rPr>
+              <w:t xml:space="preserve"> de especificaciones de caso de uso</w:t>
+            </w:r>
           </w:p>
         </w:tc>
         <w:tc>
@@ -1284,6 +1331,20 @@
                 <w:lang w:val="es-ES"/>
               </w:rPr>
             </w:pPr>
+            <w:r>
+              <w:rPr>
+                <w:rFonts w:ascii="Arial" w:hAnsi="Arial" w:cs="Arial"/>
+                <w:lang w:val="es-ES"/>
+              </w:rPr>
+              <w:t xml:space="preserve">Carlos </w:t>
+            </w:r>
+            <w:r>
+              <w:rPr>
+                <w:rFonts w:ascii="Arial" w:hAnsi="Arial" w:cs="Arial"/>
+                <w:lang w:val="es-ES"/>
+              </w:rPr>
+              <w:t>Enrique Hernández Jiménez</w:t>
+            </w:r>
           </w:p>
         </w:tc>
       </w:tr>
@@ -1411,6 +1472,8 @@
         </w:rPr>
         <w:fldChar w:fldCharType="separate"/>
       </w:r>
+      <w:bookmarkStart w:id="0" w:name="_GoBack"/>
+      <w:bookmarkEnd w:id="0"/>
       <w:r>
         <w:rPr>
           <w:rFonts w:cs="Arial"/>
@@ -1437,7 +1500,7 @@
           <w:noProof/>
           <w:lang w:val="es-MX"/>
         </w:rPr>
-        <w:instrText xml:space="preserve"> PAGEREF _Toc410755200 \h </w:instrText>
+        <w:instrText xml:space="preserve"> PAGEREF _Toc412495662 \h </w:instrText>
       </w:r>
       <w:r>
         <w:rPr>
@@ -1455,7 +1518,7 @@
           <w:noProof/>
           <w:lang w:val="es-MX"/>
         </w:rPr>
-        <w:t>6</w:t>
+        <w:t>7</w:t>
       </w:r>
       <w:r>
         <w:rPr>
@@ -1522,7 +1585,7 @@
           <w:noProof/>
           <w:lang w:val="es-MX"/>
         </w:rPr>
-        <w:instrText xml:space="preserve"> PAGEREF _Toc410755201 \h </w:instrText>
+        <w:instrText xml:space="preserve"> PAGEREF _Toc412495663 \h </w:instrText>
       </w:r>
       <w:r>
         <w:rPr>
@@ -1540,7 +1603,7 @@
           <w:noProof/>
           <w:lang w:val="es-MX"/>
         </w:rPr>
-        <w:t>6</w:t>
+        <w:t>7</w:t>
       </w:r>
       <w:r>
         <w:rPr>
@@ -1607,7 +1670,7 @@
           <w:noProof/>
           <w:lang w:val="es-MX"/>
         </w:rPr>
-        <w:instrText xml:space="preserve"> PAGEREF _Toc410755202 \h </w:instrText>
+        <w:instrText xml:space="preserve"> PAGEREF _Toc412495664 \h </w:instrText>
       </w:r>
       <w:r>
         <w:rPr>
@@ -1625,7 +1688,7 @@
           <w:noProof/>
           <w:lang w:val="es-MX"/>
         </w:rPr>
-        <w:t>6</w:t>
+        <w:t>7</w:t>
       </w:r>
       <w:r>
         <w:rPr>
@@ -1692,7 +1755,7 @@
           <w:noProof/>
           <w:lang w:val="es-MX"/>
         </w:rPr>
-        <w:instrText xml:space="preserve"> PAGEREF _Toc410755203 \h </w:instrText>
+        <w:instrText xml:space="preserve"> PAGEREF _Toc412495665 \h </w:instrText>
       </w:r>
       <w:r>
         <w:rPr>
@@ -1710,7 +1773,7 @@
           <w:noProof/>
           <w:lang w:val="es-MX"/>
         </w:rPr>
-        <w:t>6</w:t>
+        <w:t>7</w:t>
       </w:r>
       <w:r>
         <w:rPr>
@@ -1777,7 +1840,7 @@
           <w:noProof/>
           <w:lang w:val="es-MX"/>
         </w:rPr>
-        <w:instrText xml:space="preserve"> PAGEREF _Toc410755204 \h </w:instrText>
+        <w:instrText xml:space="preserve"> PAGEREF _Toc412495666 \h </w:instrText>
       </w:r>
       <w:r>
         <w:rPr>
@@ -1795,7 +1858,7 @@
           <w:noProof/>
           <w:lang w:val="es-MX"/>
         </w:rPr>
-        <w:t>6</w:t>
+        <w:t>7</w:t>
       </w:r>
       <w:r>
         <w:rPr>
@@ -1862,7 +1925,7 @@
           <w:noProof/>
           <w:lang w:val="es-MX"/>
         </w:rPr>
-        <w:instrText xml:space="preserve"> PAGEREF _Toc410755205 \h </w:instrText>
+        <w:instrText xml:space="preserve"> PAGEREF _Toc412495667 \h </w:instrText>
       </w:r>
       <w:r>
         <w:rPr>
@@ -1880,7 +1943,7 @@
           <w:noProof/>
           <w:lang w:val="es-MX"/>
         </w:rPr>
-        <w:t>6</w:t>
+        <w:t>7</w:t>
       </w:r>
       <w:r>
         <w:rPr>
@@ -1926,7 +1989,7 @@
           <w:noProof/>
           <w:lang w:val="es-MX"/>
         </w:rPr>
-        <w:instrText xml:space="preserve"> PAGEREF _Toc410755206 \h </w:instrText>
+        <w:instrText xml:space="preserve"> PAGEREF _Toc412495668 \h </w:instrText>
       </w:r>
       <w:r>
         <w:rPr>
@@ -1944,7 +2007,7 @@
           <w:noProof/>
           <w:lang w:val="es-MX"/>
         </w:rPr>
-        <w:t>6</w:t>
+        <w:t>7</w:t>
       </w:r>
       <w:r>
         <w:rPr>
@@ -2011,7 +2074,7 @@
           <w:noProof/>
           <w:lang w:val="es-MX"/>
         </w:rPr>
-        <w:instrText xml:space="preserve"> PAGEREF _Toc410755207 \h </w:instrText>
+        <w:instrText xml:space="preserve"> PAGEREF _Toc412495669 \h </w:instrText>
       </w:r>
       <w:r>
         <w:rPr>
@@ -2029,7 +2092,7 @@
           <w:noProof/>
           <w:lang w:val="es-MX"/>
         </w:rPr>
-        <w:t>6</w:t>
+        <w:t>7</w:t>
       </w:r>
       <w:r>
         <w:rPr>
@@ -2096,7 +2159,7 @@
           <w:noProof/>
           <w:lang w:val="es-MX"/>
         </w:rPr>
-        <w:instrText xml:space="preserve"> PAGEREF _Toc410755208 \h </w:instrText>
+        <w:instrText xml:space="preserve"> PAGEREF _Toc412495670 \h </w:instrText>
       </w:r>
       <w:r>
         <w:rPr>
@@ -2114,7 +2177,7 @@
           <w:noProof/>
           <w:lang w:val="es-MX"/>
         </w:rPr>
-        <w:t>6</w:t>
+        <w:t>7</w:t>
       </w:r>
       <w:r>
         <w:rPr>
@@ -2181,7 +2244,7 @@
           <w:noProof/>
           <w:lang w:val="es-MX"/>
         </w:rPr>
-        <w:instrText xml:space="preserve"> PAGEREF _Toc410755209 \h </w:instrText>
+        <w:instrText xml:space="preserve"> PAGEREF _Toc412495671 \h </w:instrText>
       </w:r>
       <w:r>
         <w:rPr>
@@ -2199,7 +2262,7 @@
           <w:noProof/>
           <w:lang w:val="es-MX"/>
         </w:rPr>
-        <w:t>6</w:t>
+        <w:t>7</w:t>
       </w:r>
       <w:r>
         <w:rPr>
@@ -2266,7 +2329,7 @@
           <w:noProof/>
           <w:lang w:val="es-MX"/>
         </w:rPr>
-        <w:instrText xml:space="preserve"> PAGEREF _Toc410755210 \h </w:instrText>
+        <w:instrText xml:space="preserve"> PAGEREF _Toc412495672 \h </w:instrText>
       </w:r>
       <w:r>
         <w:rPr>
@@ -2284,7 +2347,7 @@
           <w:noProof/>
           <w:lang w:val="es-MX"/>
         </w:rPr>
-        <w:t>6</w:t>
+        <w:t>7</w:t>
       </w:r>
       <w:r>
         <w:rPr>
@@ -2351,7 +2414,7 @@
           <w:noProof/>
           <w:lang w:val="es-MX"/>
         </w:rPr>
-        <w:instrText xml:space="preserve"> PAGEREF _Toc410755211 \h </w:instrText>
+        <w:instrText xml:space="preserve"> PAGEREF _Toc412495673 \h </w:instrText>
       </w:r>
       <w:r>
         <w:rPr>
@@ -2369,7 +2432,7 @@
           <w:noProof/>
           <w:lang w:val="es-MX"/>
         </w:rPr>
-        <w:t>6</w:t>
+        <w:t>7</w:t>
       </w:r>
       <w:r>
         <w:rPr>
@@ -2436,7 +2499,7 @@
           <w:noProof/>
           <w:lang w:val="es-MX"/>
         </w:rPr>
-        <w:instrText xml:space="preserve"> PAGEREF _Toc410755212 \h </w:instrText>
+        <w:instrText xml:space="preserve"> PAGEREF _Toc412495674 \h </w:instrText>
       </w:r>
       <w:r>
         <w:rPr>
@@ -2454,7 +2517,7 @@
           <w:noProof/>
           <w:lang w:val="es-MX"/>
         </w:rPr>
-        <w:t>7</w:t>
+        <w:t>8</w:t>
       </w:r>
       <w:r>
         <w:rPr>
@@ -2500,7 +2563,7 @@
           <w:noProof/>
           <w:lang w:val="es-MX"/>
         </w:rPr>
-        <w:instrText xml:space="preserve"> PAGEREF _Toc410755213 \h </w:instrText>
+        <w:instrText xml:space="preserve"> PAGEREF _Toc412495675 \h </w:instrText>
       </w:r>
       <w:r>
         <w:rPr>
@@ -2518,7 +2581,7 @@
           <w:noProof/>
           <w:lang w:val="es-MX"/>
         </w:rPr>
-        <w:t>7</w:t>
+        <w:t>8</w:t>
       </w:r>
       <w:r>
         <w:rPr>
@@ -2583,7 +2646,7 @@
           <w:noProof/>
           <w:lang w:val="es-MX"/>
         </w:rPr>
-        <w:instrText xml:space="preserve"> PAGEREF _Toc410755214 \h </w:instrText>
+        <w:instrText xml:space="preserve"> PAGEREF _Toc412495676 \h </w:instrText>
       </w:r>
       <w:r>
         <w:rPr>
@@ -2601,7 +2664,7 @@
           <w:noProof/>
           <w:lang w:val="es-MX"/>
         </w:rPr>
-        <w:t>7</w:t>
+        <w:t>8</w:t>
       </w:r>
       <w:r>
         <w:rPr>
@@ -2666,7 +2729,7 @@
           <w:noProof/>
           <w:lang w:val="es-MX"/>
         </w:rPr>
-        <w:instrText xml:space="preserve"> PAGEREF _Toc410755215 \h </w:instrText>
+        <w:instrText xml:space="preserve"> PAGEREF _Toc412495677 \h </w:instrText>
       </w:r>
       <w:r>
         <w:rPr>
@@ -2684,7 +2747,7 @@
           <w:noProof/>
           <w:lang w:val="es-MX"/>
         </w:rPr>
-        <w:t>7</w:t>
+        <w:t>8</w:t>
       </w:r>
       <w:r>
         <w:rPr>
@@ -2751,7 +2814,7 @@
           <w:noProof/>
           <w:lang w:val="es-MX"/>
         </w:rPr>
-        <w:instrText xml:space="preserve"> PAGEREF _Toc410755216 \h </w:instrText>
+        <w:instrText xml:space="preserve"> PAGEREF _Toc412495678 \h </w:instrText>
       </w:r>
       <w:r>
         <w:rPr>
@@ -2769,7 +2832,7 @@
           <w:noProof/>
           <w:lang w:val="es-MX"/>
         </w:rPr>
-        <w:t>7</w:t>
+        <w:t>8</w:t>
       </w:r>
       <w:r>
         <w:rPr>
@@ -2815,7 +2878,7 @@
           <w:noProof/>
           <w:lang w:val="es-MX"/>
         </w:rPr>
-        <w:instrText xml:space="preserve"> PAGEREF _Toc410755217 \h </w:instrText>
+        <w:instrText xml:space="preserve"> PAGEREF _Toc412495679 \h </w:instrText>
       </w:r>
       <w:r>
         <w:rPr>
@@ -2833,7 +2896,7 @@
           <w:noProof/>
           <w:lang w:val="es-MX"/>
         </w:rPr>
-        <w:t>7</w:t>
+        <w:t>8</w:t>
       </w:r>
       <w:r>
         <w:rPr>
@@ -2900,7 +2963,7 @@
           <w:noProof/>
           <w:lang w:val="es-MX"/>
         </w:rPr>
-        <w:instrText xml:space="preserve"> PAGEREF _Toc410755218 \h </w:instrText>
+        <w:instrText xml:space="preserve"> PAGEREF _Toc412495680 \h </w:instrText>
       </w:r>
       <w:r>
         <w:rPr>
@@ -2918,7 +2981,7 @@
           <w:noProof/>
           <w:lang w:val="es-MX"/>
         </w:rPr>
-        <w:t>7</w:t>
+        <w:t>8</w:t>
       </w:r>
       <w:r>
         <w:rPr>
@@ -2985,7 +3048,7 @@
           <w:noProof/>
           <w:lang w:val="es-MX"/>
         </w:rPr>
-        <w:instrText xml:space="preserve"> PAGEREF _Toc410755219 \h </w:instrText>
+        <w:instrText xml:space="preserve"> PAGEREF _Toc412495681 \h </w:instrText>
       </w:r>
       <w:r>
         <w:rPr>
@@ -3003,7 +3066,7 @@
           <w:noProof/>
           <w:lang w:val="es-MX"/>
         </w:rPr>
-        <w:t>7</w:t>
+        <w:t>8</w:t>
       </w:r>
       <w:r>
         <w:rPr>
@@ -3070,7 +3133,7 @@
           <w:noProof/>
           <w:lang w:val="es-MX"/>
         </w:rPr>
-        <w:instrText xml:space="preserve"> PAGEREF _Toc410755220 \h </w:instrText>
+        <w:instrText xml:space="preserve"> PAGEREF _Toc412495682 \h </w:instrText>
       </w:r>
       <w:r>
         <w:rPr>
@@ -3088,7 +3151,7 @@
           <w:noProof/>
           <w:lang w:val="es-MX"/>
         </w:rPr>
-        <w:t>7</w:t>
+        <w:t>8</w:t>
       </w:r>
       <w:r>
         <w:rPr>
@@ -3114,7 +3177,7 @@
           <w:noProof/>
           <w:lang w:val="es-MX"/>
         </w:rPr>
-        <w:t>ESPECIFICAION DE CASO DE USO : VALIDAR USUARIO.</w:t>
+        <w:t>ESPECIFICAION DE CASO DE USO: VALIDAR USUARIO.</w:t>
       </w:r>
       <w:r>
         <w:rPr>
@@ -3134,7 +3197,7 @@
           <w:noProof/>
           <w:lang w:val="es-MX"/>
         </w:rPr>
-        <w:instrText xml:space="preserve"> PAGEREF _Toc410755221 \h </w:instrText>
+        <w:instrText xml:space="preserve"> PAGEREF _Toc412495683 \h </w:instrText>
       </w:r>
       <w:r>
         <w:rPr>
@@ -3152,7 +3215,7 @@
           <w:noProof/>
           <w:lang w:val="es-MX"/>
         </w:rPr>
-        <w:t>7</w:t>
+        <w:t>8</w:t>
       </w:r>
       <w:r>
         <w:rPr>
@@ -3217,7 +3280,7 @@
           <w:noProof/>
           <w:lang w:val="es-MX"/>
         </w:rPr>
-        <w:instrText xml:space="preserve"> PAGEREF _Toc410755222 \h </w:instrText>
+        <w:instrText xml:space="preserve"> PAGEREF _Toc412495684 \h </w:instrText>
       </w:r>
       <w:r>
         <w:rPr>
@@ -3235,7 +3298,7 @@
           <w:noProof/>
           <w:lang w:val="es-MX"/>
         </w:rPr>
-        <w:t>7</w:t>
+        <w:t>8</w:t>
       </w:r>
       <w:r>
         <w:rPr>
@@ -3302,7 +3365,7 @@
           <w:noProof/>
           <w:lang w:val="es-MX"/>
         </w:rPr>
-        <w:instrText xml:space="preserve"> PAGEREF _Toc410755223 \h </w:instrText>
+        <w:instrText xml:space="preserve"> PAGEREF _Toc412495685 \h </w:instrText>
       </w:r>
       <w:r>
         <w:rPr>
@@ -3320,7 +3383,7 @@
           <w:noProof/>
           <w:lang w:val="es-MX"/>
         </w:rPr>
-        <w:t>7</w:t>
+        <w:t>8</w:t>
       </w:r>
       <w:r>
         <w:rPr>
@@ -3387,7 +3450,7 @@
           <w:noProof/>
           <w:lang w:val="es-MX"/>
         </w:rPr>
-        <w:instrText xml:space="preserve"> PAGEREF _Toc410755224 \h </w:instrText>
+        <w:instrText xml:space="preserve"> PAGEREF _Toc412495686 \h </w:instrText>
       </w:r>
       <w:r>
         <w:rPr>
@@ -3405,7 +3468,7 @@
           <w:noProof/>
           <w:lang w:val="es-MX"/>
         </w:rPr>
-        <w:t>8</w:t>
+        <w:t>9</w:t>
       </w:r>
       <w:r>
         <w:rPr>
@@ -3472,7 +3535,7 @@
           <w:noProof/>
           <w:lang w:val="es-MX"/>
         </w:rPr>
-        <w:instrText xml:space="preserve"> PAGEREF _Toc410755225 \h </w:instrText>
+        <w:instrText xml:space="preserve"> PAGEREF _Toc412495687 \h </w:instrText>
       </w:r>
       <w:r>
         <w:rPr>
@@ -3490,7 +3553,7 @@
           <w:noProof/>
           <w:lang w:val="es-MX"/>
         </w:rPr>
-        <w:t>8</w:t>
+        <w:t>9</w:t>
       </w:r>
       <w:r>
         <w:rPr>
@@ -3557,7 +3620,7 @@
           <w:noProof/>
           <w:lang w:val="es-MX"/>
         </w:rPr>
-        <w:instrText xml:space="preserve"> PAGEREF _Toc410755226 \h </w:instrText>
+        <w:instrText xml:space="preserve"> PAGEREF _Toc412495688 \h </w:instrText>
       </w:r>
       <w:r>
         <w:rPr>
@@ -3575,7 +3638,7 @@
           <w:noProof/>
           <w:lang w:val="es-MX"/>
         </w:rPr>
-        <w:t>8</w:t>
+        <w:t>9</w:t>
       </w:r>
       <w:r>
         <w:rPr>
@@ -3642,7 +3705,7 @@
           <w:noProof/>
           <w:lang w:val="es-MX"/>
         </w:rPr>
-        <w:instrText xml:space="preserve"> PAGEREF _Toc410755227 \h </w:instrText>
+        <w:instrText xml:space="preserve"> PAGEREF _Toc412495689 \h </w:instrText>
       </w:r>
       <w:r>
         <w:rPr>
@@ -3660,7 +3723,7 @@
           <w:noProof/>
           <w:lang w:val="es-MX"/>
         </w:rPr>
-        <w:t>8</w:t>
+        <w:t>9</w:t>
       </w:r>
       <w:r>
         <w:rPr>
@@ -3706,7 +3769,7 @@
           <w:noProof/>
           <w:lang w:val="es-MX"/>
         </w:rPr>
-        <w:instrText xml:space="preserve"> PAGEREF _Toc410755228 \h </w:instrText>
+        <w:instrText xml:space="preserve"> PAGEREF _Toc412495690 \h </w:instrText>
       </w:r>
       <w:r>
         <w:rPr>
@@ -3724,7 +3787,7 @@
           <w:noProof/>
           <w:lang w:val="es-MX"/>
         </w:rPr>
-        <w:t>8</w:t>
+        <w:t>9</w:t>
       </w:r>
       <w:r>
         <w:rPr>
@@ -3791,7 +3854,7 @@
           <w:noProof/>
           <w:lang w:val="es-MX"/>
         </w:rPr>
-        <w:instrText xml:space="preserve"> PAGEREF _Toc410755229 \h </w:instrText>
+        <w:instrText xml:space="preserve"> PAGEREF _Toc412495691 \h </w:instrText>
       </w:r>
       <w:r>
         <w:rPr>
@@ -3809,7 +3872,7 @@
           <w:noProof/>
           <w:lang w:val="es-MX"/>
         </w:rPr>
-        <w:t>8</w:t>
+        <w:t>9</w:t>
       </w:r>
       <w:r>
         <w:rPr>
@@ -3876,7 +3939,7 @@
           <w:noProof/>
           <w:lang w:val="es-MX"/>
         </w:rPr>
-        <w:instrText xml:space="preserve"> PAGEREF _Toc410755230 \h </w:instrText>
+        <w:instrText xml:space="preserve"> PAGEREF _Toc412495692 \h </w:instrText>
       </w:r>
       <w:r>
         <w:rPr>
@@ -3894,7 +3957,7 @@
           <w:noProof/>
           <w:lang w:val="es-MX"/>
         </w:rPr>
-        <w:t>8</w:t>
+        <w:t>9</w:t>
       </w:r>
       <w:r>
         <w:rPr>
@@ -3962,7 +4025,7 @@
           <w:noProof/>
           <w:lang w:val="es-MX"/>
         </w:rPr>
-        <w:instrText xml:space="preserve"> PAGEREF _Toc410755231 \h </w:instrText>
+        <w:instrText xml:space="preserve"> PAGEREF _Toc412495693 \h </w:instrText>
       </w:r>
       <w:r>
         <w:rPr>
@@ -3980,7 +4043,7 @@
           <w:noProof/>
           <w:lang w:val="es-MX"/>
         </w:rPr>
-        <w:t>8</w:t>
+        <w:t>9</w:t>
       </w:r>
       <w:r>
         <w:rPr>
@@ -4047,7 +4110,7 @@
           <w:noProof/>
           <w:lang w:val="es-MX"/>
         </w:rPr>
-        <w:instrText xml:space="preserve"> PAGEREF _Toc410755232 \h </w:instrText>
+        <w:instrText xml:space="preserve"> PAGEREF _Toc412495694 \h </w:instrText>
       </w:r>
       <w:r>
         <w:rPr>
@@ -4065,7 +4128,7 @@
           <w:noProof/>
           <w:lang w:val="es-MX"/>
         </w:rPr>
-        <w:t>8</w:t>
+        <w:t>9</w:t>
       </w:r>
       <w:r>
         <w:rPr>
@@ -4132,7 +4195,7 @@
           <w:noProof/>
           <w:lang w:val="es-MX"/>
         </w:rPr>
-        <w:instrText xml:space="preserve"> PAGEREF _Toc410755233 \h </w:instrText>
+        <w:instrText xml:space="preserve"> PAGEREF _Toc412495695 \h </w:instrText>
       </w:r>
       <w:r>
         <w:rPr>
@@ -4150,7 +4213,7 @@
           <w:noProof/>
           <w:lang w:val="es-MX"/>
         </w:rPr>
-        <w:t>8</w:t>
+        <w:t>9</w:t>
       </w:r>
       <w:r>
         <w:rPr>
@@ -4217,7 +4280,7 @@
           <w:noProof/>
           <w:lang w:val="es-MX"/>
         </w:rPr>
-        <w:instrText xml:space="preserve"> PAGEREF _Toc410755234 \h </w:instrText>
+        <w:instrText xml:space="preserve"> PAGEREF _Toc412495696 \h </w:instrText>
       </w:r>
       <w:r>
         <w:rPr>
@@ -4235,7 +4298,7 @@
           <w:noProof/>
           <w:lang w:val="es-MX"/>
         </w:rPr>
-        <w:t>8</w:t>
+        <w:t>9</w:t>
       </w:r>
       <w:r>
         <w:rPr>
@@ -4302,7 +4365,7 @@
           <w:noProof/>
           <w:lang w:val="es-MX"/>
         </w:rPr>
-        <w:instrText xml:space="preserve"> PAGEREF _Toc410755235 \h </w:instrText>
+        <w:instrText xml:space="preserve"> PAGEREF _Toc412495697 \h </w:instrText>
       </w:r>
       <w:r>
         <w:rPr>
@@ -4320,7 +4383,7 @@
           <w:noProof/>
           <w:lang w:val="es-MX"/>
         </w:rPr>
-        <w:t>8</w:t>
+        <w:t>9</w:t>
       </w:r>
       <w:r>
         <w:rPr>
@@ -4346,7 +4409,7 @@
           <w:noProof/>
           <w:lang w:val="es-MX"/>
         </w:rPr>
-        <w:t>ESPECIFICACION DE CASO DE USO: CONSULTAR CLIMA</w:t>
+        <w:t>ESPECIFICACION DE CASO DE USO: CERRA SESIÓN</w:t>
       </w:r>
       <w:r>
         <w:rPr>
@@ -4366,7 +4429,7 @@
           <w:noProof/>
           <w:lang w:val="es-MX"/>
         </w:rPr>
-        <w:instrText xml:space="preserve"> PAGEREF _Toc410755236 \h </w:instrText>
+        <w:instrText xml:space="preserve"> PAGEREF _Toc412495698 \h </w:instrText>
       </w:r>
       <w:r>
         <w:rPr>
@@ -4384,7 +4447,7 @@
           <w:noProof/>
           <w:lang w:val="es-MX"/>
         </w:rPr>
-        <w:t>8</w:t>
+        <w:t>9</w:t>
       </w:r>
       <w:r>
         <w:rPr>
@@ -4431,7 +4494,7 @@
           <w:noProof/>
           <w:lang w:val="es-ES"/>
         </w:rPr>
-        <w:t>Consultar clima</w:t>
+        <w:t>Cerrar sesión</w:t>
       </w:r>
       <w:r>
         <w:rPr>
@@ -4451,7 +4514,7 @@
           <w:noProof/>
           <w:lang w:val="es-MX"/>
         </w:rPr>
-        <w:instrText xml:space="preserve"> PAGEREF _Toc410755237 \h </w:instrText>
+        <w:instrText xml:space="preserve"> PAGEREF _Toc412495699 \h </w:instrText>
       </w:r>
       <w:r>
         <w:rPr>
@@ -4469,7 +4532,7 @@
           <w:noProof/>
           <w:lang w:val="es-MX"/>
         </w:rPr>
-        <w:t>8</w:t>
+        <w:t>9</w:t>
       </w:r>
       <w:r>
         <w:rPr>
@@ -4536,7 +4599,7 @@
           <w:noProof/>
           <w:lang w:val="es-MX"/>
         </w:rPr>
-        <w:instrText xml:space="preserve"> PAGEREF _Toc410755238 \h </w:instrText>
+        <w:instrText xml:space="preserve"> PAGEREF _Toc412495700 \h </w:instrText>
       </w:r>
       <w:r>
         <w:rPr>
@@ -4554,7 +4617,7 @@
           <w:noProof/>
           <w:lang w:val="es-MX"/>
         </w:rPr>
-        <w:t>8</w:t>
+        <w:t>9</w:t>
       </w:r>
       <w:r>
         <w:rPr>
@@ -4621,7 +4684,7 @@
           <w:noProof/>
           <w:lang w:val="es-MX"/>
         </w:rPr>
-        <w:instrText xml:space="preserve"> PAGEREF _Toc410755239 \h </w:instrText>
+        <w:instrText xml:space="preserve"> PAGEREF _Toc412495701 \h </w:instrText>
       </w:r>
       <w:r>
         <w:rPr>
@@ -4639,7 +4702,7 @@
           <w:noProof/>
           <w:lang w:val="es-MX"/>
         </w:rPr>
-        <w:t>9</w:t>
+        <w:t>10</w:t>
       </w:r>
       <w:r>
         <w:rPr>
@@ -4706,7 +4769,7 @@
           <w:noProof/>
           <w:lang w:val="es-MX"/>
         </w:rPr>
-        <w:instrText xml:space="preserve"> PAGEREF _Toc410755240 \h </w:instrText>
+        <w:instrText xml:space="preserve"> PAGEREF _Toc412495702 \h </w:instrText>
       </w:r>
       <w:r>
         <w:rPr>
@@ -4724,7 +4787,7 @@
           <w:noProof/>
           <w:lang w:val="es-MX"/>
         </w:rPr>
-        <w:t>9</w:t>
+        <w:t>10</w:t>
       </w:r>
       <w:r>
         <w:rPr>
@@ -4791,7 +4854,7 @@
           <w:noProof/>
           <w:lang w:val="es-MX"/>
         </w:rPr>
-        <w:instrText xml:space="preserve"> PAGEREF _Toc410755241 \h </w:instrText>
+        <w:instrText xml:space="preserve"> PAGEREF _Toc412495703 \h </w:instrText>
       </w:r>
       <w:r>
         <w:rPr>
@@ -4809,7 +4872,7 @@
           <w:noProof/>
           <w:lang w:val="es-MX"/>
         </w:rPr>
-        <w:t>9</w:t>
+        <w:t>10</w:t>
       </w:r>
       <w:r>
         <w:rPr>
@@ -4876,7 +4939,7 @@
           <w:noProof/>
           <w:lang w:val="es-MX"/>
         </w:rPr>
-        <w:instrText xml:space="preserve"> PAGEREF _Toc410755242 \h </w:instrText>
+        <w:instrText xml:space="preserve"> PAGEREF _Toc412495704 \h </w:instrText>
       </w:r>
       <w:r>
         <w:rPr>
@@ -4894,7 +4957,7 @@
           <w:noProof/>
           <w:lang w:val="es-MX"/>
         </w:rPr>
-        <w:t>9</w:t>
+        <w:t>10</w:t>
       </w:r>
       <w:r>
         <w:rPr>
@@ -4940,7 +5003,7 @@
           <w:noProof/>
           <w:lang w:val="es-MX"/>
         </w:rPr>
-        <w:instrText xml:space="preserve"> PAGEREF _Toc410755243 \h </w:instrText>
+        <w:instrText xml:space="preserve"> PAGEREF _Toc412495705 \h </w:instrText>
       </w:r>
       <w:r>
         <w:rPr>
@@ -4958,7 +5021,7 @@
           <w:noProof/>
           <w:lang w:val="es-MX"/>
         </w:rPr>
-        <w:t>9</w:t>
+        <w:t>10</w:t>
       </w:r>
       <w:r>
         <w:rPr>
@@ -5025,7 +5088,7 @@
           <w:noProof/>
           <w:lang w:val="es-MX"/>
         </w:rPr>
-        <w:instrText xml:space="preserve"> PAGEREF _Toc410755244 \h </w:instrText>
+        <w:instrText xml:space="preserve"> PAGEREF _Toc412495706 \h </w:instrText>
       </w:r>
       <w:r>
         <w:rPr>
@@ -5043,7 +5106,7 @@
           <w:noProof/>
           <w:lang w:val="es-MX"/>
         </w:rPr>
-        <w:t>9</w:t>
+        <w:t>10</w:t>
       </w:r>
       <w:r>
         <w:rPr>
@@ -5110,7 +5173,7 @@
           <w:noProof/>
           <w:lang w:val="es-MX"/>
         </w:rPr>
-        <w:instrText xml:space="preserve"> PAGEREF _Toc410755245 \h </w:instrText>
+        <w:instrText xml:space="preserve"> PAGEREF _Toc412495707 \h </w:instrText>
       </w:r>
       <w:r>
         <w:rPr>
@@ -5128,7 +5191,7 @@
           <w:noProof/>
           <w:lang w:val="es-MX"/>
         </w:rPr>
-        <w:t>9</w:t>
+        <w:t>10</w:t>
       </w:r>
       <w:r>
         <w:rPr>
@@ -5195,7 +5258,7 @@
           <w:noProof/>
           <w:lang w:val="es-MX"/>
         </w:rPr>
-        <w:instrText xml:space="preserve"> PAGEREF _Toc410755246 \h </w:instrText>
+        <w:instrText xml:space="preserve"> PAGEREF _Toc412495708 \h </w:instrText>
       </w:r>
       <w:r>
         <w:rPr>
@@ -5213,7 +5276,7 @@
           <w:noProof/>
           <w:lang w:val="es-MX"/>
         </w:rPr>
-        <w:t>9</w:t>
+        <w:t>10</w:t>
       </w:r>
       <w:r>
         <w:rPr>
@@ -5280,7 +5343,7 @@
           <w:noProof/>
           <w:lang w:val="es-MX"/>
         </w:rPr>
-        <w:instrText xml:space="preserve"> PAGEREF _Toc410755247 \h </w:instrText>
+        <w:instrText xml:space="preserve"> PAGEREF _Toc412495709 \h </w:instrText>
       </w:r>
       <w:r>
         <w:rPr>
@@ -5298,7 +5361,7 @@
           <w:noProof/>
           <w:lang w:val="es-MX"/>
         </w:rPr>
-        <w:t>9</w:t>
+        <w:t>10</w:t>
       </w:r>
       <w:r>
         <w:rPr>
@@ -5365,7 +5428,7 @@
           <w:noProof/>
           <w:lang w:val="es-MX"/>
         </w:rPr>
-        <w:instrText xml:space="preserve"> PAGEREF _Toc410755248 \h </w:instrText>
+        <w:instrText xml:space="preserve"> PAGEREF _Toc412495710 \h </w:instrText>
       </w:r>
       <w:r>
         <w:rPr>
@@ -5383,7 +5446,7 @@
           <w:noProof/>
           <w:lang w:val="es-MX"/>
         </w:rPr>
-        <w:t>9</w:t>
+        <w:t>10</w:t>
       </w:r>
       <w:r>
         <w:rPr>
@@ -5450,7 +5513,7 @@
           <w:noProof/>
           <w:lang w:val="es-MX"/>
         </w:rPr>
-        <w:instrText xml:space="preserve"> PAGEREF _Toc410755249 \h </w:instrText>
+        <w:instrText xml:space="preserve"> PAGEREF _Toc412495711 \h </w:instrText>
       </w:r>
       <w:r>
         <w:rPr>
@@ -5468,7 +5531,7 @@
           <w:noProof/>
           <w:lang w:val="es-MX"/>
         </w:rPr>
-        <w:t>9</w:t>
+        <w:t>10</w:t>
       </w:r>
       <w:r>
         <w:rPr>
@@ -5494,7 +5557,7 @@
           <w:noProof/>
           <w:lang w:val="es-MX"/>
         </w:rPr>
-        <w:t>ESPECIFICACION DE CASO DE USO: CONSULTAR HUMEDAD</w:t>
+        <w:t>ESPECIFICACION DE CASO DE USO: ELIMINAR HISTORICOS CLIMATICOS</w:t>
       </w:r>
       <w:r>
         <w:rPr>
@@ -5514,7 +5577,7 @@
           <w:noProof/>
           <w:lang w:val="es-MX"/>
         </w:rPr>
-        <w:instrText xml:space="preserve"> PAGEREF _Toc410755250 \h </w:instrText>
+        <w:instrText xml:space="preserve"> PAGEREF _Toc412495712 \h </w:instrText>
       </w:r>
       <w:r>
         <w:rPr>
@@ -5532,7 +5595,7 @@
           <w:noProof/>
           <w:lang w:val="es-MX"/>
         </w:rPr>
-        <w:t>10</w:t>
+        <w:t>11</w:t>
       </w:r>
       <w:r>
         <w:rPr>
@@ -5579,7 +5642,7 @@
           <w:noProof/>
           <w:lang w:val="es-ES"/>
         </w:rPr>
-        <w:t>Consultar humedad</w:t>
+        <w:t>Eliminar históricos climático</w:t>
       </w:r>
       <w:r>
         <w:rPr>
@@ -5599,7 +5662,7 @@
           <w:noProof/>
           <w:lang w:val="es-MX"/>
         </w:rPr>
-        <w:instrText xml:space="preserve"> PAGEREF _Toc410755251 \h </w:instrText>
+        <w:instrText xml:space="preserve"> PAGEREF _Toc412495713 \h </w:instrText>
       </w:r>
       <w:r>
         <w:rPr>
@@ -5617,7 +5680,7 @@
           <w:noProof/>
           <w:lang w:val="es-MX"/>
         </w:rPr>
-        <w:t>10</w:t>
+        <w:t>11</w:t>
       </w:r>
       <w:r>
         <w:rPr>
@@ -5684,7 +5747,7 @@
           <w:noProof/>
           <w:lang w:val="es-MX"/>
         </w:rPr>
-        <w:instrText xml:space="preserve"> PAGEREF _Toc410755252 \h </w:instrText>
+        <w:instrText xml:space="preserve"> PAGEREF _Toc412495714 \h </w:instrText>
       </w:r>
       <w:r>
         <w:rPr>
@@ -5702,7 +5765,7 @@
           <w:noProof/>
           <w:lang w:val="es-MX"/>
         </w:rPr>
-        <w:t>10</w:t>
+        <w:t>11</w:t>
       </w:r>
       <w:r>
         <w:rPr>
@@ -5769,7 +5832,7 @@
           <w:noProof/>
           <w:lang w:val="es-MX"/>
         </w:rPr>
-        <w:instrText xml:space="preserve"> PAGEREF _Toc410755253 \h </w:instrText>
+        <w:instrText xml:space="preserve"> PAGEREF _Toc412495715 \h </w:instrText>
       </w:r>
       <w:r>
         <w:rPr>
@@ -5787,7 +5850,7 @@
           <w:noProof/>
           <w:lang w:val="es-MX"/>
         </w:rPr>
-        <w:t>10</w:t>
+        <w:t>11</w:t>
       </w:r>
       <w:r>
         <w:rPr>
@@ -5854,7 +5917,7 @@
           <w:noProof/>
           <w:lang w:val="es-MX"/>
         </w:rPr>
-        <w:instrText xml:space="preserve"> PAGEREF _Toc410755254 \h </w:instrText>
+        <w:instrText xml:space="preserve"> PAGEREF _Toc412495716 \h </w:instrText>
       </w:r>
       <w:r>
         <w:rPr>
@@ -5872,7 +5935,7 @@
           <w:noProof/>
           <w:lang w:val="es-MX"/>
         </w:rPr>
-        <w:t>10</w:t>
+        <w:t>11</w:t>
       </w:r>
       <w:r>
         <w:rPr>
@@ -5939,7 +6002,7 @@
           <w:noProof/>
           <w:lang w:val="es-MX"/>
         </w:rPr>
-        <w:instrText xml:space="preserve"> PAGEREF _Toc410755255 \h </w:instrText>
+        <w:instrText xml:space="preserve"> PAGEREF _Toc412495717 \h </w:instrText>
       </w:r>
       <w:r>
         <w:rPr>
@@ -5957,7 +6020,7 @@
           <w:noProof/>
           <w:lang w:val="es-MX"/>
         </w:rPr>
-        <w:t>10</w:t>
+        <w:t>11</w:t>
       </w:r>
       <w:r>
         <w:rPr>
@@ -6024,7 +6087,7 @@
           <w:noProof/>
           <w:lang w:val="es-MX"/>
         </w:rPr>
-        <w:instrText xml:space="preserve"> PAGEREF _Toc410755256 \h </w:instrText>
+        <w:instrText xml:space="preserve"> PAGEREF _Toc412495718 \h </w:instrText>
       </w:r>
       <w:r>
         <w:rPr>
@@ -6042,7 +6105,71 @@
           <w:noProof/>
           <w:lang w:val="es-MX"/>
         </w:rPr>
-        <w:t>10</w:t>
+        <w:t>11</w:t>
+      </w:r>
+      <w:r>
+        <w:rPr>
+          <w:noProof/>
+        </w:rPr>
+        <w:fldChar w:fldCharType="end"/>
+      </w:r>
+    </w:p>
+    <w:p>
+      <w:pPr>
+        <w:pStyle w:val="TDC1"/>
+        <w:rPr>
+          <w:rFonts w:asciiTheme="minorHAnsi" w:eastAsiaTheme="minorEastAsia" w:hAnsiTheme="minorHAnsi" w:cstheme="minorBidi"/>
+          <w:noProof/>
+          <w:sz w:val="22"/>
+          <w:szCs w:val="22"/>
+          <w:lang w:val="es-MX" w:eastAsia="es-MX"/>
+        </w:rPr>
+      </w:pPr>
+      <w:r>
+        <w:rPr>
+          <w:rFonts w:cs="Arial"/>
+          <w:noProof/>
+          <w:lang w:val="es-MX"/>
+        </w:rPr>
+        <w:t>ESPECIFICACIONES DE CASO DE USO: CONSULTAR HISTORICOS DE LA HUMEDAD</w:t>
+      </w:r>
+      <w:r>
+        <w:rPr>
+          <w:noProof/>
+          <w:lang w:val="es-MX"/>
+        </w:rPr>
+        <w:tab/>
+      </w:r>
+      <w:r>
+        <w:rPr>
+          <w:noProof/>
+        </w:rPr>
+        <w:fldChar w:fldCharType="begin"/>
+      </w:r>
+      <w:r>
+        <w:rPr>
+          <w:noProof/>
+          <w:lang w:val="es-MX"/>
+        </w:rPr>
+        <w:instrText xml:space="preserve"> PAGEREF _Toc412495719 \h </w:instrText>
+      </w:r>
+      <w:r>
+        <w:rPr>
+          <w:noProof/>
+        </w:rPr>
+      </w:r>
+      <w:r>
+        <w:rPr>
+          <w:noProof/>
+        </w:rPr>
+        <w:fldChar w:fldCharType="separate"/>
+      </w:r>
+      <w:r>
+        <w:rPr>
+          <w:noProof/>
+          <w:lang w:val="es-MX"/>
+        </w:rPr>
+        <w:t>11</w:t>
       </w:r>
       <w:r>
         <w:rPr>
@@ -6089,7 +6216,7 @@
           <w:noProof/>
           <w:lang w:val="es-ES"/>
         </w:rPr>
-        <w:t>Haber iniciado sesión en el sistema con cualquier tipo de usuario en el sistema.</w:t>
+        <w:t>Consultar históricos de la humedad</w:t>
       </w:r>
       <w:r>
         <w:rPr>
@@ -6109,7 +6236,7 @@
           <w:noProof/>
           <w:lang w:val="es-MX"/>
         </w:rPr>
-        <w:instrText xml:space="preserve"> PAGEREF _Toc410755257 \h </w:instrText>
+        <w:instrText xml:space="preserve"> PAGEREF _Toc412495720 \h </w:instrText>
       </w:r>
       <w:r>
         <w:rPr>
@@ -6127,7 +6254,7 @@
           <w:noProof/>
           <w:lang w:val="es-MX"/>
         </w:rPr>
-        <w:t>10</w:t>
+        <w:t>11</w:t>
       </w:r>
       <w:r>
         <w:rPr>
@@ -6138,7 +6265,10 @@
     </w:p>
     <w:p>
       <w:pPr>
-        <w:pStyle w:val="TDC1"/>
+        <w:pStyle w:val="TDC2"/>
+        <w:tabs>
+          <w:tab w:val="left" w:pos="1100"/>
+        </w:tabs>
         <w:rPr>
           <w:rFonts w:asciiTheme="minorHAnsi" w:eastAsiaTheme="minorEastAsia" w:hAnsiTheme="minorHAnsi" w:cstheme="minorBidi"/>
           <w:noProof/>
@@ -6153,17 +6283,35 @@
           <w:noProof/>
           <w:lang w:val="es-MX"/>
         </w:rPr>
-        <w:t>ESPECIFICACIONES DE CASO DE USO: CONSULTAR HISTORICOS DE LA HUMEDAD</w:t>
-      </w:r>
-      <w:r>
-        <w:rPr>
-          <w:noProof/>
-          <w:lang w:val="es-MX"/>
+        <w:t>1.1</w:t>
+      </w:r>
+      <w:r>
+        <w:rPr>
+          <w:rFonts w:asciiTheme="minorHAnsi" w:eastAsiaTheme="minorEastAsia" w:hAnsiTheme="minorHAnsi" w:cstheme="minorBidi"/>
+          <w:noProof/>
+          <w:sz w:val="22"/>
+          <w:szCs w:val="22"/>
+          <w:lang w:val="es-MX" w:eastAsia="es-MX"/>
         </w:rPr>
         <w:tab/>
       </w:r>
       <w:r>
         <w:rPr>
+          <w:rFonts w:cs="Arial"/>
+          <w:noProof/>
+          <w:lang w:val="es-ES"/>
+        </w:rPr>
+        <w:t>Descripción</w:t>
+      </w:r>
+      <w:r>
+        <w:rPr>
+          <w:noProof/>
+          <w:lang w:val="es-MX"/>
+        </w:rPr>
+        <w:tab/>
+      </w:r>
+      <w:r>
+        <w:rPr>
           <w:noProof/>
         </w:rPr>
         <w:fldChar w:fldCharType="begin"/>
@@ -6173,7 +6321,7 @@
           <w:noProof/>
           <w:lang w:val="es-MX"/>
         </w:rPr>
-        <w:instrText xml:space="preserve"> PAGEREF _Toc410755258 \h </w:instrText>
+        <w:instrText xml:space="preserve"> PAGEREF _Toc412495721 \h </w:instrText>
       </w:r>
       <w:r>
         <w:rPr>
@@ -6191,7 +6339,7 @@
           <w:noProof/>
           <w:lang w:val="es-MX"/>
         </w:rPr>
-        <w:t>10</w:t>
+        <w:t>11</w:t>
       </w:r>
       <w:r>
         <w:rPr>
@@ -6220,7 +6368,7 @@
           <w:noProof/>
           <w:lang w:val="es-MX"/>
         </w:rPr>
-        <w:t>1.</w:t>
+        <w:t>2.</w:t>
       </w:r>
       <w:r>
         <w:rPr>
@@ -6238,7 +6386,7 @@
           <w:noProof/>
           <w:lang w:val="es-ES"/>
         </w:rPr>
-        <w:t>Consultar históricos de la humedad</w:t>
+        <w:t>Flujo de Eventos</w:t>
       </w:r>
       <w:r>
         <w:rPr>
@@ -6258,7 +6406,7 @@
           <w:noProof/>
           <w:lang w:val="es-MX"/>
         </w:rPr>
-        <w:instrText xml:space="preserve"> PAGEREF _Toc410755259 \h </w:instrText>
+        <w:instrText xml:space="preserve"> PAGEREF _Toc412495722 \h </w:instrText>
       </w:r>
       <w:r>
         <w:rPr>
@@ -6276,7 +6424,7 @@
           <w:noProof/>
           <w:lang w:val="es-MX"/>
         </w:rPr>
-        <w:t>10</w:t>
+        <w:t>11</w:t>
       </w:r>
       <w:r>
         <w:rPr>
@@ -6305,7 +6453,7 @@
           <w:noProof/>
           <w:lang w:val="es-MX"/>
         </w:rPr>
-        <w:t>1.1</w:t>
+        <w:t>2.1</w:t>
       </w:r>
       <w:r>
         <w:rPr>
@@ -6323,7 +6471,7 @@
           <w:noProof/>
           <w:lang w:val="es-ES"/>
         </w:rPr>
-        <w:t>Descripción</w:t>
+        <w:t>Flujo Básico</w:t>
       </w:r>
       <w:r>
         <w:rPr>
@@ -6343,7 +6491,7 @@
           <w:noProof/>
           <w:lang w:val="es-MX"/>
         </w:rPr>
-        <w:instrText xml:space="preserve"> PAGEREF _Toc410755260 \h </w:instrText>
+        <w:instrText xml:space="preserve"> PAGEREF _Toc412495723 \h </w:instrText>
       </w:r>
       <w:r>
         <w:rPr>
@@ -6361,7 +6509,92 @@
           <w:noProof/>
           <w:lang w:val="es-MX"/>
         </w:rPr>
-        <w:t>10</w:t>
+        <w:t>11</w:t>
+      </w:r>
+      <w:r>
+        <w:rPr>
+          <w:noProof/>
+        </w:rPr>
+        <w:fldChar w:fldCharType="end"/>
+      </w:r>
+    </w:p>
+    <w:p>
+      <w:pPr>
+        <w:pStyle w:val="TDC2"/>
+        <w:tabs>
+          <w:tab w:val="left" w:pos="1100"/>
+        </w:tabs>
+        <w:rPr>
+          <w:rFonts w:asciiTheme="minorHAnsi" w:eastAsiaTheme="minorEastAsia" w:hAnsiTheme="minorHAnsi" w:cstheme="minorBidi"/>
+          <w:noProof/>
+          <w:sz w:val="22"/>
+          <w:szCs w:val="22"/>
+          <w:lang w:val="es-MX" w:eastAsia="es-MX"/>
+        </w:rPr>
+      </w:pPr>
+      <w:r>
+        <w:rPr>
+          <w:rFonts w:cs="Arial"/>
+          <w:noProof/>
+          <w:lang w:val="es-MX"/>
+        </w:rPr>
+        <w:t>2.2</w:t>
+      </w:r>
+      <w:r>
+        <w:rPr>
+          <w:rFonts w:asciiTheme="minorHAnsi" w:eastAsiaTheme="minorEastAsia" w:hAnsiTheme="minorHAnsi" w:cstheme="minorBidi"/>
+          <w:noProof/>
+          <w:sz w:val="22"/>
+          <w:szCs w:val="22"/>
+          <w:lang w:val="es-MX" w:eastAsia="es-MX"/>
+        </w:rPr>
+        <w:tab/>
+      </w:r>
+      <w:r>
+        <w:rPr>
+          <w:rFonts w:cs="Arial"/>
+          <w:noProof/>
+          <w:lang w:val="es-ES"/>
+        </w:rPr>
+        <w:t>Flujos Alternativos</w:t>
+      </w:r>
+      <w:r>
+        <w:rPr>
+          <w:noProof/>
+          <w:lang w:val="es-MX"/>
+        </w:rPr>
+        <w:tab/>
+      </w:r>
+      <w:r>
+        <w:rPr>
+          <w:noProof/>
+        </w:rPr>
+        <w:fldChar w:fldCharType="begin"/>
+      </w:r>
+      <w:r>
+        <w:rPr>
+          <w:noProof/>
+          <w:lang w:val="es-MX"/>
+        </w:rPr>
+        <w:instrText xml:space="preserve"> PAGEREF _Toc412495724 \h </w:instrText>
+      </w:r>
+      <w:r>
+        <w:rPr>
+          <w:noProof/>
+        </w:rPr>
+      </w:r>
+      <w:r>
+        <w:rPr>
+          <w:noProof/>
+        </w:rPr>
+        <w:fldChar w:fldCharType="separate"/>
+      </w:r>
+      <w:r>
+        <w:rPr>
+          <w:noProof/>
+          <w:lang w:val="es-MX"/>
+        </w:rPr>
+        <w:t>12</w:t>
       </w:r>
       <w:r>
         <w:rPr>
@@ -6390,7 +6623,7 @@
           <w:noProof/>
           <w:lang w:val="es-MX"/>
         </w:rPr>
-        <w:t>2.</w:t>
+        <w:t>3.</w:t>
       </w:r>
       <w:r>
         <w:rPr>
@@ -6408,7 +6641,7 @@
           <w:noProof/>
           <w:lang w:val="es-ES"/>
         </w:rPr>
-        <w:t>Flujo de Eventos</w:t>
+        <w:t>Precondiciones</w:t>
       </w:r>
       <w:r>
         <w:rPr>
@@ -6428,7 +6661,7 @@
           <w:noProof/>
           <w:lang w:val="es-MX"/>
         </w:rPr>
-        <w:instrText xml:space="preserve"> PAGEREF _Toc410755261 \h </w:instrText>
+        <w:instrText xml:space="preserve"> PAGEREF _Toc412495725 \h </w:instrText>
       </w:r>
       <w:r>
         <w:rPr>
@@ -6446,7 +6679,157 @@
           <w:noProof/>
           <w:lang w:val="es-MX"/>
         </w:rPr>
-        <w:t>11</w:t>
+        <w:t>12</w:t>
+      </w:r>
+      <w:r>
+        <w:rPr>
+          <w:noProof/>
+        </w:rPr>
+        <w:fldChar w:fldCharType="end"/>
+      </w:r>
+    </w:p>
+    <w:p>
+      <w:pPr>
+        <w:pStyle w:val="TDC1"/>
+        <w:rPr>
+          <w:rFonts w:asciiTheme="minorHAnsi" w:eastAsiaTheme="minorEastAsia" w:hAnsiTheme="minorHAnsi" w:cstheme="minorBidi"/>
+          <w:noProof/>
+          <w:sz w:val="22"/>
+          <w:szCs w:val="22"/>
+          <w:lang w:val="es-MX" w:eastAsia="es-MX"/>
+        </w:rPr>
+      </w:pPr>
+      <w:r>
+        <w:rPr>
+          <w:rFonts w:cs="Arial"/>
+          <w:noProof/>
+          <w:lang w:val="es-MX"/>
+        </w:rPr>
+        <w:lastRenderedPageBreak/>
+        <w:t>ESPECIFICACIONES DE CASO DE USO: ELIMINAR HISTORICOS DE LA HUMEDAD</w:t>
+      </w:r>
+      <w:r>
+        <w:rPr>
+          <w:noProof/>
+          <w:lang w:val="es-MX"/>
+        </w:rPr>
+        <w:tab/>
+      </w:r>
+      <w:r>
+        <w:rPr>
+          <w:noProof/>
+        </w:rPr>
+        <w:fldChar w:fldCharType="begin"/>
+      </w:r>
+      <w:r>
+        <w:rPr>
+          <w:noProof/>
+          <w:lang w:val="es-MX"/>
+        </w:rPr>
+        <w:instrText xml:space="preserve"> PAGEREF _Toc412495726 \h </w:instrText>
+      </w:r>
+      <w:r>
+        <w:rPr>
+          <w:noProof/>
+        </w:rPr>
+      </w:r>
+      <w:r>
+        <w:rPr>
+          <w:noProof/>
+        </w:rPr>
+        <w:fldChar w:fldCharType="separate"/>
+      </w:r>
+      <w:r>
+        <w:rPr>
+          <w:noProof/>
+          <w:lang w:val="es-MX"/>
+        </w:rPr>
+        <w:t>12</w:t>
+      </w:r>
+      <w:r>
+        <w:rPr>
+          <w:noProof/>
+        </w:rPr>
+        <w:fldChar w:fldCharType="end"/>
+      </w:r>
+    </w:p>
+    <w:p>
+      <w:pPr>
+        <w:pStyle w:val="TDC1"/>
+        <w:tabs>
+          <w:tab w:val="left" w:pos="432"/>
+        </w:tabs>
+        <w:rPr>
+          <w:rFonts w:asciiTheme="minorHAnsi" w:eastAsiaTheme="minorEastAsia" w:hAnsiTheme="minorHAnsi" w:cstheme="minorBidi"/>
+          <w:noProof/>
+          <w:sz w:val="22"/>
+          <w:szCs w:val="22"/>
+          <w:lang w:val="es-MX" w:eastAsia="es-MX"/>
+        </w:rPr>
+      </w:pPr>
+      <w:r>
+        <w:rPr>
+          <w:rFonts w:cs="Arial"/>
+          <w:noProof/>
+          <w:lang w:val="es-MX"/>
+        </w:rPr>
+        <w:t>4.</w:t>
+      </w:r>
+      <w:r>
+        <w:rPr>
+          <w:rFonts w:asciiTheme="minorHAnsi" w:eastAsiaTheme="minorEastAsia" w:hAnsiTheme="minorHAnsi" w:cstheme="minorBidi"/>
+          <w:noProof/>
+          <w:sz w:val="22"/>
+          <w:szCs w:val="22"/>
+          <w:lang w:val="es-MX" w:eastAsia="es-MX"/>
+        </w:rPr>
+        <w:tab/>
+      </w:r>
+      <w:r>
+        <w:rPr>
+          <w:rFonts w:cs="Arial"/>
+          <w:noProof/>
+          <w:lang w:val="es-ES"/>
+        </w:rPr>
+        <w:t>Eliminar históricos de la humedad</w:t>
+      </w:r>
+      <w:r>
+        <w:rPr>
+          <w:noProof/>
+          <w:lang w:val="es-MX"/>
+        </w:rPr>
+        <w:tab/>
+      </w:r>
+      <w:r>
+        <w:rPr>
+          <w:noProof/>
+        </w:rPr>
+        <w:fldChar w:fldCharType="begin"/>
+      </w:r>
+      <w:r>
+        <w:rPr>
+          <w:noProof/>
+          <w:lang w:val="es-MX"/>
+        </w:rPr>
+        <w:instrText xml:space="preserve"> PAGEREF _Toc412495727 \h </w:instrText>
+      </w:r>
+      <w:r>
+        <w:rPr>
+          <w:noProof/>
+        </w:rPr>
+      </w:r>
+      <w:r>
+        <w:rPr>
+          <w:noProof/>
+        </w:rPr>
+        <w:fldChar w:fldCharType="separate"/>
+      </w:r>
+      <w:r>
+        <w:rPr>
+          <w:noProof/>
+          <w:lang w:val="es-MX"/>
+        </w:rPr>
+        <w:t>12</w:t>
       </w:r>
       <w:r>
         <w:rPr>
@@ -6475,7 +6858,7 @@
           <w:noProof/>
           <w:lang w:val="es-MX"/>
         </w:rPr>
-        <w:t>2.1</w:t>
+        <w:t>4.1</w:t>
       </w:r>
       <w:r>
         <w:rPr>
@@ -6493,7 +6876,7 @@
           <w:noProof/>
           <w:lang w:val="es-ES"/>
         </w:rPr>
-        <w:t>Flujo Básico</w:t>
+        <w:t>Descripción</w:t>
       </w:r>
       <w:r>
         <w:rPr>
@@ -6513,7 +6896,7 @@
           <w:noProof/>
           <w:lang w:val="es-MX"/>
         </w:rPr>
-        <w:instrText xml:space="preserve"> PAGEREF _Toc410755262 \h </w:instrText>
+        <w:instrText xml:space="preserve"> PAGEREF _Toc412495728 \h </w:instrText>
       </w:r>
       <w:r>
         <w:rPr>
@@ -6531,7 +6914,92 @@
           <w:noProof/>
           <w:lang w:val="es-MX"/>
         </w:rPr>
-        <w:t>11</w:t>
+        <w:t>12</w:t>
+      </w:r>
+      <w:r>
+        <w:rPr>
+          <w:noProof/>
+        </w:rPr>
+        <w:fldChar w:fldCharType="end"/>
+      </w:r>
+    </w:p>
+    <w:p>
+      <w:pPr>
+        <w:pStyle w:val="TDC1"/>
+        <w:tabs>
+          <w:tab w:val="left" w:pos="432"/>
+        </w:tabs>
+        <w:rPr>
+          <w:rFonts w:asciiTheme="minorHAnsi" w:eastAsiaTheme="minorEastAsia" w:hAnsiTheme="minorHAnsi" w:cstheme="minorBidi"/>
+          <w:noProof/>
+          <w:sz w:val="22"/>
+          <w:szCs w:val="22"/>
+          <w:lang w:val="es-MX" w:eastAsia="es-MX"/>
+        </w:rPr>
+      </w:pPr>
+      <w:r>
+        <w:rPr>
+          <w:rFonts w:cs="Arial"/>
+          <w:noProof/>
+          <w:lang w:val="es-MX"/>
+        </w:rPr>
+        <w:t>5.</w:t>
+      </w:r>
+      <w:r>
+        <w:rPr>
+          <w:rFonts w:asciiTheme="minorHAnsi" w:eastAsiaTheme="minorEastAsia" w:hAnsiTheme="minorHAnsi" w:cstheme="minorBidi"/>
+          <w:noProof/>
+          <w:sz w:val="22"/>
+          <w:szCs w:val="22"/>
+          <w:lang w:val="es-MX" w:eastAsia="es-MX"/>
+        </w:rPr>
+        <w:tab/>
+      </w:r>
+      <w:r>
+        <w:rPr>
+          <w:rFonts w:cs="Arial"/>
+          <w:noProof/>
+          <w:lang w:val="es-ES"/>
+        </w:rPr>
+        <w:t>Flujo de Eventos</w:t>
+      </w:r>
+      <w:r>
+        <w:rPr>
+          <w:noProof/>
+          <w:lang w:val="es-MX"/>
+        </w:rPr>
+        <w:tab/>
+      </w:r>
+      <w:r>
+        <w:rPr>
+          <w:noProof/>
+        </w:rPr>
+        <w:fldChar w:fldCharType="begin"/>
+      </w:r>
+      <w:r>
+        <w:rPr>
+          <w:noProof/>
+          <w:lang w:val="es-MX"/>
+        </w:rPr>
+        <w:instrText xml:space="preserve"> PAGEREF _Toc412495729 \h </w:instrText>
+      </w:r>
+      <w:r>
+        <w:rPr>
+          <w:noProof/>
+        </w:rPr>
+      </w:r>
+      <w:r>
+        <w:rPr>
+          <w:noProof/>
+        </w:rPr>
+        <w:fldChar w:fldCharType="separate"/>
+      </w:r>
+      <w:r>
+        <w:rPr>
+          <w:noProof/>
+          <w:lang w:val="es-MX"/>
+        </w:rPr>
+        <w:t>12</w:t>
       </w:r>
       <w:r>
         <w:rPr>
@@ -6560,7 +7028,7 @@
           <w:noProof/>
           <w:lang w:val="es-MX"/>
         </w:rPr>
-        <w:t>2.2</w:t>
+        <w:t>5.1</w:t>
       </w:r>
       <w:r>
         <w:rPr>
@@ -6578,6 +7046,91 @@
           <w:noProof/>
           <w:lang w:val="es-ES"/>
         </w:rPr>
+        <w:t>Flujo Básico</w:t>
+      </w:r>
+      <w:r>
+        <w:rPr>
+          <w:noProof/>
+          <w:lang w:val="es-MX"/>
+        </w:rPr>
+        <w:tab/>
+      </w:r>
+      <w:r>
+        <w:rPr>
+          <w:noProof/>
+        </w:rPr>
+        <w:fldChar w:fldCharType="begin"/>
+      </w:r>
+      <w:r>
+        <w:rPr>
+          <w:noProof/>
+          <w:lang w:val="es-MX"/>
+        </w:rPr>
+        <w:instrText xml:space="preserve"> PAGEREF _Toc412495730 \h </w:instrText>
+      </w:r>
+      <w:r>
+        <w:rPr>
+          <w:noProof/>
+        </w:rPr>
+      </w:r>
+      <w:r>
+        <w:rPr>
+          <w:noProof/>
+        </w:rPr>
+        <w:fldChar w:fldCharType="separate"/>
+      </w:r>
+      <w:r>
+        <w:rPr>
+          <w:noProof/>
+          <w:lang w:val="es-MX"/>
+        </w:rPr>
+        <w:t>12</w:t>
+      </w:r>
+      <w:r>
+        <w:rPr>
+          <w:noProof/>
+        </w:rPr>
+        <w:fldChar w:fldCharType="end"/>
+      </w:r>
+    </w:p>
+    <w:p>
+      <w:pPr>
+        <w:pStyle w:val="TDC2"/>
+        <w:tabs>
+          <w:tab w:val="left" w:pos="1100"/>
+        </w:tabs>
+        <w:rPr>
+          <w:rFonts w:asciiTheme="minorHAnsi" w:eastAsiaTheme="minorEastAsia" w:hAnsiTheme="minorHAnsi" w:cstheme="minorBidi"/>
+          <w:noProof/>
+          <w:sz w:val="22"/>
+          <w:szCs w:val="22"/>
+          <w:lang w:val="es-MX" w:eastAsia="es-MX"/>
+        </w:rPr>
+      </w:pPr>
+      <w:r>
+        <w:rPr>
+          <w:rFonts w:cs="Arial"/>
+          <w:noProof/>
+          <w:lang w:val="es-MX"/>
+        </w:rPr>
+        <w:t>5.2</w:t>
+      </w:r>
+      <w:r>
+        <w:rPr>
+          <w:rFonts w:asciiTheme="minorHAnsi" w:eastAsiaTheme="minorEastAsia" w:hAnsiTheme="minorHAnsi" w:cstheme="minorBidi"/>
+          <w:noProof/>
+          <w:sz w:val="22"/>
+          <w:szCs w:val="22"/>
+          <w:lang w:val="es-MX" w:eastAsia="es-MX"/>
+        </w:rPr>
+        <w:tab/>
+      </w:r>
+      <w:r>
+        <w:rPr>
+          <w:rFonts w:cs="Arial"/>
+          <w:noProof/>
+          <w:lang w:val="es-ES"/>
+        </w:rPr>
         <w:t>Flujos Alternativos</w:t>
       </w:r>
       <w:r>
@@ -6598,7 +7151,7 @@
           <w:noProof/>
           <w:lang w:val="es-MX"/>
         </w:rPr>
-        <w:instrText xml:space="preserve"> PAGEREF _Toc410755263 \h </w:instrText>
+        <w:instrText xml:space="preserve"> PAGEREF _Toc412495731 \h </w:instrText>
       </w:r>
       <w:r>
         <w:rPr>
@@ -6616,7 +7169,7 @@
           <w:noProof/>
           <w:lang w:val="es-MX"/>
         </w:rPr>
-        <w:t>11</w:t>
+        <w:t>12</w:t>
       </w:r>
       <w:r>
         <w:rPr>
@@ -6645,8 +7198,7 @@
           <w:noProof/>
           <w:lang w:val="es-MX"/>
         </w:rPr>
-        <w:lastRenderedPageBreak/>
-        <w:t>3.</w:t>
+        <w:t>6.</w:t>
       </w:r>
       <w:r>
         <w:rPr>
@@ -6684,7 +7236,7 @@
           <w:noProof/>
           <w:lang w:val="es-MX"/>
         </w:rPr>
-        <w:instrText xml:space="preserve"> PAGEREF _Toc410755264 \h </w:instrText>
+        <w:instrText xml:space="preserve"> PAGEREF _Toc412495732 \h </w:instrText>
       </w:r>
       <w:r>
         <w:rPr>
@@ -6702,7 +7254,7 @@
           <w:noProof/>
           <w:lang w:val="es-MX"/>
         </w:rPr>
-        <w:t>11</w:t>
+        <w:t>12</w:t>
       </w:r>
       <w:r>
         <w:rPr>
@@ -6760,9 +7312,9 @@
       </w:pPr>
       <w:bookmarkStart w:id="1" w:name="_Toc423410237"/>
       <w:bookmarkStart w:id="2" w:name="_Toc425054503"/>
-      <w:bookmarkStart w:id="3" w:name="_Toc410755200"/>
-      <w:bookmarkStart w:id="4" w:name="_Toc423410238"/>
-      <w:bookmarkStart w:id="5" w:name="_Toc425054504"/>
+      <w:bookmarkStart w:id="3" w:name="_Toc423410238"/>
+      <w:bookmarkStart w:id="4" w:name="_Toc425054504"/>
+      <w:bookmarkStart w:id="5" w:name="_Toc412495662"/>
       <w:r>
         <w:rPr>
           <w:rFonts w:cs="Arial"/>
@@ -6783,48 +7335,48 @@
         </w:rPr>
         <w:t>REGISTRAR USUARIO</w:t>
       </w:r>
+      <w:bookmarkEnd w:id="5"/>
+    </w:p>
+    <w:p>
+      <w:pPr>
+        <w:pStyle w:val="Ttulo1"/>
+        <w:rPr>
+          <w:rFonts w:cs="Arial"/>
+          <w:lang w:val="es-ES"/>
+        </w:rPr>
+      </w:pPr>
+      <w:bookmarkStart w:id="6" w:name="_Toc412495663"/>
+      <w:r>
+        <w:rPr>
+          <w:rFonts w:cs="Arial"/>
+          <w:lang w:val="es-ES"/>
+        </w:rPr>
+        <w:t>Registrar usuario</w:t>
+      </w:r>
+      <w:bookmarkEnd w:id="6"/>
+    </w:p>
+    <w:p>
+      <w:pPr>
+        <w:pStyle w:val="Ttulo2"/>
+        <w:rPr>
+          <w:rFonts w:cs="Arial"/>
+          <w:sz w:val="22"/>
+          <w:szCs w:val="22"/>
+          <w:lang w:val="es-ES"/>
+        </w:rPr>
+      </w:pPr>
+      <w:bookmarkStart w:id="7" w:name="_Toc412495664"/>
+      <w:r>
+        <w:rPr>
+          <w:rFonts w:cs="Arial"/>
+          <w:sz w:val="22"/>
+          <w:szCs w:val="22"/>
+          <w:lang w:val="es-ES"/>
+        </w:rPr>
+        <w:t>Descripción</w:t>
+      </w:r>
       <w:bookmarkEnd w:id="3"/>
-    </w:p>
-    <w:p>
-      <w:pPr>
-        <w:pStyle w:val="Ttulo1"/>
-        <w:rPr>
-          <w:rFonts w:cs="Arial"/>
-          <w:lang w:val="es-ES"/>
-        </w:rPr>
-      </w:pPr>
-      <w:bookmarkStart w:id="6" w:name="_Toc410755201"/>
-      <w:r>
-        <w:rPr>
-          <w:rFonts w:cs="Arial"/>
-          <w:lang w:val="es-ES"/>
-        </w:rPr>
-        <w:t>Registrar usuario</w:t>
-      </w:r>
-      <w:bookmarkEnd w:id="6"/>
-    </w:p>
-    <w:p>
-      <w:pPr>
-        <w:pStyle w:val="Ttulo2"/>
-        <w:rPr>
-          <w:rFonts w:cs="Arial"/>
-          <w:sz w:val="22"/>
-          <w:szCs w:val="22"/>
-          <w:lang w:val="es-ES"/>
-        </w:rPr>
-      </w:pPr>
-      <w:bookmarkStart w:id="7" w:name="_Toc410755202"/>
-      <w:r>
-        <w:rPr>
-          <w:rFonts w:cs="Arial"/>
-          <w:sz w:val="22"/>
-          <w:szCs w:val="22"/>
-          <w:lang w:val="es-ES"/>
-        </w:rPr>
-        <w:t>Descripción</w:t>
-      </w:r>
       <w:bookmarkEnd w:id="4"/>
-      <w:bookmarkEnd w:id="5"/>
       <w:bookmarkEnd w:id="7"/>
     </w:p>
     <w:p>
@@ -6884,7 +7436,7 @@
       </w:pPr>
       <w:bookmarkStart w:id="8" w:name="_Toc423410239"/>
       <w:bookmarkStart w:id="9" w:name="_Toc425054505"/>
-      <w:bookmarkStart w:id="10" w:name="_Toc410755203"/>
+      <w:bookmarkStart w:id="10" w:name="_Toc412495665"/>
       <w:r>
         <w:rPr>
           <w:rFonts w:cs="Arial"/>
@@ -6908,7 +7460,7 @@
       </w:pPr>
       <w:bookmarkStart w:id="11" w:name="_Toc423410240"/>
       <w:bookmarkStart w:id="12" w:name="_Toc425054506"/>
-      <w:bookmarkStart w:id="13" w:name="_Toc410755204"/>
+      <w:bookmarkStart w:id="13" w:name="_Toc412495666"/>
       <w:r>
         <w:rPr>
           <w:rFonts w:cs="Arial"/>
@@ -7086,7 +7638,7 @@
       </w:pPr>
       <w:bookmarkStart w:id="14" w:name="_Toc423410241"/>
       <w:bookmarkStart w:id="15" w:name="_Toc425054507"/>
-      <w:bookmarkStart w:id="16" w:name="_Toc410755205"/>
+      <w:bookmarkStart w:id="16" w:name="_Toc412495667"/>
       <w:r>
         <w:rPr>
           <w:rFonts w:cs="Arial"/>
@@ -7181,7 +7733,7 @@
           <w:lang w:val="es-ES"/>
         </w:rPr>
       </w:pPr>
-      <w:bookmarkStart w:id="17" w:name="_Toc410755206"/>
+      <w:bookmarkStart w:id="17" w:name="_Toc412495668"/>
       <w:r>
         <w:rPr>
           <w:rFonts w:cs="Arial"/>
@@ -7205,7 +7757,7 @@
           <w:lang w:val="es-ES"/>
         </w:rPr>
       </w:pPr>
-      <w:bookmarkStart w:id="18" w:name="_Toc410755207"/>
+      <w:bookmarkStart w:id="18" w:name="_Toc412495669"/>
       <w:r>
         <w:rPr>
           <w:rFonts w:cs="Arial"/>
@@ -7233,7 +7785,7 @@
         </w:rPr>
       </w:pPr>
       <w:bookmarkStart w:id="19" w:name="_Toc29276806"/>
-      <w:bookmarkStart w:id="20" w:name="_Toc410755208"/>
+      <w:bookmarkStart w:id="20" w:name="_Toc412495670"/>
       <w:r>
         <w:rPr>
           <w:rFonts w:cs="Arial"/>
@@ -7278,7 +7830,7 @@
         </w:rPr>
       </w:pPr>
       <w:bookmarkStart w:id="21" w:name="_Toc29276807"/>
-      <w:bookmarkStart w:id="22" w:name="_Toc410755209"/>
+      <w:bookmarkStart w:id="22" w:name="_Toc412495671"/>
       <w:r>
         <w:rPr>
           <w:rFonts w:cs="Arial"/>
@@ -7301,7 +7853,7 @@
         </w:rPr>
       </w:pPr>
       <w:bookmarkStart w:id="23" w:name="_Toc29276808"/>
-      <w:bookmarkStart w:id="24" w:name="_Toc410755210"/>
+      <w:bookmarkStart w:id="24" w:name="_Toc412495672"/>
       <w:r>
         <w:rPr>
           <w:rFonts w:cs="Arial"/>
@@ -7487,7 +8039,7 @@
         </w:rPr>
       </w:pPr>
       <w:bookmarkStart w:id="25" w:name="_Toc29276809"/>
-      <w:bookmarkStart w:id="26" w:name="_Toc410755211"/>
+      <w:bookmarkStart w:id="26" w:name="_Toc412495673"/>
       <w:r>
         <w:rPr>
           <w:rFonts w:cs="Arial"/>
@@ -7572,7 +8124,7 @@
       <w:bookmarkStart w:id="27" w:name="_Toc29276812"/>
       <w:bookmarkStart w:id="28" w:name="_Toc425054512"/>
       <w:bookmarkStart w:id="29" w:name="_Toc423410253"/>
-      <w:bookmarkStart w:id="30" w:name="_Toc410755212"/>
+      <w:bookmarkStart w:id="30" w:name="_Toc412495674"/>
       <w:r>
         <w:rPr>
           <w:rFonts w:cs="Arial"/>
@@ -7692,7 +8244,7 @@
           <w:lang w:val="es-MX"/>
         </w:rPr>
       </w:pPr>
-      <w:bookmarkStart w:id="31" w:name="_Toc410755213"/>
+      <w:bookmarkStart w:id="31" w:name="_Toc412495675"/>
       <w:r>
         <w:rPr>
           <w:rFonts w:cs="Arial"/>
@@ -7715,7 +8267,7 @@
           <w:lang w:val="es-MX"/>
         </w:rPr>
       </w:pPr>
-      <w:bookmarkStart w:id="32" w:name="_Toc410755214"/>
+      <w:bookmarkStart w:id="32" w:name="_Toc412495676"/>
       <w:r>
         <w:rPr>
           <w:lang w:val="es-MX"/>
@@ -7731,7 +8283,7 @@
           <w:lang w:val="es-ES"/>
         </w:rPr>
       </w:pPr>
-      <w:bookmarkStart w:id="33" w:name="_Toc410755215"/>
+      <w:bookmarkStart w:id="33" w:name="_Toc412495677"/>
       <w:r>
         <w:rPr>
           <w:lang w:val="es-ES"/>
@@ -7781,7 +8333,7 @@
           <w:lang w:val="es-ES"/>
         </w:rPr>
       </w:pPr>
-      <w:bookmarkStart w:id="34" w:name="_Toc410755216"/>
+      <w:bookmarkStart w:id="34" w:name="_Toc412495678"/>
       <w:r>
         <w:rPr>
           <w:rFonts w:cs="Arial"/>
@@ -7807,7 +8359,7 @@
           <w:lang w:val="es-ES"/>
         </w:rPr>
       </w:pPr>
-      <w:bookmarkStart w:id="35" w:name="_Toc410755217"/>
+      <w:bookmarkStart w:id="35" w:name="_Toc412495679"/>
       <w:r>
         <w:rPr>
           <w:rFonts w:cs="Arial"/>
@@ -8009,7 +8561,7 @@
           <w:lang w:val="es-ES"/>
         </w:rPr>
       </w:pPr>
-      <w:bookmarkStart w:id="36" w:name="_Toc410755218"/>
+      <w:bookmarkStart w:id="36" w:name="_Toc412495680"/>
       <w:r>
         <w:rPr>
           <w:rFonts w:cs="Arial"/>
@@ -8130,7 +8682,7 @@
           <w:lang w:val="es-ES"/>
         </w:rPr>
       </w:pPr>
-      <w:bookmarkStart w:id="37" w:name="_Toc410755219"/>
+      <w:bookmarkStart w:id="37" w:name="_Toc412495681"/>
       <w:r>
         <w:rPr>
           <w:rFonts w:cs="Arial"/>
@@ -8152,7 +8704,7 @@
         </w:rPr>
       </w:pPr>
       <w:bookmarkStart w:id="38" w:name="_Toc29276813"/>
-      <w:bookmarkStart w:id="39" w:name="_Toc410755220"/>
+      <w:bookmarkStart w:id="39" w:name="_Toc412495682"/>
       <w:r>
         <w:rPr>
           <w:rFonts w:cs="Arial"/>
@@ -8197,7 +8749,7 @@
           <w:lang w:val="es-MX"/>
         </w:rPr>
       </w:pPr>
-      <w:bookmarkStart w:id="40" w:name="_Toc410755221"/>
+      <w:bookmarkStart w:id="40" w:name="_Toc412495683"/>
       <w:r>
         <w:rPr>
           <w:rFonts w:cs="Arial"/>
@@ -8238,7 +8790,7 @@
           <w:lang w:val="es-MX"/>
         </w:rPr>
       </w:pPr>
-      <w:bookmarkStart w:id="41" w:name="_Toc410755222"/>
+      <w:bookmarkStart w:id="41" w:name="_Toc412495684"/>
       <w:r>
         <w:rPr>
           <w:lang w:val="es-MX"/>
@@ -8257,7 +8809,7 @@
           <w:lang w:val="es-ES"/>
         </w:rPr>
       </w:pPr>
-      <w:bookmarkStart w:id="42" w:name="_Toc410755223"/>
+      <w:bookmarkStart w:id="42" w:name="_Toc412495685"/>
       <w:r>
         <w:rPr>
           <w:rFonts w:cs="Arial"/>
@@ -8328,7 +8880,7 @@
           <w:lang w:val="es-ES"/>
         </w:rPr>
       </w:pPr>
-      <w:bookmarkStart w:id="43" w:name="_Toc410755224"/>
+      <w:bookmarkStart w:id="43" w:name="_Toc412495686"/>
       <w:r>
         <w:rPr>
           <w:rFonts w:cs="Arial"/>
@@ -8351,7 +8903,7 @@
           <w:lang w:val="es-ES"/>
         </w:rPr>
       </w:pPr>
-      <w:bookmarkStart w:id="44" w:name="_Toc410755225"/>
+      <w:bookmarkStart w:id="44" w:name="_Toc412495687"/>
       <w:r>
         <w:rPr>
           <w:rFonts w:cs="Arial"/>
@@ -8456,7 +9008,27 @@
           <w:szCs w:val="22"/>
           <w:lang w:val="es-MX"/>
         </w:rPr>
-        <w:t>El sistema válida de que tipo de usuario es.</w:t>
+        <w:t xml:space="preserve">El sistema </w:t>
+      </w:r>
+      <w:proofErr w:type="gramStart"/>
+      <w:r>
+        <w:rPr>
+          <w:rFonts w:ascii="Arial" w:hAnsi="Arial" w:cs="Arial"/>
+          <w:sz w:val="22"/>
+          <w:szCs w:val="22"/>
+          <w:lang w:val="es-MX"/>
+        </w:rPr>
+        <w:t>válida</w:t>
+      </w:r>
+      <w:proofErr w:type="gramEnd"/>
+      <w:r>
+        <w:rPr>
+          <w:rFonts w:ascii="Arial" w:hAnsi="Arial" w:cs="Arial"/>
+          <w:sz w:val="22"/>
+          <w:szCs w:val="22"/>
+          <w:lang w:val="es-MX"/>
+        </w:rPr>
+        <w:t xml:space="preserve"> de que tipo de usuario es.</w:t>
       </w:r>
     </w:p>
     <w:p>
@@ -8492,7 +9064,7 @@
           <w:lang w:val="es-ES"/>
         </w:rPr>
       </w:pPr>
-      <w:bookmarkStart w:id="45" w:name="_Toc410755226"/>
+      <w:bookmarkStart w:id="45" w:name="_Toc412495688"/>
       <w:r>
         <w:rPr>
           <w:rFonts w:cs="Arial"/>
@@ -8576,7 +9148,7 @@
           <w:lang w:val="es-ES"/>
         </w:rPr>
       </w:pPr>
-      <w:bookmarkStart w:id="46" w:name="_Toc410755227"/>
+      <w:bookmarkStart w:id="46" w:name="_Toc412495689"/>
       <w:r>
         <w:rPr>
           <w:rFonts w:cs="Arial"/>
@@ -8635,7 +9207,7 @@
           <w:lang w:val="es-MX"/>
         </w:rPr>
       </w:pPr>
-      <w:bookmarkStart w:id="47" w:name="_Toc410755228"/>
+      <w:bookmarkStart w:id="47" w:name="_Toc412495690"/>
       <w:r>
         <w:rPr>
           <w:rFonts w:cs="Arial"/>
@@ -8667,7 +9239,7 @@
           <w:lang w:val="es-ES"/>
         </w:rPr>
       </w:pPr>
-      <w:bookmarkStart w:id="48" w:name="_Toc410755229"/>
+      <w:bookmarkStart w:id="48" w:name="_Toc412495691"/>
       <w:r>
         <w:rPr>
           <w:rFonts w:cs="Arial"/>
@@ -8693,7 +9265,7 @@
           <w:lang w:val="es-ES"/>
         </w:rPr>
       </w:pPr>
-      <w:bookmarkStart w:id="49" w:name="_Toc410755230"/>
+      <w:bookmarkStart w:id="49" w:name="_Toc412495692"/>
       <w:r>
         <w:rPr>
           <w:rFonts w:cs="Arial"/>
@@ -8747,7 +9319,7 @@
           <w:lang w:val="es-ES"/>
         </w:rPr>
       </w:pPr>
-      <w:bookmarkStart w:id="50" w:name="_Toc410755231"/>
+      <w:bookmarkStart w:id="50" w:name="_Toc412495693"/>
       <w:r>
         <w:rPr>
           <w:rFonts w:cs="Arial"/>
@@ -8768,7 +9340,7 @@
           <w:lang w:val="es-ES"/>
         </w:rPr>
       </w:pPr>
-      <w:bookmarkStart w:id="51" w:name="_Toc410755232"/>
+      <w:bookmarkStart w:id="51" w:name="_Toc412495694"/>
       <w:r>
         <w:rPr>
           <w:rFonts w:cs="Arial"/>
@@ -8935,7 +9507,7 @@
           <w:lang w:val="es-ES"/>
         </w:rPr>
       </w:pPr>
-      <w:bookmarkStart w:id="52" w:name="_Toc410755233"/>
+      <w:bookmarkStart w:id="52" w:name="_Toc412495695"/>
       <w:r>
         <w:rPr>
           <w:rFonts w:cs="Arial"/>
@@ -8996,7 +9568,7 @@
           <w:lang w:val="es-ES"/>
         </w:rPr>
       </w:pPr>
-      <w:bookmarkStart w:id="53" w:name="_Toc410755234"/>
+      <w:bookmarkStart w:id="53" w:name="_Toc412495696"/>
       <w:r>
         <w:rPr>
           <w:rFonts w:cs="Arial"/>
@@ -9018,7 +9590,7 @@
           <w:lang w:val="es-ES"/>
         </w:rPr>
       </w:pPr>
-      <w:bookmarkStart w:id="54" w:name="_Toc410755235"/>
+      <w:bookmarkStart w:id="54" w:name="_Toc412495697"/>
       <w:r>
         <w:rPr>
           <w:rFonts w:cs="Arial"/>
@@ -9053,7 +9625,7 @@
           <w:lang w:val="es-MX"/>
         </w:rPr>
       </w:pPr>
-      <w:bookmarkStart w:id="55" w:name="_Toc410755236"/>
+      <w:bookmarkStart w:id="55" w:name="_Toc412495698"/>
       <w:r>
         <w:rPr>
           <w:rFonts w:cs="Arial"/>
@@ -9061,7 +9633,16 @@
           <w:szCs w:val="28"/>
           <w:lang w:val="es-MX"/>
         </w:rPr>
-        <w:t>ESPECIFICACION DE CASO DE USO: CONSULTAR CLIMA</w:t>
+        <w:t xml:space="preserve">ESPECIFICACION DE CASO DE USO: </w:t>
+      </w:r>
+      <w:r>
+        <w:rPr>
+          <w:rFonts w:cs="Arial"/>
+          <w:sz w:val="28"/>
+          <w:szCs w:val="28"/>
+          <w:lang w:val="es-MX"/>
+        </w:rPr>
+        <w:t>CERRA SESIÓN</w:t>
       </w:r>
       <w:bookmarkEnd w:id="55"/>
     </w:p>
@@ -9077,13 +9658,20 @@
           <w:lang w:val="es-ES"/>
         </w:rPr>
       </w:pPr>
-      <w:bookmarkStart w:id="56" w:name="_Toc410755237"/>
-      <w:r>
-        <w:rPr>
-          <w:rFonts w:cs="Arial"/>
-          <w:lang w:val="es-ES"/>
-        </w:rPr>
-        <w:t>Consultar clima</w:t>
+      <w:bookmarkStart w:id="56" w:name="_Toc412495699"/>
+      <w:r>
+        <w:rPr>
+          <w:rFonts w:cs="Arial"/>
+          <w:lang w:val="es-ES"/>
+        </w:rPr>
+        <w:t>C</w:t>
+      </w:r>
+      <w:r>
+        <w:rPr>
+          <w:rFonts w:cs="Arial"/>
+          <w:lang w:val="es-ES"/>
+        </w:rPr>
+        <w:t>errar sesión</w:t>
       </w:r>
       <w:bookmarkEnd w:id="56"/>
     </w:p>
@@ -9097,7 +9685,7 @@
           <w:lang w:val="es-ES"/>
         </w:rPr>
       </w:pPr>
-      <w:bookmarkStart w:id="57" w:name="_Toc410755238"/>
+      <w:bookmarkStart w:id="57" w:name="_Toc412495700"/>
       <w:r>
         <w:rPr>
           <w:rFonts w:cs="Arial"/>
@@ -9121,7 +9709,15 @@
           <w:sz w:val="22"/>
           <w:lang w:val="es-ES"/>
         </w:rPr>
-        <w:t>El sistema permite la visualización del clima a cualquier tipo de usuario</w:t>
+        <w:t>El sistem</w:t>
+      </w:r>
+      <w:r>
+        <w:rPr>
+          <w:rFonts w:ascii="Arial" w:hAnsi="Arial" w:cs="Arial"/>
+          <w:sz w:val="22"/>
+          <w:lang w:val="es-ES"/>
+        </w:rPr>
+        <w:t>a tiene la opción de poder cerrar sesión del usuario para poder salir de la aplicación</w:t>
       </w:r>
       <w:r>
         <w:rPr>
@@ -9141,7 +9737,7 @@
           <w:lang w:val="es-ES"/>
         </w:rPr>
       </w:pPr>
-      <w:bookmarkStart w:id="58" w:name="_Toc410755239"/>
+      <w:bookmarkStart w:id="58" w:name="_Toc412495701"/>
       <w:r>
         <w:rPr>
           <w:rFonts w:cs="Arial"/>
@@ -9163,7 +9759,7 @@
           <w:lang w:val="es-ES"/>
         </w:rPr>
       </w:pPr>
-      <w:bookmarkStart w:id="59" w:name="_Toc410755240"/>
+      <w:bookmarkStart w:id="59" w:name="_Toc412495702"/>
       <w:r>
         <w:rPr>
           <w:rFonts w:cs="Arial"/>
@@ -9244,7 +9840,23 @@
           <w:sz w:val="22"/>
           <w:lang w:val="es-ES"/>
         </w:rPr>
-        <w:t>Selecciona la zona de la requiere los datos climáticos.</w:t>
+        <w:t xml:space="preserve">Selecciona </w:t>
+      </w:r>
+      <w:r>
+        <w:rPr>
+          <w:rFonts w:ascii="Arial" w:hAnsi="Arial" w:cs="Arial"/>
+          <w:sz w:val="22"/>
+          <w:lang w:val="es-ES"/>
+        </w:rPr>
+        <w:t>la opción de cerrar sesión</w:t>
+      </w:r>
+      <w:r>
+        <w:rPr>
+          <w:rFonts w:ascii="Arial" w:hAnsi="Arial" w:cs="Arial"/>
+          <w:sz w:val="22"/>
+          <w:lang w:val="es-ES"/>
+        </w:rPr>
+        <w:t>.</w:t>
       </w:r>
     </w:p>
     <w:p>
@@ -9271,7 +9883,23 @@
           <w:sz w:val="22"/>
           <w:lang w:val="es-ES"/>
         </w:rPr>
-        <w:t>Selecciona el apartado del clima.</w:t>
+        <w:t>El sistema recibe la petición</w:t>
+      </w:r>
+      <w:r>
+        <w:rPr>
+          <w:rFonts w:ascii="Arial" w:hAnsi="Arial" w:cs="Arial"/>
+          <w:sz w:val="22"/>
+          <w:lang w:val="es-ES"/>
+        </w:rPr>
+        <w:t xml:space="preserve"> y manda un mensaje de  alerta diciéndole al usuario de si desea cerrar sesión</w:t>
+      </w:r>
+      <w:r>
+        <w:rPr>
+          <w:rFonts w:ascii="Arial" w:hAnsi="Arial" w:cs="Arial"/>
+          <w:sz w:val="22"/>
+          <w:lang w:val="es-ES"/>
+        </w:rPr>
+        <w:t>.</w:t>
       </w:r>
     </w:p>
     <w:p>
@@ -9298,31 +9926,15 @@
           <w:sz w:val="22"/>
           <w:lang w:val="es-ES"/>
         </w:rPr>
-        <w:t xml:space="preserve">El sistema recibe la petición por parte del usuario y devuelve </w:t>
-      </w:r>
-      <w:r>
-        <w:rPr>
-          <w:rFonts w:ascii="Arial" w:hAnsi="Arial" w:cs="Arial"/>
-          <w:sz w:val="22"/>
-          <w:lang w:val="es-ES"/>
-        </w:rPr>
-        <w:t>un</w:t>
-      </w:r>
-      <w:r>
-        <w:rPr>
-          <w:rFonts w:ascii="Arial" w:hAnsi="Arial" w:cs="Arial"/>
-          <w:sz w:val="22"/>
-          <w:lang w:val="es-ES"/>
-        </w:rPr>
-        <w:t xml:space="preserve"> </w:t>
-      </w:r>
-      <w:r>
-        <w:rPr>
-          <w:rFonts w:ascii="Arial" w:hAnsi="Arial" w:cs="Arial"/>
-          <w:sz w:val="22"/>
-          <w:lang w:val="es-ES"/>
-        </w:rPr>
-        <w:t>gráfico</w:t>
+        <w:t>El usuari</w:t>
+      </w:r>
+      <w:r>
+        <w:rPr>
+          <w:rFonts w:ascii="Arial" w:hAnsi="Arial" w:cs="Arial"/>
+          <w:sz w:val="22"/>
+          <w:lang w:val="es-ES"/>
+        </w:rPr>
+        <w:t>o acepta  el mensaje confirmando que quiere cerrar sesión</w:t>
       </w:r>
       <w:r>
         <w:rPr>
@@ -9331,33 +9943,6 @@
           <w:lang w:val="es-ES"/>
         </w:rPr>
         <w:t>.</w:t>
-      </w:r>
-    </w:p>
-    <w:p>
-      <w:pPr>
-        <w:numPr>
-          <w:ilvl w:val="0"/>
-          <w:numId w:val="12"/>
-        </w:numPr>
-        <w:tabs>
-          <w:tab w:val="clear" w:pos="360"/>
-          <w:tab w:val="num" w:pos="709"/>
-        </w:tabs>
-        <w:ind w:left="709" w:hanging="283"/>
-        <w:jc w:val="both"/>
-        <w:rPr>
-          <w:rFonts w:ascii="Arial" w:hAnsi="Arial" w:cs="Arial"/>
-          <w:sz w:val="22"/>
-          <w:lang w:val="es-ES"/>
-        </w:rPr>
-      </w:pPr>
-      <w:r>
-        <w:rPr>
-          <w:rFonts w:ascii="Arial" w:hAnsi="Arial" w:cs="Arial"/>
-          <w:sz w:val="22"/>
-          <w:lang w:val="es-ES"/>
-        </w:rPr>
-        <w:t>El usuario visualiza el grafico del clima.</w:t>
       </w:r>
     </w:p>
     <w:p>
@@ -9381,7 +9966,7 @@
           <w:lang w:val="es-ES"/>
         </w:rPr>
       </w:pPr>
-      <w:bookmarkStart w:id="60" w:name="_Toc410755241"/>
+      <w:bookmarkStart w:id="60" w:name="_Toc412495703"/>
       <w:r>
         <w:rPr>
           <w:rFonts w:cs="Arial"/>
@@ -9405,30 +9990,37 @@
           <w:rFonts w:ascii="Arial" w:hAnsi="Arial"/>
           <w:sz w:val="22"/>
         </w:rPr>
-        <w:t xml:space="preserve">1.-Si el sistema no tiene conexión a internet no se mostrar ningún dato en la aplicación ya que  se requiere </w:t>
-      </w:r>
-      <w:r>
+        <w:t>1.-Si el usuario no tiene su cuenta iniciada en el sistema  no podrá realizar esta opción.</w:t>
+      </w:r>
+    </w:p>
+    <w:p>
+      <w:pPr>
+        <w:pStyle w:val="InfoBlue"/>
         <w:rPr>
           <w:rFonts w:ascii="Arial" w:hAnsi="Arial"/>
           <w:sz w:val="22"/>
         </w:rPr>
-        <w:t>conexión</w:t>
-      </w:r>
-    </w:p>
-    <w:p>
-      <w:pPr>
-        <w:pStyle w:val="InfoBlue"/>
+      </w:pPr>
+      <w:r>
         <w:rPr>
           <w:rFonts w:ascii="Arial" w:hAnsi="Arial"/>
           <w:sz w:val="22"/>
         </w:rPr>
-      </w:pPr>
+        <w:t>2.- Si el usuario no</w:t>
+      </w:r>
       <w:r>
         <w:rPr>
           <w:rFonts w:ascii="Arial" w:hAnsi="Arial"/>
           <w:sz w:val="22"/>
         </w:rPr>
-        <w:t>2.- Si el usuario no selecciona el apartado indicado no se mostrara la petición.</w:t>
+        <w:t xml:space="preserve"> selecciona el apartado indicado el sistema no podrá cerrar sesión</w:t>
+      </w:r>
+      <w:r>
+        <w:rPr>
+          <w:rFonts w:ascii="Arial" w:hAnsi="Arial"/>
+          <w:sz w:val="22"/>
+        </w:rPr>
+        <w:t>.</w:t>
       </w:r>
     </w:p>
     <w:p>
@@ -9441,7 +10033,7 @@
           <w:lang w:val="es-ES"/>
         </w:rPr>
       </w:pPr>
-      <w:bookmarkStart w:id="61" w:name="_Toc410755242"/>
+      <w:bookmarkStart w:id="61" w:name="_Toc412495704"/>
       <w:r>
         <w:rPr>
           <w:rFonts w:cs="Arial"/>
@@ -9485,14 +10077,6 @@
           <w:lang w:val="es-ES"/>
         </w:rPr>
       </w:pPr>
-      <w:r>
-        <w:rPr>
-          <w:rFonts w:ascii="Arial" w:hAnsi="Arial" w:cs="Arial"/>
-          <w:sz w:val="22"/>
-          <w:lang w:val="es-ES"/>
-        </w:rPr>
-        <w:t xml:space="preserve">  2.-Que la aplicación tenga conexión a internet.</w:t>
-      </w:r>
     </w:p>
     <w:p>
       <w:pPr>
@@ -9524,7 +10108,7 @@
           <w:lang w:val="es-MX"/>
         </w:rPr>
       </w:pPr>
-      <w:bookmarkStart w:id="62" w:name="_Toc410755243"/>
+      <w:bookmarkStart w:id="62" w:name="_Toc412495705"/>
       <w:r>
         <w:rPr>
           <w:rFonts w:cs="Arial"/>
@@ -9556,7 +10140,7 @@
           <w:lang w:val="es-ES"/>
         </w:rPr>
       </w:pPr>
-      <w:bookmarkStart w:id="63" w:name="_Toc410755244"/>
+      <w:bookmarkStart w:id="63" w:name="_Toc412495706"/>
       <w:r>
         <w:rPr>
           <w:rFonts w:cs="Arial"/>
@@ -9583,7 +10167,7 @@
           <w:lang w:val="es-ES"/>
         </w:rPr>
       </w:pPr>
-      <w:bookmarkStart w:id="64" w:name="_Toc410755245"/>
+      <w:bookmarkStart w:id="64" w:name="_Toc412495707"/>
       <w:r>
         <w:rPr>
           <w:rFonts w:cs="Arial"/>
@@ -9657,7 +10241,7 @@
           <w:lang w:val="es-ES"/>
         </w:rPr>
       </w:pPr>
-      <w:bookmarkStart w:id="65" w:name="_Toc410755246"/>
+      <w:bookmarkStart w:id="65" w:name="_Toc412495708"/>
       <w:r>
         <w:rPr>
           <w:rFonts w:cs="Arial"/>
@@ -9678,7 +10262,7 @@
           <w:lang w:val="es-ES"/>
         </w:rPr>
       </w:pPr>
-      <w:bookmarkStart w:id="66" w:name="_Toc410755247"/>
+      <w:bookmarkStart w:id="66" w:name="_Toc412495709"/>
       <w:r>
         <w:rPr>
           <w:rFonts w:cs="Arial"/>
@@ -9806,7 +10390,7 @@
           <w:lang w:val="es-ES"/>
         </w:rPr>
       </w:pPr>
-      <w:bookmarkStart w:id="67" w:name="_Toc410755248"/>
+      <w:bookmarkStart w:id="67" w:name="_Toc412495710"/>
       <w:r>
         <w:rPr>
           <w:rFonts w:cs="Arial"/>
@@ -9854,28 +10438,6 @@
           <w:sz w:val="22"/>
         </w:rPr>
         <w:t>2.- Si el usuario no selecciona el apartado indicado no se mostrara la petición.</w:t>
-      </w:r>
-    </w:p>
-    <w:p>
-      <w:pPr>
-        <w:pStyle w:val="Ttulo3"/>
-        <w:widowControl/>
-        <w:numPr>
-          <w:ilvl w:val="0"/>
-          <w:numId w:val="0"/>
-        </w:numPr>
-        <w:ind w:left="720"/>
-        <w:rPr>
-          <w:rFonts w:cs="Arial"/>
-          <w:lang w:val="es-ES"/>
-        </w:rPr>
-      </w:pPr>
-      <w:r>
-        <w:rPr>
-          <w:rFonts w:cs="Arial"/>
-          <w:lang w:val="es-ES"/>
-        </w:rPr>
-        <w:t xml:space="preserve"> </w:t>
       </w:r>
     </w:p>
     <w:p>
@@ -9888,7 +10450,7 @@
           <w:lang w:val="es-ES"/>
         </w:rPr>
       </w:pPr>
-      <w:bookmarkStart w:id="68" w:name="_Toc410755249"/>
+      <w:bookmarkStart w:id="68" w:name="_Toc412495711"/>
       <w:r>
         <w:rPr>
           <w:rFonts w:cs="Arial"/>
@@ -9927,7 +10489,6 @@
           <w:sz w:val="22"/>
           <w:lang w:val="es-ES"/>
         </w:rPr>
-        <w:lastRenderedPageBreak/>
         <w:t>1.-Haber iniciado sesión en el sistema con cualquier tipo de usuario en el sistema.</w:t>
       </w:r>
     </w:p>
@@ -9980,7 +10541,7 @@
           <w:lang w:val="es-MX"/>
         </w:rPr>
       </w:pPr>
-      <w:bookmarkStart w:id="69" w:name="_Toc410755250"/>
+      <w:bookmarkStart w:id="69" w:name="_Toc412495712"/>
       <w:r>
         <w:rPr>
           <w:rFonts w:cs="Arial"/>
@@ -9988,7 +10549,16 @@
           <w:szCs w:val="28"/>
           <w:lang w:val="es-MX"/>
         </w:rPr>
-        <w:t>ESPECIFICACION DE CASO DE USO: CONSULTAR HUMEDAD</w:t>
+        <w:t xml:space="preserve">ESPECIFICACION DE CASO DE USO: </w:t>
+      </w:r>
+      <w:r>
+        <w:rPr>
+          <w:rFonts w:cs="Arial"/>
+          <w:sz w:val="28"/>
+          <w:szCs w:val="28"/>
+          <w:lang w:val="es-MX"/>
+        </w:rPr>
+        <w:t>ELIMINAR HISTORICOS CLIMATICOS</w:t>
       </w:r>
       <w:bookmarkEnd w:id="69"/>
     </w:p>
@@ -9997,20 +10567,20 @@
         <w:pStyle w:val="Ttulo1"/>
         <w:numPr>
           <w:ilvl w:val="0"/>
-          <w:numId w:val="16"/>
+          <w:numId w:val="26"/>
         </w:numPr>
         <w:rPr>
           <w:rFonts w:cs="Arial"/>
           <w:lang w:val="es-ES"/>
         </w:rPr>
       </w:pPr>
-      <w:bookmarkStart w:id="70" w:name="_Toc410755251"/>
-      <w:r>
-        <w:rPr>
-          <w:rFonts w:cs="Arial"/>
-          <w:lang w:val="es-ES"/>
-        </w:rPr>
-        <w:t>Consultar humedad</w:t>
+      <w:bookmarkStart w:id="70" w:name="_Toc412495713"/>
+      <w:r>
+        <w:rPr>
+          <w:rFonts w:cs="Arial"/>
+          <w:lang w:val="es-ES"/>
+        </w:rPr>
+        <w:t>Eliminar históricos climático</w:t>
       </w:r>
       <w:bookmarkEnd w:id="70"/>
     </w:p>
@@ -10021,16 +10591,14 @@
         <w:rPr>
           <w:rFonts w:cs="Arial"/>
           <w:sz w:val="22"/>
-          <w:szCs w:val="22"/>
-          <w:lang w:val="es-ES"/>
-        </w:rPr>
-      </w:pPr>
-      <w:bookmarkStart w:id="71" w:name="_Toc410755252"/>
-      <w:r>
-        <w:rPr>
-          <w:rFonts w:cs="Arial"/>
-          <w:sz w:val="22"/>
-          <w:szCs w:val="22"/>
+          <w:lang w:val="es-ES"/>
+        </w:rPr>
+      </w:pPr>
+      <w:bookmarkStart w:id="71" w:name="_Toc412495714"/>
+      <w:r>
+        <w:rPr>
+          <w:rFonts w:cs="Arial"/>
+          <w:sz w:val="22"/>
           <w:lang w:val="es-ES"/>
         </w:rPr>
         <w:t>Descripción</w:t>
@@ -10045,6 +10613,7 @@
           <w:rFonts w:ascii="Arial" w:hAnsi="Arial" w:cs="Arial"/>
           <w:i w:val="0"/>
           <w:color w:val="000000" w:themeColor="text1"/>
+          <w:sz w:val="22"/>
           <w:lang w:val="es-MX"/>
         </w:rPr>
       </w:pPr>
@@ -10054,10 +10623,9 @@
           <w:i w:val="0"/>
           <w:color w:val="000000" w:themeColor="text1"/>
           <w:sz w:val="22"/>
-          <w:szCs w:val="22"/>
-          <w:lang w:val="es-MX"/>
-        </w:rPr>
-        <w:t xml:space="preserve"> El sistema muestra un </w:t>
+          <w:lang w:val="es-MX"/>
+        </w:rPr>
+        <w:t xml:space="preserve">El sistema </w:t>
       </w:r>
       <w:r>
         <w:rPr>
@@ -10065,30 +10633,9 @@
           <w:i w:val="0"/>
           <w:color w:val="000000" w:themeColor="text1"/>
           <w:sz w:val="22"/>
-          <w:szCs w:val="22"/>
-          <w:lang w:val="es-MX"/>
-        </w:rPr>
-        <w:t>gráfico</w:t>
-      </w:r>
-      <w:r>
-        <w:rPr>
-          <w:rFonts w:ascii="Arial" w:hAnsi="Arial" w:cs="Arial"/>
-          <w:i w:val="0"/>
-          <w:color w:val="000000" w:themeColor="text1"/>
-          <w:sz w:val="22"/>
-          <w:szCs w:val="22"/>
-          <w:lang w:val="es-MX"/>
-        </w:rPr>
-        <w:t xml:space="preserve"> en el que se representa  la humedad del a zona seleccionada</w:t>
-      </w:r>
-      <w:r>
-        <w:rPr>
-          <w:rFonts w:ascii="Arial" w:hAnsi="Arial" w:cs="Arial"/>
-          <w:i w:val="0"/>
-          <w:color w:val="000000" w:themeColor="text1"/>
-          <w:lang w:val="es-MX"/>
-        </w:rPr>
-        <w:t>.</w:t>
+          <w:lang w:val="es-MX"/>
+        </w:rPr>
+        <w:t>permite al administrador poder eliminar  cualquier histórico climático que se  haya registrado en la base de datos de la aplicación.</w:t>
       </w:r>
     </w:p>
     <w:p>
@@ -10101,7 +10648,7 @@
           <w:lang w:val="es-ES"/>
         </w:rPr>
       </w:pPr>
-      <w:bookmarkStart w:id="72" w:name="_Toc410755253"/>
+      <w:bookmarkStart w:id="72" w:name="_Toc412495715"/>
       <w:r>
         <w:rPr>
           <w:rFonts w:cs="Arial"/>
@@ -10119,16 +10666,14 @@
         <w:rPr>
           <w:rFonts w:cs="Arial"/>
           <w:sz w:val="22"/>
-          <w:szCs w:val="22"/>
-          <w:lang w:val="es-ES"/>
-        </w:rPr>
-      </w:pPr>
-      <w:bookmarkStart w:id="73" w:name="_Toc410755254"/>
-      <w:r>
-        <w:rPr>
-          <w:rFonts w:cs="Arial"/>
-          <w:sz w:val="22"/>
-          <w:szCs w:val="22"/>
+          <w:lang w:val="es-ES"/>
+        </w:rPr>
+      </w:pPr>
+      <w:bookmarkStart w:id="73" w:name="_Toc412495716"/>
+      <w:r>
+        <w:rPr>
+          <w:rFonts w:cs="Arial"/>
+          <w:sz w:val="22"/>
           <w:lang w:val="es-ES"/>
         </w:rPr>
         <w:t>Flujo Básico</w:t>
@@ -10138,195 +10683,115 @@
         <w:rPr>
           <w:rFonts w:cs="Arial"/>
           <w:sz w:val="22"/>
-          <w:szCs w:val="22"/>
           <w:lang w:val="es-ES"/>
         </w:rPr>
         <w:t xml:space="preserve"> </w:t>
       </w:r>
+    </w:p>
+    <w:p>
+      <w:pPr>
+        <w:ind w:left="426"/>
+        <w:jc w:val="both"/>
+        <w:rPr>
+          <w:rFonts w:ascii="Arial" w:hAnsi="Arial" w:cs="Arial"/>
+          <w:sz w:val="22"/>
+          <w:lang w:val="es-ES"/>
+        </w:rPr>
+      </w:pPr>
+    </w:p>
+    <w:p>
+      <w:pPr>
+        <w:ind w:left="360"/>
+        <w:jc w:val="both"/>
+        <w:rPr>
+          <w:rFonts w:ascii="Arial" w:hAnsi="Arial" w:cs="Arial"/>
+          <w:sz w:val="22"/>
+          <w:lang w:val="es-ES"/>
+        </w:rPr>
+      </w:pPr>
     </w:p>
     <w:p>
       <w:pPr>
         <w:numPr>
           <w:ilvl w:val="0"/>
-          <w:numId w:val="17"/>
+          <w:numId w:val="27"/>
         </w:numPr>
         <w:jc w:val="both"/>
         <w:rPr>
           <w:rFonts w:ascii="Arial" w:hAnsi="Arial" w:cs="Arial"/>
           <w:sz w:val="22"/>
-          <w:szCs w:val="22"/>
-          <w:lang w:val="es-ES"/>
-        </w:rPr>
-      </w:pPr>
-      <w:r>
-        <w:rPr>
-          <w:rFonts w:ascii="Arial" w:hAnsi="Arial" w:cs="Arial"/>
-          <w:sz w:val="22"/>
-          <w:szCs w:val="22"/>
-          <w:lang w:val="es-ES"/>
-        </w:rPr>
-        <w:t xml:space="preserve"> </w:t>
-      </w:r>
-      <w:r>
-        <w:rPr>
-          <w:rFonts w:ascii="Arial" w:hAnsi="Arial" w:cs="Arial"/>
-          <w:sz w:val="22"/>
-          <w:szCs w:val="22"/>
-          <w:lang w:val="es-ES"/>
-        </w:rPr>
-        <w:t xml:space="preserve">El usuario se posiciona en la pantalla principal de la aplicación web. </w:t>
+          <w:lang w:val="es-ES"/>
+        </w:rPr>
+      </w:pPr>
+      <w:r>
+        <w:rPr>
+          <w:rFonts w:ascii="Arial" w:hAnsi="Arial" w:cs="Arial"/>
+          <w:sz w:val="22"/>
+          <w:lang w:val="es-ES"/>
+        </w:rPr>
+        <w:t>El usuario se posiciona en la pantalla principal de la aplicación web y selecciona el botón del clima.</w:t>
       </w:r>
     </w:p>
     <w:p>
       <w:pPr>
         <w:numPr>
           <w:ilvl w:val="0"/>
-          <w:numId w:val="17"/>
+          <w:numId w:val="27"/>
         </w:numPr>
         <w:jc w:val="both"/>
         <w:rPr>
           <w:rFonts w:ascii="Arial" w:hAnsi="Arial" w:cs="Arial"/>
           <w:sz w:val="22"/>
-          <w:szCs w:val="22"/>
-          <w:lang w:val="es-ES"/>
-        </w:rPr>
-      </w:pPr>
-      <w:r>
-        <w:rPr>
-          <w:rFonts w:ascii="Arial" w:hAnsi="Arial" w:cs="Arial"/>
-          <w:sz w:val="22"/>
-          <w:szCs w:val="22"/>
-          <w:lang w:val="es-ES"/>
-        </w:rPr>
-        <w:t>Selecciona la zona de la requiere los datos climáticos.</w:t>
+          <w:lang w:val="es-ES"/>
+        </w:rPr>
+      </w:pPr>
+      <w:r>
+        <w:rPr>
+          <w:rFonts w:ascii="Arial" w:hAnsi="Arial" w:cs="Arial"/>
+          <w:sz w:val="22"/>
+          <w:lang w:val="es-ES"/>
+        </w:rPr>
+        <w:t>El usuario selecciona la opción de eliminar histórico</w:t>
+      </w:r>
+      <w:r>
+        <w:rPr>
+          <w:rFonts w:ascii="Arial" w:hAnsi="Arial" w:cs="Arial"/>
+          <w:sz w:val="22"/>
+          <w:lang w:val="es-ES"/>
+        </w:rPr>
+        <w:t>.</w:t>
       </w:r>
     </w:p>
     <w:p>
       <w:pPr>
         <w:numPr>
           <w:ilvl w:val="0"/>
-          <w:numId w:val="17"/>
+          <w:numId w:val="27"/>
         </w:numPr>
+        <w:ind w:left="0"/>
         <w:jc w:val="both"/>
         <w:rPr>
-          <w:rFonts w:ascii="Arial" w:hAnsi="Arial" w:cs="Arial"/>
-          <w:sz w:val="22"/>
-          <w:szCs w:val="22"/>
-          <w:lang w:val="es-ES"/>
-        </w:rPr>
-      </w:pPr>
-      <w:r>
-        <w:rPr>
-          <w:rFonts w:ascii="Arial" w:hAnsi="Arial" w:cs="Arial"/>
-          <w:sz w:val="22"/>
-          <w:szCs w:val="22"/>
-          <w:lang w:val="es-ES"/>
-        </w:rPr>
-        <w:t>Selecciona el apartado de humedad.</w:t>
-      </w:r>
-    </w:p>
-    <w:p>
-      <w:pPr>
-        <w:numPr>
-          <w:ilvl w:val="0"/>
-          <w:numId w:val="17"/>
-        </w:numPr>
-        <w:jc w:val="both"/>
-        <w:rPr>
-          <w:rFonts w:ascii="Arial" w:hAnsi="Arial" w:cs="Arial"/>
-          <w:sz w:val="22"/>
-          <w:szCs w:val="22"/>
-          <w:lang w:val="es-ES"/>
-        </w:rPr>
-      </w:pPr>
-      <w:r>
-        <w:rPr>
-          <w:rFonts w:ascii="Arial" w:hAnsi="Arial" w:cs="Arial"/>
-          <w:sz w:val="22"/>
-          <w:szCs w:val="22"/>
-          <w:lang w:val="es-ES"/>
-        </w:rPr>
-        <w:t xml:space="preserve">El sistema recibe la petición por parte del usuario y devuelve </w:t>
-      </w:r>
-      <w:r>
-        <w:rPr>
-          <w:rFonts w:ascii="Arial" w:hAnsi="Arial" w:cs="Arial"/>
-          <w:sz w:val="22"/>
-          <w:szCs w:val="22"/>
-          <w:lang w:val="es-ES"/>
-        </w:rPr>
-        <w:t>un</w:t>
-      </w:r>
-      <w:r>
-        <w:rPr>
-          <w:rFonts w:ascii="Arial" w:hAnsi="Arial" w:cs="Arial"/>
-          <w:sz w:val="22"/>
-          <w:szCs w:val="22"/>
-          <w:lang w:val="es-ES"/>
-        </w:rPr>
-        <w:t xml:space="preserve"> </w:t>
-      </w:r>
-      <w:r>
-        <w:rPr>
-          <w:rFonts w:ascii="Arial" w:hAnsi="Arial" w:cs="Arial"/>
-          <w:sz w:val="22"/>
-          <w:szCs w:val="22"/>
-          <w:lang w:val="es-ES"/>
-        </w:rPr>
-        <w:t>gráfico</w:t>
-      </w:r>
-      <w:r>
-        <w:rPr>
-          <w:rFonts w:ascii="Arial" w:hAnsi="Arial" w:cs="Arial"/>
-          <w:sz w:val="22"/>
-          <w:szCs w:val="22"/>
-          <w:lang w:val="es-ES"/>
-        </w:rPr>
-        <w:t xml:space="preserve"> con los datos seleccionados.</w:t>
-      </w:r>
-    </w:p>
-    <w:p>
-      <w:pPr>
-        <w:numPr>
-          <w:ilvl w:val="0"/>
-          <w:numId w:val="17"/>
-        </w:numPr>
-        <w:jc w:val="both"/>
-        <w:rPr>
-          <w:rFonts w:ascii="Arial" w:hAnsi="Arial" w:cs="Arial"/>
-          <w:sz w:val="22"/>
-          <w:szCs w:val="22"/>
-          <w:lang w:val="es-ES"/>
-        </w:rPr>
-      </w:pPr>
-      <w:r>
-        <w:rPr>
-          <w:rFonts w:ascii="Arial" w:hAnsi="Arial" w:cs="Arial"/>
-          <w:sz w:val="22"/>
-          <w:szCs w:val="22"/>
-          <w:lang w:val="es-ES"/>
-        </w:rPr>
-        <w:t>El usuario visualiza el grafico de la humedad.</w:t>
-      </w:r>
-    </w:p>
-    <w:p>
-      <w:pPr>
-        <w:ind w:left="360"/>
-        <w:jc w:val="both"/>
-        <w:rPr>
-          <w:rFonts w:ascii="Arial" w:hAnsi="Arial" w:cs="Arial"/>
-          <w:lang w:val="es-ES"/>
-        </w:rPr>
-      </w:pPr>
-    </w:p>
-    <w:p>
-      <w:pPr>
-        <w:pStyle w:val="InfoBlue"/>
-        <w:ind w:left="0"/>
-        <w:rPr>
           <w:rFonts w:ascii="Arial" w:hAnsi="Arial"/>
-        </w:rPr>
-      </w:pPr>
+          <w:sz w:val="22"/>
+          <w:lang w:val="es-MX"/>
+        </w:rPr>
+      </w:pPr>
+      <w:r>
+        <w:rPr>
+          <w:rFonts w:ascii="Arial" w:hAnsi="Arial" w:cs="Arial"/>
+          <w:sz w:val="22"/>
+          <w:lang w:val="es-ES"/>
+        </w:rPr>
+        <w:t xml:space="preserve">El sistema muestra </w:t>
+      </w:r>
+      <w:r>
+        <w:rPr>
+          <w:rFonts w:ascii="Arial" w:hAnsi="Arial" w:cs="Arial"/>
+          <w:sz w:val="22"/>
+          <w:lang w:val="es-ES"/>
+        </w:rPr>
+        <w:t xml:space="preserve">un mensaje de  histórico eliminado </w:t>
+      </w:r>
     </w:p>
     <w:p>
       <w:pPr>
@@ -10336,16 +10801,14 @@
         <w:rPr>
           <w:rFonts w:cs="Arial"/>
           <w:sz w:val="22"/>
-          <w:szCs w:val="22"/>
-          <w:lang w:val="es-ES"/>
-        </w:rPr>
-      </w:pPr>
-      <w:bookmarkStart w:id="74" w:name="_Toc410755255"/>
-      <w:r>
-        <w:rPr>
-          <w:rFonts w:cs="Arial"/>
-          <w:sz w:val="22"/>
-          <w:szCs w:val="22"/>
+          <w:lang w:val="es-ES"/>
+        </w:rPr>
+      </w:pPr>
+      <w:bookmarkStart w:id="74" w:name="_Toc412495717"/>
+      <w:r>
+        <w:rPr>
+          <w:rFonts w:cs="Arial"/>
+          <w:sz w:val="22"/>
           <w:lang w:val="es-ES"/>
         </w:rPr>
         <w:t>Flujos Alternativos</w:t>
@@ -10358,16 +10821,21 @@
         <w:rPr>
           <w:rFonts w:ascii="Arial" w:hAnsi="Arial"/>
           <w:sz w:val="22"/>
-          <w:szCs w:val="22"/>
         </w:rPr>
       </w:pPr>
       <w:r>
         <w:rPr>
           <w:rFonts w:ascii="Arial" w:hAnsi="Arial"/>
           <w:sz w:val="22"/>
-          <w:szCs w:val="22"/>
-        </w:rPr>
-        <w:t>1.-Si el sistema no tiene conexión a internet no se mostrar ningún dato en la aplicación.</w:t>
+        </w:rPr>
+        <w:t>1</w:t>
+      </w:r>
+      <w:r>
+        <w:rPr>
+          <w:rFonts w:ascii="Arial" w:hAnsi="Arial"/>
+          <w:sz w:val="22"/>
+        </w:rPr>
+        <w:t>.- Si el usuario no selecciona el apartado indicado no se mostrara la petición</w:t>
       </w:r>
     </w:p>
     <w:p>
@@ -10376,58 +10844,15 @@
         <w:rPr>
           <w:rFonts w:ascii="Arial" w:hAnsi="Arial"/>
           <w:sz w:val="22"/>
-          <w:szCs w:val="22"/>
         </w:rPr>
       </w:pPr>
       <w:r>
         <w:rPr>
           <w:rFonts w:ascii="Arial" w:hAnsi="Arial"/>
           <w:sz w:val="22"/>
-          <w:szCs w:val="22"/>
-        </w:rPr>
-        <w:t>2.- Si el usuario no selecciona el apartado indicado no se mostrara la petición.</w:t>
-      </w:r>
-    </w:p>
-    <w:p>
-      <w:pPr>
-        <w:pStyle w:val="Textoindependiente"/>
-        <w:rPr>
-          <w:rFonts w:ascii="Arial" w:hAnsi="Arial" w:cs="Arial"/>
-          <w:lang w:val="es-ES"/>
-        </w:rPr>
-      </w:pPr>
-      <w:r>
-        <w:rPr>
-          <w:rFonts w:ascii="Arial" w:hAnsi="Arial" w:cs="Arial"/>
-          <w:sz w:val="22"/>
-          <w:szCs w:val="22"/>
-          <w:lang w:val="es-ES"/>
-        </w:rPr>
-        <w:t>3.-El usuario seleccione una zona 1ue no requiera y el sistema arroje un dato que no concuerde</w:t>
-      </w:r>
-      <w:r>
-        <w:rPr>
-          <w:rFonts w:ascii="Arial" w:hAnsi="Arial" w:cs="Arial"/>
-          <w:lang w:val="es-ES"/>
-        </w:rPr>
-        <w:t>.</w:t>
-      </w:r>
-    </w:p>
-    <w:p>
-      <w:pPr>
-        <w:rPr>
-          <w:rFonts w:ascii="Arial" w:hAnsi="Arial" w:cs="Arial"/>
-          <w:lang w:val="es-ES"/>
-        </w:rPr>
-      </w:pPr>
-    </w:p>
-    <w:p>
-      <w:pPr>
-        <w:pStyle w:val="InfoBlue"/>
-        <w:rPr>
-          <w:rFonts w:ascii="Arial" w:hAnsi="Arial"/>
-        </w:rPr>
-      </w:pPr>
+        </w:rPr>
+        <w:t>2.- Si no hay datos en históricos no se podrá seleccionar  cual eliminar.</w:t>
+      </w:r>
     </w:p>
     <w:p>
       <w:pPr>
@@ -10439,7 +10864,7 @@
           <w:lang w:val="es-ES"/>
         </w:rPr>
       </w:pPr>
-      <w:bookmarkStart w:id="75" w:name="_Toc410755256"/>
+      <w:bookmarkStart w:id="75" w:name="_Toc412495718"/>
       <w:r>
         <w:rPr>
           <w:rFonts w:cs="Arial"/>
@@ -10451,60 +10876,100 @@
     </w:p>
     <w:p>
       <w:pPr>
-        <w:pStyle w:val="Ttulo1"/>
-        <w:numPr>
-          <w:ilvl w:val="0"/>
-          <w:numId w:val="20"/>
-        </w:numPr>
-        <w:rPr>
-          <w:rFonts w:cs="Arial"/>
-          <w:b w:val="0"/>
-          <w:sz w:val="22"/>
-          <w:szCs w:val="22"/>
-          <w:lang w:val="es-ES"/>
-        </w:rPr>
-      </w:pPr>
-      <w:bookmarkStart w:id="76" w:name="_Toc410755257"/>
-      <w:r>
-        <w:rPr>
-          <w:rFonts w:cs="Arial"/>
-          <w:b w:val="0"/>
-          <w:sz w:val="22"/>
-          <w:szCs w:val="22"/>
-          <w:lang w:val="es-ES"/>
-        </w:rPr>
-        <w:t>Haber iniciado sesión en el sistema con cualquier tipo de usuario en el sistema.</w:t>
-      </w:r>
-      <w:bookmarkEnd w:id="76"/>
-    </w:p>
-    <w:p>
-      <w:pPr>
-        <w:rPr>
-          <w:rFonts w:ascii="Arial" w:hAnsi="Arial" w:cs="Arial"/>
-          <w:sz w:val="22"/>
-          <w:szCs w:val="22"/>
-          <w:lang w:val="es-ES"/>
-        </w:rPr>
-      </w:pPr>
-      <w:r>
-        <w:rPr>
-          <w:rFonts w:ascii="Arial" w:hAnsi="Arial" w:cs="Arial"/>
-          <w:sz w:val="22"/>
-          <w:szCs w:val="22"/>
-          <w:lang w:val="es-ES"/>
-        </w:rPr>
-        <w:t>2.-Que la aplicación tenga conexión a internet.</w:t>
-      </w:r>
-    </w:p>
-    <w:p>
-      <w:pPr>
-        <w:rPr>
-          <w:rFonts w:ascii="Arial" w:hAnsi="Arial" w:cs="Arial"/>
-          <w:sz w:val="28"/>
-          <w:szCs w:val="28"/>
-          <w:lang w:val="es-ES"/>
-        </w:rPr>
-      </w:pPr>
+        <w:rPr>
+          <w:rFonts w:ascii="Arial" w:hAnsi="Arial" w:cs="Arial"/>
+          <w:lang w:val="es-ES"/>
+        </w:rPr>
+      </w:pPr>
+      <w:r>
+        <w:rPr>
+          <w:rFonts w:ascii="Arial" w:hAnsi="Arial" w:cs="Arial"/>
+          <w:lang w:val="es-ES"/>
+        </w:rPr>
+        <w:tab/>
+      </w:r>
+    </w:p>
+    <w:p>
+      <w:pPr>
+        <w:rPr>
+          <w:rFonts w:ascii="Arial" w:hAnsi="Arial" w:cs="Arial"/>
+          <w:sz w:val="22"/>
+          <w:lang w:val="es-ES"/>
+        </w:rPr>
+      </w:pPr>
+      <w:r>
+        <w:rPr>
+          <w:rFonts w:ascii="Arial" w:hAnsi="Arial" w:cs="Arial"/>
+          <w:sz w:val="22"/>
+          <w:lang w:val="es-ES"/>
+        </w:rPr>
+        <w:t>1.-Haber iniciado sesión en el sistema</w:t>
+      </w:r>
+      <w:r>
+        <w:rPr>
+          <w:rFonts w:ascii="Arial" w:hAnsi="Arial" w:cs="Arial"/>
+          <w:sz w:val="22"/>
+          <w:lang w:val="es-ES"/>
+        </w:rPr>
+        <w:t xml:space="preserve"> con</w:t>
+      </w:r>
+      <w:r>
+        <w:rPr>
+          <w:rFonts w:ascii="Arial" w:hAnsi="Arial" w:cs="Arial"/>
+          <w:sz w:val="22"/>
+          <w:lang w:val="es-ES"/>
+        </w:rPr>
+        <w:t xml:space="preserve"> tipo de usuario</w:t>
+      </w:r>
+      <w:r>
+        <w:rPr>
+          <w:rFonts w:ascii="Arial" w:hAnsi="Arial" w:cs="Arial"/>
+          <w:sz w:val="22"/>
+          <w:lang w:val="es-ES"/>
+        </w:rPr>
+        <w:t xml:space="preserve"> administrador</w:t>
+      </w:r>
+      <w:r>
+        <w:rPr>
+          <w:rFonts w:ascii="Arial" w:hAnsi="Arial" w:cs="Arial"/>
+          <w:sz w:val="22"/>
+          <w:lang w:val="es-ES"/>
+        </w:rPr>
+        <w:t xml:space="preserve"> en el sistema.</w:t>
+      </w:r>
+    </w:p>
+    <w:p>
+      <w:pPr>
+        <w:rPr>
+          <w:rFonts w:ascii="Arial" w:hAnsi="Arial" w:cs="Arial"/>
+          <w:sz w:val="22"/>
+          <w:lang w:val="es-ES"/>
+        </w:rPr>
+      </w:pPr>
+      <w:r>
+        <w:rPr>
+          <w:rFonts w:ascii="Arial" w:hAnsi="Arial" w:cs="Arial"/>
+          <w:sz w:val="22"/>
+          <w:lang w:val="es-ES"/>
+        </w:rPr>
+        <w:t>2.-</w:t>
+      </w:r>
+      <w:r>
+        <w:rPr>
+          <w:rFonts w:ascii="Arial" w:hAnsi="Arial" w:cs="Arial"/>
+          <w:sz w:val="22"/>
+          <w:lang w:val="es-ES"/>
+        </w:rPr>
+        <w:t>Que la aplicación tenga  datos el sistema</w:t>
+      </w:r>
+      <w:r>
+        <w:rPr>
+          <w:rFonts w:ascii="Arial" w:hAnsi="Arial" w:cs="Arial"/>
+          <w:sz w:val="22"/>
+          <w:lang w:val="es-ES"/>
+        </w:rPr>
+        <w:t>.</w:t>
+      </w:r>
     </w:p>
     <w:p>
       <w:pPr>
@@ -10514,23 +10979,45 @@
           <w:numId w:val="0"/>
         </w:numPr>
         <w:rPr>
-          <w:rFonts w:cs="Arial"/>
+          <w:lang w:val="es-MX"/>
+        </w:rPr>
+      </w:pPr>
+    </w:p>
+    <w:p>
+      <w:pPr>
+        <w:rPr>
+          <w:rFonts w:ascii="Arial" w:hAnsi="Arial" w:cs="Arial"/>
           <w:sz w:val="28"/>
           <w:szCs w:val="28"/>
           <w:lang w:val="es-MX"/>
         </w:rPr>
       </w:pPr>
-      <w:bookmarkStart w:id="77" w:name="_Toc410755258"/>
-      <w:r>
+    </w:p>
+    <w:p>
+      <w:pPr>
+        <w:pStyle w:val="Ttulo1"/>
+        <w:numPr>
+          <w:ilvl w:val="0"/>
+          <w:numId w:val="0"/>
+        </w:numPr>
         <w:rPr>
           <w:rFonts w:cs="Arial"/>
           <w:sz w:val="28"/>
           <w:szCs w:val="28"/>
           <w:lang w:val="es-MX"/>
         </w:rPr>
+      </w:pPr>
+      <w:bookmarkStart w:id="76" w:name="_Toc412495719"/>
+      <w:r>
+        <w:rPr>
+          <w:rFonts w:cs="Arial"/>
+          <w:sz w:val="28"/>
+          <w:szCs w:val="28"/>
+          <w:lang w:val="es-MX"/>
+        </w:rPr>
         <w:t>ESPECIFICACIONES DE CASO DE USO: CONSULTAR HISTORICOS DE LA HUMEDAD</w:t>
       </w:r>
-      <w:bookmarkEnd w:id="77"/>
+      <w:bookmarkEnd w:id="76"/>
     </w:p>
     <w:p>
       <w:pPr>
@@ -10552,7 +11039,7 @@
           <w:lang w:val="es-ES"/>
         </w:rPr>
       </w:pPr>
-      <w:bookmarkStart w:id="78" w:name="_Toc410755259"/>
+      <w:bookmarkStart w:id="77" w:name="_Toc412495720"/>
       <w:r>
         <w:rPr>
           <w:rFonts w:cs="Arial"/>
@@ -10560,7 +11047,7 @@
         </w:rPr>
         <w:t>Consultar históricos de la humedad</w:t>
       </w:r>
-      <w:bookmarkEnd w:id="78"/>
+      <w:bookmarkEnd w:id="77"/>
     </w:p>
     <w:p>
       <w:pPr>
@@ -10572,7 +11059,7 @@
           <w:lang w:val="es-ES"/>
         </w:rPr>
       </w:pPr>
-      <w:bookmarkStart w:id="79" w:name="_Toc410755260"/>
+      <w:bookmarkStart w:id="78" w:name="_Toc412495721"/>
       <w:r>
         <w:rPr>
           <w:rFonts w:cs="Arial"/>
@@ -10581,7 +11068,7 @@
         </w:rPr>
         <w:t>Descripción</w:t>
       </w:r>
-      <w:bookmarkEnd w:id="79"/>
+      <w:bookmarkEnd w:id="78"/>
     </w:p>
     <w:p>
       <w:pPr>
@@ -10646,7 +11133,7 @@
           <w:lang w:val="es-ES"/>
         </w:rPr>
       </w:pPr>
-      <w:bookmarkStart w:id="80" w:name="_Toc410755261"/>
+      <w:bookmarkStart w:id="79" w:name="_Toc412495722"/>
       <w:r>
         <w:rPr>
           <w:rFonts w:cs="Arial"/>
@@ -10654,7 +11141,7 @@
         </w:rPr>
         <w:t>Flujo de Eventos</w:t>
       </w:r>
-      <w:bookmarkEnd w:id="80"/>
+      <w:bookmarkEnd w:id="79"/>
     </w:p>
     <w:p>
       <w:pPr>
@@ -10667,7 +11154,7 @@
           <w:lang w:val="es-ES"/>
         </w:rPr>
       </w:pPr>
-      <w:bookmarkStart w:id="81" w:name="_Toc410755262"/>
+      <w:bookmarkStart w:id="80" w:name="_Toc412495723"/>
       <w:r>
         <w:rPr>
           <w:rFonts w:cs="Arial"/>
@@ -10676,7 +11163,7 @@
         </w:rPr>
         <w:t>Flujo Básico</w:t>
       </w:r>
-      <w:bookmarkEnd w:id="81"/>
+      <w:bookmarkEnd w:id="80"/>
       <w:r>
         <w:rPr>
           <w:rFonts w:cs="Arial"/>
@@ -10811,16 +11298,17 @@
           <w:lang w:val="es-ES"/>
         </w:rPr>
       </w:pPr>
-      <w:bookmarkStart w:id="82" w:name="_Toc410755263"/>
-      <w:r>
-        <w:rPr>
-          <w:rFonts w:cs="Arial"/>
-          <w:sz w:val="22"/>
-          <w:lang w:val="es-ES"/>
-        </w:rPr>
+      <w:bookmarkStart w:id="81" w:name="_Toc412495724"/>
+      <w:r>
+        <w:rPr>
+          <w:rFonts w:cs="Arial"/>
+          <w:sz w:val="22"/>
+          <w:lang w:val="es-ES"/>
+        </w:rPr>
+        <w:lastRenderedPageBreak/>
         <w:t>Flujos Alternativos</w:t>
       </w:r>
-      <w:bookmarkEnd w:id="82"/>
+      <w:bookmarkEnd w:id="81"/>
     </w:p>
     <w:p>
       <w:pPr>
@@ -10859,28 +11347,6 @@
           <w:sz w:val="22"/>
         </w:rPr>
         <w:t>2.- Si el usuario no selecciona el apartado indicado no se mostrara la petición.</w:t>
-      </w:r>
-    </w:p>
-    <w:p>
-      <w:pPr>
-        <w:pStyle w:val="Ttulo3"/>
-        <w:widowControl/>
-        <w:numPr>
-          <w:ilvl w:val="0"/>
-          <w:numId w:val="0"/>
-        </w:numPr>
-        <w:ind w:left="720"/>
-        <w:rPr>
-          <w:rFonts w:cs="Arial"/>
-          <w:lang w:val="es-ES"/>
-        </w:rPr>
-      </w:pPr>
-      <w:r>
-        <w:rPr>
-          <w:rFonts w:cs="Arial"/>
-          <w:lang w:val="es-ES"/>
-        </w:rPr>
-        <w:t xml:space="preserve"> </w:t>
       </w:r>
     </w:p>
     <w:p>
@@ -10893,7 +11359,7 @@
           <w:lang w:val="es-ES"/>
         </w:rPr>
       </w:pPr>
-      <w:bookmarkStart w:id="83" w:name="_Toc410755264"/>
+      <w:bookmarkStart w:id="82" w:name="_Toc412495725"/>
       <w:r>
         <w:rPr>
           <w:rFonts w:cs="Arial"/>
@@ -10901,7 +11367,7 @@
         </w:rPr>
         <w:t>Precondiciones</w:t>
       </w:r>
-      <w:bookmarkEnd w:id="83"/>
+      <w:bookmarkEnd w:id="82"/>
     </w:p>
     <w:p>
       <w:pPr>
@@ -10970,7 +11436,531 @@
           <w:numId w:val="0"/>
         </w:numPr>
         <w:rPr>
-          <w:lang w:val="es-ES"/>
+          <w:rFonts w:cs="Arial"/>
+          <w:sz w:val="28"/>
+          <w:szCs w:val="28"/>
+          <w:lang w:val="es-MX"/>
+        </w:rPr>
+      </w:pPr>
+      <w:bookmarkStart w:id="83" w:name="_Toc412495726"/>
+      <w:r>
+        <w:rPr>
+          <w:rFonts w:cs="Arial"/>
+          <w:sz w:val="28"/>
+          <w:szCs w:val="28"/>
+          <w:lang w:val="es-MX"/>
+        </w:rPr>
+        <w:t>ESP</w:t>
+      </w:r>
+      <w:r>
+        <w:rPr>
+          <w:rFonts w:cs="Arial"/>
+          <w:sz w:val="28"/>
+          <w:szCs w:val="28"/>
+          <w:lang w:val="es-MX"/>
+        </w:rPr>
+        <w:t xml:space="preserve">ECIFICACIONES DE CASO DE USO: </w:t>
+      </w:r>
+      <w:r>
+        <w:rPr>
+          <w:rFonts w:cs="Arial"/>
+          <w:sz w:val="28"/>
+          <w:szCs w:val="28"/>
+          <w:lang w:val="es-MX"/>
+        </w:rPr>
+        <w:t>ELIMINAR HISTORICOS DE LA HUMEDAD</w:t>
+      </w:r>
+      <w:bookmarkEnd w:id="83"/>
+      <w:r>
+        <w:rPr>
+          <w:rFonts w:cs="Arial"/>
+          <w:sz w:val="28"/>
+          <w:szCs w:val="28"/>
+          <w:lang w:val="es-MX"/>
+        </w:rPr>
+        <w:t xml:space="preserve"> </w:t>
+      </w:r>
+    </w:p>
+    <w:p>
+      <w:pPr>
+        <w:pStyle w:val="Ttulo1"/>
+        <w:numPr>
+          <w:ilvl w:val="0"/>
+          <w:numId w:val="26"/>
+        </w:numPr>
+        <w:rPr>
+          <w:rFonts w:cs="Arial"/>
+          <w:lang w:val="es-ES"/>
+        </w:rPr>
+      </w:pPr>
+      <w:bookmarkStart w:id="84" w:name="_Toc412495727"/>
+      <w:r>
+        <w:rPr>
+          <w:rFonts w:cs="Arial"/>
+          <w:lang w:val="es-ES"/>
+        </w:rPr>
+        <w:t>Eliminar históricos de la humedad</w:t>
+      </w:r>
+      <w:bookmarkEnd w:id="84"/>
+    </w:p>
+    <w:p>
+      <w:pPr>
+        <w:pStyle w:val="Ttulo2"/>
+        <w:ind w:left="720" w:hanging="720"/>
+        <w:rPr>
+          <w:rFonts w:cs="Arial"/>
+          <w:sz w:val="22"/>
+          <w:lang w:val="es-ES"/>
+        </w:rPr>
+      </w:pPr>
+      <w:bookmarkStart w:id="85" w:name="_Toc412495728"/>
+      <w:r>
+        <w:rPr>
+          <w:rFonts w:cs="Arial"/>
+          <w:sz w:val="22"/>
+          <w:lang w:val="es-ES"/>
+        </w:rPr>
+        <w:t>Descripción</w:t>
+      </w:r>
+      <w:bookmarkEnd w:id="85"/>
+    </w:p>
+    <w:p>
+      <w:pPr>
+        <w:pStyle w:val="Textoindependiente2"/>
+        <w:ind w:left="720"/>
+        <w:rPr>
+          <w:rFonts w:ascii="Arial" w:hAnsi="Arial" w:cs="Arial"/>
+          <w:i w:val="0"/>
+          <w:color w:val="000000" w:themeColor="text1"/>
+          <w:sz w:val="22"/>
+          <w:lang w:val="es-MX"/>
+        </w:rPr>
+      </w:pPr>
+      <w:r>
+        <w:rPr>
+          <w:rFonts w:ascii="Arial" w:hAnsi="Arial" w:cs="Arial"/>
+          <w:i w:val="0"/>
+          <w:color w:val="000000" w:themeColor="text1"/>
+          <w:sz w:val="22"/>
+          <w:lang w:val="es-MX"/>
+        </w:rPr>
+        <w:t xml:space="preserve">El sistema </w:t>
+      </w:r>
+      <w:r>
+        <w:rPr>
+          <w:rFonts w:ascii="Arial" w:hAnsi="Arial" w:cs="Arial"/>
+          <w:i w:val="0"/>
+          <w:color w:val="000000" w:themeColor="text1"/>
+          <w:sz w:val="22"/>
+          <w:lang w:val="es-MX"/>
+        </w:rPr>
+        <w:t xml:space="preserve">permite al administrador </w:t>
+      </w:r>
+      <w:r>
+        <w:rPr>
+          <w:rFonts w:ascii="Arial" w:hAnsi="Arial" w:cs="Arial"/>
+          <w:i w:val="0"/>
+          <w:color w:val="000000" w:themeColor="text1"/>
+          <w:sz w:val="22"/>
+          <w:lang w:val="es-MX"/>
+        </w:rPr>
+        <w:t xml:space="preserve">poder eliminar  cualquier histórico </w:t>
+      </w:r>
+      <w:r>
+        <w:rPr>
+          <w:rFonts w:ascii="Arial" w:hAnsi="Arial" w:cs="Arial"/>
+          <w:i w:val="0"/>
+          <w:color w:val="000000" w:themeColor="text1"/>
+          <w:sz w:val="22"/>
+          <w:lang w:val="es-MX"/>
+        </w:rPr>
+        <w:t xml:space="preserve"> de humedad  que se  haya registrado en la base de datos de la aplicación</w:t>
+      </w:r>
+      <w:r>
+        <w:rPr>
+          <w:rFonts w:ascii="Arial" w:hAnsi="Arial" w:cs="Arial"/>
+          <w:i w:val="0"/>
+          <w:color w:val="000000" w:themeColor="text1"/>
+          <w:sz w:val="22"/>
+          <w:lang w:val="es-MX"/>
+        </w:rPr>
+        <w:t>.</w:t>
+      </w:r>
+    </w:p>
+    <w:p>
+      <w:pPr>
+        <w:pStyle w:val="Ttulo1"/>
+        <w:widowControl/>
+        <w:ind w:left="720" w:hanging="720"/>
+        <w:rPr>
+          <w:rFonts w:cs="Arial"/>
+          <w:lang w:val="es-ES"/>
+        </w:rPr>
+      </w:pPr>
+      <w:bookmarkStart w:id="86" w:name="_Toc412495729"/>
+      <w:r>
+        <w:rPr>
+          <w:rFonts w:cs="Arial"/>
+          <w:lang w:val="es-ES"/>
+        </w:rPr>
+        <w:t>Flujo de Eventos</w:t>
+      </w:r>
+      <w:bookmarkEnd w:id="86"/>
+    </w:p>
+    <w:p>
+      <w:pPr>
+        <w:pStyle w:val="Ttulo2"/>
+        <w:widowControl/>
+        <w:ind w:left="720" w:hanging="720"/>
+        <w:rPr>
+          <w:rFonts w:cs="Arial"/>
+          <w:sz w:val="22"/>
+          <w:lang w:val="es-ES"/>
+        </w:rPr>
+      </w:pPr>
+      <w:bookmarkStart w:id="87" w:name="_Toc412495730"/>
+      <w:r>
+        <w:rPr>
+          <w:rFonts w:cs="Arial"/>
+          <w:sz w:val="22"/>
+          <w:lang w:val="es-ES"/>
+        </w:rPr>
+        <w:t>Flujo Básico</w:t>
+      </w:r>
+      <w:bookmarkEnd w:id="87"/>
+      <w:r>
+        <w:rPr>
+          <w:rFonts w:cs="Arial"/>
+          <w:sz w:val="22"/>
+          <w:lang w:val="es-ES"/>
+        </w:rPr>
+        <w:t xml:space="preserve"> </w:t>
+      </w:r>
+    </w:p>
+    <w:p>
+      <w:pPr>
+        <w:ind w:left="426"/>
+        <w:jc w:val="both"/>
+        <w:rPr>
+          <w:rFonts w:ascii="Arial" w:hAnsi="Arial" w:cs="Arial"/>
+          <w:sz w:val="22"/>
+          <w:lang w:val="es-ES"/>
+        </w:rPr>
+      </w:pPr>
+    </w:p>
+    <w:p>
+      <w:pPr>
+        <w:ind w:left="360"/>
+        <w:jc w:val="both"/>
+        <w:rPr>
+          <w:rFonts w:ascii="Arial" w:hAnsi="Arial" w:cs="Arial"/>
+          <w:sz w:val="22"/>
+          <w:lang w:val="es-ES"/>
+        </w:rPr>
+      </w:pPr>
+    </w:p>
+    <w:p>
+      <w:pPr>
+        <w:numPr>
+          <w:ilvl w:val="0"/>
+          <w:numId w:val="27"/>
+        </w:numPr>
+        <w:jc w:val="both"/>
+        <w:rPr>
+          <w:rFonts w:ascii="Arial" w:hAnsi="Arial" w:cs="Arial"/>
+          <w:sz w:val="22"/>
+          <w:lang w:val="es-ES"/>
+        </w:rPr>
+      </w:pPr>
+      <w:r>
+        <w:rPr>
+          <w:rFonts w:ascii="Arial" w:hAnsi="Arial" w:cs="Arial"/>
+          <w:sz w:val="22"/>
+          <w:lang w:val="es-ES"/>
+        </w:rPr>
+        <w:t>El usuario se posiciona en la pantalla principal de la aplicación web</w:t>
+      </w:r>
+      <w:r>
+        <w:rPr>
+          <w:rFonts w:ascii="Arial" w:hAnsi="Arial" w:cs="Arial"/>
+          <w:sz w:val="22"/>
+          <w:lang w:val="es-ES"/>
+        </w:rPr>
+        <w:t xml:space="preserve"> y selecciona el botón de la humedad</w:t>
+      </w:r>
+      <w:r>
+        <w:rPr>
+          <w:rFonts w:ascii="Arial" w:hAnsi="Arial" w:cs="Arial"/>
+          <w:sz w:val="22"/>
+          <w:lang w:val="es-ES"/>
+        </w:rPr>
+        <w:t>.</w:t>
+      </w:r>
+    </w:p>
+    <w:p>
+      <w:pPr>
+        <w:numPr>
+          <w:ilvl w:val="0"/>
+          <w:numId w:val="27"/>
+        </w:numPr>
+        <w:jc w:val="both"/>
+        <w:rPr>
+          <w:rFonts w:ascii="Arial" w:hAnsi="Arial" w:cs="Arial"/>
+          <w:sz w:val="22"/>
+          <w:lang w:val="es-ES"/>
+        </w:rPr>
+      </w:pPr>
+      <w:r>
+        <w:rPr>
+          <w:rFonts w:ascii="Arial" w:hAnsi="Arial" w:cs="Arial"/>
+          <w:sz w:val="22"/>
+          <w:lang w:val="es-ES"/>
+        </w:rPr>
+        <w:t>El usuario selecciona la opción de eliminar histórico</w:t>
+      </w:r>
+      <w:r>
+        <w:rPr>
+          <w:rFonts w:ascii="Arial" w:hAnsi="Arial" w:cs="Arial"/>
+          <w:sz w:val="22"/>
+          <w:lang w:val="es-ES"/>
+        </w:rPr>
+        <w:t>.</w:t>
+      </w:r>
+    </w:p>
+    <w:p>
+      <w:pPr>
+        <w:numPr>
+          <w:ilvl w:val="0"/>
+          <w:numId w:val="27"/>
+        </w:numPr>
+        <w:ind w:left="0"/>
+        <w:jc w:val="both"/>
+        <w:rPr>
+          <w:rFonts w:ascii="Arial" w:hAnsi="Arial"/>
+          <w:sz w:val="22"/>
+          <w:lang w:val="es-MX"/>
+        </w:rPr>
+      </w:pPr>
+      <w:r>
+        <w:rPr>
+          <w:rFonts w:ascii="Arial" w:hAnsi="Arial" w:cs="Arial"/>
+          <w:sz w:val="22"/>
+          <w:lang w:val="es-ES"/>
+        </w:rPr>
+        <w:t xml:space="preserve">El sistema muestra </w:t>
+      </w:r>
+      <w:r>
+        <w:rPr>
+          <w:rFonts w:ascii="Arial" w:hAnsi="Arial" w:cs="Arial"/>
+          <w:sz w:val="22"/>
+          <w:lang w:val="es-ES"/>
+        </w:rPr>
+        <w:t xml:space="preserve">un mensaje de  histórico eliminado </w:t>
+      </w:r>
+    </w:p>
+    <w:p>
+      <w:pPr>
+        <w:pStyle w:val="Ttulo2"/>
+        <w:widowControl/>
+        <w:ind w:left="720" w:hanging="720"/>
+        <w:rPr>
+          <w:rFonts w:cs="Arial"/>
+          <w:sz w:val="22"/>
+          <w:lang w:val="es-ES"/>
+        </w:rPr>
+      </w:pPr>
+      <w:bookmarkStart w:id="88" w:name="_Toc412495731"/>
+      <w:r>
+        <w:rPr>
+          <w:rFonts w:cs="Arial"/>
+          <w:sz w:val="22"/>
+          <w:lang w:val="es-ES"/>
+        </w:rPr>
+        <w:t>Flujos Alternativos</w:t>
+      </w:r>
+      <w:bookmarkEnd w:id="88"/>
+    </w:p>
+    <w:p>
+      <w:pPr>
+        <w:pStyle w:val="InfoBlue"/>
+        <w:rPr>
+          <w:rFonts w:ascii="Arial" w:hAnsi="Arial"/>
+          <w:sz w:val="22"/>
+        </w:rPr>
+      </w:pPr>
+      <w:r>
+        <w:rPr>
+          <w:rFonts w:ascii="Arial" w:hAnsi="Arial"/>
+          <w:sz w:val="22"/>
+        </w:rPr>
+        <w:t>1</w:t>
+      </w:r>
+      <w:r>
+        <w:rPr>
+          <w:rFonts w:ascii="Arial" w:hAnsi="Arial"/>
+          <w:sz w:val="22"/>
+        </w:rPr>
+        <w:t>.- Si el usuario no selecciona el apartado indicado no se mostrara la petición</w:t>
+      </w:r>
+    </w:p>
+    <w:p>
+      <w:pPr>
+        <w:pStyle w:val="InfoBlue"/>
+        <w:rPr>
+          <w:rFonts w:ascii="Arial" w:hAnsi="Arial"/>
+          <w:sz w:val="22"/>
+        </w:rPr>
+      </w:pPr>
+      <w:r>
+        <w:rPr>
+          <w:rFonts w:ascii="Arial" w:hAnsi="Arial"/>
+          <w:sz w:val="22"/>
+        </w:rPr>
+        <w:t xml:space="preserve">2.- Si no hay datos en históricos no se podrá seleccionar  cual </w:t>
+      </w:r>
+      <w:proofErr w:type="gramStart"/>
+      <w:r>
+        <w:rPr>
+          <w:rFonts w:ascii="Arial" w:hAnsi="Arial"/>
+          <w:sz w:val="22"/>
+        </w:rPr>
+        <w:t xml:space="preserve">eliminar </w:t>
+      </w:r>
+      <w:r>
+        <w:rPr>
+          <w:rFonts w:ascii="Arial" w:hAnsi="Arial"/>
+          <w:sz w:val="22"/>
+        </w:rPr>
+        <w:t>.</w:t>
+      </w:r>
+      <w:proofErr w:type="gramEnd"/>
+    </w:p>
+    <w:p>
+      <w:pPr>
+        <w:pStyle w:val="Ttulo1"/>
+        <w:widowControl/>
+        <w:ind w:left="720" w:hanging="720"/>
+        <w:rPr>
+          <w:rFonts w:cs="Arial"/>
+          <w:lang w:val="es-ES"/>
+        </w:rPr>
+      </w:pPr>
+      <w:bookmarkStart w:id="89" w:name="_Toc412495732"/>
+      <w:r>
+        <w:rPr>
+          <w:rFonts w:cs="Arial"/>
+          <w:lang w:val="es-ES"/>
+        </w:rPr>
+        <w:t>Precondiciones</w:t>
+      </w:r>
+      <w:bookmarkEnd w:id="89"/>
+    </w:p>
+    <w:p>
+      <w:pPr>
+        <w:rPr>
+          <w:rFonts w:ascii="Arial" w:hAnsi="Arial" w:cs="Arial"/>
+          <w:lang w:val="es-ES"/>
+        </w:rPr>
+      </w:pPr>
+      <w:r>
+        <w:rPr>
+          <w:rFonts w:ascii="Arial" w:hAnsi="Arial" w:cs="Arial"/>
+          <w:lang w:val="es-ES"/>
+        </w:rPr>
+        <w:tab/>
+      </w:r>
+    </w:p>
+    <w:p>
+      <w:pPr>
+        <w:rPr>
+          <w:rFonts w:ascii="Arial" w:hAnsi="Arial" w:cs="Arial"/>
+          <w:sz w:val="22"/>
+          <w:lang w:val="es-ES"/>
+        </w:rPr>
+      </w:pPr>
+      <w:r>
+        <w:rPr>
+          <w:rFonts w:ascii="Arial" w:hAnsi="Arial" w:cs="Arial"/>
+          <w:sz w:val="22"/>
+          <w:lang w:val="es-ES"/>
+        </w:rPr>
+        <w:t>1.-Haber iniciado sesión en el sistema</w:t>
+      </w:r>
+      <w:r>
+        <w:rPr>
+          <w:rFonts w:ascii="Arial" w:hAnsi="Arial" w:cs="Arial"/>
+          <w:sz w:val="22"/>
+          <w:lang w:val="es-ES"/>
+        </w:rPr>
+        <w:t xml:space="preserve"> con</w:t>
+      </w:r>
+      <w:r>
+        <w:rPr>
+          <w:rFonts w:ascii="Arial" w:hAnsi="Arial" w:cs="Arial"/>
+          <w:sz w:val="22"/>
+          <w:lang w:val="es-ES"/>
+        </w:rPr>
+        <w:t xml:space="preserve"> tipo de usuario</w:t>
+      </w:r>
+      <w:r>
+        <w:rPr>
+          <w:rFonts w:ascii="Arial" w:hAnsi="Arial" w:cs="Arial"/>
+          <w:sz w:val="22"/>
+          <w:lang w:val="es-ES"/>
+        </w:rPr>
+        <w:t xml:space="preserve"> administrador</w:t>
+      </w:r>
+      <w:r>
+        <w:rPr>
+          <w:rFonts w:ascii="Arial" w:hAnsi="Arial" w:cs="Arial"/>
+          <w:sz w:val="22"/>
+          <w:lang w:val="es-ES"/>
+        </w:rPr>
+        <w:t xml:space="preserve"> en el sistema.</w:t>
+      </w:r>
+    </w:p>
+    <w:p>
+      <w:pPr>
+        <w:rPr>
+          <w:rFonts w:ascii="Arial" w:hAnsi="Arial" w:cs="Arial"/>
+          <w:sz w:val="22"/>
+          <w:lang w:val="es-ES"/>
+        </w:rPr>
+      </w:pPr>
+      <w:r>
+        <w:rPr>
+          <w:rFonts w:ascii="Arial" w:hAnsi="Arial" w:cs="Arial"/>
+          <w:sz w:val="22"/>
+          <w:lang w:val="es-ES"/>
+        </w:rPr>
+        <w:t>2.-</w:t>
+      </w:r>
+      <w:r>
+        <w:rPr>
+          <w:rFonts w:ascii="Arial" w:hAnsi="Arial" w:cs="Arial"/>
+          <w:sz w:val="22"/>
+          <w:lang w:val="es-ES"/>
+        </w:rPr>
+        <w:t>Que la aplicación tenga  datos el sistema</w:t>
+      </w:r>
+      <w:r>
+        <w:rPr>
+          <w:rFonts w:ascii="Arial" w:hAnsi="Arial" w:cs="Arial"/>
+          <w:sz w:val="22"/>
+          <w:lang w:val="es-ES"/>
+        </w:rPr>
+        <w:t>.</w:t>
+      </w:r>
+    </w:p>
+    <w:p>
+      <w:pPr>
+        <w:pStyle w:val="Ttulo1"/>
+        <w:numPr>
+          <w:ilvl w:val="0"/>
+          <w:numId w:val="0"/>
+        </w:numPr>
+        <w:rPr>
+          <w:lang w:val="es-MX"/>
         </w:rPr>
       </w:pPr>
     </w:p>
@@ -11366,6 +12356,10 @@
       <w:pStyle w:val="Encabezado"/>
     </w:pPr>
     <w:r>
+      <w:rPr>
+        <w:noProof/>
+        <w:lang w:val="es-MX" w:eastAsia="es-MX"/>
+      </w:rPr>
       <w:drawing>
         <wp:anchor distT="0" distB="0" distL="114300" distR="114300" simplePos="0" relativeHeight="251677696" behindDoc="1" locked="0" layoutInCell="1" allowOverlap="1" wp14:anchorId="4440D77C" wp14:editId="06978BD6">
           <wp:simplePos x="0" y="0"/>
@@ -11656,6 +12650,10 @@
       </w:drawing>
     </w:r>
     <w:r>
+      <w:rPr>
+        <w:noProof/>
+        <w:lang w:val="es-MX" w:eastAsia="es-MX"/>
+      </w:rPr>
       <w:drawing>
         <wp:anchor distT="0" distB="0" distL="114300" distR="114300" simplePos="0" relativeHeight="251665408" behindDoc="1" locked="0" layoutInCell="1" allowOverlap="1" wp14:anchorId="613AFCDB" wp14:editId="2F033DB1">
           <wp:simplePos x="0" y="0"/>
@@ -11730,6 +12728,10 @@
       </w:drawing>
     </w:r>
     <w:r>
+      <w:rPr>
+        <w:noProof/>
+        <w:lang w:val="es-MX" w:eastAsia="es-MX"/>
+      </w:rPr>
       <mc:AlternateContent>
         <mc:Choice Requires="wps">
           <w:drawing>
@@ -11946,7 +12948,8 @@
     </w:r>
     <w:r>
       <w:rPr>
-        <w:lang w:val="es-ES"/>
+        <w:noProof/>
+        <w:lang w:val="es-MX" w:eastAsia="es-MX"/>
       </w:rPr>
       <w:drawing>
         <wp:anchor distT="0" distB="0" distL="114300" distR="114300" simplePos="0" relativeHeight="251659264" behindDoc="1" locked="0" layoutInCell="1" allowOverlap="1" wp14:anchorId="2FE7045E" wp14:editId="4C9F5E25">
@@ -12023,7 +13026,8 @@
     </w:r>
     <w:r>
       <w:rPr>
-        <w:lang w:val="es-ES"/>
+        <w:noProof/>
+        <w:lang w:val="es-MX" w:eastAsia="es-MX"/>
       </w:rPr>
       <mc:AlternateContent>
         <mc:Choice Requires="wps">
@@ -12238,6 +13242,119 @@
     </w:lvl>
   </w:abstractNum>
   <w:abstractNum w:abstractNumId="1">
+    <w:nsid w:val="12894761"/>
+    <w:multiLevelType w:val="multilevel"/>
+    <w:tmpl w:val="0C0A001F"/>
+    <w:lvl w:ilvl="0">
+      <w:start w:val="1"/>
+      <w:numFmt w:val="decimal"/>
+      <w:lvlText w:val="%1."/>
+      <w:lvlJc w:val="left"/>
+      <w:pPr>
+        <w:tabs>
+          <w:tab w:val="num" w:pos="360"/>
+        </w:tabs>
+        <w:ind w:left="360" w:hanging="360"/>
+      </w:pPr>
+    </w:lvl>
+    <w:lvl w:ilvl="1">
+      <w:start w:val="1"/>
+      <w:numFmt w:val="decimal"/>
+      <w:lvlText w:val="%1.%2."/>
+      <w:lvlJc w:val="left"/>
+      <w:pPr>
+        <w:tabs>
+          <w:tab w:val="num" w:pos="1080"/>
+        </w:tabs>
+        <w:ind w:left="792" w:hanging="432"/>
+      </w:pPr>
+    </w:lvl>
+    <w:lvl w:ilvl="2">
+      <w:start w:val="1"/>
+      <w:numFmt w:val="decimal"/>
+      <w:lvlText w:val="%1.%2.%3."/>
+      <w:lvlJc w:val="left"/>
+      <w:pPr>
+        <w:tabs>
+          <w:tab w:val="num" w:pos="1800"/>
+        </w:tabs>
+        <w:ind w:left="1224" w:hanging="504"/>
+      </w:pPr>
+    </w:lvl>
+    <w:lvl w:ilvl="3">
+      <w:start w:val="1"/>
+      <w:numFmt w:val="decimal"/>
+      <w:lvlText w:val="%1.%2.%3.%4."/>
+      <w:lvlJc w:val="left"/>
+      <w:pPr>
+        <w:tabs>
+          <w:tab w:val="num" w:pos="2160"/>
+        </w:tabs>
+        <w:ind w:left="1728" w:hanging="648"/>
+      </w:pPr>
+    </w:lvl>
+    <w:lvl w:ilvl="4">
+      <w:start w:val="1"/>
+      <w:numFmt w:val="decimal"/>
+      <w:lvlText w:val="%1.%2.%3.%4.%5."/>
+      <w:lvlJc w:val="left"/>
+      <w:pPr>
+        <w:tabs>
+          <w:tab w:val="num" w:pos="2880"/>
+        </w:tabs>
+        <w:ind w:left="2232" w:hanging="792"/>
+      </w:pPr>
+    </w:lvl>
+    <w:lvl w:ilvl="5">
+      <w:start w:val="1"/>
+      <w:numFmt w:val="decimal"/>
+      <w:lvlText w:val="%1.%2.%3.%4.%5.%6."/>
+      <w:lvlJc w:val="left"/>
+      <w:pPr>
+        <w:tabs>
+          <w:tab w:val="num" w:pos="3600"/>
+        </w:tabs>
+        <w:ind w:left="2736" w:hanging="936"/>
+      </w:pPr>
+    </w:lvl>
+    <w:lvl w:ilvl="6">
+      <w:start w:val="1"/>
+      <w:numFmt w:val="decimal"/>
+      <w:lvlText w:val="%1.%2.%3.%4.%5.%6.%7."/>
+      <w:lvlJc w:val="left"/>
+      <w:pPr>
+        <w:tabs>
+          <w:tab w:val="num" w:pos="4320"/>
+        </w:tabs>
+        <w:ind w:left="3240" w:hanging="1080"/>
+      </w:pPr>
+    </w:lvl>
+    <w:lvl w:ilvl="7">
+      <w:start w:val="1"/>
+      <w:numFmt w:val="decimal"/>
+      <w:lvlText w:val="%1.%2.%3.%4.%5.%6.%7.%8."/>
+      <w:lvlJc w:val="left"/>
+      <w:pPr>
+        <w:tabs>
+          <w:tab w:val="num" w:pos="4680"/>
+        </w:tabs>
+        <w:ind w:left="3744" w:hanging="1224"/>
+      </w:pPr>
+    </w:lvl>
+    <w:lvl w:ilvl="8">
+      <w:start w:val="1"/>
+      <w:numFmt w:val="decimal"/>
+      <w:lvlText w:val="%1.%2.%3.%4.%5.%6.%7.%8.%9."/>
+      <w:lvlJc w:val="left"/>
+      <w:pPr>
+        <w:tabs>
+          <w:tab w:val="num" w:pos="5400"/>
+        </w:tabs>
+        <w:ind w:left="4320" w:hanging="1440"/>
+      </w:pPr>
+    </w:lvl>
+  </w:abstractNum>
+  <w:abstractNum w:abstractNumId="2">
     <w:nsid w:val="259D3B5A"/>
     <w:multiLevelType w:val="multilevel"/>
     <w:tmpl w:val="0C0A001F"/>
@@ -12350,7 +13467,7 @@
       </w:pPr>
     </w:lvl>
   </w:abstractNum>
-  <w:abstractNum w:abstractNumId="2">
+  <w:abstractNum w:abstractNumId="3">
     <w:nsid w:val="3F816BA2"/>
     <w:multiLevelType w:val="multilevel"/>
     <w:tmpl w:val="0C0A001F"/>
@@ -12463,7 +13580,7 @@
       </w:pPr>
     </w:lvl>
   </w:abstractNum>
-  <w:abstractNum w:abstractNumId="3">
+  <w:abstractNum w:abstractNumId="4">
     <w:nsid w:val="44CC0C44"/>
     <w:multiLevelType w:val="multilevel"/>
     <w:tmpl w:val="0C0A001F"/>
@@ -12576,7 +13693,7 @@
       </w:pPr>
     </w:lvl>
   </w:abstractNum>
-  <w:abstractNum w:abstractNumId="4">
+  <w:abstractNum w:abstractNumId="5">
     <w:nsid w:val="4DBC7219"/>
     <w:multiLevelType w:val="multilevel"/>
     <w:tmpl w:val="0C0A001F"/>
@@ -12689,7 +13806,7 @@
       </w:pPr>
     </w:lvl>
   </w:abstractNum>
-  <w:abstractNum w:abstractNumId="5">
+  <w:abstractNum w:abstractNumId="6">
     <w:nsid w:val="513D5C40"/>
     <w:multiLevelType w:val="multilevel"/>
     <w:tmpl w:val="0C0A001F"/>
@@ -12802,7 +13919,7 @@
       </w:pPr>
     </w:lvl>
   </w:abstractNum>
-  <w:abstractNum w:abstractNumId="6">
+  <w:abstractNum w:abstractNumId="7">
     <w:nsid w:val="51FC6F73"/>
     <w:multiLevelType w:val="multilevel"/>
     <w:tmpl w:val="0C0A001F"/>
@@ -12915,7 +14032,7 @@
       </w:pPr>
     </w:lvl>
   </w:abstractNum>
-  <w:abstractNum w:abstractNumId="7">
+  <w:abstractNum w:abstractNumId="8">
     <w:nsid w:val="52A71E00"/>
     <w:multiLevelType w:val="multilevel"/>
     <w:tmpl w:val="0C0A001F"/>
@@ -13028,7 +14145,7 @@
       </w:pPr>
     </w:lvl>
   </w:abstractNum>
-  <w:abstractNum w:abstractNumId="8">
+  <w:abstractNum w:abstractNumId="9">
     <w:nsid w:val="582E3358"/>
     <w:multiLevelType w:val="multilevel"/>
     <w:tmpl w:val="0C0A001F"/>
@@ -13141,7 +14258,7 @@
       </w:pPr>
     </w:lvl>
   </w:abstractNum>
-  <w:abstractNum w:abstractNumId="9">
+  <w:abstractNum w:abstractNumId="10">
     <w:nsid w:val="6D801887"/>
     <w:multiLevelType w:val="multilevel"/>
     <w:tmpl w:val="0C0A001F"/>
@@ -13254,7 +14371,7 @@
       </w:pPr>
     </w:lvl>
   </w:abstractNum>
-  <w:abstractNum w:abstractNumId="10">
+  <w:abstractNum w:abstractNumId="11">
     <w:nsid w:val="7E9A2BFE"/>
     <w:multiLevelType w:val="multilevel"/>
     <w:tmpl w:val="0C0A001F"/>
@@ -13371,13 +14488,13 @@
     <w:abstractNumId w:val="0"/>
   </w:num>
   <w:num w:numId="2">
-    <w:abstractNumId w:val="9"/>
+    <w:abstractNumId w:val="10"/>
   </w:num>
   <w:num w:numId="3">
     <w:abstractNumId w:val="0"/>
   </w:num>
   <w:num w:numId="4">
-    <w:abstractNumId w:val="9"/>
+    <w:abstractNumId w:val="10"/>
     <w:lvlOverride w:ilvl="0">
       <w:startOverride w:val="1"/>
     </w:lvlOverride>
@@ -13437,7 +14554,7 @@
     </w:lvlOverride>
   </w:num>
   <w:num w:numId="6">
-    <w:abstractNumId w:val="8"/>
+    <w:abstractNumId w:val="9"/>
   </w:num>
   <w:num w:numId="7">
     <w:abstractNumId w:val="0"/>
@@ -13470,7 +14587,7 @@
     </w:lvlOverride>
   </w:num>
   <w:num w:numId="8">
-    <w:abstractNumId w:val="1"/>
+    <w:abstractNumId w:val="2"/>
   </w:num>
   <w:num w:numId="9">
     <w:abstractNumId w:val="0"/>
@@ -13503,7 +14620,7 @@
     </w:lvlOverride>
   </w:num>
   <w:num w:numId="10">
-    <w:abstractNumId w:val="4"/>
+    <w:abstractNumId w:val="5"/>
   </w:num>
   <w:num w:numId="11">
     <w:abstractNumId w:val="0"/>
@@ -13536,10 +14653,10 @@
     </w:lvlOverride>
   </w:num>
   <w:num w:numId="12">
-    <w:abstractNumId w:val="3"/>
+    <w:abstractNumId w:val="4"/>
   </w:num>
   <w:num w:numId="13">
-    <w:abstractNumId w:val="6"/>
+    <w:abstractNumId w:val="7"/>
   </w:num>
   <w:num w:numId="14">
     <w:abstractNumId w:val="0"/>
@@ -13572,7 +14689,7 @@
     </w:lvlOverride>
   </w:num>
   <w:num w:numId="15">
-    <w:abstractNumId w:val="2"/>
+    <w:abstractNumId w:val="3"/>
   </w:num>
   <w:num w:numId="16">
     <w:abstractNumId w:val="0"/>
@@ -13605,10 +14722,10 @@
     </w:lvlOverride>
   </w:num>
   <w:num w:numId="17">
-    <w:abstractNumId w:val="7"/>
+    <w:abstractNumId w:val="8"/>
   </w:num>
   <w:num w:numId="18">
-    <w:abstractNumId w:val="10"/>
+    <w:abstractNumId w:val="11"/>
   </w:num>
   <w:num w:numId="19">
     <w:abstractNumId w:val="0"/>
@@ -13701,7 +14818,7 @@
     </w:lvlOverride>
   </w:num>
   <w:num w:numId="22">
-    <w:abstractNumId w:val="5"/>
+    <w:abstractNumId w:val="6"/>
   </w:num>
   <w:num w:numId="23">
     <w:abstractNumId w:val="0"/>
@@ -13792,6 +14909,39 @@
     <w:lvlOverride w:ilvl="8">
       <w:startOverride w:val="1"/>
     </w:lvlOverride>
+  </w:num>
+  <w:num w:numId="26">
+    <w:abstractNumId w:val="0"/>
+    <w:lvlOverride w:ilvl="0">
+      <w:startOverride w:val="1"/>
+    </w:lvlOverride>
+    <w:lvlOverride w:ilvl="1">
+      <w:startOverride w:val="1"/>
+    </w:lvlOverride>
+    <w:lvlOverride w:ilvl="2">
+      <w:startOverride w:val="1"/>
+    </w:lvlOverride>
+    <w:lvlOverride w:ilvl="3">
+      <w:startOverride w:val="1"/>
+    </w:lvlOverride>
+    <w:lvlOverride w:ilvl="4">
+      <w:startOverride w:val="1"/>
+    </w:lvlOverride>
+    <w:lvlOverride w:ilvl="5">
+      <w:startOverride w:val="1"/>
+    </w:lvlOverride>
+    <w:lvlOverride w:ilvl="6">
+      <w:startOverride w:val="1"/>
+    </w:lvlOverride>
+    <w:lvlOverride w:ilvl="7">
+      <w:startOverride w:val="1"/>
+    </w:lvlOverride>
+    <w:lvlOverride w:ilvl="8">
+      <w:startOverride w:val="1"/>
+    </w:lvlOverride>
+  </w:num>
+  <w:num w:numId="27">
+    <w:abstractNumId w:val="1"/>
   </w:num>
 </w:numbering>
 </file>
@@ -15700,6 +16850,7 @@
   </w:compat>
   <w:rsids>
     <w:rsidRoot w:val="009F2DFE"/>
+    <w:rsid w:val="004027CD"/>
     <w:rsid w:val="009F2DFE"/>
     <w:rsid w:val="00ED0DEB"/>
   </w:rsids>
@@ -16441,7 +17592,7 @@
   <a:extraClrSchemeLst/>
   <a:extLst>
     <a:ext uri="{05A4C25C-085E-4340-85A3-A5531E510DB2}">
-      <thm15:themeFamily xmlns:thm15="http://schemas.microsoft.com/office/thememl/2012/main" xmlns="" name="Office Theme" id="{62F939B6-93AF-4DB8-9C6B-D6C7DFDC589F}" vid="{4A3C46E8-61CC-4603-A589-7422A47A8E4A}"/>
+      <thm15:themeFamily xmlns="" xmlns:thm15="http://schemas.microsoft.com/office/thememl/2012/main" name="Office Theme" id="{62F939B6-93AF-4DB8-9C6B-D6C7DFDC589F}" vid="{4A3C46E8-61CC-4603-A589-7422A47A8E4A}"/>
     </a:ext>
   </a:extLst>
 </a:theme>
@@ -16452,7 +17603,7 @@
 </file>
 
 <file path=customXml/itemProps1.xml><?xml version="1.0" encoding="utf-8"?>
-<ds:datastoreItem xmlns:ds="http://schemas.openxmlformats.org/officeDocument/2006/customXml" ds:itemID="{FBEF75DE-6E72-4D91-950E-DB0A9EFE4FCF}">
+<ds:datastoreItem xmlns:ds="http://schemas.openxmlformats.org/officeDocument/2006/customXml" ds:itemID="{E75ED00C-09A8-42B0-92B0-07AB47399BB6}">
   <ds:schemaRefs>
     <ds:schemaRef ds:uri="http://schemas.openxmlformats.org/officeDocument/2006/bibliography"/>
   </ds:schemaRefs>

</xml_diff>

<commit_message>
cehj-12/03/2015-modificacion del documento CASO_DE_USO.docx
</commit_message>
<xml_diff>
--- a/ afgmx/AFGMX/PROCESO_DESARROLLO/F2_REQUISITOS/CASO_DE_USO.docx
+++ b/ afgmx/AFGMX/PROCESO_DESARROLLO/F2_REQUISITOS/CASO_DE_USO.docx
@@ -1350,6 +1350,13 @@
                 <w:lang w:val="es-ES"/>
               </w:rPr>
             </w:pPr>
+            <w:r>
+              <w:rPr>
+                <w:rFonts w:ascii="Arial" w:hAnsi="Arial" w:cs="Arial"/>
+                <w:lang w:val="es-ES"/>
+              </w:rPr>
+              <w:t>12/03/2015</w:t>
+            </w:r>
           </w:p>
         </w:tc>
         <w:tc>
@@ -1364,6 +1371,13 @@
                 <w:lang w:val="es-ES"/>
               </w:rPr>
             </w:pPr>
+            <w:r>
+              <w:rPr>
+                <w:rFonts w:ascii="Arial" w:hAnsi="Arial" w:cs="Arial"/>
+                <w:lang w:val="es-ES"/>
+              </w:rPr>
+              <w:t>2.0</w:t>
+            </w:r>
           </w:p>
         </w:tc>
         <w:tc>
@@ -1378,6 +1392,13 @@
                 <w:lang w:val="es-ES"/>
               </w:rPr>
             </w:pPr>
+            <w:r>
+              <w:rPr>
+                <w:rFonts w:ascii="Arial" w:hAnsi="Arial" w:cs="Arial"/>
+                <w:lang w:val="es-ES"/>
+              </w:rPr>
+              <w:t>Re-estructuración de caso de usos</w:t>
+            </w:r>
           </w:p>
         </w:tc>
         <w:tc>
@@ -1392,6 +1413,20 @@
                 <w:lang w:val="es-ES"/>
               </w:rPr>
             </w:pPr>
+            <w:r>
+              <w:rPr>
+                <w:rFonts w:ascii="Arial" w:hAnsi="Arial" w:cs="Arial"/>
+                <w:lang w:val="es-ES"/>
+              </w:rPr>
+              <w:t xml:space="preserve">Carlos </w:t>
+            </w:r>
+            <w:r>
+              <w:rPr>
+                <w:rFonts w:ascii="Arial" w:hAnsi="Arial" w:cs="Arial"/>
+                <w:lang w:val="es-ES"/>
+              </w:rPr>
+              <w:t>Enrique Hernández Jiménez</w:t>
+            </w:r>
           </w:p>
         </w:tc>
       </w:tr>
@@ -1403,6 +1438,8 @@
           <w:lang w:val="es-ES"/>
         </w:rPr>
       </w:pPr>
+      <w:bookmarkStart w:id="0" w:name="_GoBack"/>
+      <w:bookmarkEnd w:id="0"/>
     </w:p>
     <w:p>
       <w:pPr>
@@ -8631,11 +8668,11 @@
     <w:p>
       <w:pPr>
         <w:pStyle w:val="Ttulo"/>
+        <w:keepNext/>
         <w:ind w:right="-846"/>
         <w:jc w:val="left"/>
         <w:rPr>
           <w:rFonts w:cs="Arial"/>
-          <w:lang w:val="es-ES"/>
         </w:rPr>
       </w:pPr>
       <w:r>
@@ -8644,17 +8681,365 @@
         </w:rPr>
         <w:fldChar w:fldCharType="end"/>
       </w:r>
-      <w:r>
-        <w:rPr>
-          <w:rFonts w:cs="Arial"/>
-          <w:lang w:val="es-ES"/>
+    </w:p>
+    <w:p>
+      <w:pPr>
+        <w:widowControl/>
+        <w:spacing w:after="160" w:line="259" w:lineRule="auto"/>
+        <w:rPr>
+          <w:rFonts w:cs="Arial"/>
+        </w:rPr>
+      </w:pPr>
+      <w:r>
+        <w:rPr>
+          <w:rFonts w:cs="Arial"/>
         </w:rPr>
         <w:br w:type="page"/>
       </w:r>
-      <w:bookmarkStart w:id="0" w:name="_Toc423410237"/>
-      <w:bookmarkStart w:id="1" w:name="_Toc425054503"/>
-      <w:bookmarkStart w:id="2" w:name="_Toc423410238"/>
-      <w:bookmarkStart w:id="3" w:name="_Toc425054504"/>
+    </w:p>
+    <w:p>
+      <w:pPr>
+        <w:widowControl/>
+        <w:spacing w:after="160" w:line="259" w:lineRule="auto"/>
+        <w:jc w:val="center"/>
+        <w:rPr>
+          <w:rFonts w:ascii="Arial" w:hAnsi="Arial" w:cs="Arial"/>
+          <w:b/>
+          <w:sz w:val="32"/>
+          <w:szCs w:val="32"/>
+        </w:rPr>
+      </w:pPr>
+      <w:r>
+        <w:rPr>
+          <w:rFonts w:ascii="Arial" w:hAnsi="Arial" w:cs="Arial"/>
+          <w:b/>
+          <w:sz w:val="32"/>
+          <w:szCs w:val="32"/>
+        </w:rPr>
+        <w:lastRenderedPageBreak/>
+        <w:t>Indice de figuras</w:t>
+      </w:r>
+    </w:p>
+    <w:p>
+      <w:pPr>
+        <w:pStyle w:val="Tabladeilustraciones"/>
+        <w:tabs>
+          <w:tab w:val="right" w:leader="dot" w:pos="9350"/>
+        </w:tabs>
+        <w:rPr>
+          <w:noProof/>
+        </w:rPr>
+      </w:pPr>
+      <w:r>
+        <w:rPr>
+          <w:rFonts w:cs="Arial"/>
+          <w:lang w:val="es-ES"/>
+        </w:rPr>
+        <w:fldChar w:fldCharType="begin"/>
+      </w:r>
+      <w:r>
+        <w:rPr>
+          <w:rFonts w:cs="Arial"/>
+          <w:lang w:val="es-ES"/>
+        </w:rPr>
+        <w:instrText xml:space="preserve"> TOC \h \z \c "Figura" </w:instrText>
+      </w:r>
+      <w:r>
+        <w:rPr>
+          <w:rFonts w:cs="Arial"/>
+          <w:lang w:val="es-ES"/>
+        </w:rPr>
+        <w:fldChar w:fldCharType="separate"/>
+      </w:r>
+      <w:hyperlink w:anchor="_Toc413951615" w:history="1">
+        <w:r>
+          <w:rPr>
+            <w:rStyle w:val="Hipervnculo"/>
+            <w:noProof/>
+            <w:lang w:val="es-MX"/>
+          </w:rPr>
+          <w:t>Figura 1 Caso de uso Registro</w:t>
+        </w:r>
+        <w:r>
+          <w:rPr>
+            <w:noProof/>
+            <w:webHidden/>
+          </w:rPr>
+          <w:tab/>
+        </w:r>
+        <w:r>
+          <w:rPr>
+            <w:noProof/>
+            <w:webHidden/>
+          </w:rPr>
+          <w:fldChar w:fldCharType="begin"/>
+        </w:r>
+        <w:r>
+          <w:rPr>
+            <w:noProof/>
+            <w:webHidden/>
+          </w:rPr>
+          <w:instrText xml:space="preserve"> PAGEREF _Toc413951615 \h </w:instrText>
+        </w:r>
+        <w:r>
+          <w:rPr>
+            <w:noProof/>
+            <w:webHidden/>
+          </w:rPr>
+        </w:r>
+        <w:r>
+          <w:rPr>
+            <w:noProof/>
+            <w:webHidden/>
+          </w:rPr>
+          <w:fldChar w:fldCharType="separate"/>
+        </w:r>
+        <w:r>
+          <w:rPr>
+            <w:noProof/>
+            <w:webHidden/>
+          </w:rPr>
+          <w:t>8</w:t>
+        </w:r>
+        <w:r>
+          <w:rPr>
+            <w:noProof/>
+            <w:webHidden/>
+          </w:rPr>
+          <w:fldChar w:fldCharType="end"/>
+        </w:r>
+      </w:hyperlink>
+    </w:p>
+    <w:p>
+      <w:pPr>
+        <w:pStyle w:val="Tabladeilustraciones"/>
+        <w:tabs>
+          <w:tab w:val="right" w:leader="dot" w:pos="9350"/>
+        </w:tabs>
+        <w:rPr>
+          <w:noProof/>
+        </w:rPr>
+      </w:pPr>
+      <w:hyperlink w:anchor="_Toc413951616" w:history="1">
+        <w:r>
+          <w:rPr>
+            <w:rStyle w:val="Hipervnculo"/>
+            <w:noProof/>
+            <w:lang w:val="es-MX"/>
+          </w:rPr>
+          <w:t>Figura 2 Casos de uso Inicio de sesión</w:t>
+        </w:r>
+        <w:r>
+          <w:rPr>
+            <w:noProof/>
+            <w:webHidden/>
+          </w:rPr>
+          <w:tab/>
+        </w:r>
+        <w:r>
+          <w:rPr>
+            <w:noProof/>
+            <w:webHidden/>
+          </w:rPr>
+          <w:fldChar w:fldCharType="begin"/>
+        </w:r>
+        <w:r>
+          <w:rPr>
+            <w:noProof/>
+            <w:webHidden/>
+          </w:rPr>
+          <w:instrText xml:space="preserve"> PAGEREF _Toc413951616 \h </w:instrText>
+        </w:r>
+        <w:r>
+          <w:rPr>
+            <w:noProof/>
+            <w:webHidden/>
+          </w:rPr>
+        </w:r>
+        <w:r>
+          <w:rPr>
+            <w:noProof/>
+            <w:webHidden/>
+          </w:rPr>
+          <w:fldChar w:fldCharType="separate"/>
+        </w:r>
+        <w:r>
+          <w:rPr>
+            <w:noProof/>
+            <w:webHidden/>
+          </w:rPr>
+          <w:t>9</w:t>
+        </w:r>
+        <w:r>
+          <w:rPr>
+            <w:noProof/>
+            <w:webHidden/>
+          </w:rPr>
+          <w:fldChar w:fldCharType="end"/>
+        </w:r>
+      </w:hyperlink>
+    </w:p>
+    <w:p>
+      <w:pPr>
+        <w:pStyle w:val="Tabladeilustraciones"/>
+        <w:tabs>
+          <w:tab w:val="right" w:leader="dot" w:pos="9350"/>
+        </w:tabs>
+        <w:rPr>
+          <w:noProof/>
+        </w:rPr>
+      </w:pPr>
+      <w:hyperlink w:anchor="_Toc413951617" w:history="1">
+        <w:r>
+          <w:rPr>
+            <w:rStyle w:val="Hipervnculo"/>
+            <w:noProof/>
+          </w:rPr>
+          <w:t>Figura 3 Caso de uso  Consultar</w:t>
+        </w:r>
+        <w:r>
+          <w:rPr>
+            <w:noProof/>
+            <w:webHidden/>
+          </w:rPr>
+          <w:tab/>
+        </w:r>
+        <w:r>
+          <w:rPr>
+            <w:noProof/>
+            <w:webHidden/>
+          </w:rPr>
+          <w:fldChar w:fldCharType="begin"/>
+        </w:r>
+        <w:r>
+          <w:rPr>
+            <w:noProof/>
+            <w:webHidden/>
+          </w:rPr>
+          <w:instrText xml:space="preserve"> PAGEREF _Toc413951617 \h </w:instrText>
+        </w:r>
+        <w:r>
+          <w:rPr>
+            <w:noProof/>
+            <w:webHidden/>
+          </w:rPr>
+        </w:r>
+        <w:r>
+          <w:rPr>
+            <w:noProof/>
+            <w:webHidden/>
+          </w:rPr>
+          <w:fldChar w:fldCharType="separate"/>
+        </w:r>
+        <w:r>
+          <w:rPr>
+            <w:noProof/>
+            <w:webHidden/>
+          </w:rPr>
+          <w:t>11</w:t>
+        </w:r>
+        <w:r>
+          <w:rPr>
+            <w:noProof/>
+            <w:webHidden/>
+          </w:rPr>
+          <w:fldChar w:fldCharType="end"/>
+        </w:r>
+      </w:hyperlink>
+    </w:p>
+    <w:p>
+      <w:pPr>
+        <w:pStyle w:val="Tabladeilustraciones"/>
+        <w:tabs>
+          <w:tab w:val="right" w:leader="dot" w:pos="9350"/>
+        </w:tabs>
+        <w:rPr>
+          <w:noProof/>
+        </w:rPr>
+      </w:pPr>
+      <w:hyperlink w:anchor="_Toc413951618" w:history="1">
+        <w:r>
+          <w:rPr>
+            <w:rStyle w:val="Hipervnculo"/>
+            <w:noProof/>
+          </w:rPr>
+          <w:t>Figura 4 Caso de uso Administrar</w:t>
+        </w:r>
+        <w:r>
+          <w:rPr>
+            <w:noProof/>
+            <w:webHidden/>
+          </w:rPr>
+          <w:tab/>
+        </w:r>
+        <w:r>
+          <w:rPr>
+            <w:noProof/>
+            <w:webHidden/>
+          </w:rPr>
+          <w:fldChar w:fldCharType="begin"/>
+        </w:r>
+        <w:r>
+          <w:rPr>
+            <w:noProof/>
+            <w:webHidden/>
+          </w:rPr>
+          <w:instrText xml:space="preserve"> PAGEREF _Toc413951618 \h </w:instrText>
+        </w:r>
+        <w:r>
+          <w:rPr>
+            <w:noProof/>
+            <w:webHidden/>
+          </w:rPr>
+        </w:r>
+        <w:r>
+          <w:rPr>
+            <w:noProof/>
+            <w:webHidden/>
+          </w:rPr>
+          <w:fldChar w:fldCharType="separate"/>
+        </w:r>
+        <w:r>
+          <w:rPr>
+            <w:noProof/>
+            <w:webHidden/>
+          </w:rPr>
+          <w:t>12</w:t>
+        </w:r>
+        <w:r>
+          <w:rPr>
+            <w:noProof/>
+            <w:webHidden/>
+          </w:rPr>
+          <w:fldChar w:fldCharType="end"/>
+        </w:r>
+      </w:hyperlink>
+    </w:p>
+    <w:p>
+      <w:pPr>
+        <w:pStyle w:val="Ttulo"/>
+        <w:keepNext/>
+        <w:ind w:right="-846"/>
+        <w:jc w:val="left"/>
+      </w:pPr>
+      <w:r>
+        <w:rPr>
+          <w:rFonts w:cs="Arial"/>
+          <w:lang w:val="es-ES"/>
+        </w:rPr>
+        <w:fldChar w:fldCharType="end"/>
+      </w:r>
+      <w:r>
+        <w:rPr>
+          <w:rFonts w:cs="Arial"/>
+          <w:lang w:val="es-ES"/>
+        </w:rPr>
+        <w:br w:type="page"/>
+      </w:r>
+      <w:bookmarkStart w:id="1" w:name="_Toc423410237"/>
+      <w:bookmarkStart w:id="2" w:name="_Toc425054503"/>
+      <w:bookmarkStart w:id="3" w:name="_Toc423410238"/>
+      <w:bookmarkStart w:id="4" w:name="_Toc425054504"/>
       <w:r>
         <w:rPr>
           <w:rFonts w:cs="Arial"/>
@@ -8665,7 +9050,7 @@
         </w:rPr>
         <w:lastRenderedPageBreak/>
         <w:drawing>
-          <wp:inline distT="0" distB="0" distL="0" distR="0" wp14:anchorId="6B34A1C6" wp14:editId="5D2F2562">
+          <wp:inline distT="0" distB="0" distL="0" distR="0" wp14:anchorId="0084BE6D" wp14:editId="7F8A057B">
             <wp:extent cx="4419600" cy="3228975"/>
             <wp:effectExtent l="0" t="0" r="0" b="9525"/>
             <wp:docPr id="3" name="Imagen 3" descr="C:\Users\Chibaku\Documents\8_ing\Agrofinder\casos de uso\Registro.jpg"/>
@@ -8716,6 +9101,66 @@
     </w:p>
     <w:p>
       <w:pPr>
+        <w:pStyle w:val="Epgrafe"/>
+        <w:jc w:val="center"/>
+        <w:rPr>
+          <w:rFonts w:cs="Arial"/>
+          <w:color w:val="000000" w:themeColor="text1"/>
+          <w:lang w:val="es-ES"/>
+        </w:rPr>
+      </w:pPr>
+      <w:bookmarkStart w:id="5" w:name="_Toc413951615"/>
+      <w:r>
+        <w:rPr>
+          <w:color w:val="000000" w:themeColor="text1"/>
+          <w:lang w:val="es-MX"/>
+        </w:rPr>
+        <w:t xml:space="preserve">Figura </w:t>
+      </w:r>
+      <w:r>
+        <w:rPr>
+          <w:color w:val="000000" w:themeColor="text1"/>
+        </w:rPr>
+        <w:fldChar w:fldCharType="begin"/>
+      </w:r>
+      <w:r>
+        <w:rPr>
+          <w:color w:val="000000" w:themeColor="text1"/>
+          <w:lang w:val="es-MX"/>
+        </w:rPr>
+        <w:instrText xml:space="preserve"> SEQ Figura \* ARABIC </w:instrText>
+      </w:r>
+      <w:r>
+        <w:rPr>
+          <w:color w:val="000000" w:themeColor="text1"/>
+        </w:rPr>
+        <w:fldChar w:fldCharType="separate"/>
+      </w:r>
+      <w:r>
+        <w:rPr>
+          <w:noProof/>
+          <w:color w:val="000000" w:themeColor="text1"/>
+          <w:lang w:val="es-MX"/>
+        </w:rPr>
+        <w:t>1</w:t>
+      </w:r>
+      <w:r>
+        <w:rPr>
+          <w:color w:val="000000" w:themeColor="text1"/>
+        </w:rPr>
+        <w:fldChar w:fldCharType="end"/>
+      </w:r>
+      <w:r>
+        <w:rPr>
+          <w:color w:val="000000" w:themeColor="text1"/>
+          <w:lang w:val="es-MX"/>
+        </w:rPr>
+        <w:t xml:space="preserve"> Caso de uso Registro</w:t>
+      </w:r>
+      <w:bookmarkEnd w:id="5"/>
+    </w:p>
+    <w:p>
+      <w:pPr>
         <w:pStyle w:val="Ttulo1"/>
         <w:numPr>
           <w:ilvl w:val="0"/>
@@ -8729,7 +9174,7 @@
           <w:lang w:val="es-MX"/>
         </w:rPr>
       </w:pPr>
-      <w:bookmarkStart w:id="4" w:name="_Toc413924968"/>
+      <w:bookmarkStart w:id="6" w:name="_Toc413924968"/>
       <w:r>
         <w:rPr>
           <w:rFonts w:cs="Arial"/>
@@ -8739,8 +9184,8 @@
         </w:rPr>
         <w:t xml:space="preserve">ESPECIFICACIÓN DE CASO DE USO: </w:t>
       </w:r>
-      <w:bookmarkEnd w:id="0"/>
       <w:bookmarkEnd w:id="1"/>
+      <w:bookmarkEnd w:id="2"/>
       <w:r>
         <w:rPr>
           <w:rFonts w:cs="Arial"/>
@@ -8750,89 +9195,89 @@
         </w:rPr>
         <w:t>REGISTRAR USUARIO</w:t>
       </w:r>
+      <w:bookmarkEnd w:id="6"/>
+    </w:p>
+    <w:p>
+      <w:pPr>
+        <w:pStyle w:val="Ttulo1"/>
+        <w:rPr>
+          <w:rFonts w:cs="Arial"/>
+          <w:lang w:val="es-ES"/>
+        </w:rPr>
+      </w:pPr>
+      <w:bookmarkStart w:id="7" w:name="_Toc413924969"/>
+      <w:r>
+        <w:rPr>
+          <w:rFonts w:cs="Arial"/>
+          <w:lang w:val="es-ES"/>
+        </w:rPr>
+        <w:t>Registrar usuario</w:t>
+      </w:r>
+      <w:bookmarkEnd w:id="7"/>
+      <w:r>
+        <w:rPr>
+          <w:rFonts w:cs="Arial"/>
+          <w:lang w:val="es-ES"/>
+        </w:rPr>
+        <w:t xml:space="preserve"> </w:t>
+      </w:r>
+    </w:p>
+    <w:p>
+      <w:pPr>
+        <w:pStyle w:val="Ttulo1"/>
+      </w:pPr>
+      <w:bookmarkStart w:id="8" w:name="_Toc413924970"/>
+      <w:r>
+        <w:t>Actor(s)</w:t>
+      </w:r>
+      <w:bookmarkEnd w:id="8"/>
+      <w:r>
+        <w:t xml:space="preserve">     </w:t>
+      </w:r>
+    </w:p>
+    <w:p>
+      <w:pPr>
+        <w:rPr>
+          <w:rFonts w:ascii="Arial" w:hAnsi="Arial" w:cs="Arial"/>
+          <w:sz w:val="22"/>
+          <w:szCs w:val="22"/>
+        </w:rPr>
+      </w:pPr>
+      <w:r>
+        <w:tab/>
+      </w:r>
+      <w:r>
+        <w:rPr>
+          <w:rFonts w:ascii="Arial" w:hAnsi="Arial" w:cs="Arial"/>
+          <w:sz w:val="22"/>
+          <w:szCs w:val="22"/>
+        </w:rPr>
+        <w:t>Usuario</w:t>
+      </w:r>
+    </w:p>
+    <w:p>
+      <w:pPr>
+        <w:pStyle w:val="Ttulo2"/>
+        <w:rPr>
+          <w:rFonts w:cs="Arial"/>
+          <w:sz w:val="22"/>
+          <w:szCs w:val="22"/>
+          <w:lang w:val="es-ES"/>
+        </w:rPr>
+      </w:pPr>
+      <w:bookmarkStart w:id="9" w:name="_Toc413924971"/>
+      <w:r>
+        <w:rPr>
+          <w:rFonts w:cs="Arial"/>
+          <w:sz w:val="22"/>
+          <w:szCs w:val="22"/>
+          <w:lang w:val="es-ES"/>
+        </w:rPr>
+        <w:t>Descripción</w:t>
+      </w:r>
+      <w:bookmarkEnd w:id="3"/>
       <w:bookmarkEnd w:id="4"/>
-    </w:p>
-    <w:p>
-      <w:pPr>
-        <w:pStyle w:val="Ttulo1"/>
-        <w:rPr>
-          <w:rFonts w:cs="Arial"/>
-          <w:lang w:val="es-ES"/>
-        </w:rPr>
-      </w:pPr>
-      <w:bookmarkStart w:id="5" w:name="_Toc413924969"/>
-      <w:r>
-        <w:rPr>
-          <w:rFonts w:cs="Arial"/>
-          <w:lang w:val="es-ES"/>
-        </w:rPr>
-        <w:t>Registrar usuario</w:t>
-      </w:r>
-      <w:bookmarkEnd w:id="5"/>
-      <w:r>
-        <w:rPr>
-          <w:rFonts w:cs="Arial"/>
-          <w:lang w:val="es-ES"/>
-        </w:rPr>
-        <w:t xml:space="preserve"> </w:t>
-      </w:r>
-    </w:p>
-    <w:p>
-      <w:pPr>
-        <w:pStyle w:val="Ttulo1"/>
-      </w:pPr>
-      <w:bookmarkStart w:id="6" w:name="_Toc413924970"/>
-      <w:r>
-        <w:t>Actor(s)</w:t>
-      </w:r>
-      <w:bookmarkEnd w:id="6"/>
-      <w:r>
-        <w:t xml:space="preserve">     </w:t>
-      </w:r>
-    </w:p>
-    <w:p>
-      <w:pPr>
-        <w:rPr>
-          <w:rFonts w:ascii="Arial" w:hAnsi="Arial" w:cs="Arial"/>
-          <w:sz w:val="22"/>
-          <w:szCs w:val="22"/>
-        </w:rPr>
-      </w:pPr>
-      <w:r>
-        <w:tab/>
-      </w:r>
-      <w:r>
-        <w:rPr>
-          <w:rFonts w:ascii="Arial" w:hAnsi="Arial" w:cs="Arial"/>
-          <w:sz w:val="22"/>
-          <w:szCs w:val="22"/>
-        </w:rPr>
-        <w:t>Usuario</w:t>
-      </w:r>
-    </w:p>
-    <w:p>
-      <w:pPr>
-        <w:pStyle w:val="Ttulo2"/>
-        <w:rPr>
-          <w:rFonts w:cs="Arial"/>
-          <w:sz w:val="22"/>
-          <w:szCs w:val="22"/>
-          <w:lang w:val="es-ES"/>
-        </w:rPr>
-      </w:pPr>
-      <w:bookmarkStart w:id="7" w:name="_Toc413924971"/>
-      <w:r>
-        <w:rPr>
-          <w:rFonts w:cs="Arial"/>
-          <w:sz w:val="22"/>
-          <w:szCs w:val="22"/>
-          <w:lang w:val="es-ES"/>
-        </w:rPr>
-        <w:t>Descripción</w:t>
-      </w:r>
-      <w:bookmarkEnd w:id="2"/>
-      <w:bookmarkEnd w:id="3"/>
-      <w:bookmarkEnd w:id="7"/>
+      <w:bookmarkEnd w:id="9"/>
     </w:p>
     <w:p>
       <w:pPr>
@@ -8889,9 +9334,9 @@
           <w:lang w:val="es-ES"/>
         </w:rPr>
       </w:pPr>
-      <w:bookmarkStart w:id="8" w:name="_Toc423410239"/>
-      <w:bookmarkStart w:id="9" w:name="_Toc425054505"/>
-      <w:bookmarkStart w:id="10" w:name="_Toc413924972"/>
+      <w:bookmarkStart w:id="10" w:name="_Toc423410239"/>
+      <w:bookmarkStart w:id="11" w:name="_Toc425054505"/>
+      <w:bookmarkStart w:id="12" w:name="_Toc413924972"/>
       <w:r>
         <w:rPr>
           <w:rFonts w:cs="Arial"/>
@@ -8899,35 +9344,35 @@
         </w:rPr>
         <w:t>Flujo de Eventos</w:t>
       </w:r>
-      <w:bookmarkEnd w:id="8"/>
-      <w:bookmarkEnd w:id="9"/>
       <w:bookmarkEnd w:id="10"/>
-    </w:p>
-    <w:p>
-      <w:pPr>
-        <w:pStyle w:val="Ttulo2"/>
-        <w:rPr>
-          <w:rFonts w:cs="Arial"/>
-          <w:sz w:val="22"/>
-          <w:szCs w:val="22"/>
-          <w:lang w:val="es-ES"/>
-        </w:rPr>
-      </w:pPr>
-      <w:bookmarkStart w:id="11" w:name="_Toc423410240"/>
-      <w:bookmarkStart w:id="12" w:name="_Toc425054506"/>
-      <w:bookmarkStart w:id="13" w:name="_Toc413924973"/>
-      <w:r>
-        <w:rPr>
-          <w:rFonts w:cs="Arial"/>
-          <w:sz w:val="22"/>
-          <w:szCs w:val="22"/>
-          <w:lang w:val="es-ES"/>
-        </w:rPr>
-        <w:t>Flujo Básico</w:t>
-      </w:r>
       <w:bookmarkEnd w:id="11"/>
       <w:bookmarkEnd w:id="12"/>
+    </w:p>
+    <w:p>
+      <w:pPr>
+        <w:pStyle w:val="Ttulo2"/>
+        <w:rPr>
+          <w:rFonts w:cs="Arial"/>
+          <w:sz w:val="22"/>
+          <w:szCs w:val="22"/>
+          <w:lang w:val="es-ES"/>
+        </w:rPr>
+      </w:pPr>
+      <w:bookmarkStart w:id="13" w:name="_Toc423410240"/>
+      <w:bookmarkStart w:id="14" w:name="_Toc425054506"/>
+      <w:bookmarkStart w:id="15" w:name="_Toc413924973"/>
+      <w:r>
+        <w:rPr>
+          <w:rFonts w:cs="Arial"/>
+          <w:sz w:val="22"/>
+          <w:szCs w:val="22"/>
+          <w:lang w:val="es-ES"/>
+        </w:rPr>
+        <w:t>Flujo Básico</w:t>
+      </w:r>
       <w:bookmarkEnd w:id="13"/>
+      <w:bookmarkEnd w:id="14"/>
+      <w:bookmarkEnd w:id="15"/>
       <w:r>
         <w:rPr>
           <w:rFonts w:cs="Arial"/>
@@ -9091,9 +9536,9 @@
           <w:lang w:val="es-ES"/>
         </w:rPr>
       </w:pPr>
-      <w:bookmarkStart w:id="14" w:name="_Toc423410241"/>
-      <w:bookmarkStart w:id="15" w:name="_Toc425054507"/>
-      <w:bookmarkStart w:id="16" w:name="_Toc413924974"/>
+      <w:bookmarkStart w:id="16" w:name="_Toc423410241"/>
+      <w:bookmarkStart w:id="17" w:name="_Toc425054507"/>
+      <w:bookmarkStart w:id="18" w:name="_Toc413924974"/>
       <w:r>
         <w:rPr>
           <w:rFonts w:cs="Arial"/>
@@ -9103,9 +9548,9 @@
         </w:rPr>
         <w:t>Flujos Alternativos</w:t>
       </w:r>
-      <w:bookmarkEnd w:id="14"/>
-      <w:bookmarkEnd w:id="15"/>
       <w:bookmarkEnd w:id="16"/>
+      <w:bookmarkEnd w:id="17"/>
+      <w:bookmarkEnd w:id="18"/>
     </w:p>
     <w:p>
       <w:pPr>
@@ -9208,7 +9653,7 @@
           <w:lang w:val="es-MX"/>
         </w:rPr>
       </w:pPr>
-      <w:bookmarkStart w:id="17" w:name="_Toc413924975"/>
+      <w:bookmarkStart w:id="19" w:name="_Toc413924975"/>
       <w:r>
         <w:rPr>
           <w:rFonts w:cs="Arial"/>
@@ -9238,7 +9683,7 @@
         </w:rPr>
         <w:t>REGISTRO</w:t>
       </w:r>
-      <w:bookmarkEnd w:id="17"/>
+      <w:bookmarkEnd w:id="19"/>
       <w:proofErr w:type="gramEnd"/>
     </w:p>
     <w:p>
@@ -9253,7 +9698,7 @@
           <w:lang w:val="es-ES"/>
         </w:rPr>
       </w:pPr>
-      <w:bookmarkStart w:id="18" w:name="_Toc413924976"/>
+      <w:bookmarkStart w:id="20" w:name="_Toc413924976"/>
       <w:r>
         <w:rPr>
           <w:rFonts w:cs="Arial"/>
@@ -9261,7 +9706,7 @@
         </w:rPr>
         <w:t>Guardar registro</w:t>
       </w:r>
-      <w:bookmarkEnd w:id="18"/>
+      <w:bookmarkEnd w:id="20"/>
       <w:r>
         <w:rPr>
           <w:rFonts w:cs="Arial"/>
@@ -9274,11 +9719,11 @@
       <w:pPr>
         <w:pStyle w:val="Ttulo1"/>
       </w:pPr>
-      <w:bookmarkStart w:id="19" w:name="_Toc413924977"/>
+      <w:bookmarkStart w:id="21" w:name="_Toc413924977"/>
       <w:r>
         <w:t>Actor(s)</w:t>
       </w:r>
-      <w:bookmarkEnd w:id="19"/>
+      <w:bookmarkEnd w:id="21"/>
     </w:p>
     <w:p>
       <w:pPr>
@@ -9310,7 +9755,7 @@
           <w:lang w:val="es-ES"/>
         </w:rPr>
       </w:pPr>
-      <w:bookmarkStart w:id="20" w:name="_Toc413924978"/>
+      <w:bookmarkStart w:id="22" w:name="_Toc413924978"/>
       <w:r>
         <w:rPr>
           <w:rFonts w:cs="Arial"/>
@@ -9320,7 +9765,7 @@
         </w:rPr>
         <w:t>Descripción</w:t>
       </w:r>
-      <w:bookmarkEnd w:id="20"/>
+      <w:bookmarkEnd w:id="22"/>
     </w:p>
     <w:p>
       <w:pPr>
@@ -9386,7 +9831,7 @@
           <w:lang w:val="es-ES"/>
         </w:rPr>
       </w:pPr>
-      <w:bookmarkStart w:id="21" w:name="_Toc413924979"/>
+      <w:bookmarkStart w:id="23" w:name="_Toc413924979"/>
       <w:r>
         <w:rPr>
           <w:rFonts w:cs="Arial"/>
@@ -9394,7 +9839,7 @@
         </w:rPr>
         <w:t>Flujo de Eventos</w:t>
       </w:r>
-      <w:bookmarkEnd w:id="21"/>
+      <w:bookmarkEnd w:id="23"/>
     </w:p>
     <w:p>
       <w:pPr>
@@ -9406,7 +9851,7 @@
           <w:lang w:val="es-ES"/>
         </w:rPr>
       </w:pPr>
-      <w:bookmarkStart w:id="22" w:name="_Toc413924980"/>
+      <w:bookmarkStart w:id="24" w:name="_Toc413924980"/>
       <w:r>
         <w:rPr>
           <w:rFonts w:cs="Arial"/>
@@ -9416,7 +9861,7 @@
         </w:rPr>
         <w:t>Flujo Básico</w:t>
       </w:r>
-      <w:bookmarkEnd w:id="22"/>
+      <w:bookmarkEnd w:id="24"/>
       <w:r>
         <w:rPr>
           <w:rFonts w:cs="Arial"/>
@@ -9539,7 +9984,7 @@
           <w:lang w:val="es-ES"/>
         </w:rPr>
       </w:pPr>
-      <w:bookmarkStart w:id="23" w:name="_Toc413924981"/>
+      <w:bookmarkStart w:id="25" w:name="_Toc413924981"/>
       <w:r>
         <w:rPr>
           <w:rFonts w:cs="Arial"/>
@@ -9549,7 +9994,7 @@
         </w:rPr>
         <w:t>Flujos Alternativos</w:t>
       </w:r>
-      <w:bookmarkEnd w:id="23"/>
+      <w:bookmarkEnd w:id="25"/>
     </w:p>
     <w:p>
       <w:pPr>
@@ -9610,61 +10055,7 @@
           <w:lang w:val="es-ES"/>
         </w:rPr>
       </w:pPr>
-      <w:bookmarkStart w:id="24" w:name="_Toc413924982"/>
-      <w:r>
-        <w:rPr>
-          <w:noProof/>
-          <w:lang w:val="es-MX" w:eastAsia="es-MX"/>
-        </w:rPr>
-        <w:drawing>
-          <wp:inline distT="0" distB="0" distL="0" distR="0" wp14:anchorId="73680287" wp14:editId="7835F851">
-            <wp:extent cx="5943600" cy="3048000"/>
-            <wp:effectExtent l="0" t="0" r="0" b="0"/>
-            <wp:docPr id="5" name="Imagen 5" descr="C:\Users\Chibaku\Documents\8_ing\Agrofinder\casos de uso\sesion.jpg"/>
-            <wp:cNvGraphicFramePr>
-              <a:graphicFrameLocks xmlns:a="http://schemas.openxmlformats.org/drawingml/2006/main" noChangeAspect="1"/>
-            </wp:cNvGraphicFramePr>
-            <a:graphic xmlns:a="http://schemas.openxmlformats.org/drawingml/2006/main">
-              <a:graphicData uri="http://schemas.openxmlformats.org/drawingml/2006/picture">
-                <pic:pic xmlns:pic="http://schemas.openxmlformats.org/drawingml/2006/picture">
-                  <pic:nvPicPr>
-                    <pic:cNvPr id="0" name="Picture 4" descr="C:\Users\Chibaku\Documents\8_ing\Agrofinder\casos de uso\sesion.jpg"/>
-                    <pic:cNvPicPr>
-                      <a:picLocks noChangeAspect="1" noChangeArrowheads="1"/>
-                    </pic:cNvPicPr>
-                  </pic:nvPicPr>
-                  <pic:blipFill>
-                    <a:blip r:embed="rId15">
-                      <a:extLst>
-                        <a:ext uri="{28A0092B-C50C-407E-A947-70E740481C1C}">
-                          <a14:useLocalDpi xmlns:a14="http://schemas.microsoft.com/office/drawing/2010/main" val="0"/>
-                        </a:ext>
-                      </a:extLst>
-                    </a:blip>
-                    <a:srcRect/>
-                    <a:stretch>
-                      <a:fillRect/>
-                    </a:stretch>
-                  </pic:blipFill>
-                  <pic:spPr bwMode="auto">
-                    <a:xfrm>
-                      <a:off x="0" y="0"/>
-                      <a:ext cx="5943600" cy="3048000"/>
-                    </a:xfrm>
-                    <a:prstGeom prst="rect">
-                      <a:avLst/>
-                    </a:prstGeom>
-                    <a:noFill/>
-                    <a:ln>
-                      <a:noFill/>
-                    </a:ln>
-                  </pic:spPr>
-                </pic:pic>
-              </a:graphicData>
-            </a:graphic>
-          </wp:inline>
-        </w:drawing>
-      </w:r>
+      <w:bookmarkStart w:id="26" w:name="_Toc413924982"/>
       <w:r>
         <w:rPr>
           <w:rFonts w:cs="Arial"/>
@@ -9674,7 +10065,7 @@
         </w:rPr>
         <w:t>ESPECIFICACIÓN DE CASO DE USO: INICIAR SESION</w:t>
       </w:r>
-      <w:bookmarkEnd w:id="24"/>
+      <w:bookmarkEnd w:id="26"/>
     </w:p>
     <w:p>
       <w:pPr>
@@ -9688,7 +10079,7 @@
           <w:lang w:val="es-ES"/>
         </w:rPr>
       </w:pPr>
-      <w:bookmarkStart w:id="25" w:name="_Toc413924983"/>
+      <w:bookmarkStart w:id="27" w:name="_Toc413924983"/>
       <w:r>
         <w:rPr>
           <w:rFonts w:cs="Arial"/>
@@ -9696,7 +10087,7 @@
         </w:rPr>
         <w:t>Iniciar sesión</w:t>
       </w:r>
-      <w:bookmarkEnd w:id="25"/>
+      <w:bookmarkEnd w:id="27"/>
       <w:r>
         <w:rPr>
           <w:rFonts w:cs="Arial"/>
@@ -9709,12 +10100,12 @@
       <w:pPr>
         <w:pStyle w:val="Ttulo1"/>
       </w:pPr>
-      <w:bookmarkStart w:id="26" w:name="_Toc29276806"/>
-      <w:bookmarkStart w:id="27" w:name="_Toc413924984"/>
+      <w:bookmarkStart w:id="28" w:name="_Toc413924984"/>
+      <w:bookmarkStart w:id="29" w:name="_Toc29276806"/>
       <w:r>
         <w:t>Actor(s)</w:t>
       </w:r>
-      <w:bookmarkEnd w:id="27"/>
+      <w:bookmarkEnd w:id="28"/>
     </w:p>
     <w:p>
       <w:pPr>
@@ -9744,7 +10135,7 @@
           <w:lang w:val="es-ES"/>
         </w:rPr>
       </w:pPr>
-      <w:bookmarkStart w:id="28" w:name="_Toc413924985"/>
+      <w:bookmarkStart w:id="30" w:name="_Toc413924985"/>
       <w:r>
         <w:rPr>
           <w:rFonts w:cs="Arial"/>
@@ -9753,8 +10144,8 @@
         </w:rPr>
         <w:t>Descripción</w:t>
       </w:r>
-      <w:bookmarkEnd w:id="26"/>
-      <w:bookmarkEnd w:id="28"/>
+      <w:bookmarkEnd w:id="29"/>
+      <w:bookmarkEnd w:id="30"/>
     </w:p>
     <w:p>
       <w:pPr>
@@ -9788,18 +10179,17 @@
           <w:lang w:val="es-ES"/>
         </w:rPr>
       </w:pPr>
-      <w:bookmarkStart w:id="29" w:name="_Toc29276807"/>
-      <w:bookmarkStart w:id="30" w:name="_Toc413924986"/>
-      <w:r>
-        <w:rPr>
-          <w:rFonts w:cs="Arial"/>
-          <w:lang w:val="es-ES"/>
-        </w:rPr>
-        <w:lastRenderedPageBreak/>
+      <w:bookmarkStart w:id="31" w:name="_Toc29276807"/>
+      <w:bookmarkStart w:id="32" w:name="_Toc413924986"/>
+      <w:r>
+        <w:rPr>
+          <w:rFonts w:cs="Arial"/>
+          <w:lang w:val="es-ES"/>
+        </w:rPr>
         <w:t>Flujo de Eventos</w:t>
       </w:r>
-      <w:bookmarkEnd w:id="29"/>
-      <w:bookmarkEnd w:id="30"/>
+      <w:bookmarkEnd w:id="31"/>
+      <w:bookmarkEnd w:id="32"/>
     </w:p>
     <w:p>
       <w:pPr>
@@ -9812,8 +10202,8 @@
           <w:lang w:val="es-ES"/>
         </w:rPr>
       </w:pPr>
-      <w:bookmarkStart w:id="31" w:name="_Toc29276808"/>
-      <w:bookmarkStart w:id="32" w:name="_Toc413924987"/>
+      <w:bookmarkStart w:id="33" w:name="_Toc29276808"/>
+      <w:bookmarkStart w:id="34" w:name="_Toc413924987"/>
       <w:r>
         <w:rPr>
           <w:rFonts w:cs="Arial"/>
@@ -9822,8 +10212,8 @@
         </w:rPr>
         <w:t>Flujo Básico</w:t>
       </w:r>
-      <w:bookmarkEnd w:id="31"/>
-      <w:bookmarkEnd w:id="32"/>
+      <w:bookmarkEnd w:id="33"/>
+      <w:bookmarkEnd w:id="34"/>
       <w:r>
         <w:rPr>
           <w:rFonts w:cs="Arial"/>
@@ -9998,8 +10388,8 @@
           <w:lang w:val="es-ES"/>
         </w:rPr>
       </w:pPr>
-      <w:bookmarkStart w:id="33" w:name="_Toc29276809"/>
-      <w:bookmarkStart w:id="34" w:name="_Toc413924988"/>
+      <w:bookmarkStart w:id="35" w:name="_Toc29276809"/>
+      <w:bookmarkStart w:id="36" w:name="_Toc413924988"/>
       <w:r>
         <w:rPr>
           <w:rFonts w:cs="Arial"/>
@@ -10008,8 +10398,8 @@
         </w:rPr>
         <w:t>Flujos Alternativos</w:t>
       </w:r>
-      <w:bookmarkEnd w:id="33"/>
-      <w:bookmarkEnd w:id="34"/>
+      <w:bookmarkEnd w:id="35"/>
+      <w:bookmarkEnd w:id="36"/>
     </w:p>
     <w:p>
       <w:pPr>
@@ -10081,10 +10471,10 @@
           <w:lang w:val="es-ES"/>
         </w:rPr>
       </w:pPr>
-      <w:bookmarkStart w:id="35" w:name="_Toc29276812"/>
-      <w:bookmarkStart w:id="36" w:name="_Toc425054512"/>
-      <w:bookmarkStart w:id="37" w:name="_Toc423410253"/>
-      <w:bookmarkStart w:id="38" w:name="_Toc413924989"/>
+      <w:bookmarkStart w:id="37" w:name="_Toc29276812"/>
+      <w:bookmarkStart w:id="38" w:name="_Toc425054512"/>
+      <w:bookmarkStart w:id="39" w:name="_Toc423410253"/>
+      <w:bookmarkStart w:id="40" w:name="_Toc413924989"/>
       <w:r>
         <w:rPr>
           <w:rFonts w:cs="Arial"/>
@@ -10092,10 +10482,10 @@
         </w:rPr>
         <w:t>Precondiciones</w:t>
       </w:r>
-      <w:bookmarkEnd w:id="35"/>
-      <w:bookmarkEnd w:id="36"/>
       <w:bookmarkEnd w:id="37"/>
       <w:bookmarkEnd w:id="38"/>
+      <w:bookmarkEnd w:id="39"/>
+      <w:bookmarkEnd w:id="40"/>
     </w:p>
     <w:p>
       <w:pPr>
@@ -10113,7 +10503,14 @@
         <w:rPr>
           <w:lang w:val="es-ES"/>
         </w:rPr>
-        <w:t>El usuario se registró previamente en el sistema para poder iniciar sesión y no tenga problemas  en su verificación de usuario</w:t>
+        <w:t xml:space="preserve">El usuario se registró previamente en el sistema para poder iniciar sesión y no tenga problemas  en su verificación </w:t>
+      </w:r>
+      <w:r>
+        <w:rPr>
+          <w:lang w:val="es-ES"/>
+        </w:rPr>
+        <w:lastRenderedPageBreak/>
+        <w:t>de usuario</w:t>
       </w:r>
       <w:r>
         <w:rPr>
@@ -10144,7 +10541,7 @@
           <w:lang w:val="es-MX"/>
         </w:rPr>
       </w:pPr>
-      <w:bookmarkStart w:id="39" w:name="_Toc413924990"/>
+      <w:bookmarkStart w:id="41" w:name="_Toc413924990"/>
       <w:r>
         <w:rPr>
           <w:rFonts w:cs="Arial"/>
@@ -10154,7 +10551,7 @@
         </w:rPr>
         <w:t>ESPECIFICAION DE CASO DE USO: VALIDAR USUARIO.</w:t>
       </w:r>
-      <w:bookmarkEnd w:id="39"/>
+      <w:bookmarkEnd w:id="41"/>
     </w:p>
     <w:p>
       <w:pPr>
@@ -10167,24 +10564,24 @@
           <w:lang w:val="es-MX"/>
         </w:rPr>
       </w:pPr>
-      <w:bookmarkStart w:id="40" w:name="_Toc413924991"/>
+      <w:bookmarkStart w:id="42" w:name="_Toc413924991"/>
       <w:r>
         <w:rPr>
           <w:lang w:val="es-MX"/>
         </w:rPr>
         <w:t>Validar Usuario</w:t>
       </w:r>
-      <w:bookmarkEnd w:id="40"/>
+      <w:bookmarkEnd w:id="42"/>
     </w:p>
     <w:p>
       <w:pPr>
         <w:pStyle w:val="Ttulo1"/>
       </w:pPr>
-      <w:bookmarkStart w:id="41" w:name="_Toc413924992"/>
+      <w:bookmarkStart w:id="43" w:name="_Toc413924992"/>
       <w:r>
         <w:t>Actor(s)</w:t>
       </w:r>
-      <w:bookmarkEnd w:id="41"/>
+      <w:bookmarkEnd w:id="43"/>
     </w:p>
     <w:p>
       <w:pPr>
@@ -10217,7 +10614,7 @@
           <w:lang w:val="es-ES"/>
         </w:rPr>
       </w:pPr>
-      <w:bookmarkStart w:id="42" w:name="_Toc413924993"/>
+      <w:bookmarkStart w:id="44" w:name="_Toc413924993"/>
       <w:r>
         <w:rPr>
           <w:rFonts w:cs="Arial"/>
@@ -10226,7 +10623,7 @@
         </w:rPr>
         <w:t>Descripción</w:t>
       </w:r>
-      <w:bookmarkEnd w:id="42"/>
+      <w:bookmarkEnd w:id="44"/>
     </w:p>
     <w:p>
       <w:pPr>
@@ -10272,7 +10669,7 @@
           <w:lang w:val="es-ES"/>
         </w:rPr>
       </w:pPr>
-      <w:bookmarkStart w:id="43" w:name="_Toc413924994"/>
+      <w:bookmarkStart w:id="45" w:name="_Toc413924994"/>
       <w:r>
         <w:rPr>
           <w:rFonts w:cs="Arial"/>
@@ -10280,7 +10677,7 @@
         </w:rPr>
         <w:t>Flujo de Eventos</w:t>
       </w:r>
-      <w:bookmarkEnd w:id="43"/>
+      <w:bookmarkEnd w:id="45"/>
     </w:p>
     <w:p>
       <w:pPr>
@@ -10294,7 +10691,7 @@
           <w:lang w:val="es-ES"/>
         </w:rPr>
       </w:pPr>
-      <w:bookmarkStart w:id="44" w:name="_Toc413924995"/>
+      <w:bookmarkStart w:id="46" w:name="_Toc413924995"/>
       <w:r>
         <w:rPr>
           <w:rFonts w:cs="Arial"/>
@@ -10304,7 +10701,7 @@
         </w:rPr>
         <w:t>Flujo Básico</w:t>
       </w:r>
-      <w:bookmarkEnd w:id="44"/>
+      <w:bookmarkEnd w:id="46"/>
       <w:r>
         <w:rPr>
           <w:rFonts w:cs="Arial"/>
@@ -10475,7 +10872,7 @@
           <w:lang w:val="es-ES"/>
         </w:rPr>
       </w:pPr>
-      <w:bookmarkStart w:id="45" w:name="_Toc413924996"/>
+      <w:bookmarkStart w:id="47" w:name="_Toc413924996"/>
       <w:r>
         <w:rPr>
           <w:rFonts w:cs="Arial"/>
@@ -10485,7 +10882,7 @@
         </w:rPr>
         <w:t>Flujos Alternativos</w:t>
       </w:r>
-      <w:bookmarkEnd w:id="45"/>
+      <w:bookmarkEnd w:id="47"/>
     </w:p>
     <w:p>
       <w:pPr>
@@ -10559,7 +10956,7 @@
           <w:lang w:val="es-ES"/>
         </w:rPr>
       </w:pPr>
-      <w:bookmarkStart w:id="46" w:name="_Toc413924997"/>
+      <w:bookmarkStart w:id="48" w:name="_Toc413924997"/>
       <w:r>
         <w:rPr>
           <w:rFonts w:cs="Arial"/>
@@ -10574,7 +10971,7 @@
         </w:rPr>
         <w:t>s</w:t>
       </w:r>
-      <w:bookmarkEnd w:id="46"/>
+      <w:bookmarkEnd w:id="48"/>
     </w:p>
     <w:p>
       <w:pPr>
@@ -10616,7 +11013,7 @@
           <w:lang w:val="es-MX"/>
         </w:rPr>
       </w:pPr>
-      <w:bookmarkStart w:id="47" w:name="_Toc413924998"/>
+      <w:bookmarkStart w:id="49" w:name="_Toc413924998"/>
       <w:r>
         <w:rPr>
           <w:rFonts w:cs="Arial"/>
@@ -10624,7 +11021,6 @@
           <w:szCs w:val="28"/>
           <w:lang w:val="es-MX"/>
         </w:rPr>
-        <w:lastRenderedPageBreak/>
         <w:t xml:space="preserve">ESPECIFICACION DE CASO DE USO: </w:t>
       </w:r>
       <w:r>
@@ -10636,7 +11032,7 @@
         </w:rPr>
         <w:t>CERRA SESIÓN</w:t>
       </w:r>
-      <w:bookmarkEnd w:id="47"/>
+      <w:bookmarkEnd w:id="49"/>
     </w:p>
     <w:p>
       <w:pPr>
@@ -10650,7 +11046,7 @@
           <w:lang w:val="es-ES"/>
         </w:rPr>
       </w:pPr>
-      <w:bookmarkStart w:id="48" w:name="_Toc413924999"/>
+      <w:bookmarkStart w:id="50" w:name="_Toc413924999"/>
       <w:r>
         <w:rPr>
           <w:rFonts w:cs="Arial"/>
@@ -10665,17 +11061,17 @@
         </w:rPr>
         <w:t>errar sesión</w:t>
       </w:r>
-      <w:bookmarkEnd w:id="48"/>
+      <w:bookmarkEnd w:id="50"/>
     </w:p>
     <w:p>
       <w:pPr>
         <w:pStyle w:val="Ttulo1"/>
       </w:pPr>
-      <w:bookmarkStart w:id="49" w:name="_Toc413925000"/>
+      <w:bookmarkStart w:id="51" w:name="_Toc413925000"/>
       <w:r>
         <w:t>Actor(s)</w:t>
       </w:r>
-      <w:bookmarkEnd w:id="49"/>
+      <w:bookmarkEnd w:id="51"/>
     </w:p>
     <w:p>
       <w:pPr>
@@ -10721,7 +11117,7 @@
           <w:lang w:val="es-ES"/>
         </w:rPr>
       </w:pPr>
-      <w:bookmarkStart w:id="50" w:name="_Toc413925001"/>
+      <w:bookmarkStart w:id="52" w:name="_Toc413925001"/>
       <w:r>
         <w:rPr>
           <w:rFonts w:cs="Arial"/>
@@ -10730,7 +11126,7 @@
         </w:rPr>
         <w:t>Descripción</w:t>
       </w:r>
-      <w:bookmarkEnd w:id="50"/>
+      <w:bookmarkEnd w:id="52"/>
     </w:p>
     <w:p>
       <w:pPr>
@@ -10773,7 +11169,7 @@
           <w:lang w:val="es-ES"/>
         </w:rPr>
       </w:pPr>
-      <w:bookmarkStart w:id="51" w:name="_Toc413925002"/>
+      <w:bookmarkStart w:id="53" w:name="_Toc413925002"/>
       <w:r>
         <w:rPr>
           <w:rFonts w:cs="Arial"/>
@@ -10781,7 +11177,7 @@
         </w:rPr>
         <w:t>Flujo de Eventos</w:t>
       </w:r>
-      <w:bookmarkEnd w:id="51"/>
+      <w:bookmarkEnd w:id="53"/>
     </w:p>
     <w:p>
       <w:pPr>
@@ -10794,7 +11190,7 @@
           <w:lang w:val="es-ES"/>
         </w:rPr>
       </w:pPr>
-      <w:bookmarkStart w:id="52" w:name="_Toc413925003"/>
+      <w:bookmarkStart w:id="54" w:name="_Toc413925003"/>
       <w:r>
         <w:rPr>
           <w:rFonts w:cs="Arial"/>
@@ -10803,7 +11199,7 @@
         </w:rPr>
         <w:t>Flujo Básico</w:t>
       </w:r>
-      <w:bookmarkEnd w:id="52"/>
+      <w:bookmarkEnd w:id="54"/>
       <w:r>
         <w:rPr>
           <w:rFonts w:cs="Arial"/>
@@ -11001,7 +11397,7 @@
           <w:lang w:val="es-ES"/>
         </w:rPr>
       </w:pPr>
-      <w:bookmarkStart w:id="53" w:name="_Toc413925004"/>
+      <w:bookmarkStart w:id="55" w:name="_Toc413925004"/>
       <w:r>
         <w:rPr>
           <w:rFonts w:cs="Arial"/>
@@ -11010,7 +11406,7 @@
         </w:rPr>
         <w:t>Flujos Alternativos</w:t>
       </w:r>
-      <w:bookmarkEnd w:id="53"/>
+      <w:bookmarkEnd w:id="55"/>
     </w:p>
     <w:p>
       <w:pPr>
@@ -11041,6 +11437,7 @@
           <w:rFonts w:ascii="Arial" w:hAnsi="Arial"/>
           <w:sz w:val="22"/>
         </w:rPr>
+        <w:lastRenderedPageBreak/>
         <w:t>2.- Si el usuario no</w:t>
       </w:r>
       <w:r>
@@ -11068,7 +11465,7 @@
           <w:lang w:val="es-ES"/>
         </w:rPr>
       </w:pPr>
-      <w:bookmarkStart w:id="54" w:name="_Toc413925005"/>
+      <w:bookmarkStart w:id="56" w:name="_Toc413925005"/>
       <w:r>
         <w:rPr>
           <w:rFonts w:cs="Arial"/>
@@ -11076,7 +11473,7 @@
         </w:rPr>
         <w:t>Precondiciones</w:t>
       </w:r>
-      <w:bookmarkEnd w:id="54"/>
+      <w:bookmarkEnd w:id="56"/>
     </w:p>
     <w:p>
       <w:pPr>
@@ -11106,11 +11503,7 @@
     </w:p>
     <w:p>
       <w:pPr>
-        <w:rPr>
-          <w:rFonts w:ascii="Arial" w:hAnsi="Arial" w:cs="Arial"/>
-          <w:sz w:val="22"/>
-          <w:lang w:val="es-ES"/>
-        </w:rPr>
+        <w:keepNext/>
       </w:pPr>
       <w:r>
         <w:rPr>
@@ -11120,7 +11513,7 @@
           <w:lang w:val="es-MX" w:eastAsia="es-MX"/>
         </w:rPr>
         <w:drawing>
-          <wp:inline distT="0" distB="0" distL="0" distR="0">
+          <wp:inline distT="0" distB="0" distL="0" distR="0" wp14:anchorId="65E66AF0" wp14:editId="53A16190">
             <wp:extent cx="5943600" cy="3028950"/>
             <wp:effectExtent l="0" t="0" r="0" b="0"/>
             <wp:docPr id="6" name="Imagen 6" descr="C:\Users\Chibaku\Documents\8_ing\Agrofinder\casos de uso\Casos de uso.jpg"/>
@@ -11137,7 +11530,7 @@
                     </pic:cNvPicPr>
                   </pic:nvPicPr>
                   <pic:blipFill>
-                    <a:blip r:embed="rId16">
+                    <a:blip r:embed="rId15">
                       <a:extLst>
                         <a:ext uri="{28A0092B-C50C-407E-A947-70E740481C1C}">
                           <a14:useLocalDpi xmlns:a14="http://schemas.microsoft.com/office/drawing/2010/main" val="0"/>
@@ -11168,6 +11561,110 @@
           </wp:inline>
         </w:drawing>
       </w:r>
+    </w:p>
+    <w:p>
+      <w:pPr>
+        <w:pStyle w:val="Epgrafe"/>
+        <w:jc w:val="center"/>
+        <w:rPr>
+          <w:color w:val="000000" w:themeColor="text1"/>
+        </w:rPr>
+      </w:pPr>
+      <w:bookmarkStart w:id="57" w:name="_Toc413951617"/>
+      <w:proofErr w:type="spellStart"/>
+      <w:r>
+        <w:rPr>
+          <w:color w:val="000000" w:themeColor="text1"/>
+        </w:rPr>
+        <w:t>Figura</w:t>
+      </w:r>
+      <w:proofErr w:type="spellEnd"/>
+      <w:r>
+        <w:rPr>
+          <w:color w:val="000000" w:themeColor="text1"/>
+        </w:rPr>
+        <w:t xml:space="preserve"> </w:t>
+      </w:r>
+      <w:r>
+        <w:rPr>
+          <w:color w:val="000000" w:themeColor="text1"/>
+        </w:rPr>
+        <w:fldChar w:fldCharType="begin"/>
+      </w:r>
+      <w:r>
+        <w:rPr>
+          <w:color w:val="000000" w:themeColor="text1"/>
+        </w:rPr>
+        <w:instrText xml:space="preserve"> SEQ Figura \* ARABIC </w:instrText>
+      </w:r>
+      <w:r>
+        <w:rPr>
+          <w:color w:val="000000" w:themeColor="text1"/>
+        </w:rPr>
+        <w:fldChar w:fldCharType="separate"/>
+      </w:r>
+      <w:r>
+        <w:rPr>
+          <w:noProof/>
+          <w:color w:val="000000" w:themeColor="text1"/>
+        </w:rPr>
+        <w:t>3</w:t>
+      </w:r>
+      <w:r>
+        <w:rPr>
+          <w:color w:val="000000" w:themeColor="text1"/>
+        </w:rPr>
+        <w:fldChar w:fldCharType="end"/>
+      </w:r>
+      <w:r>
+        <w:rPr>
+          <w:color w:val="000000" w:themeColor="text1"/>
+        </w:rPr>
+        <w:t xml:space="preserve"> </w:t>
+      </w:r>
+      <w:proofErr w:type="spellStart"/>
+      <w:r>
+        <w:rPr>
+          <w:color w:val="000000" w:themeColor="text1"/>
+        </w:rPr>
+        <w:t>Caso</w:t>
+      </w:r>
+      <w:proofErr w:type="spellEnd"/>
+      <w:r>
+        <w:rPr>
+          <w:color w:val="000000" w:themeColor="text1"/>
+        </w:rPr>
+        <w:t xml:space="preserve"> de </w:t>
+      </w:r>
+      <w:proofErr w:type="spellStart"/>
+      <w:proofErr w:type="gramStart"/>
+      <w:r>
+        <w:rPr>
+          <w:color w:val="000000" w:themeColor="text1"/>
+        </w:rPr>
+        <w:t>uso</w:t>
+      </w:r>
+      <w:proofErr w:type="spellEnd"/>
+      <w:r>
+        <w:rPr>
+          <w:color w:val="000000" w:themeColor="text1"/>
+        </w:rPr>
+        <w:t xml:space="preserve"> </w:t>
+      </w:r>
+      <w:r>
+        <w:rPr>
+          <w:noProof/>
+          <w:color w:val="000000" w:themeColor="text1"/>
+        </w:rPr>
+        <w:t xml:space="preserve"> Consultar</w:t>
+      </w:r>
+      <w:bookmarkEnd w:id="57"/>
+      <w:proofErr w:type="gramEnd"/>
+    </w:p>
+    <w:p>
+      <w:pPr>
+        <w:keepNext/>
+      </w:pPr>
       <w:r>
         <w:rPr>
           <w:rFonts w:ascii="Arial" w:hAnsi="Arial" w:cs="Arial"/>
@@ -11175,9 +11672,8 @@
           <w:sz w:val="22"/>
           <w:lang w:val="es-MX" w:eastAsia="es-MX"/>
         </w:rPr>
-        <w:lastRenderedPageBreak/>
         <w:drawing>
-          <wp:inline distT="0" distB="0" distL="0" distR="0">
+          <wp:inline distT="0" distB="0" distL="0" distR="0" wp14:anchorId="32057FC2" wp14:editId="18031384">
             <wp:extent cx="5943600" cy="2800350"/>
             <wp:effectExtent l="0" t="0" r="0" b="0"/>
             <wp:docPr id="9" name="Imagen 9" descr="C:\Users\Chibaku\Documents\8_ing\Agrofinder\casos de uso\Administrar.jpg"/>
@@ -11194,7 +11690,7 @@
                     </pic:cNvPicPr>
                   </pic:nvPicPr>
                   <pic:blipFill>
-                    <a:blip r:embed="rId17">
+                    <a:blip r:embed="rId16">
                       <a:extLst>
                         <a:ext uri="{28A0092B-C50C-407E-A947-70E740481C1C}">
                           <a14:useLocalDpi xmlns:a14="http://schemas.microsoft.com/office/drawing/2010/main" val="0"/>
@@ -11228,6 +11724,109 @@
     </w:p>
     <w:p>
       <w:pPr>
+        <w:pStyle w:val="Epgrafe"/>
+        <w:jc w:val="center"/>
+        <w:rPr>
+          <w:rFonts w:ascii="Arial" w:hAnsi="Arial" w:cs="Arial"/>
+          <w:color w:val="000000" w:themeColor="text1"/>
+          <w:sz w:val="22"/>
+          <w:lang w:val="es-ES"/>
+        </w:rPr>
+      </w:pPr>
+      <w:bookmarkStart w:id="58" w:name="_Toc413951618"/>
+      <w:proofErr w:type="spellStart"/>
+      <w:r>
+        <w:rPr>
+          <w:color w:val="000000" w:themeColor="text1"/>
+        </w:rPr>
+        <w:t>Figura</w:t>
+      </w:r>
+      <w:proofErr w:type="spellEnd"/>
+      <w:r>
+        <w:rPr>
+          <w:color w:val="000000" w:themeColor="text1"/>
+        </w:rPr>
+        <w:t xml:space="preserve"> </w:t>
+      </w:r>
+      <w:r>
+        <w:rPr>
+          <w:color w:val="000000" w:themeColor="text1"/>
+        </w:rPr>
+        <w:fldChar w:fldCharType="begin"/>
+      </w:r>
+      <w:r>
+        <w:rPr>
+          <w:color w:val="000000" w:themeColor="text1"/>
+        </w:rPr>
+        <w:instrText xml:space="preserve"> SEQ Figura \* ARABIC </w:instrText>
+      </w:r>
+      <w:r>
+        <w:rPr>
+          <w:color w:val="000000" w:themeColor="text1"/>
+        </w:rPr>
+        <w:fldChar w:fldCharType="separate"/>
+      </w:r>
+      <w:r>
+        <w:rPr>
+          <w:noProof/>
+          <w:color w:val="000000" w:themeColor="text1"/>
+        </w:rPr>
+        <w:t>4</w:t>
+      </w:r>
+      <w:r>
+        <w:rPr>
+          <w:color w:val="000000" w:themeColor="text1"/>
+        </w:rPr>
+        <w:fldChar w:fldCharType="end"/>
+      </w:r>
+      <w:r>
+        <w:rPr>
+          <w:color w:val="000000" w:themeColor="text1"/>
+        </w:rPr>
+        <w:t xml:space="preserve"> </w:t>
+      </w:r>
+      <w:proofErr w:type="spellStart"/>
+      <w:r>
+        <w:rPr>
+          <w:color w:val="000000" w:themeColor="text1"/>
+        </w:rPr>
+        <w:t>Caso</w:t>
+      </w:r>
+      <w:proofErr w:type="spellEnd"/>
+      <w:r>
+        <w:rPr>
+          <w:color w:val="000000" w:themeColor="text1"/>
+        </w:rPr>
+        <w:t xml:space="preserve"> de </w:t>
+      </w:r>
+      <w:proofErr w:type="spellStart"/>
+      <w:proofErr w:type="gramStart"/>
+      <w:r>
+        <w:rPr>
+          <w:color w:val="000000" w:themeColor="text1"/>
+        </w:rPr>
+        <w:t>uso</w:t>
+      </w:r>
+      <w:proofErr w:type="spellEnd"/>
+      <w:proofErr w:type="gramEnd"/>
+      <w:r>
+        <w:rPr>
+          <w:color w:val="000000" w:themeColor="text1"/>
+        </w:rPr>
+        <w:t xml:space="preserve"> </w:t>
+      </w:r>
+      <w:proofErr w:type="spellStart"/>
+      <w:r>
+        <w:rPr>
+          <w:color w:val="000000" w:themeColor="text1"/>
+        </w:rPr>
+        <w:t>Administrar</w:t>
+      </w:r>
+      <w:bookmarkEnd w:id="58"/>
+      <w:proofErr w:type="spellEnd"/>
+    </w:p>
+    <w:p>
+      <w:pPr>
         <w:rPr>
           <w:lang w:val="es-ES"/>
         </w:rPr>
@@ -11247,7 +11846,7 @@
           <w:lang w:val="es-MX"/>
         </w:rPr>
       </w:pPr>
-      <w:bookmarkStart w:id="55" w:name="_Toc413925006"/>
+      <w:bookmarkStart w:id="59" w:name="_Toc413925006"/>
       <w:r>
         <w:rPr>
           <w:rFonts w:cs="Arial"/>
@@ -11255,9 +11854,10 @@
           <w:szCs w:val="28"/>
           <w:lang w:val="es-MX"/>
         </w:rPr>
+        <w:lastRenderedPageBreak/>
         <w:t>ESPECIFICACION DE CASO DE USO: ADMINISTRAR USUARIOS</w:t>
       </w:r>
-      <w:bookmarkEnd w:id="55"/>
+      <w:bookmarkEnd w:id="59"/>
     </w:p>
     <w:p>
       <w:pPr>
@@ -11270,24 +11870,24 @@
           <w:lang w:val="es-MX"/>
         </w:rPr>
       </w:pPr>
-      <w:bookmarkStart w:id="56" w:name="_Toc413925007"/>
+      <w:bookmarkStart w:id="60" w:name="_Toc413925007"/>
       <w:r>
         <w:rPr>
           <w:lang w:val="es-MX"/>
         </w:rPr>
         <w:t>Administrar usuarios</w:t>
       </w:r>
-      <w:bookmarkEnd w:id="56"/>
+      <w:bookmarkEnd w:id="60"/>
     </w:p>
     <w:p>
       <w:pPr>
         <w:pStyle w:val="Ttulo1"/>
       </w:pPr>
-      <w:bookmarkStart w:id="57" w:name="_Toc413925008"/>
+      <w:bookmarkStart w:id="61" w:name="_Toc413925008"/>
       <w:r>
         <w:t>Actor(s)</w:t>
       </w:r>
-      <w:bookmarkEnd w:id="57"/>
+      <w:bookmarkEnd w:id="61"/>
       <w:r>
         <w:t xml:space="preserve"> </w:t>
       </w:r>
@@ -11318,7 +11918,7 @@
           <w:lang w:val="es-ES"/>
         </w:rPr>
       </w:pPr>
-      <w:bookmarkStart w:id="58" w:name="_Toc413925009"/>
+      <w:bookmarkStart w:id="62" w:name="_Toc413925009"/>
       <w:r>
         <w:rPr>
           <w:sz w:val="22"/>
@@ -11326,7 +11926,7 @@
         </w:rPr>
         <w:t>Descripción</w:t>
       </w:r>
-      <w:bookmarkEnd w:id="58"/>
+      <w:bookmarkEnd w:id="62"/>
     </w:p>
     <w:p>
       <w:pPr>
@@ -11392,7 +11992,7 @@
           <w:lang w:val="es-ES"/>
         </w:rPr>
       </w:pPr>
-      <w:bookmarkStart w:id="59" w:name="_Toc413925010"/>
+      <w:bookmarkStart w:id="63" w:name="_Toc413925010"/>
       <w:r>
         <w:rPr>
           <w:rFonts w:cs="Arial"/>
@@ -11400,7 +12000,7 @@
         </w:rPr>
         <w:t>Flujo de Eventos</w:t>
       </w:r>
-      <w:bookmarkEnd w:id="59"/>
+      <w:bookmarkEnd w:id="63"/>
     </w:p>
     <w:p>
       <w:pPr>
@@ -11418,7 +12018,7 @@
           <w:lang w:val="es-ES"/>
         </w:rPr>
       </w:pPr>
-      <w:bookmarkStart w:id="60" w:name="_Toc413925011"/>
+      <w:bookmarkStart w:id="64" w:name="_Toc413925011"/>
       <w:r>
         <w:rPr>
           <w:rFonts w:cs="Arial"/>
@@ -11437,7 +12037,7 @@
         </w:rPr>
         <w:t>Flujo Básico</w:t>
       </w:r>
-      <w:bookmarkEnd w:id="60"/>
+      <w:bookmarkEnd w:id="64"/>
       <w:r>
         <w:rPr>
           <w:rFonts w:cs="Arial"/>
@@ -11665,7 +12265,7 @@
           <w:lang w:val="es-ES"/>
         </w:rPr>
       </w:pPr>
-      <w:bookmarkStart w:id="61" w:name="_Toc413925012"/>
+      <w:bookmarkStart w:id="65" w:name="_Toc413925012"/>
       <w:r>
         <w:rPr>
           <w:rFonts w:cs="Arial"/>
@@ -11674,7 +12274,7 @@
         </w:rPr>
         <w:t>Flujos Alternativos</w:t>
       </w:r>
-      <w:bookmarkEnd w:id="61"/>
+      <w:bookmarkEnd w:id="65"/>
     </w:p>
     <w:p>
       <w:pPr>
@@ -11786,16 +12386,15 @@
           <w:lang w:val="es-ES"/>
         </w:rPr>
       </w:pPr>
-      <w:bookmarkStart w:id="62" w:name="_Toc413925013"/>
-      <w:r>
-        <w:rPr>
-          <w:rFonts w:cs="Arial"/>
-          <w:lang w:val="es-ES"/>
-        </w:rPr>
-        <w:lastRenderedPageBreak/>
+      <w:bookmarkStart w:id="66" w:name="_Toc413925013"/>
+      <w:r>
+        <w:rPr>
+          <w:rFonts w:cs="Arial"/>
+          <w:lang w:val="es-ES"/>
+        </w:rPr>
         <w:t>Precondiciones</w:t>
       </w:r>
-      <w:bookmarkEnd w:id="62"/>
+      <w:bookmarkEnd w:id="66"/>
     </w:p>
     <w:p>
       <w:pPr>
@@ -11811,7 +12410,7 @@
           <w:lang w:val="es-ES"/>
         </w:rPr>
       </w:pPr>
-      <w:bookmarkStart w:id="63" w:name="_Toc29276813"/>
+      <w:bookmarkStart w:id="67" w:name="_Toc29276813"/>
       <w:r>
         <w:rPr>
           <w:rFonts w:cs="Arial"/>
@@ -11821,7 +12420,7 @@
         </w:rPr>
         <w:t xml:space="preserve">     </w:t>
       </w:r>
-      <w:bookmarkStart w:id="64" w:name="_Toc413925014"/>
+      <w:bookmarkStart w:id="68" w:name="_Toc413925014"/>
       <w:r>
         <w:rPr>
           <w:rFonts w:cs="Arial"/>
@@ -11840,8 +12439,8 @@
         </w:rPr>
         <w:t>Haber iniciado sesión en el sistema con permisos de administrador.</w:t>
       </w:r>
-      <w:bookmarkEnd w:id="63"/>
-      <w:bookmarkEnd w:id="64"/>
+      <w:bookmarkEnd w:id="67"/>
+      <w:bookmarkEnd w:id="68"/>
       <w:r>
         <w:rPr>
           <w:rFonts w:cs="Arial"/>
@@ -11875,7 +12474,7 @@
           <w:lang w:val="es-MX"/>
         </w:rPr>
       </w:pPr>
-      <w:bookmarkStart w:id="65" w:name="_Toc413925015"/>
+      <w:bookmarkStart w:id="69" w:name="_Toc413925015"/>
       <w:r>
         <w:rPr>
           <w:rFonts w:cs="Arial"/>
@@ -11885,7 +12484,7 @@
         </w:rPr>
         <w:t>ESPECIFICACION DE CASOS DE USO: MOSTRAR TAXONOMIA DE SUELOS</w:t>
       </w:r>
-      <w:bookmarkEnd w:id="65"/>
+      <w:bookmarkEnd w:id="69"/>
     </w:p>
     <w:p>
       <w:pPr>
@@ -11907,7 +12506,7 @@
           <w:lang w:val="es-ES"/>
         </w:rPr>
       </w:pPr>
-      <w:bookmarkStart w:id="66" w:name="_Toc413925016"/>
+      <w:bookmarkStart w:id="70" w:name="_Toc413925016"/>
       <w:r>
         <w:rPr>
           <w:rFonts w:cs="Arial"/>
@@ -11922,17 +12521,17 @@
         </w:rPr>
         <w:t>ostrar taxonomía de suelos</w:t>
       </w:r>
-      <w:bookmarkEnd w:id="66"/>
+      <w:bookmarkEnd w:id="70"/>
     </w:p>
     <w:p>
       <w:pPr>
         <w:pStyle w:val="Ttulo1"/>
       </w:pPr>
-      <w:bookmarkStart w:id="67" w:name="_Toc413925017"/>
+      <w:bookmarkStart w:id="71" w:name="_Toc413925017"/>
       <w:r>
         <w:t>Actor(s)</w:t>
       </w:r>
-      <w:bookmarkEnd w:id="67"/>
+      <w:bookmarkEnd w:id="71"/>
     </w:p>
     <w:p>
       <w:pPr>
@@ -11961,7 +12560,7 @@
           <w:lang w:val="es-ES"/>
         </w:rPr>
       </w:pPr>
-      <w:bookmarkStart w:id="68" w:name="_Toc413925018"/>
+      <w:bookmarkStart w:id="72" w:name="_Toc413925018"/>
       <w:r>
         <w:rPr>
           <w:rFonts w:cs="Arial"/>
@@ -11969,7 +12568,7 @@
         </w:rPr>
         <w:t>Descripción</w:t>
       </w:r>
-      <w:bookmarkEnd w:id="68"/>
+      <w:bookmarkEnd w:id="72"/>
     </w:p>
     <w:p>
       <w:pPr>
@@ -12015,7 +12614,7 @@
           <w:lang w:val="es-ES"/>
         </w:rPr>
       </w:pPr>
-      <w:bookmarkStart w:id="69" w:name="_Toc413925019"/>
+      <w:bookmarkStart w:id="73" w:name="_Toc413925019"/>
       <w:r>
         <w:rPr>
           <w:rFonts w:cs="Arial"/>
@@ -12023,7 +12622,7 @@
         </w:rPr>
         <w:t>Flujo de Eventos</w:t>
       </w:r>
-      <w:bookmarkEnd w:id="69"/>
+      <w:bookmarkEnd w:id="73"/>
     </w:p>
     <w:p>
       <w:pPr>
@@ -12036,7 +12635,7 @@
           <w:lang w:val="es-ES"/>
         </w:rPr>
       </w:pPr>
-      <w:bookmarkStart w:id="70" w:name="_Toc413925020"/>
+      <w:bookmarkStart w:id="74" w:name="_Toc413925020"/>
       <w:r>
         <w:rPr>
           <w:rFonts w:cs="Arial"/>
@@ -12045,7 +12644,7 @@
         </w:rPr>
         <w:t>Flujo Básico</w:t>
       </w:r>
-      <w:bookmarkEnd w:id="70"/>
+      <w:bookmarkEnd w:id="74"/>
       <w:r>
         <w:rPr>
           <w:rFonts w:cs="Arial"/>
@@ -12090,6 +12689,7 @@
           <w:sz w:val="22"/>
           <w:lang w:val="es-ES"/>
         </w:rPr>
+        <w:lastRenderedPageBreak/>
         <w:t>El usuario se posiciona en el mapa de la aplicación.</w:t>
       </w:r>
       <w:r>
@@ -12203,7 +12803,7 @@
           <w:lang w:val="es-ES"/>
         </w:rPr>
       </w:pPr>
-      <w:bookmarkStart w:id="71" w:name="_Toc413925021"/>
+      <w:bookmarkStart w:id="75" w:name="_Toc413925021"/>
       <w:r>
         <w:rPr>
           <w:rFonts w:cs="Arial"/>
@@ -12212,7 +12812,7 @@
         </w:rPr>
         <w:t>Flujos Alternativos</w:t>
       </w:r>
-      <w:bookmarkEnd w:id="71"/>
+      <w:bookmarkEnd w:id="75"/>
     </w:p>
     <w:p>
       <w:pPr>
@@ -12264,7 +12864,7 @@
           <w:lang w:val="es-ES"/>
         </w:rPr>
       </w:pPr>
-      <w:bookmarkStart w:id="72" w:name="_Toc413925022"/>
+      <w:bookmarkStart w:id="76" w:name="_Toc413925022"/>
       <w:r>
         <w:rPr>
           <w:rFonts w:cs="Arial"/>
@@ -12272,7 +12872,7 @@
         </w:rPr>
         <w:t>Precondiciones</w:t>
       </w:r>
-      <w:bookmarkEnd w:id="72"/>
+      <w:bookmarkEnd w:id="76"/>
     </w:p>
     <w:p>
       <w:pPr>
@@ -12286,7 +12886,7 @@
           <w:lang w:val="es-ES"/>
         </w:rPr>
       </w:pPr>
-      <w:bookmarkStart w:id="73" w:name="_Toc413925023"/>
+      <w:bookmarkStart w:id="77" w:name="_Toc413925023"/>
       <w:r>
         <w:rPr>
           <w:rFonts w:cs="Arial"/>
@@ -12296,7 +12896,7 @@
         </w:rPr>
         <w:t>Haber iniciado sesión no importa el nivel</w:t>
       </w:r>
-      <w:bookmarkEnd w:id="73"/>
+      <w:bookmarkEnd w:id="77"/>
       <w:r>
         <w:rPr>
           <w:rFonts w:cs="Arial"/>
@@ -12355,7 +12955,7 @@
           <w:lang w:val="es-MX"/>
         </w:rPr>
       </w:pPr>
-      <w:bookmarkStart w:id="74" w:name="_Toc413925024"/>
+      <w:bookmarkStart w:id="78" w:name="_Toc413925024"/>
       <w:r>
         <w:rPr>
           <w:rFonts w:cs="Arial"/>
@@ -12365,7 +12965,7 @@
         </w:rPr>
         <w:t>ESPECIFICACIONES DE CASO DE USO: HISTORICOS DEL CLIMA</w:t>
       </w:r>
-      <w:bookmarkEnd w:id="74"/>
+      <w:bookmarkEnd w:id="78"/>
     </w:p>
     <w:p>
       <w:pPr>
@@ -12387,7 +12987,7 @@
           <w:lang w:val="es-ES"/>
         </w:rPr>
       </w:pPr>
-      <w:bookmarkStart w:id="75" w:name="_Toc413925025"/>
+      <w:bookmarkStart w:id="79" w:name="_Toc413925025"/>
       <w:r>
         <w:rPr>
           <w:rFonts w:cs="Arial"/>
@@ -12402,17 +13002,17 @@
         </w:rPr>
         <w:t xml:space="preserve"> del clima</w:t>
       </w:r>
-      <w:bookmarkEnd w:id="75"/>
+      <w:bookmarkEnd w:id="79"/>
     </w:p>
     <w:p>
       <w:pPr>
         <w:pStyle w:val="Ttulo1"/>
       </w:pPr>
-      <w:bookmarkStart w:id="76" w:name="_Toc413925026"/>
+      <w:bookmarkStart w:id="80" w:name="_Toc413925026"/>
       <w:r>
         <w:t>Actor(s)</w:t>
       </w:r>
-      <w:bookmarkEnd w:id="76"/>
+      <w:bookmarkEnd w:id="80"/>
       <w:r>
         <w:t xml:space="preserve"> </w:t>
       </w:r>
@@ -12445,7 +13045,7 @@
           <w:lang w:val="es-ES"/>
         </w:rPr>
       </w:pPr>
-      <w:bookmarkStart w:id="77" w:name="_Toc413925027"/>
+      <w:bookmarkStart w:id="81" w:name="_Toc413925027"/>
       <w:r>
         <w:rPr>
           <w:rFonts w:cs="Arial"/>
@@ -12454,7 +13054,7 @@
         </w:rPr>
         <w:t>Descripción</w:t>
       </w:r>
-      <w:bookmarkEnd w:id="77"/>
+      <w:bookmarkEnd w:id="81"/>
     </w:p>
     <w:p>
       <w:pPr>
@@ -12519,16 +13119,15 @@
           <w:lang w:val="es-ES"/>
         </w:rPr>
       </w:pPr>
-      <w:bookmarkStart w:id="78" w:name="_Toc413925028"/>
-      <w:r>
-        <w:rPr>
-          <w:rFonts w:cs="Arial"/>
-          <w:lang w:val="es-ES"/>
-        </w:rPr>
-        <w:lastRenderedPageBreak/>
+      <w:bookmarkStart w:id="82" w:name="_Toc413925028"/>
+      <w:r>
+        <w:rPr>
+          <w:rFonts w:cs="Arial"/>
+          <w:lang w:val="es-ES"/>
+        </w:rPr>
         <w:t>Flujo de Eventos</w:t>
       </w:r>
-      <w:bookmarkEnd w:id="78"/>
+      <w:bookmarkEnd w:id="82"/>
     </w:p>
     <w:p>
       <w:pPr>
@@ -12541,7 +13140,7 @@
           <w:lang w:val="es-ES"/>
         </w:rPr>
       </w:pPr>
-      <w:bookmarkStart w:id="79" w:name="_Toc413925029"/>
+      <w:bookmarkStart w:id="83" w:name="_Toc413925029"/>
       <w:r>
         <w:rPr>
           <w:rFonts w:cs="Arial"/>
@@ -12550,7 +13149,7 @@
         </w:rPr>
         <w:t>Flujo Básico</w:t>
       </w:r>
-      <w:bookmarkEnd w:id="79"/>
+      <w:bookmarkEnd w:id="83"/>
       <w:r>
         <w:rPr>
           <w:rFonts w:cs="Arial"/>
@@ -12669,7 +13268,7 @@
           <w:lang w:val="es-ES"/>
         </w:rPr>
       </w:pPr>
-      <w:bookmarkStart w:id="80" w:name="_Toc413925030"/>
+      <w:bookmarkStart w:id="84" w:name="_Toc413925030"/>
       <w:r>
         <w:rPr>
           <w:rFonts w:cs="Arial"/>
@@ -12678,7 +13277,7 @@
         </w:rPr>
         <w:t>Flujos Alternativos</w:t>
       </w:r>
-      <w:bookmarkEnd w:id="80"/>
+      <w:bookmarkEnd w:id="84"/>
     </w:p>
     <w:p>
       <w:pPr>
@@ -12729,7 +13328,7 @@
           <w:lang w:val="es-ES"/>
         </w:rPr>
       </w:pPr>
-      <w:bookmarkStart w:id="81" w:name="_Toc413925031"/>
+      <w:bookmarkStart w:id="85" w:name="_Toc413925031"/>
       <w:r>
         <w:rPr>
           <w:rFonts w:cs="Arial"/>
@@ -12737,7 +13336,7 @@
         </w:rPr>
         <w:t>Precondiciones</w:t>
       </w:r>
-      <w:bookmarkEnd w:id="81"/>
+      <w:bookmarkEnd w:id="85"/>
     </w:p>
     <w:p>
       <w:pPr>
@@ -12820,7 +13419,7 @@
           <w:lang w:val="es-MX"/>
         </w:rPr>
       </w:pPr>
-      <w:bookmarkStart w:id="82" w:name="_Toc413925032"/>
+      <w:bookmarkStart w:id="86" w:name="_Toc413925032"/>
       <w:r>
         <w:rPr>
           <w:rFonts w:cs="Arial"/>
@@ -12828,6 +13427,7 @@
           <w:szCs w:val="28"/>
           <w:lang w:val="es-MX"/>
         </w:rPr>
+        <w:lastRenderedPageBreak/>
         <w:t xml:space="preserve">ESPECIFICACION DE CASO DE USO: </w:t>
       </w:r>
       <w:r>
@@ -12839,7 +13439,7 @@
         </w:rPr>
         <w:t>ELIMINAR HISTORICOS CLIMATICOS</w:t>
       </w:r>
-      <w:bookmarkEnd w:id="82"/>
+      <w:bookmarkEnd w:id="86"/>
     </w:p>
     <w:p>
       <w:pPr>
@@ -12853,7 +13453,7 @@
           <w:lang w:val="es-ES"/>
         </w:rPr>
       </w:pPr>
-      <w:bookmarkStart w:id="83" w:name="_Toc413925033"/>
+      <w:bookmarkStart w:id="87" w:name="_Toc413925033"/>
       <w:r>
         <w:rPr>
           <w:rFonts w:cs="Arial"/>
@@ -12861,17 +13461,17 @@
         </w:rPr>
         <w:t>Eliminar históricos climático</w:t>
       </w:r>
-      <w:bookmarkEnd w:id="83"/>
+      <w:bookmarkEnd w:id="87"/>
     </w:p>
     <w:p>
       <w:pPr>
         <w:pStyle w:val="Ttulo1"/>
       </w:pPr>
-      <w:bookmarkStart w:id="84" w:name="_Toc413925034"/>
+      <w:bookmarkStart w:id="88" w:name="_Toc413925034"/>
       <w:r>
         <w:t>Actor(s)</w:t>
       </w:r>
-      <w:bookmarkEnd w:id="84"/>
+      <w:bookmarkEnd w:id="88"/>
       <w:r>
         <w:t xml:space="preserve"> </w:t>
       </w:r>
@@ -12904,7 +13504,7 @@
           <w:lang w:val="es-ES"/>
         </w:rPr>
       </w:pPr>
-      <w:bookmarkStart w:id="85" w:name="_Toc413925035"/>
+      <w:bookmarkStart w:id="89" w:name="_Toc413925035"/>
       <w:r>
         <w:rPr>
           <w:rFonts w:cs="Arial"/>
@@ -12913,7 +13513,7 @@
         </w:rPr>
         <w:t>Descripción</w:t>
       </w:r>
-      <w:bookmarkEnd w:id="85"/>
+      <w:bookmarkEnd w:id="89"/>
     </w:p>
     <w:p>
       <w:pPr>
@@ -12958,7 +13558,7 @@
           <w:lang w:val="es-ES"/>
         </w:rPr>
       </w:pPr>
-      <w:bookmarkStart w:id="86" w:name="_Toc413925036"/>
+      <w:bookmarkStart w:id="90" w:name="_Toc413925036"/>
       <w:r>
         <w:rPr>
           <w:rFonts w:cs="Arial"/>
@@ -12966,7 +13566,7 @@
         </w:rPr>
         <w:t>Flujo de Eventos</w:t>
       </w:r>
-      <w:bookmarkEnd w:id="86"/>
+      <w:bookmarkEnd w:id="90"/>
     </w:p>
     <w:p>
       <w:pPr>
@@ -12979,7 +13579,7 @@
           <w:lang w:val="es-ES"/>
         </w:rPr>
       </w:pPr>
-      <w:bookmarkStart w:id="87" w:name="_Toc413925037"/>
+      <w:bookmarkStart w:id="91" w:name="_Toc413925037"/>
       <w:r>
         <w:rPr>
           <w:rFonts w:cs="Arial"/>
@@ -12988,7 +13588,7 @@
         </w:rPr>
         <w:t>Flujo Básico</w:t>
       </w:r>
-      <w:bookmarkEnd w:id="87"/>
+      <w:bookmarkEnd w:id="91"/>
       <w:r>
         <w:rPr>
           <w:rFonts w:cs="Arial"/>
@@ -13114,7 +13714,7 @@
           <w:lang w:val="es-ES"/>
         </w:rPr>
       </w:pPr>
-      <w:bookmarkStart w:id="88" w:name="_Toc413925038"/>
+      <w:bookmarkStart w:id="92" w:name="_Toc413925038"/>
       <w:r>
         <w:rPr>
           <w:rFonts w:cs="Arial"/>
@@ -13123,7 +13723,7 @@
         </w:rPr>
         <w:t>Flujos Alternativos</w:t>
       </w:r>
-      <w:bookmarkEnd w:id="88"/>
+      <w:bookmarkEnd w:id="92"/>
     </w:p>
     <w:p>
       <w:pPr>
@@ -13174,7 +13774,7 @@
           <w:lang w:val="es-ES"/>
         </w:rPr>
       </w:pPr>
-      <w:bookmarkStart w:id="89" w:name="_Toc413925039"/>
+      <w:bookmarkStart w:id="93" w:name="_Toc413925039"/>
       <w:r>
         <w:rPr>
           <w:rFonts w:cs="Arial"/>
@@ -13182,7 +13782,7 @@
         </w:rPr>
         <w:t>Precondiciones</w:t>
       </w:r>
-      <w:bookmarkEnd w:id="89"/>
+      <w:bookmarkEnd w:id="93"/>
     </w:p>
     <w:p>
       <w:pPr>
@@ -13213,7 +13813,6 @@
           <w:sz w:val="22"/>
           <w:lang w:val="es-ES"/>
         </w:rPr>
-        <w:lastRenderedPageBreak/>
         <w:t>1.-Haber iniciado sesión en el sistema</w:t>
       </w:r>
       <w:r>
@@ -13296,7 +13895,7 @@
           <w:lang w:val="es-MX"/>
         </w:rPr>
       </w:pPr>
-      <w:bookmarkStart w:id="90" w:name="_Toc413925040"/>
+      <w:bookmarkStart w:id="94" w:name="_Toc413925040"/>
       <w:r>
         <w:rPr>
           <w:rFonts w:cs="Arial"/>
@@ -13306,7 +13905,7 @@
         </w:rPr>
         <w:t>ESPECIFICACIONES DE CASO DE USO: CONSULTAR HISTORICOS DE LA HUMEDAD</w:t>
       </w:r>
-      <w:bookmarkEnd w:id="90"/>
+      <w:bookmarkEnd w:id="94"/>
     </w:p>
     <w:p>
       <w:pPr>
@@ -13328,7 +13927,7 @@
           <w:lang w:val="es-ES"/>
         </w:rPr>
       </w:pPr>
-      <w:bookmarkStart w:id="91" w:name="_Toc413925041"/>
+      <w:bookmarkStart w:id="95" w:name="_Toc413925041"/>
       <w:r>
         <w:rPr>
           <w:rFonts w:cs="Arial"/>
@@ -13336,7 +13935,7 @@
         </w:rPr>
         <w:t>Consultar históricos de la humedad</w:t>
       </w:r>
-      <w:bookmarkEnd w:id="91"/>
+      <w:bookmarkEnd w:id="95"/>
     </w:p>
     <w:p>
       <w:pPr>
@@ -13348,7 +13947,7 @@
           <w:lang w:val="es-ES"/>
         </w:rPr>
       </w:pPr>
-      <w:bookmarkStart w:id="92" w:name="_Toc413925042"/>
+      <w:bookmarkStart w:id="96" w:name="_Toc413925042"/>
       <w:r>
         <w:rPr>
           <w:rFonts w:cs="Arial"/>
@@ -13357,7 +13956,7 @@
         </w:rPr>
         <w:t>Descripción</w:t>
       </w:r>
-      <w:bookmarkEnd w:id="92"/>
+      <w:bookmarkEnd w:id="96"/>
     </w:p>
     <w:p>
       <w:pPr>
@@ -13416,11 +14015,11 @@
       <w:pPr>
         <w:pStyle w:val="Ttulo1"/>
       </w:pPr>
-      <w:bookmarkStart w:id="93" w:name="_Toc413925043"/>
+      <w:bookmarkStart w:id="97" w:name="_Toc413925043"/>
       <w:r>
         <w:t>Actor(s)</w:t>
       </w:r>
-      <w:bookmarkEnd w:id="93"/>
+      <w:bookmarkEnd w:id="97"/>
       <w:r>
         <w:t xml:space="preserve"> </w:t>
       </w:r>
@@ -13453,7 +14052,7 @@
           <w:lang w:val="es-ES"/>
         </w:rPr>
       </w:pPr>
-      <w:bookmarkStart w:id="94" w:name="_Toc413925044"/>
+      <w:bookmarkStart w:id="98" w:name="_Toc413925044"/>
       <w:r>
         <w:rPr>
           <w:rFonts w:cs="Arial"/>
@@ -13461,7 +14060,7 @@
         </w:rPr>
         <w:t>Flujo de Eventos</w:t>
       </w:r>
-      <w:bookmarkEnd w:id="94"/>
+      <w:bookmarkEnd w:id="98"/>
     </w:p>
     <w:p>
       <w:pPr>
@@ -13474,7 +14073,7 @@
           <w:lang w:val="es-ES"/>
         </w:rPr>
       </w:pPr>
-      <w:bookmarkStart w:id="95" w:name="_Toc413925045"/>
+      <w:bookmarkStart w:id="99" w:name="_Toc413925045"/>
       <w:r>
         <w:rPr>
           <w:rFonts w:cs="Arial"/>
@@ -13483,7 +14082,7 @@
         </w:rPr>
         <w:t>Flujo Básico</w:t>
       </w:r>
-      <w:bookmarkEnd w:id="95"/>
+      <w:bookmarkEnd w:id="99"/>
       <w:r>
         <w:rPr>
           <w:rFonts w:cs="Arial"/>
@@ -13618,7 +14217,7 @@
           <w:lang w:val="es-ES"/>
         </w:rPr>
       </w:pPr>
-      <w:bookmarkStart w:id="96" w:name="_Toc413925046"/>
+      <w:bookmarkStart w:id="100" w:name="_Toc413925046"/>
       <w:r>
         <w:rPr>
           <w:rFonts w:cs="Arial"/>
@@ -13627,7 +14226,7 @@
         </w:rPr>
         <w:t>Flujos Alternativos</w:t>
       </w:r>
-      <w:bookmarkEnd w:id="96"/>
+      <w:bookmarkEnd w:id="100"/>
     </w:p>
     <w:p>
       <w:pPr>
@@ -13678,7 +14277,7 @@
           <w:lang w:val="es-ES"/>
         </w:rPr>
       </w:pPr>
-      <w:bookmarkStart w:id="97" w:name="_Toc413925047"/>
+      <w:bookmarkStart w:id="101" w:name="_Toc413925047"/>
       <w:r>
         <w:rPr>
           <w:rFonts w:cs="Arial"/>
@@ -13686,7 +14285,7 @@
         </w:rPr>
         <w:t>Precondiciones</w:t>
       </w:r>
-      <w:bookmarkEnd w:id="97"/>
+      <w:bookmarkEnd w:id="101"/>
     </w:p>
     <w:p>
       <w:pPr>
@@ -13761,7 +14360,7 @@
           <w:lang w:val="es-MX"/>
         </w:rPr>
       </w:pPr>
-      <w:bookmarkStart w:id="98" w:name="_Toc413925048"/>
+      <w:bookmarkStart w:id="102" w:name="_Toc413925048"/>
       <w:r>
         <w:rPr>
           <w:rFonts w:cs="Arial"/>
@@ -13789,7 +14388,7 @@
         </w:rPr>
         <w:t>ELIMINAR HISTORICOS DE LA HUMEDAD</w:t>
       </w:r>
-      <w:bookmarkEnd w:id="98"/>
+      <w:bookmarkEnd w:id="102"/>
       <w:r>
         <w:rPr>
           <w:rFonts w:cs="Arial"/>
@@ -13812,7 +14411,7 @@
           <w:lang w:val="es-ES"/>
         </w:rPr>
       </w:pPr>
-      <w:bookmarkStart w:id="99" w:name="_Toc413925049"/>
+      <w:bookmarkStart w:id="103" w:name="_Toc413925049"/>
       <w:r>
         <w:rPr>
           <w:rFonts w:cs="Arial"/>
@@ -13820,17 +14419,17 @@
         </w:rPr>
         <w:t>Eliminar históricos de la humedad</w:t>
       </w:r>
-      <w:bookmarkEnd w:id="99"/>
+      <w:bookmarkEnd w:id="103"/>
     </w:p>
     <w:p>
       <w:pPr>
         <w:pStyle w:val="Ttulo1"/>
       </w:pPr>
-      <w:bookmarkStart w:id="100" w:name="_Toc413925050"/>
+      <w:bookmarkStart w:id="104" w:name="_Toc413925050"/>
       <w:r>
         <w:t>Actor(s)</w:t>
       </w:r>
-      <w:bookmarkEnd w:id="100"/>
+      <w:bookmarkEnd w:id="104"/>
       <w:r>
         <w:t xml:space="preserve"> </w:t>
       </w:r>
@@ -13870,7 +14469,7 @@
           <w:lang w:val="es-ES"/>
         </w:rPr>
       </w:pPr>
-      <w:bookmarkStart w:id="101" w:name="_Toc413925051"/>
+      <w:bookmarkStart w:id="105" w:name="_Toc413925051"/>
       <w:r>
         <w:rPr>
           <w:rFonts w:cs="Arial"/>
@@ -13879,7 +14478,7 @@
         </w:rPr>
         <w:t>Descripción</w:t>
       </w:r>
-      <w:bookmarkEnd w:id="101"/>
+      <w:bookmarkEnd w:id="105"/>
     </w:p>
     <w:p>
       <w:pPr>
@@ -13954,16 +14553,15 @@
           <w:lang w:val="es-ES"/>
         </w:rPr>
       </w:pPr>
-      <w:bookmarkStart w:id="102" w:name="_Toc413925052"/>
-      <w:r>
-        <w:rPr>
-          <w:rFonts w:cs="Arial"/>
-          <w:lang w:val="es-ES"/>
-        </w:rPr>
-        <w:lastRenderedPageBreak/>
+      <w:bookmarkStart w:id="106" w:name="_Toc413925052"/>
+      <w:r>
+        <w:rPr>
+          <w:rFonts w:cs="Arial"/>
+          <w:lang w:val="es-ES"/>
+        </w:rPr>
         <w:t>Flujo de Eventos</w:t>
       </w:r>
-      <w:bookmarkEnd w:id="102"/>
+      <w:bookmarkEnd w:id="106"/>
     </w:p>
     <w:p>
       <w:pPr>
@@ -13976,7 +14574,7 @@
           <w:lang w:val="es-ES"/>
         </w:rPr>
       </w:pPr>
-      <w:bookmarkStart w:id="103" w:name="_Toc413925053"/>
+      <w:bookmarkStart w:id="107" w:name="_Toc413925053"/>
       <w:r>
         <w:rPr>
           <w:rFonts w:cs="Arial"/>
@@ -13985,7 +14583,7 @@
         </w:rPr>
         <w:t>Flujo Básico</w:t>
       </w:r>
-      <w:bookmarkEnd w:id="103"/>
+      <w:bookmarkEnd w:id="107"/>
       <w:r>
         <w:rPr>
           <w:rFonts w:cs="Arial"/>
@@ -14127,7 +14725,7 @@
           <w:lang w:val="es-ES"/>
         </w:rPr>
       </w:pPr>
-      <w:bookmarkStart w:id="104" w:name="_Toc413925054"/>
+      <w:bookmarkStart w:id="108" w:name="_Toc413925054"/>
       <w:r>
         <w:rPr>
           <w:rFonts w:cs="Arial"/>
@@ -14136,7 +14734,7 @@
         </w:rPr>
         <w:t>Flujos Alternativos</w:t>
       </w:r>
-      <w:bookmarkEnd w:id="104"/>
+      <w:bookmarkEnd w:id="108"/>
     </w:p>
     <w:p>
       <w:pPr>
@@ -14203,7 +14801,7 @@
           <w:lang w:val="es-ES"/>
         </w:rPr>
       </w:pPr>
-      <w:bookmarkStart w:id="105" w:name="_Toc413925055"/>
+      <w:bookmarkStart w:id="109" w:name="_Toc413925055"/>
       <w:r>
         <w:rPr>
           <w:rFonts w:cs="Arial"/>
@@ -14211,7 +14809,7 @@
         </w:rPr>
         <w:t>Precondiciones</w:t>
       </w:r>
-      <w:bookmarkEnd w:id="105"/>
+      <w:bookmarkEnd w:id="109"/>
     </w:p>
     <w:p>
       <w:pPr>
@@ -14340,16 +14938,7 @@
           <w:szCs w:val="28"/>
           <w:lang w:val="es-MX"/>
         </w:rPr>
-        <w:t xml:space="preserve">ECIFICACIONES DE CASO DE USO: </w:t>
-      </w:r>
-      <w:r>
-        <w:rPr>
-          <w:rFonts w:cs="Arial"/>
-          <w:sz w:val="28"/>
-          <w:szCs w:val="28"/>
-          <w:lang w:val="es-MX"/>
-        </w:rPr>
-        <w:t>CONSULTAR CLIMA</w:t>
+        <w:t>ECIFICACIONES DE CASO DE USO: CONSULTAR CLIMA</w:t>
       </w:r>
     </w:p>
     <w:p>
@@ -14395,14 +14984,7 @@
           <w:rFonts w:ascii="Arial" w:hAnsi="Arial"/>
           <w:sz w:val="22"/>
         </w:rPr>
-        <w:t>Administrador</w:t>
-      </w:r>
-      <w:r>
-        <w:rPr>
-          <w:rFonts w:ascii="Arial" w:hAnsi="Arial"/>
-          <w:sz w:val="22"/>
-        </w:rPr>
-        <w:t>, Alumno, Usuario</w:t>
+        <w:t>Administrador, Alumno, Usuario</w:t>
       </w:r>
     </w:p>
     <w:p>
@@ -14428,6 +15010,7 @@
           <w:sz w:val="22"/>
           <w:lang w:val="es-ES"/>
         </w:rPr>
+        <w:lastRenderedPageBreak/>
         <w:t>Descripción</w:t>
       </w:r>
     </w:p>
@@ -14461,17 +15044,7 @@
           <w:sz w:val="22"/>
           <w:lang w:val="es-MX"/>
         </w:rPr>
-        <w:t xml:space="preserve">permite </w:t>
-      </w:r>
-      <w:r>
-        <w:rPr>
-          <w:rFonts w:ascii="Arial" w:hAnsi="Arial" w:cs="Arial"/>
-          <w:i w:val="0"/>
-          <w:color w:val="000000" w:themeColor="text1"/>
-          <w:sz w:val="22"/>
-          <w:lang w:val="es-MX"/>
-        </w:rPr>
-        <w:t xml:space="preserve">consultar el clima del área </w:t>
+        <w:t xml:space="preserve">permite consultar el clima del área </w:t>
       </w:r>
       <w:r>
         <w:rPr>
@@ -14851,16 +15424,7 @@
           <w:szCs w:val="28"/>
           <w:lang w:val="es-MX"/>
         </w:rPr>
-        <w:t xml:space="preserve">ECIFICACIONES DE CASO DE USO: CONSULTAR </w:t>
-      </w:r>
-      <w:r>
-        <w:rPr>
-          <w:rFonts w:cs="Arial"/>
-          <w:sz w:val="28"/>
-          <w:szCs w:val="28"/>
-          <w:lang w:val="es-MX"/>
-        </w:rPr>
-        <w:t>HUMEDAD</w:t>
+        <w:t>ECIFICACIONES DE CASO DE USO: CONSULTAR HUMEDAD</w:t>
       </w:r>
     </w:p>
     <w:p>
@@ -14972,27 +15536,7 @@
           <w:sz w:val="22"/>
           <w:lang w:val="es-MX"/>
         </w:rPr>
-        <w:t xml:space="preserve">permite </w:t>
-      </w:r>
-      <w:r>
-        <w:rPr>
-          <w:rFonts w:ascii="Arial" w:hAnsi="Arial" w:cs="Arial"/>
-          <w:i w:val="0"/>
-          <w:color w:val="000000" w:themeColor="text1"/>
-          <w:sz w:val="22"/>
-          <w:lang w:val="es-MX"/>
-        </w:rPr>
-        <w:t>consultar la humedad</w:t>
-      </w:r>
-      <w:r>
-        <w:rPr>
-          <w:rFonts w:ascii="Arial" w:hAnsi="Arial" w:cs="Arial"/>
-          <w:i w:val="0"/>
-          <w:color w:val="000000" w:themeColor="text1"/>
-          <w:sz w:val="22"/>
-          <w:lang w:val="es-MX"/>
-        </w:rPr>
-        <w:t xml:space="preserve"> del área  seleccionada en el mapa</w:t>
+        <w:t>permite consultar la humedad del área  seleccionada en el mapa</w:t>
       </w:r>
     </w:p>
     <w:p>
@@ -15012,8 +15556,6 @@
         </w:rPr>
         <w:t>Flujo de Eventos</w:t>
       </w:r>
-      <w:bookmarkStart w:id="106" w:name="_GoBack"/>
-      <w:bookmarkEnd w:id="106"/>
     </w:p>
     <w:p>
       <w:pPr>
@@ -15061,7 +15603,7 @@
       <w:pPr>
         <w:numPr>
           <w:ilvl w:val="0"/>
-          <w:numId w:val="35"/>
+          <w:numId w:val="37"/>
         </w:numPr>
         <w:jc w:val="both"/>
         <w:rPr>
@@ -15099,41 +15641,38 @@
       <w:pPr>
         <w:numPr>
           <w:ilvl w:val="0"/>
-          <w:numId w:val="35"/>
+          <w:numId w:val="37"/>
         </w:numPr>
-        <w:ind w:left="0"/>
         <w:jc w:val="both"/>
         <w:rPr>
-          <w:rFonts w:ascii="Arial" w:hAnsi="Arial"/>
-          <w:sz w:val="22"/>
-          <w:lang w:val="es-MX"/>
-        </w:rPr>
-      </w:pPr>
-      <w:r>
-        <w:rPr>
-          <w:rFonts w:ascii="Arial" w:hAnsi="Arial" w:cs="Arial"/>
-          <w:sz w:val="22"/>
-          <w:lang w:val="es-ES"/>
-        </w:rPr>
-        <w:t xml:space="preserve">El sistema muestra el clima </w:t>
-      </w:r>
-      <w:proofErr w:type="gramStart"/>
-      <w:r>
-        <w:rPr>
-          <w:rFonts w:ascii="Arial" w:hAnsi="Arial" w:cs="Arial"/>
-          <w:sz w:val="22"/>
-          <w:lang w:val="es-ES"/>
-        </w:rPr>
-        <w:t>de la</w:t>
-      </w:r>
-      <w:proofErr w:type="gramEnd"/>
-      <w:r>
-        <w:rPr>
-          <w:rFonts w:ascii="Arial" w:hAnsi="Arial" w:cs="Arial"/>
-          <w:sz w:val="22"/>
-          <w:lang w:val="es-ES"/>
-        </w:rPr>
-        <w:t xml:space="preserve"> área seleccionada. </w:t>
+          <w:rFonts w:ascii="Arial" w:hAnsi="Arial" w:cs="Arial"/>
+          <w:sz w:val="22"/>
+          <w:lang w:val="es-ES"/>
+        </w:rPr>
+      </w:pPr>
+      <w:r>
+        <w:rPr>
+          <w:rFonts w:ascii="Arial" w:hAnsi="Arial" w:cs="Arial"/>
+          <w:sz w:val="22"/>
+          <w:lang w:val="es-ES"/>
+        </w:rPr>
+        <w:t>El</w:t>
+      </w:r>
+      <w:r>
+        <w:rPr>
+          <w:rFonts w:ascii="Arial" w:hAnsi="Arial" w:cs="Arial"/>
+          <w:sz w:val="22"/>
+          <w:lang w:val="es-ES"/>
+        </w:rPr>
+        <w:t xml:space="preserve"> sistema muestra la humedad del </w:t>
+      </w:r>
+      <w:r>
+        <w:rPr>
+          <w:rFonts w:ascii="Arial" w:hAnsi="Arial" w:cs="Arial"/>
+          <w:sz w:val="22"/>
+          <w:lang w:val="es-ES"/>
+        </w:rPr>
+        <w:t xml:space="preserve">área seleccionada. </w:t>
       </w:r>
     </w:p>
     <w:p>
@@ -15311,25 +15850,450 @@
           <w:numId w:val="0"/>
         </w:numPr>
         <w:rPr>
-          <w:lang w:val="es-MX"/>
-        </w:rPr>
-      </w:pPr>
+          <w:rFonts w:cs="Arial"/>
+          <w:sz w:val="28"/>
+          <w:szCs w:val="28"/>
+          <w:lang w:val="es-MX"/>
+        </w:rPr>
+      </w:pPr>
+      <w:r>
+        <w:rPr>
+          <w:rFonts w:cs="Arial"/>
+          <w:sz w:val="28"/>
+          <w:szCs w:val="28"/>
+          <w:lang w:val="es-MX"/>
+        </w:rPr>
+        <w:lastRenderedPageBreak/>
+        <w:t>ESP</w:t>
+      </w:r>
+      <w:r>
+        <w:rPr>
+          <w:rFonts w:cs="Arial"/>
+          <w:sz w:val="28"/>
+          <w:szCs w:val="28"/>
+          <w:lang w:val="es-MX"/>
+        </w:rPr>
+        <w:t>ECIFICACIONES D</w:t>
+      </w:r>
+      <w:r>
+        <w:rPr>
+          <w:rFonts w:cs="Arial"/>
+          <w:sz w:val="28"/>
+          <w:szCs w:val="28"/>
+          <w:lang w:val="es-MX"/>
+        </w:rPr>
+        <w:t>E CASO DE USO: CONSULTAR SUGERENCIA DE CULTIVO</w:t>
+      </w:r>
     </w:p>
     <w:p>
       <w:pPr>
         <w:pStyle w:val="Ttulo1"/>
         <w:numPr>
           <w:ilvl w:val="0"/>
-          <w:numId w:val="0"/>
+          <w:numId w:val="38"/>
         </w:numPr>
         <w:rPr>
-          <w:lang w:val="es-MX"/>
-        </w:rPr>
-      </w:pPr>
+          <w:rFonts w:cs="Arial"/>
+          <w:lang w:val="es-ES"/>
+        </w:rPr>
+      </w:pPr>
+      <w:r>
+        <w:rPr>
+          <w:rFonts w:cs="Arial"/>
+          <w:lang w:val="es-ES"/>
+        </w:rPr>
+        <w:t xml:space="preserve">Consultar </w:t>
+      </w:r>
+      <w:r>
+        <w:rPr>
+          <w:rFonts w:cs="Arial"/>
+          <w:lang w:val="es-ES"/>
+        </w:rPr>
+        <w:t>sugerencia de cultivo</w:t>
+      </w:r>
+    </w:p>
+    <w:p>
+      <w:pPr>
+        <w:pStyle w:val="Ttulo1"/>
+      </w:pPr>
+      <w:r>
+        <w:t xml:space="preserve">Actor(s) </w:t>
+      </w:r>
+    </w:p>
+    <w:p>
+      <w:pPr>
+        <w:rPr>
+          <w:rFonts w:ascii="Arial" w:hAnsi="Arial"/>
+          <w:sz w:val="22"/>
+        </w:rPr>
+      </w:pPr>
+      <w:r>
+        <w:tab/>
+      </w:r>
+      <w:r>
+        <w:rPr>
+          <w:rFonts w:ascii="Arial" w:hAnsi="Arial"/>
+          <w:sz w:val="22"/>
+        </w:rPr>
+        <w:t>Administrador, Alumno, Usuario</w:t>
+      </w:r>
+    </w:p>
+    <w:p>
+      <w:pPr>
+        <w:rPr>
+          <w:lang w:val="es-ES"/>
+        </w:rPr>
+      </w:pPr>
+    </w:p>
+    <w:p>
+      <w:pPr>
+        <w:pStyle w:val="Ttulo2"/>
+        <w:ind w:left="720" w:hanging="720"/>
+        <w:rPr>
+          <w:rFonts w:cs="Arial"/>
+          <w:sz w:val="22"/>
+          <w:lang w:val="es-ES"/>
+        </w:rPr>
+      </w:pPr>
+      <w:r>
+        <w:rPr>
+          <w:rFonts w:cs="Arial"/>
+          <w:sz w:val="22"/>
+          <w:lang w:val="es-ES"/>
+        </w:rPr>
+        <w:t>Descripción</w:t>
+      </w:r>
+    </w:p>
+    <w:p>
+      <w:pPr>
+        <w:pStyle w:val="Textoindependiente2"/>
+        <w:ind w:left="720"/>
+        <w:rPr>
+          <w:rFonts w:ascii="Arial" w:hAnsi="Arial" w:cs="Arial"/>
+          <w:i w:val="0"/>
+          <w:color w:val="000000" w:themeColor="text1"/>
+          <w:sz w:val="22"/>
+          <w:lang w:val="es-MX"/>
+        </w:rPr>
+      </w:pPr>
+      <w:r>
+        <w:rPr>
+          <w:rFonts w:ascii="Arial" w:hAnsi="Arial" w:cs="Arial"/>
+          <w:i w:val="0"/>
+          <w:color w:val="000000" w:themeColor="text1"/>
+          <w:sz w:val="22"/>
+          <w:lang w:val="es-MX"/>
+        </w:rPr>
+        <w:t xml:space="preserve">El sistema </w:t>
+      </w:r>
+      <w:r>
+        <w:rPr>
+          <w:rFonts w:ascii="Arial" w:hAnsi="Arial" w:cs="Arial"/>
+          <w:i w:val="0"/>
+          <w:color w:val="000000" w:themeColor="text1"/>
+          <w:sz w:val="22"/>
+          <w:lang w:val="es-MX"/>
+        </w:rPr>
+        <w:t>permite visualizar al momento de seleccionar el área los tipos de cultivo según sea el caso.</w:t>
+      </w:r>
+    </w:p>
+    <w:p>
+      <w:pPr>
+        <w:pStyle w:val="Ttulo1"/>
+        <w:widowControl/>
+        <w:ind w:left="720" w:hanging="720"/>
+        <w:rPr>
+          <w:rFonts w:cs="Arial"/>
+          <w:lang w:val="es-ES"/>
+        </w:rPr>
+      </w:pPr>
+      <w:r>
+        <w:rPr>
+          <w:rFonts w:cs="Arial"/>
+          <w:lang w:val="es-ES"/>
+        </w:rPr>
+        <w:t>Flujo de Eventos</w:t>
+      </w:r>
+    </w:p>
+    <w:p>
+      <w:pPr>
+        <w:pStyle w:val="Ttulo2"/>
+        <w:widowControl/>
+        <w:ind w:left="720" w:hanging="720"/>
+        <w:rPr>
+          <w:rFonts w:cs="Arial"/>
+          <w:sz w:val="22"/>
+          <w:lang w:val="es-ES"/>
+        </w:rPr>
+      </w:pPr>
+      <w:r>
+        <w:rPr>
+          <w:rFonts w:cs="Arial"/>
+          <w:sz w:val="22"/>
+          <w:lang w:val="es-ES"/>
+        </w:rPr>
+        <w:t xml:space="preserve">Flujo Básico </w:t>
+      </w:r>
+    </w:p>
+    <w:p>
+      <w:pPr>
+        <w:ind w:left="426"/>
+        <w:jc w:val="both"/>
+        <w:rPr>
+          <w:rFonts w:ascii="Arial" w:hAnsi="Arial" w:cs="Arial"/>
+          <w:sz w:val="22"/>
+          <w:lang w:val="es-ES"/>
+        </w:rPr>
+      </w:pPr>
+    </w:p>
+    <w:p>
+      <w:pPr>
+        <w:ind w:left="360"/>
+        <w:jc w:val="both"/>
+        <w:rPr>
+          <w:rFonts w:ascii="Arial" w:hAnsi="Arial" w:cs="Arial"/>
+          <w:sz w:val="22"/>
+          <w:lang w:val="es-ES"/>
+        </w:rPr>
+      </w:pPr>
+    </w:p>
+    <w:p>
+      <w:pPr>
+        <w:numPr>
+          <w:ilvl w:val="0"/>
+          <w:numId w:val="39"/>
+        </w:numPr>
+        <w:jc w:val="both"/>
+        <w:rPr>
+          <w:rFonts w:ascii="Arial" w:hAnsi="Arial" w:cs="Arial"/>
+          <w:sz w:val="22"/>
+          <w:lang w:val="es-ES"/>
+        </w:rPr>
+      </w:pPr>
+      <w:r>
+        <w:rPr>
+          <w:rFonts w:ascii="Arial" w:hAnsi="Arial" w:cs="Arial"/>
+          <w:sz w:val="22"/>
+          <w:lang w:val="es-ES"/>
+        </w:rPr>
+        <w:t>El usuario se posiciona en la pantalla principal de la aplicación web</w:t>
+      </w:r>
+      <w:r>
+        <w:rPr>
+          <w:rFonts w:ascii="Arial" w:hAnsi="Arial" w:cs="Arial"/>
+          <w:sz w:val="22"/>
+          <w:lang w:val="es-ES"/>
+        </w:rPr>
+        <w:t xml:space="preserve"> y selecciona alguna de las áreas</w:t>
+      </w:r>
+      <w:r>
+        <w:rPr>
+          <w:rFonts w:ascii="Arial" w:hAnsi="Arial" w:cs="Arial"/>
+          <w:sz w:val="22"/>
+          <w:lang w:val="es-ES"/>
+        </w:rPr>
+        <w:t>.</w:t>
+      </w:r>
+    </w:p>
+    <w:p>
+      <w:pPr>
+        <w:numPr>
+          <w:ilvl w:val="0"/>
+          <w:numId w:val="39"/>
+        </w:numPr>
+        <w:jc w:val="both"/>
+        <w:rPr>
+          <w:rFonts w:ascii="Arial" w:hAnsi="Arial" w:cs="Arial"/>
+          <w:sz w:val="22"/>
+          <w:lang w:val="es-ES"/>
+        </w:rPr>
+      </w:pPr>
+      <w:r>
+        <w:rPr>
+          <w:rFonts w:ascii="Arial" w:hAnsi="Arial" w:cs="Arial"/>
+          <w:sz w:val="22"/>
+          <w:lang w:val="es-ES"/>
+        </w:rPr>
+        <w:t>El</w:t>
+      </w:r>
+      <w:r>
+        <w:rPr>
+          <w:rFonts w:ascii="Arial" w:hAnsi="Arial" w:cs="Arial"/>
+          <w:sz w:val="22"/>
+          <w:lang w:val="es-ES"/>
+        </w:rPr>
+        <w:t xml:space="preserve"> sistema muestra las sugerencias según sea el caso se enlistan</w:t>
+      </w:r>
+      <w:r>
+        <w:rPr>
+          <w:rFonts w:ascii="Arial" w:hAnsi="Arial" w:cs="Arial"/>
+          <w:sz w:val="22"/>
+          <w:lang w:val="es-ES"/>
+        </w:rPr>
+        <w:t xml:space="preserve">. </w:t>
+      </w:r>
+    </w:p>
+    <w:p>
+      <w:pPr>
+        <w:pStyle w:val="Ttulo2"/>
+        <w:widowControl/>
+        <w:ind w:left="720" w:hanging="720"/>
+        <w:rPr>
+          <w:rFonts w:cs="Arial"/>
+          <w:sz w:val="22"/>
+          <w:lang w:val="es-ES"/>
+        </w:rPr>
+      </w:pPr>
+      <w:r>
+        <w:rPr>
+          <w:rFonts w:cs="Arial"/>
+          <w:sz w:val="22"/>
+          <w:lang w:val="es-ES"/>
+        </w:rPr>
+        <w:t>Flujos Alternativos</w:t>
+      </w:r>
+    </w:p>
+    <w:p>
+      <w:pPr>
+        <w:pStyle w:val="InfoBlue"/>
+        <w:rPr>
+          <w:rFonts w:ascii="Arial" w:hAnsi="Arial"/>
+          <w:sz w:val="22"/>
+        </w:rPr>
+      </w:pPr>
+      <w:r>
+        <w:rPr>
+          <w:rFonts w:ascii="Arial" w:hAnsi="Arial"/>
+          <w:sz w:val="22"/>
+        </w:rPr>
+        <w:t>1</w:t>
+      </w:r>
+      <w:r>
+        <w:rPr>
+          <w:rFonts w:ascii="Arial" w:hAnsi="Arial"/>
+          <w:sz w:val="22"/>
+        </w:rPr>
+        <w:t>.- Si el usuario no selecciona el apartado indicado no se mostrara la petición</w:t>
+      </w:r>
+    </w:p>
+    <w:p>
+      <w:pPr>
+        <w:pStyle w:val="Ttulo1"/>
+        <w:widowControl/>
+        <w:ind w:left="720" w:hanging="720"/>
+        <w:rPr>
+          <w:rFonts w:cs="Arial"/>
+          <w:lang w:val="es-ES"/>
+        </w:rPr>
+      </w:pPr>
+      <w:r>
+        <w:rPr>
+          <w:rFonts w:cs="Arial"/>
+          <w:lang w:val="es-ES"/>
+        </w:rPr>
+        <w:t>Precondiciones</w:t>
+      </w:r>
+    </w:p>
+    <w:p>
+      <w:pPr>
+        <w:rPr>
+          <w:rFonts w:ascii="Arial" w:hAnsi="Arial" w:cs="Arial"/>
+          <w:lang w:val="es-ES"/>
+        </w:rPr>
+      </w:pPr>
+      <w:r>
+        <w:rPr>
+          <w:rFonts w:ascii="Arial" w:hAnsi="Arial" w:cs="Arial"/>
+          <w:lang w:val="es-ES"/>
+        </w:rPr>
+        <w:tab/>
+      </w:r>
+    </w:p>
+    <w:p>
+      <w:pPr>
+        <w:rPr>
+          <w:rFonts w:ascii="Arial" w:hAnsi="Arial" w:cs="Arial"/>
+          <w:sz w:val="22"/>
+          <w:lang w:val="es-ES"/>
+        </w:rPr>
+      </w:pPr>
+      <w:r>
+        <w:rPr>
+          <w:rFonts w:ascii="Arial" w:hAnsi="Arial" w:cs="Arial"/>
+          <w:sz w:val="22"/>
+          <w:lang w:val="es-ES"/>
+        </w:rPr>
+        <w:t>1.-Haber iniciado sesión en el sistema</w:t>
+      </w:r>
+      <w:r>
+        <w:rPr>
+          <w:rFonts w:ascii="Arial" w:hAnsi="Arial" w:cs="Arial"/>
+          <w:sz w:val="22"/>
+          <w:lang w:val="es-ES"/>
+        </w:rPr>
+        <w:t xml:space="preserve"> con</w:t>
+      </w:r>
+      <w:r>
+        <w:rPr>
+          <w:rFonts w:ascii="Arial" w:hAnsi="Arial" w:cs="Arial"/>
+          <w:sz w:val="22"/>
+          <w:lang w:val="es-ES"/>
+        </w:rPr>
+        <w:t xml:space="preserve"> tipo de usuario</w:t>
+      </w:r>
+      <w:r>
+        <w:rPr>
+          <w:rFonts w:ascii="Arial" w:hAnsi="Arial" w:cs="Arial"/>
+          <w:sz w:val="22"/>
+          <w:lang w:val="es-ES"/>
+        </w:rPr>
+        <w:t>, alumno o administrador</w:t>
+      </w:r>
+      <w:r>
+        <w:rPr>
+          <w:rFonts w:ascii="Arial" w:hAnsi="Arial" w:cs="Arial"/>
+          <w:sz w:val="22"/>
+          <w:lang w:val="es-ES"/>
+        </w:rPr>
+        <w:t xml:space="preserve"> en el sistema.</w:t>
+      </w:r>
+    </w:p>
+    <w:p>
+      <w:pPr>
+        <w:rPr>
+          <w:rFonts w:ascii="Arial" w:hAnsi="Arial" w:cs="Arial"/>
+          <w:sz w:val="22"/>
+          <w:lang w:val="es-ES"/>
+        </w:rPr>
+      </w:pPr>
+      <w:r>
+        <w:rPr>
+          <w:rFonts w:ascii="Arial" w:hAnsi="Arial" w:cs="Arial"/>
+          <w:sz w:val="22"/>
+          <w:lang w:val="es-ES"/>
+        </w:rPr>
+        <w:t>2.-</w:t>
+      </w:r>
+      <w:r>
+        <w:rPr>
+          <w:rFonts w:ascii="Arial" w:hAnsi="Arial" w:cs="Arial"/>
+          <w:sz w:val="22"/>
+          <w:lang w:val="es-ES"/>
+        </w:rPr>
+        <w:t>Que la aplicación tenga conexión a internet</w:t>
+      </w:r>
+      <w:r>
+        <w:rPr>
+          <w:rFonts w:ascii="Arial" w:hAnsi="Arial" w:cs="Arial"/>
+          <w:sz w:val="22"/>
+          <w:lang w:val="es-ES"/>
+        </w:rPr>
+        <w:t>.</w:t>
+      </w:r>
     </w:p>
     <w:sectPr>
-      <w:headerReference w:type="default" r:id="rId18"/>
-      <w:footerReference w:type="default" r:id="rId19"/>
+      <w:headerReference w:type="default" r:id="rId17"/>
+      <w:footerReference w:type="default" r:id="rId18"/>
       <w:endnotePr>
         <w:numFmt w:val="decimal"/>
       </w:endnotePr>
@@ -16831,6 +17795,119 @@
     </w:lvl>
   </w:abstractNum>
   <w:abstractNum w:abstractNumId="3">
+    <w:nsid w:val="2B3B29DC"/>
+    <w:multiLevelType w:val="multilevel"/>
+    <w:tmpl w:val="0C0A001F"/>
+    <w:lvl w:ilvl="0">
+      <w:start w:val="1"/>
+      <w:numFmt w:val="decimal"/>
+      <w:lvlText w:val="%1."/>
+      <w:lvlJc w:val="left"/>
+      <w:pPr>
+        <w:tabs>
+          <w:tab w:val="num" w:pos="360"/>
+        </w:tabs>
+        <w:ind w:left="360" w:hanging="360"/>
+      </w:pPr>
+    </w:lvl>
+    <w:lvl w:ilvl="1">
+      <w:start w:val="1"/>
+      <w:numFmt w:val="decimal"/>
+      <w:lvlText w:val="%1.%2."/>
+      <w:lvlJc w:val="left"/>
+      <w:pPr>
+        <w:tabs>
+          <w:tab w:val="num" w:pos="1080"/>
+        </w:tabs>
+        <w:ind w:left="792" w:hanging="432"/>
+      </w:pPr>
+    </w:lvl>
+    <w:lvl w:ilvl="2">
+      <w:start w:val="1"/>
+      <w:numFmt w:val="decimal"/>
+      <w:lvlText w:val="%1.%2.%3."/>
+      <w:lvlJc w:val="left"/>
+      <w:pPr>
+        <w:tabs>
+          <w:tab w:val="num" w:pos="1800"/>
+        </w:tabs>
+        <w:ind w:left="1224" w:hanging="504"/>
+      </w:pPr>
+    </w:lvl>
+    <w:lvl w:ilvl="3">
+      <w:start w:val="1"/>
+      <w:numFmt w:val="decimal"/>
+      <w:lvlText w:val="%1.%2.%3.%4."/>
+      <w:lvlJc w:val="left"/>
+      <w:pPr>
+        <w:tabs>
+          <w:tab w:val="num" w:pos="2160"/>
+        </w:tabs>
+        <w:ind w:left="1728" w:hanging="648"/>
+      </w:pPr>
+    </w:lvl>
+    <w:lvl w:ilvl="4">
+      <w:start w:val="1"/>
+      <w:numFmt w:val="decimal"/>
+      <w:lvlText w:val="%1.%2.%3.%4.%5."/>
+      <w:lvlJc w:val="left"/>
+      <w:pPr>
+        <w:tabs>
+          <w:tab w:val="num" w:pos="2880"/>
+        </w:tabs>
+        <w:ind w:left="2232" w:hanging="792"/>
+      </w:pPr>
+    </w:lvl>
+    <w:lvl w:ilvl="5">
+      <w:start w:val="1"/>
+      <w:numFmt w:val="decimal"/>
+      <w:lvlText w:val="%1.%2.%3.%4.%5.%6."/>
+      <w:lvlJc w:val="left"/>
+      <w:pPr>
+        <w:tabs>
+          <w:tab w:val="num" w:pos="3600"/>
+        </w:tabs>
+        <w:ind w:left="2736" w:hanging="936"/>
+      </w:pPr>
+    </w:lvl>
+    <w:lvl w:ilvl="6">
+      <w:start w:val="1"/>
+      <w:numFmt w:val="decimal"/>
+      <w:lvlText w:val="%1.%2.%3.%4.%5.%6.%7."/>
+      <w:lvlJc w:val="left"/>
+      <w:pPr>
+        <w:tabs>
+          <w:tab w:val="num" w:pos="4320"/>
+        </w:tabs>
+        <w:ind w:left="3240" w:hanging="1080"/>
+      </w:pPr>
+    </w:lvl>
+    <w:lvl w:ilvl="7">
+      <w:start w:val="1"/>
+      <w:numFmt w:val="decimal"/>
+      <w:lvlText w:val="%1.%2.%3.%4.%5.%6.%7.%8."/>
+      <w:lvlJc w:val="left"/>
+      <w:pPr>
+        <w:tabs>
+          <w:tab w:val="num" w:pos="4680"/>
+        </w:tabs>
+        <w:ind w:left="3744" w:hanging="1224"/>
+      </w:pPr>
+    </w:lvl>
+    <w:lvl w:ilvl="8">
+      <w:start w:val="1"/>
+      <w:numFmt w:val="decimal"/>
+      <w:lvlText w:val="%1.%2.%3.%4.%5.%6.%7.%8.%9."/>
+      <w:lvlJc w:val="left"/>
+      <w:pPr>
+        <w:tabs>
+          <w:tab w:val="num" w:pos="5400"/>
+        </w:tabs>
+        <w:ind w:left="4320" w:hanging="1440"/>
+      </w:pPr>
+    </w:lvl>
+  </w:abstractNum>
+  <w:abstractNum w:abstractNumId="4">
     <w:nsid w:val="2F8F41E8"/>
     <w:multiLevelType w:val="hybridMultilevel"/>
     <w:tmpl w:val="F6EE9562"/>
@@ -16919,7 +17996,7 @@
       </w:pPr>
     </w:lvl>
   </w:abstractNum>
-  <w:abstractNum w:abstractNumId="4">
+  <w:abstractNum w:abstractNumId="5">
     <w:nsid w:val="3F816BA2"/>
     <w:multiLevelType w:val="multilevel"/>
     <w:tmpl w:val="0C0A001F"/>
@@ -17032,7 +18109,7 @@
       </w:pPr>
     </w:lvl>
   </w:abstractNum>
-  <w:abstractNum w:abstractNumId="5">
+  <w:abstractNum w:abstractNumId="6">
     <w:nsid w:val="44CC0C44"/>
     <w:multiLevelType w:val="multilevel"/>
     <w:tmpl w:val="0C0A001F"/>
@@ -17145,7 +18222,7 @@
       </w:pPr>
     </w:lvl>
   </w:abstractNum>
-  <w:abstractNum w:abstractNumId="6">
+  <w:abstractNum w:abstractNumId="7">
     <w:nsid w:val="4DBC7219"/>
     <w:multiLevelType w:val="multilevel"/>
     <w:tmpl w:val="0C0A001F"/>
@@ -17258,7 +18335,7 @@
       </w:pPr>
     </w:lvl>
   </w:abstractNum>
-  <w:abstractNum w:abstractNumId="7">
+  <w:abstractNum w:abstractNumId="8">
     <w:nsid w:val="51377D57"/>
     <w:multiLevelType w:val="multilevel"/>
     <w:tmpl w:val="0C0A001F"/>
@@ -17371,7 +18448,7 @@
       </w:pPr>
     </w:lvl>
   </w:abstractNum>
-  <w:abstractNum w:abstractNumId="8">
+  <w:abstractNum w:abstractNumId="9">
     <w:nsid w:val="513D5C40"/>
     <w:multiLevelType w:val="multilevel"/>
     <w:tmpl w:val="0C0A001F"/>
@@ -17484,7 +18561,7 @@
       </w:pPr>
     </w:lvl>
   </w:abstractNum>
-  <w:abstractNum w:abstractNumId="9">
+  <w:abstractNum w:abstractNumId="10">
     <w:nsid w:val="51FC6F73"/>
     <w:multiLevelType w:val="multilevel"/>
     <w:tmpl w:val="0C0A001F"/>
@@ -17597,7 +18674,7 @@
       </w:pPr>
     </w:lvl>
   </w:abstractNum>
-  <w:abstractNum w:abstractNumId="10">
+  <w:abstractNum w:abstractNumId="11">
     <w:nsid w:val="52A71E00"/>
     <w:multiLevelType w:val="multilevel"/>
     <w:tmpl w:val="0C0A001F"/>
@@ -17710,7 +18787,7 @@
       </w:pPr>
     </w:lvl>
   </w:abstractNum>
-  <w:abstractNum w:abstractNumId="11">
+  <w:abstractNum w:abstractNumId="12">
     <w:nsid w:val="582E3358"/>
     <w:multiLevelType w:val="multilevel"/>
     <w:tmpl w:val="0C0A001F"/>
@@ -17823,7 +18900,7 @@
       </w:pPr>
     </w:lvl>
   </w:abstractNum>
-  <w:abstractNum w:abstractNumId="12">
+  <w:abstractNum w:abstractNumId="13">
     <w:nsid w:val="5981009B"/>
     <w:multiLevelType w:val="hybridMultilevel"/>
     <w:tmpl w:val="5B36B37C"/>
@@ -17912,7 +18989,7 @@
       </w:pPr>
     </w:lvl>
   </w:abstractNum>
-  <w:abstractNum w:abstractNumId="13">
+  <w:abstractNum w:abstractNumId="14">
     <w:nsid w:val="6D801887"/>
     <w:multiLevelType w:val="multilevel"/>
     <w:tmpl w:val="0C0A001F"/>
@@ -18025,7 +19102,120 @@
       </w:pPr>
     </w:lvl>
   </w:abstractNum>
-  <w:abstractNum w:abstractNumId="14">
+  <w:abstractNum w:abstractNumId="15">
+    <w:nsid w:val="6D9258D7"/>
+    <w:multiLevelType w:val="multilevel"/>
+    <w:tmpl w:val="0C0A001F"/>
+    <w:lvl w:ilvl="0">
+      <w:start w:val="1"/>
+      <w:numFmt w:val="decimal"/>
+      <w:lvlText w:val="%1."/>
+      <w:lvlJc w:val="left"/>
+      <w:pPr>
+        <w:tabs>
+          <w:tab w:val="num" w:pos="360"/>
+        </w:tabs>
+        <w:ind w:left="360" w:hanging="360"/>
+      </w:pPr>
+    </w:lvl>
+    <w:lvl w:ilvl="1">
+      <w:start w:val="1"/>
+      <w:numFmt w:val="decimal"/>
+      <w:lvlText w:val="%1.%2."/>
+      <w:lvlJc w:val="left"/>
+      <w:pPr>
+        <w:tabs>
+          <w:tab w:val="num" w:pos="1080"/>
+        </w:tabs>
+        <w:ind w:left="792" w:hanging="432"/>
+      </w:pPr>
+    </w:lvl>
+    <w:lvl w:ilvl="2">
+      <w:start w:val="1"/>
+      <w:numFmt w:val="decimal"/>
+      <w:lvlText w:val="%1.%2.%3."/>
+      <w:lvlJc w:val="left"/>
+      <w:pPr>
+        <w:tabs>
+          <w:tab w:val="num" w:pos="1800"/>
+        </w:tabs>
+        <w:ind w:left="1224" w:hanging="504"/>
+      </w:pPr>
+    </w:lvl>
+    <w:lvl w:ilvl="3">
+      <w:start w:val="1"/>
+      <w:numFmt w:val="decimal"/>
+      <w:lvlText w:val="%1.%2.%3.%4."/>
+      <w:lvlJc w:val="left"/>
+      <w:pPr>
+        <w:tabs>
+          <w:tab w:val="num" w:pos="2160"/>
+        </w:tabs>
+        <w:ind w:left="1728" w:hanging="648"/>
+      </w:pPr>
+    </w:lvl>
+    <w:lvl w:ilvl="4">
+      <w:start w:val="1"/>
+      <w:numFmt w:val="decimal"/>
+      <w:lvlText w:val="%1.%2.%3.%4.%5."/>
+      <w:lvlJc w:val="left"/>
+      <w:pPr>
+        <w:tabs>
+          <w:tab w:val="num" w:pos="2880"/>
+        </w:tabs>
+        <w:ind w:left="2232" w:hanging="792"/>
+      </w:pPr>
+    </w:lvl>
+    <w:lvl w:ilvl="5">
+      <w:start w:val="1"/>
+      <w:numFmt w:val="decimal"/>
+      <w:lvlText w:val="%1.%2.%3.%4.%5.%6."/>
+      <w:lvlJc w:val="left"/>
+      <w:pPr>
+        <w:tabs>
+          <w:tab w:val="num" w:pos="3600"/>
+        </w:tabs>
+        <w:ind w:left="2736" w:hanging="936"/>
+      </w:pPr>
+    </w:lvl>
+    <w:lvl w:ilvl="6">
+      <w:start w:val="1"/>
+      <w:numFmt w:val="decimal"/>
+      <w:lvlText w:val="%1.%2.%3.%4.%5.%6.%7."/>
+      <w:lvlJc w:val="left"/>
+      <w:pPr>
+        <w:tabs>
+          <w:tab w:val="num" w:pos="4320"/>
+        </w:tabs>
+        <w:ind w:left="3240" w:hanging="1080"/>
+      </w:pPr>
+    </w:lvl>
+    <w:lvl w:ilvl="7">
+      <w:start w:val="1"/>
+      <w:numFmt w:val="decimal"/>
+      <w:lvlText w:val="%1.%2.%3.%4.%5.%6.%7.%8."/>
+      <w:lvlJc w:val="left"/>
+      <w:pPr>
+        <w:tabs>
+          <w:tab w:val="num" w:pos="4680"/>
+        </w:tabs>
+        <w:ind w:left="3744" w:hanging="1224"/>
+      </w:pPr>
+    </w:lvl>
+    <w:lvl w:ilvl="8">
+      <w:start w:val="1"/>
+      <w:numFmt w:val="decimal"/>
+      <w:lvlText w:val="%1.%2.%3.%4.%5.%6.%7.%8.%9."/>
+      <w:lvlJc w:val="left"/>
+      <w:pPr>
+        <w:tabs>
+          <w:tab w:val="num" w:pos="5400"/>
+        </w:tabs>
+        <w:ind w:left="4320" w:hanging="1440"/>
+      </w:pPr>
+    </w:lvl>
+  </w:abstractNum>
+  <w:abstractNum w:abstractNumId="16">
     <w:nsid w:val="7E9A2BFE"/>
     <w:multiLevelType w:val="multilevel"/>
     <w:tmpl w:val="0C0A001F"/>
@@ -18142,13 +19332,13 @@
     <w:abstractNumId w:val="0"/>
   </w:num>
   <w:num w:numId="2">
-    <w:abstractNumId w:val="13"/>
+    <w:abstractNumId w:val="14"/>
   </w:num>
   <w:num w:numId="3">
     <w:abstractNumId w:val="0"/>
   </w:num>
   <w:num w:numId="4">
-    <w:abstractNumId w:val="13"/>
+    <w:abstractNumId w:val="14"/>
     <w:lvlOverride w:ilvl="0">
       <w:startOverride w:val="1"/>
     </w:lvlOverride>
@@ -18208,7 +19398,7 @@
     </w:lvlOverride>
   </w:num>
   <w:num w:numId="6">
-    <w:abstractNumId w:val="11"/>
+    <w:abstractNumId w:val="12"/>
   </w:num>
   <w:num w:numId="7">
     <w:abstractNumId w:val="0"/>
@@ -18274,7 +19464,7 @@
     </w:lvlOverride>
   </w:num>
   <w:num w:numId="10">
-    <w:abstractNumId w:val="6"/>
+    <w:abstractNumId w:val="7"/>
   </w:num>
   <w:num w:numId="11">
     <w:abstractNumId w:val="0"/>
@@ -18307,10 +19497,10 @@
     </w:lvlOverride>
   </w:num>
   <w:num w:numId="12">
-    <w:abstractNumId w:val="5"/>
+    <w:abstractNumId w:val="6"/>
   </w:num>
   <w:num w:numId="13">
-    <w:abstractNumId w:val="9"/>
+    <w:abstractNumId w:val="10"/>
   </w:num>
   <w:num w:numId="14">
     <w:abstractNumId w:val="0"/>
@@ -18343,7 +19533,7 @@
     </w:lvlOverride>
   </w:num>
   <w:num w:numId="15">
-    <w:abstractNumId w:val="4"/>
+    <w:abstractNumId w:val="5"/>
   </w:num>
   <w:num w:numId="16">
     <w:abstractNumId w:val="0"/>
@@ -18376,10 +19566,10 @@
     </w:lvlOverride>
   </w:num>
   <w:num w:numId="17">
-    <w:abstractNumId w:val="10"/>
+    <w:abstractNumId w:val="11"/>
   </w:num>
   <w:num w:numId="18">
-    <w:abstractNumId w:val="14"/>
+    <w:abstractNumId w:val="16"/>
   </w:num>
   <w:num w:numId="19">
     <w:abstractNumId w:val="0"/>
@@ -18472,7 +19662,7 @@
     </w:lvlOverride>
   </w:num>
   <w:num w:numId="22">
-    <w:abstractNumId w:val="8"/>
+    <w:abstractNumId w:val="9"/>
   </w:num>
   <w:num w:numId="23">
     <w:abstractNumId w:val="0"/>
@@ -18598,7 +19788,7 @@
     <w:abstractNumId w:val="1"/>
   </w:num>
   <w:num w:numId="28">
-    <w:abstractNumId w:val="3"/>
+    <w:abstractNumId w:val="4"/>
   </w:num>
   <w:num w:numId="29">
     <w:abstractNumId w:val="0"/>
@@ -18631,7 +19821,7 @@
     </w:lvlOverride>
   </w:num>
   <w:num w:numId="30">
-    <w:abstractNumId w:val="12"/>
+    <w:abstractNumId w:val="13"/>
   </w:num>
   <w:num w:numId="31">
     <w:abstractNumId w:val="0"/>
@@ -18733,7 +19923,7 @@
     </w:lvlOverride>
   </w:num>
   <w:num w:numId="35">
-    <w:abstractNumId w:val="7"/>
+    <w:abstractNumId w:val="8"/>
   </w:num>
   <w:num w:numId="36">
     <w:abstractNumId w:val="0"/>
@@ -18764,6 +19954,42 @@
     <w:lvlOverride w:ilvl="8">
       <w:startOverride w:val="1"/>
     </w:lvlOverride>
+  </w:num>
+  <w:num w:numId="37">
+    <w:abstractNumId w:val="15"/>
+  </w:num>
+  <w:num w:numId="38">
+    <w:abstractNumId w:val="0"/>
+    <w:lvlOverride w:ilvl="0">
+      <w:startOverride w:val="1"/>
+    </w:lvlOverride>
+    <w:lvlOverride w:ilvl="1">
+      <w:startOverride w:val="1"/>
+    </w:lvlOverride>
+    <w:lvlOverride w:ilvl="2">
+      <w:startOverride w:val="1"/>
+    </w:lvlOverride>
+    <w:lvlOverride w:ilvl="3">
+      <w:startOverride w:val="1"/>
+    </w:lvlOverride>
+    <w:lvlOverride w:ilvl="4">
+      <w:startOverride w:val="1"/>
+    </w:lvlOverride>
+    <w:lvlOverride w:ilvl="5">
+      <w:startOverride w:val="1"/>
+    </w:lvlOverride>
+    <w:lvlOverride w:ilvl="6">
+      <w:startOverride w:val="1"/>
+    </w:lvlOverride>
+    <w:lvlOverride w:ilvl="7">
+      <w:startOverride w:val="1"/>
+    </w:lvlOverride>
+    <w:lvlOverride w:ilvl="8">
+      <w:startOverride w:val="1"/>
+    </w:lvlOverride>
+  </w:num>
+  <w:num w:numId="39">
+    <w:abstractNumId w:val="3"/>
   </w:num>
 </w:numbering>
 </file>
@@ -19654,6 +20880,44 @@
       <w:iCs/>
     </w:rPr>
   </w:style>
+  <w:style w:type="paragraph" w:styleId="Epgrafe">
+    <w:name w:val="caption"/>
+    <w:basedOn w:val="Normal"/>
+    <w:next w:val="Normal"/>
+    <w:uiPriority w:val="35"/>
+    <w:unhideWhenUsed/>
+    <w:qFormat/>
+    <w:rsid w:val="00D56299"/>
+    <w:pPr>
+      <w:spacing w:after="200" w:line="240" w:lineRule="auto"/>
+    </w:pPr>
+    <w:rPr>
+      <w:b/>
+      <w:bCs/>
+      <w:color w:val="5B9BD5" w:themeColor="accent1"/>
+      <w:sz w:val="18"/>
+      <w:szCs w:val="18"/>
+    </w:rPr>
+  </w:style>
+  <w:style w:type="paragraph" w:styleId="Tabladeilustraciones">
+    <w:name w:val="table of figures"/>
+    <w:basedOn w:val="Normal"/>
+    <w:next w:val="Normal"/>
+    <w:uiPriority w:val="99"/>
+    <w:unhideWhenUsed/>
+    <w:rsid w:val="00551252"/>
+  </w:style>
+  <w:style w:type="character" w:styleId="Hipervnculo">
+    <w:name w:val="Hyperlink"/>
+    <w:basedOn w:val="Fuentedeprrafopredeter"/>
+    <w:uiPriority w:val="99"/>
+    <w:unhideWhenUsed/>
+    <w:rsid w:val="00551252"/>
+    <w:rPr>
+      <w:color w:val="0563C1" w:themeColor="hyperlink"/>
+      <w:u w:val="single"/>
+    </w:rPr>
+  </w:style>
 </w:styles>
 </file>
 
@@ -20543,6 +21807,44 @@
       <w:iCs/>
     </w:rPr>
   </w:style>
+  <w:style w:type="paragraph" w:styleId="Epgrafe">
+    <w:name w:val="caption"/>
+    <w:basedOn w:val="Normal"/>
+    <w:next w:val="Normal"/>
+    <w:uiPriority w:val="35"/>
+    <w:unhideWhenUsed/>
+    <w:qFormat/>
+    <w:rsid w:val="00D56299"/>
+    <w:pPr>
+      <w:spacing w:after="200" w:line="240" w:lineRule="auto"/>
+    </w:pPr>
+    <w:rPr>
+      <w:b/>
+      <w:bCs/>
+      <w:color w:val="5B9BD5" w:themeColor="accent1"/>
+      <w:sz w:val="18"/>
+      <w:szCs w:val="18"/>
+    </w:rPr>
+  </w:style>
+  <w:style w:type="paragraph" w:styleId="Tabladeilustraciones">
+    <w:name w:val="table of figures"/>
+    <w:basedOn w:val="Normal"/>
+    <w:next w:val="Normal"/>
+    <w:uiPriority w:val="99"/>
+    <w:unhideWhenUsed/>
+    <w:rsid w:val="00551252"/>
+  </w:style>
+  <w:style w:type="character" w:styleId="Hipervnculo">
+    <w:name w:val="Hyperlink"/>
+    <w:basedOn w:val="Fuentedeprrafopredeter"/>
+    <w:uiPriority w:val="99"/>
+    <w:unhideWhenUsed/>
+    <w:rsid w:val="00551252"/>
+    <w:rPr>
+      <w:color w:val="0563C1" w:themeColor="hyperlink"/>
+      <w:u w:val="single"/>
+    </w:rPr>
+  </w:style>
 </w:styles>
 </file>
 
@@ -20696,6 +21998,7 @@
     <w:rsidRoot w:val="009F2DFE"/>
     <w:rsid w:val="00160103"/>
     <w:rsid w:val="004027CD"/>
+    <w:rsid w:val="00880444"/>
     <w:rsid w:val="009F2DFE"/>
     <w:rsid w:val="00ED0DEB"/>
   </w:rsids>
@@ -21437,7 +22740,7 @@
   <a:extraClrSchemeLst/>
   <a:extLst>
     <a:ext uri="{05A4C25C-085E-4340-85A3-A5531E510DB2}">
-      <thm15:themeFamily xmlns:thm15="http://schemas.microsoft.com/office/thememl/2012/main" xmlns="" name="Office Theme" id="{62F939B6-93AF-4DB8-9C6B-D6C7DFDC589F}" vid="{4A3C46E8-61CC-4603-A589-7422A47A8E4A}"/>
+      <thm15:themeFamily xmlns="" xmlns:thm15="http://schemas.microsoft.com/office/thememl/2012/main" name="Office Theme" id="{62F939B6-93AF-4DB8-9C6B-D6C7DFDC589F}" vid="{4A3C46E8-61CC-4603-A589-7422A47A8E4A}"/>
     </a:ext>
   </a:extLst>
 </a:theme>
@@ -21448,7 +22751,7 @@
 </file>
 
 <file path=customXml/itemProps1.xml><?xml version="1.0" encoding="utf-8"?>
-<ds:datastoreItem xmlns:ds="http://schemas.openxmlformats.org/officeDocument/2006/customXml" ds:itemID="{74210279-B08F-476B-9861-72D457100A1C}">
+<ds:datastoreItem xmlns:ds="http://schemas.openxmlformats.org/officeDocument/2006/customXml" ds:itemID="{BC15745C-9CAF-48C0-AC38-581C57BE7FA2}">
   <ds:schemaRefs>
     <ds:schemaRef ds:uri="http://schemas.openxmlformats.org/officeDocument/2006/bibliography"/>
   </ds:schemaRefs>

</xml_diff>